<commit_message>
Initialized schema file and started to compose safety part
</commit_message>
<xml_diff>
--- a/Диплом_Желепов.docx
+++ b/Диплом_Желепов.docx
@@ -1263,7 +1263,7 @@
       <w:hyperlink w:anchor="_Toc417326991" w:history="1">
         <w:r>
           <w:rPr>
-            <w:rStyle w:val="aa"/>
+            <w:rStyle w:val="ab"/>
             <w:noProof/>
           </w:rPr>
           <w:t>ВВЕДЕНИЕ</w:t>
@@ -1335,7 +1335,7 @@
       <w:hyperlink w:anchor="_Toc417326992" w:history="1">
         <w:r>
           <w:rPr>
-            <w:rStyle w:val="aa"/>
+            <w:rStyle w:val="ab"/>
             <w:noProof/>
           </w:rPr>
           <w:t>1.</w:t>
@@ -1351,7 +1351,7 @@
         </w:r>
         <w:r>
           <w:rPr>
-            <w:rStyle w:val="aa"/>
+            <w:rStyle w:val="ab"/>
             <w:noProof/>
           </w:rPr>
           <w:t>ТЕХНИЧЕСКОЕ ЗАДАНИЕ НА СОЗДАНИЕ СИСТЕМЫ</w:t>
@@ -1423,7 +1423,7 @@
       <w:hyperlink w:anchor="_Toc417326993" w:history="1">
         <w:r>
           <w:rPr>
-            <w:rStyle w:val="aa"/>
+            <w:rStyle w:val="ab"/>
             <w:noProof/>
           </w:rPr>
           <w:t>2.</w:t>
@@ -1439,7 +1439,7 @@
         </w:r>
         <w:r>
           <w:rPr>
-            <w:rStyle w:val="aa"/>
+            <w:rStyle w:val="ab"/>
             <w:noProof/>
           </w:rPr>
           <w:t>МОДЕЛЬ ИСХОДНОЙ ИНФОРАМАЦИОННОЙ СИСТЕМЫ</w:t>
@@ -1511,7 +1511,7 @@
       <w:hyperlink w:anchor="_Toc417326994" w:history="1">
         <w:r>
           <w:rPr>
-            <w:rStyle w:val="aa"/>
+            <w:rStyle w:val="ab"/>
             <w:noProof/>
           </w:rPr>
           <w:t>3.</w:t>
@@ -1527,7 +1527,7 @@
         </w:r>
         <w:r>
           <w:rPr>
-            <w:rStyle w:val="aa"/>
+            <w:rStyle w:val="ab"/>
             <w:noProof/>
           </w:rPr>
           <w:t>ИНФОРМАЦИОННОЕ ОБЕСПЕЧЕНИЕ СИСТЕМЫ</w:t>
@@ -1599,7 +1599,7 @@
       <w:hyperlink w:anchor="_Toc417326995" w:history="1">
         <w:r>
           <w:rPr>
-            <w:rStyle w:val="aa"/>
+            <w:rStyle w:val="ab"/>
             <w:noProof/>
           </w:rPr>
           <w:t>4.</w:t>
@@ -1615,7 +1615,7 @@
         </w:r>
         <w:r>
           <w:rPr>
-            <w:rStyle w:val="aa"/>
+            <w:rStyle w:val="ab"/>
             <w:noProof/>
           </w:rPr>
           <w:t>МАТЕМАТИЧЕСКОЕ ОБЕСПЕЧЕНИЕ СИСТЕМЫ</w:t>
@@ -1687,7 +1687,7 @@
       <w:hyperlink w:anchor="_Toc417326996" w:history="1">
         <w:r>
           <w:rPr>
-            <w:rStyle w:val="aa"/>
+            <w:rStyle w:val="ab"/>
             <w:noProof/>
           </w:rPr>
           <w:t>5.</w:t>
@@ -1703,7 +1703,7 @@
         </w:r>
         <w:r>
           <w:rPr>
-            <w:rStyle w:val="aa"/>
+            <w:rStyle w:val="ab"/>
             <w:noProof/>
           </w:rPr>
           <w:t>ПРОГРАММНОЕ ОБЕСПЕЧЕНИЕ СИСТЕМЫ</w:t>
@@ -1775,7 +1775,7 @@
       <w:hyperlink w:anchor="_Toc417326997" w:history="1">
         <w:r>
           <w:rPr>
-            <w:rStyle w:val="aa"/>
+            <w:rStyle w:val="ab"/>
             <w:noProof/>
           </w:rPr>
           <w:t>6.</w:t>
@@ -1791,7 +1791,7 @@
         </w:r>
         <w:r>
           <w:rPr>
-            <w:rStyle w:val="aa"/>
+            <w:rStyle w:val="ab"/>
             <w:noProof/>
           </w:rPr>
           <w:t>ТЕХНИЧЕСКОЕ ОБЕСПЕЧЕНИЕ СИСТЕМЫ</w:t>
@@ -1863,7 +1863,7 @@
       <w:hyperlink w:anchor="_Toc417326998" w:history="1">
         <w:r>
           <w:rPr>
-            <w:rStyle w:val="aa"/>
+            <w:rStyle w:val="ab"/>
             <w:noProof/>
           </w:rPr>
           <w:t>7.</w:t>
@@ -1879,7 +1879,7 @@
         </w:r>
         <w:r>
           <w:rPr>
-            <w:rStyle w:val="aa"/>
+            <w:rStyle w:val="ab"/>
             <w:noProof/>
           </w:rPr>
           <w:t>ТЕСТИРОВАНИЕ СИСТЕМЫ</w:t>
@@ -1951,7 +1951,7 @@
       <w:hyperlink w:anchor="_Toc417326999" w:history="1">
         <w:r>
           <w:rPr>
-            <w:rStyle w:val="aa"/>
+            <w:rStyle w:val="ab"/>
             <w:noProof/>
           </w:rPr>
           <w:t>8.</w:t>
@@ -1967,7 +1967,7 @@
         </w:r>
         <w:r>
           <w:rPr>
-            <w:rStyle w:val="aa"/>
+            <w:rStyle w:val="ab"/>
             <w:noProof/>
           </w:rPr>
           <w:t>ЭКОНОМИЧЕСКИЙ РАЗДЕЛ</w:t>
@@ -2039,7 +2039,7 @@
       <w:hyperlink w:anchor="_Toc417327000" w:history="1">
         <w:r>
           <w:rPr>
-            <w:rStyle w:val="aa"/>
+            <w:rStyle w:val="ab"/>
             <w:noProof/>
           </w:rPr>
           <w:t>9.</w:t>
@@ -2055,7 +2055,7 @@
         </w:r>
         <w:r>
           <w:rPr>
-            <w:rStyle w:val="aa"/>
+            <w:rStyle w:val="ab"/>
             <w:noProof/>
           </w:rPr>
           <w:t>БЕЗОПАСНОСТЬ И ЭКОЛОГИЧНОСТЬ ОБЪЕКТА ПРОЕКТИРОВАНИЯ</w:t>
@@ -2126,7 +2126,7 @@
       <w:hyperlink w:anchor="_Toc417327001" w:history="1">
         <w:r>
           <w:rPr>
-            <w:rStyle w:val="aa"/>
+            <w:rStyle w:val="ab"/>
             <w:noProof/>
           </w:rPr>
           <w:t>ЗАКЛЮЧЕНИЕ</w:t>
@@ -8263,7 +8263,7 @@
     </w:p>
     <w:p>
       <w:pPr>
-        <w:pStyle w:val="a3"/>
+        <w:pStyle w:val="a4"/>
         <w:jc w:val="center"/>
         <w:rPr>
           <w:lang w:val="en-US"/>
@@ -8415,7 +8415,7 @@
     </w:p>
     <w:p>
       <w:pPr>
-        <w:pStyle w:val="a3"/>
+        <w:pStyle w:val="a4"/>
         <w:jc w:val="center"/>
         <w:rPr>
           <w:i/>
@@ -10471,7 +10471,7 @@
     </w:tbl>
     <w:p>
       <w:pPr>
-        <w:pStyle w:val="a3"/>
+        <w:pStyle w:val="a4"/>
       </w:pPr>
     </w:p>
     <w:p>
@@ -11976,13 +11976,13 @@
     </w:p>
     <w:p>
       <w:pPr>
-        <w:pStyle w:val="a3"/>
+        <w:pStyle w:val="a4"/>
         <w:jc w:val="center"/>
       </w:pPr>
     </w:p>
     <w:p>
       <w:pPr>
-        <w:pStyle w:val="a3"/>
+        <w:pStyle w:val="a4"/>
         <w:jc w:val="center"/>
         <w:rPr>
           <w:rFonts w:eastAsiaTheme="majorEastAsia"/>
@@ -12111,7 +12111,7 @@
     </w:p>
     <w:p>
       <w:pPr>
-        <w:pStyle w:val="a3"/>
+        <w:pStyle w:val="a4"/>
         <w:jc w:val="center"/>
         <w:rPr>
           <w:rFonts w:eastAsiaTheme="majorEastAsia"/>
@@ -12122,7 +12122,7 @@
     </w:p>
     <w:p>
       <w:pPr>
-        <w:pStyle w:val="ad"/>
+        <w:pStyle w:val="ae"/>
         <w:spacing w:before="0" w:beforeAutospacing="0" w:after="0" w:afterAutospacing="0" w:line="360" w:lineRule="auto"/>
       </w:pPr>
       <w:r>
@@ -16856,7 +16856,7 @@
     </w:p>
     <w:p>
       <w:pPr>
-        <w:pStyle w:val="a3"/>
+        <w:pStyle w:val="a4"/>
       </w:pPr>
     </w:p>
     <w:p>
@@ -17447,7 +17447,1867 @@
       <w:bookmarkEnd w:id="23"/>
     </w:p>
     <w:p/>
+    <w:p>
+      <w:pPr>
+        <w:pStyle w:val="2"/>
+        <w:numPr>
+          <w:ilvl w:val="1"/>
+          <w:numId w:val="1"/>
+        </w:numPr>
+      </w:pPr>
+      <w:r>
+        <w:t xml:space="preserve"> Исходные данные</w:t>
+      </w:r>
+    </w:p>
     <w:p/>
+    <w:p>
+      <w:r>
+        <w:t>Исходные данные дипломного проектирования описаны в таблице 9.1.1.</w:t>
+      </w:r>
+    </w:p>
+    <w:p/>
+    <w:p>
+      <w:r>
+        <w:rPr>
+          <w:b/>
+        </w:rPr>
+        <w:t>Таблица 9.1.1.</w:t>
+      </w:r>
+      <w:r>
+        <w:t xml:space="preserve"> Исходные данные</w:t>
+      </w:r>
+    </w:p>
+    <w:p/>
+    <w:tbl>
+      <w:tblPr>
+        <w:tblStyle w:val="af0"/>
+        <w:tblW w:w="0" w:type="auto"/>
+        <w:tblLook w:val="04A0"/>
+      </w:tblPr>
+      <w:tblGrid>
+        <w:gridCol w:w="959"/>
+        <w:gridCol w:w="3969"/>
+        <w:gridCol w:w="4784"/>
+      </w:tblGrid>
+      <w:tr>
+        <w:tc>
+          <w:tcPr>
+            <w:tcW w:w="959" w:type="dxa"/>
+          </w:tcPr>
+          <w:p>
+            <w:pPr>
+              <w:jc w:val="center"/>
+            </w:pPr>
+            <w:r>
+              <w:t xml:space="preserve">№ </w:t>
+            </w:r>
+            <w:proofErr w:type="spellStart"/>
+            <w:proofErr w:type="gramStart"/>
+            <w:r>
+              <w:t>п</w:t>
+            </w:r>
+            <w:proofErr w:type="spellEnd"/>
+            <w:proofErr w:type="gramEnd"/>
+            <w:r>
+              <w:t>/</w:t>
+            </w:r>
+            <w:proofErr w:type="spellStart"/>
+            <w:r>
+              <w:t>п</w:t>
+            </w:r>
+            <w:proofErr w:type="spellEnd"/>
+          </w:p>
+        </w:tc>
+        <w:tc>
+          <w:tcPr>
+            <w:tcW w:w="3969" w:type="dxa"/>
+          </w:tcPr>
+          <w:p>
+            <w:pPr>
+              <w:jc w:val="center"/>
+            </w:pPr>
+            <w:r>
+              <w:t>Данные</w:t>
+            </w:r>
+          </w:p>
+        </w:tc>
+        <w:tc>
+          <w:tcPr>
+            <w:tcW w:w="4784" w:type="dxa"/>
+          </w:tcPr>
+          <w:p>
+            <w:pPr>
+              <w:jc w:val="center"/>
+            </w:pPr>
+            <w:r>
+              <w:t>Название</w:t>
+            </w:r>
+          </w:p>
+        </w:tc>
+      </w:tr>
+      <w:tr>
+        <w:tc>
+          <w:tcPr>
+            <w:tcW w:w="959" w:type="dxa"/>
+          </w:tcPr>
+          <w:p>
+            <w:r>
+              <w:t>1</w:t>
+            </w:r>
+          </w:p>
+        </w:tc>
+        <w:tc>
+          <w:tcPr>
+            <w:tcW w:w="3969" w:type="dxa"/>
+          </w:tcPr>
+          <w:p>
+            <w:r>
+              <w:t>Тема дипломного проекта</w:t>
+            </w:r>
+          </w:p>
+        </w:tc>
+        <w:tc>
+          <w:tcPr>
+            <w:tcW w:w="4784" w:type="dxa"/>
+          </w:tcPr>
+          <w:p>
+            <w:r>
+              <w:rPr>
+                <w:szCs w:val="28"/>
+              </w:rPr>
+              <w:t>Подсистема интеграции с федеральной системой «Реформа ЖКХ» для «АИС: Объектовый учет»</w:t>
+            </w:r>
+            <w:r>
+              <w:rPr>
+                <w:szCs w:val="28"/>
+              </w:rPr>
+              <w:t>.</w:t>
+            </w:r>
+          </w:p>
+        </w:tc>
+      </w:tr>
+      <w:tr>
+        <w:tc>
+          <w:tcPr>
+            <w:tcW w:w="959" w:type="dxa"/>
+          </w:tcPr>
+          <w:p>
+            <w:r>
+              <w:t>2</w:t>
+            </w:r>
+          </w:p>
+        </w:tc>
+        <w:tc>
+          <w:tcPr>
+            <w:tcW w:w="3969" w:type="dxa"/>
+          </w:tcPr>
+          <w:p>
+            <w:r>
+              <w:t>Технологический процесс</w:t>
+            </w:r>
+          </w:p>
+        </w:tc>
+        <w:tc>
+          <w:tcPr>
+            <w:tcW w:w="4784" w:type="dxa"/>
+          </w:tcPr>
+          <w:p>
+            <w:r>
+              <w:t>Проектирование интеграционного модуля двух ИС</w:t>
+            </w:r>
+            <w:r>
+              <w:t>.</w:t>
+            </w:r>
+          </w:p>
+        </w:tc>
+      </w:tr>
+      <w:tr>
+        <w:tc>
+          <w:tcPr>
+            <w:tcW w:w="959" w:type="dxa"/>
+          </w:tcPr>
+          <w:p>
+            <w:r>
+              <w:t>3</w:t>
+            </w:r>
+          </w:p>
+        </w:tc>
+        <w:tc>
+          <w:tcPr>
+            <w:tcW w:w="3969" w:type="dxa"/>
+          </w:tcPr>
+          <w:p>
+            <w:r>
+              <w:t>Оборудование, в т.ч. паспортные данные</w:t>
+            </w:r>
+          </w:p>
+        </w:tc>
+        <w:tc>
+          <w:tcPr>
+            <w:tcW w:w="4784" w:type="dxa"/>
+          </w:tcPr>
+          <w:p>
+            <w:r>
+              <w:t>Ноутбук, принтер</w:t>
+            </w:r>
+            <w:r>
+              <w:t>.</w:t>
+            </w:r>
+          </w:p>
+        </w:tc>
+      </w:tr>
+      <w:tr>
+        <w:tc>
+          <w:tcPr>
+            <w:tcW w:w="959" w:type="dxa"/>
+          </w:tcPr>
+          <w:p>
+            <w:r>
+              <w:t>4</w:t>
+            </w:r>
+          </w:p>
+        </w:tc>
+        <w:tc>
+          <w:tcPr>
+            <w:tcW w:w="3969" w:type="dxa"/>
+          </w:tcPr>
+          <w:p>
+            <w:r>
+              <w:t>Персонал (состав, профессии)</w:t>
+            </w:r>
+          </w:p>
+        </w:tc>
+        <w:tc>
+          <w:tcPr>
+            <w:tcW w:w="4784" w:type="dxa"/>
+          </w:tcPr>
+          <w:p>
+            <w:r>
+              <w:t xml:space="preserve">Инженер-программист, сотрудник отдела </w:t>
+            </w:r>
+            <w:r>
+              <w:rPr>
+                <w:lang w:val="en-US"/>
+              </w:rPr>
+              <w:t>QA</w:t>
+            </w:r>
+            <w:r>
+              <w:t xml:space="preserve"> (</w:t>
+            </w:r>
+            <w:r>
+              <w:t>отдел контроля качества</w:t>
+            </w:r>
+            <w:r>
+              <w:t>)</w:t>
+            </w:r>
+            <w:r>
+              <w:t>.</w:t>
+            </w:r>
+          </w:p>
+        </w:tc>
+      </w:tr>
+      <w:tr>
+        <w:tc>
+          <w:tcPr>
+            <w:tcW w:w="959" w:type="dxa"/>
+          </w:tcPr>
+          <w:p>
+            <w:r>
+              <w:t>5</w:t>
+            </w:r>
+          </w:p>
+        </w:tc>
+        <w:tc>
+          <w:tcPr>
+            <w:tcW w:w="3969" w:type="dxa"/>
+          </w:tcPr>
+          <w:p>
+            <w:r>
+              <w:t>Исходное состояние системы, ресурсы, материалы</w:t>
+            </w:r>
+          </w:p>
+        </w:tc>
+        <w:tc>
+          <w:tcPr>
+            <w:tcW w:w="4784" w:type="dxa"/>
+          </w:tcPr>
+          <w:p>
+            <w:r>
+              <w:t>Сервер является основным ресурсом, на котором осуществляется хранение данных ИС «АИС</w:t>
+            </w:r>
+            <w:r>
+              <w:t xml:space="preserve">: </w:t>
+            </w:r>
+            <w:r>
+              <w:t xml:space="preserve">Объектовый учет», запуск интеграционной службы, обеспечивающей обмен данными. </w:t>
+            </w:r>
+          </w:p>
+        </w:tc>
+      </w:tr>
+      <w:tr>
+        <w:tc>
+          <w:tcPr>
+            <w:tcW w:w="959" w:type="dxa"/>
+          </w:tcPr>
+          <w:p>
+            <w:r>
+              <w:t>6</w:t>
+            </w:r>
+          </w:p>
+        </w:tc>
+        <w:tc>
+          <w:tcPr>
+            <w:tcW w:w="3969" w:type="dxa"/>
+          </w:tcPr>
+          <w:p>
+            <w:r>
+              <w:t>Энергоносители (электричество, вода, пар, газ, уголь) и их характеристики</w:t>
+            </w:r>
+          </w:p>
+        </w:tc>
+        <w:tc>
+          <w:tcPr>
+            <w:tcW w:w="4784" w:type="dxa"/>
+          </w:tcPr>
+          <w:p>
+            <w:r>
+              <w:t>Энергоноситель – электрическая сеть с напряжением 220 В.</w:t>
+            </w:r>
+          </w:p>
+        </w:tc>
+      </w:tr>
+      <w:tr>
+        <w:tc>
+          <w:tcPr>
+            <w:tcW w:w="959" w:type="dxa"/>
+          </w:tcPr>
+          <w:p>
+            <w:r>
+              <w:t>7</w:t>
+            </w:r>
+          </w:p>
+        </w:tc>
+        <w:tc>
+          <w:tcPr>
+            <w:tcW w:w="3969" w:type="dxa"/>
+          </w:tcPr>
+          <w:p>
+            <w:r>
+              <w:t>Расположение рабочего места, функции персонала</w:t>
+            </w:r>
+          </w:p>
+        </w:tc>
+        <w:tc>
+          <w:tcPr>
+            <w:tcW w:w="4784" w:type="dxa"/>
+          </w:tcPr>
+          <w:p>
+            <w:r>
+              <w:t xml:space="preserve">Рабочий персонал располагается в офисе. Каждый сотрудник имеет персональный компьютер, с помощью которого выполняет свои прямые обязанности. Инженер-программист разрабатывает программные решения и занимается автоматизацией процессов. Сотрудник отдела </w:t>
+            </w:r>
+            <w:r>
+              <w:rPr>
+                <w:lang w:val="en-US"/>
+              </w:rPr>
+              <w:t>QA</w:t>
+            </w:r>
+            <w:r>
+              <w:t xml:space="preserve"> </w:t>
+            </w:r>
+            <w:r>
+              <w:t>тестирует и выявляет ошибки программного обеспечения, разработанного программистом.</w:t>
+            </w:r>
+          </w:p>
+        </w:tc>
+      </w:tr>
+      <w:tr>
+        <w:tc>
+          <w:tcPr>
+            <w:tcW w:w="959" w:type="dxa"/>
+          </w:tcPr>
+          <w:p>
+            <w:r>
+              <w:t>8</w:t>
+            </w:r>
+          </w:p>
+        </w:tc>
+        <w:tc>
+          <w:tcPr>
+            <w:tcW w:w="3969" w:type="dxa"/>
+          </w:tcPr>
+          <w:p>
+            <w:r>
+              <w:t>Признаки отнесения объекта к опасным промышленным объектам</w:t>
+            </w:r>
+          </w:p>
+        </w:tc>
+        <w:tc>
+          <w:tcPr>
+            <w:tcW w:w="4784" w:type="dxa"/>
+          </w:tcPr>
+          <w:p>
+            <w:pPr>
+              <w:jc w:val="center"/>
+            </w:pPr>
+            <w:r>
+              <w:t>-</w:t>
+            </w:r>
+          </w:p>
+        </w:tc>
+      </w:tr>
+      <w:tr>
+        <w:tc>
+          <w:tcPr>
+            <w:tcW w:w="959" w:type="dxa"/>
+          </w:tcPr>
+          <w:p>
+            <w:r>
+              <w:t>9</w:t>
+            </w:r>
+          </w:p>
+        </w:tc>
+        <w:tc>
+          <w:tcPr>
+            <w:tcW w:w="3969" w:type="dxa"/>
+          </w:tcPr>
+          <w:p>
+            <w:r>
+              <w:t xml:space="preserve">Санитарная характеристика </w:t>
+            </w:r>
+            <w:r>
+              <w:lastRenderedPageBreak/>
+              <w:t>объекта</w:t>
+            </w:r>
+          </w:p>
+        </w:tc>
+        <w:tc>
+          <w:tcPr>
+            <w:tcW w:w="4784" w:type="dxa"/>
+          </w:tcPr>
+          <w:p>
+            <w:pPr>
+              <w:jc w:val="center"/>
+            </w:pPr>
+            <w:r>
+              <w:lastRenderedPageBreak/>
+              <w:t>-</w:t>
+            </w:r>
+          </w:p>
+        </w:tc>
+      </w:tr>
+      <w:tr>
+        <w:tc>
+          <w:tcPr>
+            <w:tcW w:w="959" w:type="dxa"/>
+          </w:tcPr>
+          <w:p>
+            <w:r>
+              <w:lastRenderedPageBreak/>
+              <w:t>10</w:t>
+            </w:r>
+          </w:p>
+        </w:tc>
+        <w:tc>
+          <w:tcPr>
+            <w:tcW w:w="3969" w:type="dxa"/>
+          </w:tcPr>
+          <w:p>
+            <w:r>
+              <w:t xml:space="preserve">Характеристика помещений по </w:t>
+            </w:r>
+            <w:proofErr w:type="spellStart"/>
+            <w:r>
+              <w:t>электроопасности</w:t>
+            </w:r>
+            <w:proofErr w:type="spellEnd"/>
+          </w:p>
+        </w:tc>
+        <w:tc>
+          <w:tcPr>
+            <w:tcW w:w="4784" w:type="dxa"/>
+          </w:tcPr>
+          <w:p>
+            <w:r>
+              <w:t>Помещение без повышенной опасности.</w:t>
+            </w:r>
+          </w:p>
+        </w:tc>
+      </w:tr>
+      <w:tr>
+        <w:tc>
+          <w:tcPr>
+            <w:tcW w:w="959" w:type="dxa"/>
+          </w:tcPr>
+          <w:p>
+            <w:r>
+              <w:t>11</w:t>
+            </w:r>
+          </w:p>
+        </w:tc>
+        <w:tc>
+          <w:tcPr>
+            <w:tcW w:w="3969" w:type="dxa"/>
+          </w:tcPr>
+          <w:p>
+            <w:r>
+              <w:t>Характеристика среды помещений</w:t>
+            </w:r>
+          </w:p>
+        </w:tc>
+        <w:tc>
+          <w:tcPr>
+            <w:tcW w:w="4784" w:type="dxa"/>
+          </w:tcPr>
+          <w:p>
+            <w:r>
+              <w:t>Сухие помещения.</w:t>
+            </w:r>
+          </w:p>
+        </w:tc>
+      </w:tr>
+      <w:tr>
+        <w:tc>
+          <w:tcPr>
+            <w:tcW w:w="959" w:type="dxa"/>
+          </w:tcPr>
+          <w:p>
+            <w:r>
+              <w:t>12</w:t>
+            </w:r>
+          </w:p>
+        </w:tc>
+        <w:tc>
+          <w:tcPr>
+            <w:tcW w:w="3969" w:type="dxa"/>
+          </w:tcPr>
+          <w:p>
+            <w:r>
+              <w:t>Категория производства по взрывопожарной опасности</w:t>
+            </w:r>
+          </w:p>
+        </w:tc>
+        <w:tc>
+          <w:tcPr>
+            <w:tcW w:w="4784" w:type="dxa"/>
+          </w:tcPr>
+          <w:p>
+            <w:r>
+              <w:t xml:space="preserve">Д – пониженная </w:t>
+            </w:r>
+            <w:proofErr w:type="spellStart"/>
+            <w:r>
+              <w:t>пожароопасность</w:t>
+            </w:r>
+            <w:proofErr w:type="spellEnd"/>
+            <w:r>
+              <w:t>.</w:t>
+            </w:r>
+          </w:p>
+        </w:tc>
+      </w:tr>
+      <w:tr>
+        <w:tc>
+          <w:tcPr>
+            <w:tcW w:w="959" w:type="dxa"/>
+          </w:tcPr>
+          <w:p>
+            <w:r>
+              <w:t>13</w:t>
+            </w:r>
+          </w:p>
+        </w:tc>
+        <w:tc>
+          <w:tcPr>
+            <w:tcW w:w="3969" w:type="dxa"/>
+          </w:tcPr>
+          <w:p>
+            <w:r>
+              <w:t>Класс пожароопасной зоны</w:t>
+            </w:r>
+          </w:p>
+        </w:tc>
+        <w:tc>
+          <w:tcPr>
+            <w:tcW w:w="4784" w:type="dxa"/>
+          </w:tcPr>
+          <w:p>
+            <w:pPr>
+              <w:jc w:val="center"/>
+              <w:rPr>
+                <w:lang w:val="en-US"/>
+              </w:rPr>
+            </w:pPr>
+            <w:r>
+              <w:t>-</w:t>
+            </w:r>
+          </w:p>
+        </w:tc>
+      </w:tr>
+      <w:tr>
+        <w:tc>
+          <w:tcPr>
+            <w:tcW w:w="959" w:type="dxa"/>
+          </w:tcPr>
+          <w:p>
+            <w:r>
+              <w:t>14</w:t>
+            </w:r>
+          </w:p>
+        </w:tc>
+        <w:tc>
+          <w:tcPr>
+            <w:tcW w:w="3969" w:type="dxa"/>
+          </w:tcPr>
+          <w:p>
+            <w:r>
+              <w:t>Кла</w:t>
+            </w:r>
+            <w:proofErr w:type="gramStart"/>
+            <w:r>
+              <w:t>сс взр</w:t>
+            </w:r>
+            <w:proofErr w:type="gramEnd"/>
+            <w:r>
+              <w:t>ывоопасной зоны</w:t>
+            </w:r>
+          </w:p>
+        </w:tc>
+        <w:tc>
+          <w:tcPr>
+            <w:tcW w:w="4784" w:type="dxa"/>
+          </w:tcPr>
+          <w:p>
+            <w:pPr>
+              <w:jc w:val="center"/>
+            </w:pPr>
+            <w:r>
+              <w:t>-</w:t>
+            </w:r>
+          </w:p>
+        </w:tc>
+      </w:tr>
+      <w:tr>
+        <w:tc>
+          <w:tcPr>
+            <w:tcW w:w="959" w:type="dxa"/>
+          </w:tcPr>
+          <w:p>
+            <w:r>
+              <w:t>15</w:t>
+            </w:r>
+          </w:p>
+        </w:tc>
+        <w:tc>
+          <w:tcPr>
+            <w:tcW w:w="3969" w:type="dxa"/>
+          </w:tcPr>
+          <w:p>
+            <w:r>
+              <w:t>Рассматриваемые стадии «жизненного цикла» продукции</w:t>
+            </w:r>
+          </w:p>
+        </w:tc>
+        <w:tc>
+          <w:tcPr>
+            <w:tcW w:w="4784" w:type="dxa"/>
+          </w:tcPr>
+          <w:p>
+            <w:pPr>
+              <w:spacing w:line="0" w:lineRule="atLeast"/>
+              <w:rPr>
+                <w:color w:val="000000"/>
+                <w:szCs w:val="28"/>
+                <w:shd w:val="clear" w:color="auto" w:fill="FFFFFF"/>
+              </w:rPr>
+            </w:pPr>
+            <w:r>
+              <w:rPr>
+                <w:color w:val="000000"/>
+                <w:szCs w:val="28"/>
+                <w:shd w:val="clear" w:color="auto" w:fill="FFFFFF"/>
+              </w:rPr>
+              <w:t>- ф</w:t>
+            </w:r>
+            <w:r>
+              <w:rPr>
+                <w:color w:val="000000"/>
+                <w:szCs w:val="28"/>
+                <w:shd w:val="clear" w:color="auto" w:fill="FFFFFF"/>
+              </w:rPr>
+              <w:t>ормирование требований к системе</w:t>
+            </w:r>
+            <w:r>
+              <w:rPr>
+                <w:color w:val="000000"/>
+                <w:szCs w:val="28"/>
+                <w:shd w:val="clear" w:color="auto" w:fill="FFFFFF"/>
+              </w:rPr>
+              <w:t xml:space="preserve"> </w:t>
+            </w:r>
+          </w:p>
+          <w:p>
+            <w:pPr>
+              <w:spacing w:line="0" w:lineRule="atLeast"/>
+              <w:rPr>
+                <w:color w:val="000000"/>
+                <w:szCs w:val="28"/>
+                <w:shd w:val="clear" w:color="auto" w:fill="FFFFFF"/>
+              </w:rPr>
+            </w:pPr>
+            <w:r>
+              <w:rPr>
+                <w:color w:val="000000"/>
+                <w:szCs w:val="28"/>
+                <w:shd w:val="clear" w:color="auto" w:fill="FFFFFF"/>
+              </w:rPr>
+              <w:t>-  р</w:t>
+            </w:r>
+            <w:r>
+              <w:rPr>
+                <w:color w:val="000000"/>
+                <w:szCs w:val="28"/>
+                <w:shd w:val="clear" w:color="auto" w:fill="FFFFFF"/>
+              </w:rPr>
+              <w:t>азработка технического задания</w:t>
+            </w:r>
+            <w:r>
+              <w:rPr>
+                <w:color w:val="000000"/>
+                <w:szCs w:val="28"/>
+                <w:shd w:val="clear" w:color="auto" w:fill="FFFFFF"/>
+              </w:rPr>
+              <w:t xml:space="preserve">  </w:t>
+            </w:r>
+          </w:p>
+          <w:p>
+            <w:pPr>
+              <w:spacing w:line="0" w:lineRule="atLeast"/>
+              <w:rPr>
+                <w:color w:val="000000"/>
+                <w:szCs w:val="28"/>
+                <w:shd w:val="clear" w:color="auto" w:fill="FFFFFF"/>
+              </w:rPr>
+            </w:pPr>
+            <w:r>
+              <w:rPr>
+                <w:color w:val="000000"/>
+                <w:szCs w:val="28"/>
+                <w:shd w:val="clear" w:color="auto" w:fill="FFFFFF"/>
+              </w:rPr>
+              <w:t>- и</w:t>
+            </w:r>
+            <w:r>
+              <w:rPr>
+                <w:color w:val="000000"/>
+                <w:szCs w:val="28"/>
+                <w:shd w:val="clear" w:color="auto" w:fill="FFFFFF"/>
+              </w:rPr>
+              <w:t>зучение принципов и методологий информационных обменов</w:t>
+            </w:r>
+          </w:p>
+          <w:p>
+            <w:pPr>
+              <w:spacing w:line="0" w:lineRule="atLeast"/>
+              <w:rPr>
+                <w:color w:val="000000"/>
+                <w:szCs w:val="28"/>
+                <w:shd w:val="clear" w:color="auto" w:fill="FFFFFF"/>
+              </w:rPr>
+            </w:pPr>
+            <w:r>
+              <w:rPr>
+                <w:color w:val="000000"/>
+                <w:szCs w:val="28"/>
+                <w:shd w:val="clear" w:color="auto" w:fill="FFFFFF"/>
+              </w:rPr>
+              <w:t>- р</w:t>
+            </w:r>
+            <w:r>
+              <w:rPr>
+                <w:color w:val="000000"/>
+                <w:szCs w:val="28"/>
+                <w:shd w:val="clear" w:color="auto" w:fill="FFFFFF"/>
+              </w:rPr>
+              <w:t>еализация программного решения</w:t>
+            </w:r>
+          </w:p>
+          <w:p>
+            <w:pPr>
+              <w:spacing w:line="0" w:lineRule="atLeast"/>
+              <w:rPr>
+                <w:color w:val="000000"/>
+                <w:szCs w:val="28"/>
+                <w:shd w:val="clear" w:color="auto" w:fill="FFFFFF"/>
+              </w:rPr>
+            </w:pPr>
+            <w:r>
+              <w:rPr>
+                <w:color w:val="000000"/>
+                <w:szCs w:val="28"/>
+                <w:shd w:val="clear" w:color="auto" w:fill="FFFFFF"/>
+              </w:rPr>
+              <w:t>- а</w:t>
+            </w:r>
+            <w:r>
+              <w:rPr>
+                <w:color w:val="000000"/>
+                <w:szCs w:val="28"/>
+                <w:shd w:val="clear" w:color="auto" w:fill="FFFFFF"/>
+              </w:rPr>
+              <w:t>льфа-тестирование</w:t>
+            </w:r>
+          </w:p>
+          <w:p>
+            <w:pPr>
+              <w:spacing w:line="0" w:lineRule="atLeast"/>
+              <w:rPr>
+                <w:color w:val="000000"/>
+                <w:szCs w:val="28"/>
+                <w:shd w:val="clear" w:color="auto" w:fill="FFFFFF"/>
+              </w:rPr>
+            </w:pPr>
+            <w:r>
+              <w:rPr>
+                <w:color w:val="000000"/>
+                <w:szCs w:val="28"/>
+                <w:shd w:val="clear" w:color="auto" w:fill="FFFFFF"/>
+              </w:rPr>
+              <w:t>- бета-тестирование</w:t>
+            </w:r>
+          </w:p>
+          <w:p>
+            <w:pPr>
+              <w:spacing w:line="0" w:lineRule="atLeast"/>
+              <w:rPr>
+                <w:color w:val="000000"/>
+                <w:szCs w:val="28"/>
+                <w:shd w:val="clear" w:color="auto" w:fill="FFFFFF"/>
+              </w:rPr>
+            </w:pPr>
+            <w:r>
+              <w:rPr>
+                <w:color w:val="000000"/>
+                <w:szCs w:val="28"/>
+                <w:shd w:val="clear" w:color="auto" w:fill="FFFFFF"/>
+              </w:rPr>
+              <w:t>- написание рабочей документации</w:t>
+            </w:r>
+          </w:p>
+          <w:p>
+            <w:pPr>
+              <w:spacing w:line="0" w:lineRule="atLeast"/>
+              <w:rPr>
+                <w:szCs w:val="28"/>
+              </w:rPr>
+            </w:pPr>
+            <w:r>
+              <w:rPr>
+                <w:color w:val="000000"/>
+                <w:szCs w:val="28"/>
+                <w:shd w:val="clear" w:color="auto" w:fill="FFFFFF"/>
+              </w:rPr>
+              <w:t>- процесс внедрения</w:t>
+            </w:r>
+          </w:p>
+        </w:tc>
+      </w:tr>
+      <w:tr>
+        <w:tc>
+          <w:tcPr>
+            <w:tcW w:w="959" w:type="dxa"/>
+          </w:tcPr>
+          <w:p>
+            <w:r>
+              <w:t>16</w:t>
+            </w:r>
+          </w:p>
+        </w:tc>
+        <w:tc>
+          <w:tcPr>
+            <w:tcW w:w="3969" w:type="dxa"/>
+          </w:tcPr>
+          <w:p>
+            <w:r>
+              <w:t>Классы условий труда в соответствии с Картой аттестации рабочего места по условиям труда:</w:t>
+            </w:r>
+          </w:p>
+          <w:p>
+            <w:r>
+              <w:t>- по вредности</w:t>
+            </w:r>
+          </w:p>
+          <w:p>
+            <w:r>
+              <w:t xml:space="preserve">- по </w:t>
+            </w:r>
+            <w:proofErr w:type="spellStart"/>
+            <w:r>
+              <w:t>травмоопасности</w:t>
+            </w:r>
+            <w:proofErr w:type="spellEnd"/>
+            <w:r>
+              <w:t xml:space="preserve"> </w:t>
+            </w:r>
+          </w:p>
+        </w:tc>
+        <w:tc>
+          <w:tcPr>
+            <w:tcW w:w="4784" w:type="dxa"/>
+          </w:tcPr>
+          <w:p>
+            <w:pPr>
+              <w:rPr>
+                <w:rFonts w:eastAsia="Calibri"/>
+              </w:rPr>
+            </w:pPr>
+            <w:r>
+              <w:rPr>
+                <w:rFonts w:eastAsia="Calibri"/>
+              </w:rPr>
+              <w:t>По вредности – вредный (</w:t>
+            </w:r>
+            <w:r>
+              <w:rPr>
+                <w:rFonts w:eastAsia="Calibri"/>
+                <w:lang w:val="en-US"/>
+              </w:rPr>
+              <w:t>III</w:t>
+            </w:r>
+            <w:r>
+              <w:rPr>
+                <w:rFonts w:eastAsia="Calibri"/>
+              </w:rPr>
+              <w:t xml:space="preserve"> класс).</w:t>
+            </w:r>
+          </w:p>
+          <w:p>
+            <w:pPr>
+              <w:spacing w:line="0" w:lineRule="atLeast"/>
+              <w:rPr>
+                <w:szCs w:val="28"/>
+              </w:rPr>
+            </w:pPr>
+            <w:r>
+              <w:rPr>
+                <w:rFonts w:eastAsia="Calibri"/>
+              </w:rPr>
+              <w:t xml:space="preserve">По </w:t>
+            </w:r>
+            <w:proofErr w:type="spellStart"/>
+            <w:r>
+              <w:rPr>
+                <w:rFonts w:eastAsia="Calibri"/>
+              </w:rPr>
+              <w:t>травмоопасности</w:t>
+            </w:r>
+            <w:proofErr w:type="spellEnd"/>
+            <w:r>
+              <w:rPr>
+                <w:rFonts w:eastAsia="Calibri"/>
+              </w:rPr>
+              <w:t xml:space="preserve"> – допустимый (</w:t>
+            </w:r>
+            <w:r>
+              <w:rPr>
+                <w:rFonts w:eastAsia="Calibri"/>
+                <w:lang w:val="en-US"/>
+              </w:rPr>
+              <w:t>II</w:t>
+            </w:r>
+            <w:r>
+              <w:rPr>
+                <w:rFonts w:eastAsia="Calibri"/>
+              </w:rPr>
+              <w:t xml:space="preserve"> класс).</w:t>
+            </w:r>
+          </w:p>
+        </w:tc>
+      </w:tr>
+      <w:tr>
+        <w:tc>
+          <w:tcPr>
+            <w:tcW w:w="959" w:type="dxa"/>
+          </w:tcPr>
+          <w:p>
+            <w:r>
+              <w:t>17</w:t>
+            </w:r>
+          </w:p>
+        </w:tc>
+        <w:tc>
+          <w:tcPr>
+            <w:tcW w:w="3969" w:type="dxa"/>
+          </w:tcPr>
+          <w:p>
+            <w:r>
+              <w:t>Вредные и опасные производственные факторы</w:t>
+            </w:r>
+          </w:p>
+        </w:tc>
+        <w:tc>
+          <w:tcPr>
+            <w:tcW w:w="4784" w:type="dxa"/>
+          </w:tcPr>
+          <w:p>
+            <w:pPr>
+              <w:spacing w:line="0" w:lineRule="atLeast"/>
+              <w:rPr>
+                <w:szCs w:val="28"/>
+              </w:rPr>
+            </w:pPr>
+            <w:r>
+              <w:rPr>
+                <w:szCs w:val="28"/>
+              </w:rPr>
+              <w:t>См. рис. 1</w:t>
+            </w:r>
+          </w:p>
+        </w:tc>
+      </w:tr>
+      <w:tr>
+        <w:tc>
+          <w:tcPr>
+            <w:tcW w:w="959" w:type="dxa"/>
+          </w:tcPr>
+          <w:p>
+            <w:r>
+              <w:t>18</w:t>
+            </w:r>
+          </w:p>
+        </w:tc>
+        <w:tc>
+          <w:tcPr>
+            <w:tcW w:w="3969" w:type="dxa"/>
+          </w:tcPr>
+          <w:p>
+            <w:r>
+              <w:t>Виды загрязнений окружающей среды</w:t>
+            </w:r>
+          </w:p>
+        </w:tc>
+        <w:tc>
+          <w:tcPr>
+            <w:tcW w:w="4784" w:type="dxa"/>
+          </w:tcPr>
+          <w:p>
+            <w:pPr>
+              <w:spacing w:line="0" w:lineRule="atLeast"/>
+              <w:jc w:val="center"/>
+              <w:rPr>
+                <w:szCs w:val="28"/>
+              </w:rPr>
+            </w:pPr>
+            <w:r>
+              <w:rPr>
+                <w:szCs w:val="28"/>
+              </w:rPr>
+              <w:t>-</w:t>
+            </w:r>
+          </w:p>
+        </w:tc>
+      </w:tr>
+      <w:tr>
+        <w:tc>
+          <w:tcPr>
+            <w:tcW w:w="959" w:type="dxa"/>
+          </w:tcPr>
+          <w:p>
+            <w:r>
+              <w:t>19</w:t>
+            </w:r>
+          </w:p>
+        </w:tc>
+        <w:tc>
+          <w:tcPr>
+            <w:tcW w:w="3969" w:type="dxa"/>
+          </w:tcPr>
+          <w:p>
+            <w:r>
+              <w:t>Возможные чрезвычайные ситуации</w:t>
+            </w:r>
+          </w:p>
+        </w:tc>
+        <w:tc>
+          <w:tcPr>
+            <w:tcW w:w="4784" w:type="dxa"/>
+          </w:tcPr>
+          <w:p>
+            <w:pPr>
+              <w:spacing w:line="0" w:lineRule="atLeast"/>
+              <w:rPr>
+                <w:szCs w:val="28"/>
+              </w:rPr>
+            </w:pPr>
+            <w:r>
+              <w:rPr>
+                <w:szCs w:val="28"/>
+              </w:rPr>
+              <w:t>См. рис. 2</w:t>
+            </w:r>
+          </w:p>
+        </w:tc>
+      </w:tr>
+    </w:tbl>
+    <w:p/>
+    <w:p>
+      <w:pPr>
+        <w:pStyle w:val="2"/>
+        <w:numPr>
+          <w:ilvl w:val="1"/>
+          <w:numId w:val="1"/>
+        </w:numPr>
+      </w:pPr>
+      <w:r>
+        <w:t xml:space="preserve"> Перечень нормативных документов</w:t>
+      </w:r>
+    </w:p>
+    <w:p/>
+    <w:p>
+      <w:pPr>
+        <w:pStyle w:val="a"/>
+        <w:numPr>
+          <w:ilvl w:val="0"/>
+          <w:numId w:val="3"/>
+        </w:numPr>
+        <w:tabs>
+          <w:tab w:val="clear" w:pos="1287"/>
+          <w:tab w:val="num" w:pos="0"/>
+          <w:tab w:val="left" w:pos="851"/>
+        </w:tabs>
+        <w:ind w:left="0" w:firstLine="567"/>
+      </w:pPr>
+      <w:r>
+        <w:t xml:space="preserve">Санитарные правила и нормы. </w:t>
+      </w:r>
+      <w:proofErr w:type="spellStart"/>
+      <w:r>
+        <w:t>СанПиН</w:t>
+      </w:r>
+      <w:proofErr w:type="spellEnd"/>
+      <w:r>
+        <w:t xml:space="preserve"> 2.2.2./2.4.1340-03 Гигиенические требования к персональным электронно-вычислительным машинам и организ</w:t>
+      </w:r>
+      <w:r>
+        <w:t>а</w:t>
+      </w:r>
+      <w:r>
+        <w:t xml:space="preserve">ции работы. </w:t>
+      </w:r>
+    </w:p>
+    <w:p>
+      <w:pPr>
+        <w:pStyle w:val="a"/>
+        <w:numPr>
+          <w:ilvl w:val="0"/>
+          <w:numId w:val="3"/>
+        </w:numPr>
+        <w:tabs>
+          <w:tab w:val="clear" w:pos="1287"/>
+          <w:tab w:val="num" w:pos="0"/>
+          <w:tab w:val="left" w:pos="851"/>
+          <w:tab w:val="left" w:pos="1134"/>
+        </w:tabs>
+        <w:ind w:left="0" w:firstLine="567"/>
+      </w:pPr>
+      <w:r>
+        <w:t>«Руководство по гигиенической оценке факторов рабочей среды  и труд</w:t>
+      </w:r>
+      <w:r>
+        <w:t>о</w:t>
+      </w:r>
+      <w:r>
+        <w:t xml:space="preserve">вых процессов. Критерии и классификация условий труда». </w:t>
+      </w:r>
+      <w:proofErr w:type="gramStart"/>
+      <w:r>
+        <w:t>Р</w:t>
+      </w:r>
+      <w:proofErr w:type="gramEnd"/>
+      <w:r>
+        <w:t> 2.2.2006-05.</w:t>
+      </w:r>
+    </w:p>
+    <w:p>
+      <w:pPr>
+        <w:pStyle w:val="a"/>
+        <w:numPr>
+          <w:ilvl w:val="0"/>
+          <w:numId w:val="3"/>
+        </w:numPr>
+        <w:tabs>
+          <w:tab w:val="clear" w:pos="1287"/>
+          <w:tab w:val="num" w:pos="0"/>
+          <w:tab w:val="left" w:pos="851"/>
+          <w:tab w:val="left" w:pos="1134"/>
+        </w:tabs>
+        <w:ind w:left="0" w:firstLine="567"/>
+      </w:pPr>
+      <w:r>
+        <w:lastRenderedPageBreak/>
+        <w:t>ГОСТ 12.0.003-74.ССБТ. (</w:t>
+      </w:r>
+      <w:proofErr w:type="gramStart"/>
+      <w:r>
+        <w:t>СТ</w:t>
+      </w:r>
+      <w:proofErr w:type="gramEnd"/>
+      <w:r>
+        <w:t xml:space="preserve"> СЭВ 790-77) Опасные и вредные произво</w:t>
+      </w:r>
+      <w:r>
+        <w:t>д</w:t>
+      </w:r>
+      <w:r>
+        <w:t>ственные факторы. Классификация. М.: Изд-во стандартов, 1996.</w:t>
+      </w:r>
+    </w:p>
+    <w:p>
+      <w:pPr>
+        <w:pStyle w:val="a"/>
+        <w:numPr>
+          <w:ilvl w:val="0"/>
+          <w:numId w:val="3"/>
+        </w:numPr>
+        <w:tabs>
+          <w:tab w:val="clear" w:pos="1287"/>
+          <w:tab w:val="num" w:pos="0"/>
+          <w:tab w:val="left" w:pos="851"/>
+          <w:tab w:val="left" w:pos="1134"/>
+        </w:tabs>
+        <w:ind w:left="0" w:firstLine="567"/>
+      </w:pPr>
+      <w:r>
+        <w:t>ГОСТ 12.1.003-83.ССБТ. Шум. Общие требования безопасности. М.: Изд-во стандартов.1996.</w:t>
+      </w:r>
+    </w:p>
+    <w:p>
+      <w:pPr>
+        <w:pStyle w:val="a"/>
+        <w:numPr>
+          <w:ilvl w:val="0"/>
+          <w:numId w:val="3"/>
+        </w:numPr>
+        <w:tabs>
+          <w:tab w:val="clear" w:pos="1287"/>
+          <w:tab w:val="num" w:pos="0"/>
+          <w:tab w:val="left" w:pos="851"/>
+          <w:tab w:val="left" w:pos="1134"/>
+        </w:tabs>
+        <w:ind w:left="0" w:firstLine="567"/>
+      </w:pPr>
+      <w:r>
+        <w:t>ГОСТ 12.1.004-91.ССБТ. Пожарная безопасность. Общие требования. М.: Изд-во стандартов, 1996.</w:t>
+      </w:r>
+    </w:p>
+    <w:p>
+      <w:pPr>
+        <w:pStyle w:val="a"/>
+        <w:numPr>
+          <w:ilvl w:val="0"/>
+          <w:numId w:val="3"/>
+        </w:numPr>
+        <w:tabs>
+          <w:tab w:val="clear" w:pos="1287"/>
+          <w:tab w:val="num" w:pos="0"/>
+          <w:tab w:val="left" w:pos="851"/>
+          <w:tab w:val="left" w:pos="1134"/>
+        </w:tabs>
+        <w:ind w:left="0" w:firstLine="567"/>
+      </w:pPr>
+      <w:r>
+        <w:t>ГОСТ 12.1.005-88.ССБТ. Общие санитарно-гигиенические требования к воздуху рабочей зоны. М.: Изд-во стандартов, 1996.</w:t>
+      </w:r>
+    </w:p>
+    <w:p>
+      <w:pPr>
+        <w:pStyle w:val="a"/>
+        <w:numPr>
+          <w:ilvl w:val="0"/>
+          <w:numId w:val="3"/>
+        </w:numPr>
+        <w:tabs>
+          <w:tab w:val="clear" w:pos="1287"/>
+          <w:tab w:val="num" w:pos="0"/>
+          <w:tab w:val="left" w:pos="851"/>
+          <w:tab w:val="left" w:pos="1134"/>
+        </w:tabs>
+        <w:ind w:left="0" w:firstLine="567"/>
+      </w:pPr>
+      <w:r>
+        <w:t>ГОСТ 12.1.006-88.ССБТ. Электромагнитные поля  радиочастот. Допуст</w:t>
+      </w:r>
+      <w:r>
+        <w:t>и</w:t>
+      </w:r>
+      <w:r>
+        <w:t xml:space="preserve">мые уровни на рабочих местах и требования </w:t>
+      </w:r>
+      <w:proofErr w:type="gramStart"/>
+      <w:r>
+        <w:t>к</w:t>
+      </w:r>
+      <w:proofErr w:type="gramEnd"/>
+      <w:r>
+        <w:t xml:space="preserve"> проведения контроля. М.: Изд-во стандартов, 1998.</w:t>
+      </w:r>
+    </w:p>
+    <w:p>
+      <w:pPr>
+        <w:pStyle w:val="a"/>
+        <w:numPr>
+          <w:ilvl w:val="0"/>
+          <w:numId w:val="3"/>
+        </w:numPr>
+        <w:tabs>
+          <w:tab w:val="clear" w:pos="1287"/>
+          <w:tab w:val="num" w:pos="0"/>
+          <w:tab w:val="left" w:pos="851"/>
+          <w:tab w:val="left" w:pos="1134"/>
+        </w:tabs>
+        <w:ind w:left="0" w:firstLine="567"/>
+      </w:pPr>
+      <w:r>
+        <w:t>ГОСТ 12.1.019-79.ССБТ (</w:t>
+      </w:r>
+      <w:proofErr w:type="gramStart"/>
+      <w:r>
+        <w:t>СТ</w:t>
+      </w:r>
+      <w:proofErr w:type="gramEnd"/>
+      <w:r>
+        <w:t xml:space="preserve"> </w:t>
+      </w:r>
+      <w:r>
+        <w:t xml:space="preserve">СЭВ 4880-84). </w:t>
+      </w:r>
+      <w:proofErr w:type="spellStart"/>
+      <w:r>
+        <w:t>Электробезопасность</w:t>
+      </w:r>
+      <w:proofErr w:type="spellEnd"/>
+      <w:r>
+        <w:t>. Общие требования. М.: Изд-во стандартов, 1996.</w:t>
+      </w:r>
+    </w:p>
+    <w:p>
+      <w:pPr>
+        <w:pStyle w:val="a"/>
+        <w:numPr>
+          <w:ilvl w:val="0"/>
+          <w:numId w:val="3"/>
+        </w:numPr>
+        <w:tabs>
+          <w:tab w:val="clear" w:pos="1287"/>
+          <w:tab w:val="num" w:pos="0"/>
+          <w:tab w:val="left" w:pos="851"/>
+          <w:tab w:val="left" w:pos="1134"/>
+        </w:tabs>
+        <w:ind w:left="0" w:firstLine="567"/>
+      </w:pPr>
+      <w:r>
+        <w:t xml:space="preserve">ГОСТ 12.1.030-81.ССБТ. </w:t>
+      </w:r>
+      <w:proofErr w:type="spellStart"/>
+      <w:r>
+        <w:t>Электробезопасность</w:t>
+      </w:r>
+      <w:proofErr w:type="spellEnd"/>
+      <w:r>
+        <w:t xml:space="preserve">. Защитное заземление </w:t>
+      </w:r>
+      <w:proofErr w:type="spellStart"/>
+      <w:r>
+        <w:t>з</w:t>
+      </w:r>
+      <w:r>
+        <w:t>а</w:t>
+      </w:r>
+      <w:r>
+        <w:t>нуление</w:t>
+      </w:r>
+      <w:proofErr w:type="spellEnd"/>
+      <w:r>
+        <w:t>. М.: Изд-во стандартов, 1996.</w:t>
+      </w:r>
+    </w:p>
+    <w:p>
+      <w:pPr>
+        <w:pStyle w:val="a"/>
+        <w:numPr>
+          <w:ilvl w:val="0"/>
+          <w:numId w:val="3"/>
+        </w:numPr>
+        <w:tabs>
+          <w:tab w:val="clear" w:pos="1287"/>
+          <w:tab w:val="num" w:pos="0"/>
+          <w:tab w:val="left" w:pos="851"/>
+          <w:tab w:val="left" w:pos="1134"/>
+        </w:tabs>
+        <w:ind w:left="0" w:firstLine="567"/>
+      </w:pPr>
+      <w:r>
+        <w:t xml:space="preserve">ГОСТ 12.1.038-82.ССБТ. </w:t>
+      </w:r>
+      <w:proofErr w:type="spellStart"/>
+      <w:r>
+        <w:t>Электробезопасность</w:t>
+      </w:r>
+      <w:proofErr w:type="spellEnd"/>
+      <w:r>
+        <w:t>. Предельно-допустимые значения напряжений прикосновения и токов. М.: Изд-во стандартов, 1996.</w:t>
+      </w:r>
+    </w:p>
+    <w:p>
+      <w:pPr>
+        <w:pStyle w:val="a"/>
+        <w:numPr>
+          <w:ilvl w:val="0"/>
+          <w:numId w:val="3"/>
+        </w:numPr>
+        <w:tabs>
+          <w:tab w:val="clear" w:pos="1287"/>
+          <w:tab w:val="num" w:pos="0"/>
+          <w:tab w:val="left" w:pos="851"/>
+          <w:tab w:val="left" w:pos="1134"/>
+        </w:tabs>
+        <w:ind w:left="0" w:firstLine="567"/>
+      </w:pPr>
+      <w:r>
+        <w:t>Правила устройства электроустановок. М.: Энергия, 1987.</w:t>
+      </w:r>
+    </w:p>
+    <w:p>
+      <w:pPr>
+        <w:pStyle w:val="a"/>
+        <w:numPr>
+          <w:ilvl w:val="0"/>
+          <w:numId w:val="3"/>
+        </w:numPr>
+        <w:tabs>
+          <w:tab w:val="clear" w:pos="1287"/>
+          <w:tab w:val="num" w:pos="0"/>
+          <w:tab w:val="left" w:pos="851"/>
+          <w:tab w:val="left" w:pos="1134"/>
+        </w:tabs>
+        <w:ind w:left="0" w:firstLine="567"/>
+      </w:pPr>
+      <w:r>
+        <w:t>Общесоюзные нормы технологического проектирования ОНТП 24-86., М.: МВД СССР, 1986.</w:t>
+      </w:r>
+    </w:p>
+    <w:p>
+      <w:pPr>
+        <w:pStyle w:val="a"/>
+        <w:numPr>
+          <w:ilvl w:val="0"/>
+          <w:numId w:val="3"/>
+        </w:numPr>
+        <w:tabs>
+          <w:tab w:val="clear" w:pos="1287"/>
+          <w:tab w:val="num" w:pos="0"/>
+          <w:tab w:val="left" w:pos="851"/>
+          <w:tab w:val="left" w:pos="1134"/>
+        </w:tabs>
+        <w:ind w:left="0" w:firstLine="567"/>
+      </w:pPr>
+      <w:proofErr w:type="spellStart"/>
+      <w:r>
+        <w:t>СНиП</w:t>
+      </w:r>
+      <w:proofErr w:type="spellEnd"/>
+      <w:r>
+        <w:t xml:space="preserve"> 2.01.02-85. Противопожарные нормы. М.: Стройиздат,1986.</w:t>
+      </w:r>
+    </w:p>
+    <w:p>
+      <w:pPr>
+        <w:pStyle w:val="a"/>
+        <w:numPr>
+          <w:ilvl w:val="0"/>
+          <w:numId w:val="3"/>
+        </w:numPr>
+        <w:tabs>
+          <w:tab w:val="clear" w:pos="1287"/>
+          <w:tab w:val="num" w:pos="0"/>
+          <w:tab w:val="left" w:pos="851"/>
+          <w:tab w:val="left" w:pos="1134"/>
+        </w:tabs>
+        <w:ind w:left="0" w:firstLine="567"/>
+      </w:pPr>
+      <w:proofErr w:type="spellStart"/>
+      <w:r>
+        <w:t>СНиП</w:t>
+      </w:r>
+      <w:proofErr w:type="spellEnd"/>
+      <w:r>
+        <w:t xml:space="preserve"> 2.04.05-86. Отопление, вент</w:t>
+      </w:r>
+      <w:r>
+        <w:t>иляция, кондиционирование возду</w:t>
+      </w:r>
+      <w:r>
+        <w:t xml:space="preserve">ха. М.: </w:t>
+      </w:r>
+      <w:proofErr w:type="spellStart"/>
+      <w:r>
+        <w:t>Стройиздат</w:t>
+      </w:r>
+      <w:proofErr w:type="spellEnd"/>
+      <w:r>
+        <w:t>, 1988.</w:t>
+      </w:r>
+    </w:p>
+    <w:p>
+      <w:pPr>
+        <w:pStyle w:val="a"/>
+        <w:numPr>
+          <w:ilvl w:val="0"/>
+          <w:numId w:val="3"/>
+        </w:numPr>
+        <w:tabs>
+          <w:tab w:val="clear" w:pos="1287"/>
+          <w:tab w:val="num" w:pos="0"/>
+          <w:tab w:val="left" w:pos="851"/>
+          <w:tab w:val="left" w:pos="1134"/>
+        </w:tabs>
+        <w:ind w:left="0" w:firstLine="567"/>
+      </w:pPr>
+      <w:proofErr w:type="spellStart"/>
+      <w:r>
+        <w:t>СНиП</w:t>
+      </w:r>
+      <w:proofErr w:type="spellEnd"/>
+      <w:r>
+        <w:t xml:space="preserve"> 23-05-95. Естественное и искусственное освещение. Анализ пр</w:t>
+      </w:r>
+      <w:r>
+        <w:t>о</w:t>
+      </w:r>
+      <w:r>
+        <w:t xml:space="preserve">ектирования. М.: </w:t>
+      </w:r>
+      <w:proofErr w:type="spellStart"/>
+      <w:r>
+        <w:t>Энерго</w:t>
+      </w:r>
+      <w:proofErr w:type="spellEnd"/>
+      <w:r>
+        <w:t>, 1996.</w:t>
+      </w:r>
+    </w:p>
+    <w:p>
+      <w:pPr>
+        <w:pStyle w:val="a"/>
+        <w:numPr>
+          <w:ilvl w:val="0"/>
+          <w:numId w:val="3"/>
+        </w:numPr>
+        <w:tabs>
+          <w:tab w:val="clear" w:pos="1287"/>
+          <w:tab w:val="num" w:pos="0"/>
+          <w:tab w:val="left" w:pos="851"/>
+          <w:tab w:val="left" w:pos="1134"/>
+        </w:tabs>
+        <w:ind w:left="0" w:firstLine="567"/>
+      </w:pPr>
+      <w:proofErr w:type="gramStart"/>
+      <w:r>
+        <w:t>Р</w:t>
+      </w:r>
+      <w:proofErr w:type="gramEnd"/>
+      <w:r>
+        <w:t xml:space="preserve"> 2.2.013-94. Гигиена труда. М.: Госкомсанэпиднадзор России, 1994.</w:t>
+      </w:r>
+    </w:p>
+    <w:p>
+      <w:pPr>
+        <w:pStyle w:val="a"/>
+        <w:numPr>
+          <w:ilvl w:val="0"/>
+          <w:numId w:val="3"/>
+        </w:numPr>
+        <w:tabs>
+          <w:tab w:val="clear" w:pos="1287"/>
+          <w:tab w:val="num" w:pos="0"/>
+          <w:tab w:val="left" w:pos="851"/>
+          <w:tab w:val="left" w:pos="1134"/>
+        </w:tabs>
+        <w:ind w:left="0" w:firstLine="567"/>
+      </w:pPr>
+      <w:r>
+        <w:t xml:space="preserve">Правила пожарной безопасности в Российской Федерации – ППБ 01 03. </w:t>
+      </w:r>
+    </w:p>
+    <w:p>
+      <w:pPr>
+        <w:pStyle w:val="a"/>
+        <w:numPr>
+          <w:ilvl w:val="0"/>
+          <w:numId w:val="3"/>
+        </w:numPr>
+        <w:tabs>
+          <w:tab w:val="clear" w:pos="1287"/>
+          <w:tab w:val="num" w:pos="0"/>
+          <w:tab w:val="left" w:pos="851"/>
+          <w:tab w:val="left" w:pos="1134"/>
+        </w:tabs>
+        <w:ind w:left="0" w:firstLine="567"/>
+      </w:pPr>
+      <w:r>
+        <w:lastRenderedPageBreak/>
+        <w:t>Нормы пожарной безопасности – НПБ 88-2001. Установки пожаротуш</w:t>
+      </w:r>
+      <w:r>
+        <w:t>е</w:t>
+      </w:r>
+      <w:r>
+        <w:t>ния и сигнализации. Нормы и правила проектирования.</w:t>
+      </w:r>
+    </w:p>
+    <w:p>
+      <w:pPr>
+        <w:pStyle w:val="2"/>
+        <w:numPr>
+          <w:ilvl w:val="1"/>
+          <w:numId w:val="1"/>
+        </w:numPr>
+      </w:pPr>
+      <w:r>
+        <w:t xml:space="preserve"> Анализ потенциально опасных факторов</w:t>
+      </w:r>
+    </w:p>
+    <w:p/>
+    <w:p/>
+    <w:p/>
+    <w:p>
+      <w:pPr>
+        <w:pStyle w:val="3"/>
+        <w:numPr>
+          <w:ilvl w:val="2"/>
+          <w:numId w:val="1"/>
+        </w:numPr>
+      </w:pPr>
+      <w:r>
+        <w:t>Ана</w:t>
+      </w:r>
+      <w:r>
+        <w:t>лиз вредных и опасных производственных факторов</w:t>
+      </w:r>
+    </w:p>
+    <w:p>
+      <w:pPr>
+        <w:pStyle w:val="a4"/>
+        <w:ind w:left="1080"/>
+      </w:pPr>
+    </w:p>
+    <w:p>
+      <w:pPr>
+        <w:pStyle w:val="3"/>
+        <w:numPr>
+          <w:ilvl w:val="2"/>
+          <w:numId w:val="1"/>
+        </w:numPr>
+      </w:pPr>
+      <w:r>
+        <w:t>Анализ воздействия на окружающую среду</w:t>
+      </w:r>
+    </w:p>
+    <w:p>
+      <w:pPr>
+        <w:pStyle w:val="a4"/>
+      </w:pPr>
+    </w:p>
+    <w:p>
+      <w:pPr>
+        <w:pStyle w:val="3"/>
+        <w:numPr>
+          <w:ilvl w:val="2"/>
+          <w:numId w:val="1"/>
+        </w:numPr>
+      </w:pPr>
+      <w:r>
+        <w:t>Анализ возможных чрезвычайных ситуаций</w:t>
+      </w:r>
+    </w:p>
+    <w:p>
+      <w:pPr>
+        <w:pStyle w:val="a4"/>
+      </w:pPr>
+    </w:p>
+    <w:p>
+      <w:pPr>
+        <w:pStyle w:val="3"/>
+        <w:numPr>
+          <w:ilvl w:val="2"/>
+          <w:numId w:val="1"/>
+        </w:numPr>
+      </w:pPr>
+      <w:r>
+        <w:t>Обоснование расчетной части</w:t>
+      </w:r>
+    </w:p>
+    <w:p>
+      <w:pPr>
+        <w:pStyle w:val="a4"/>
+      </w:pPr>
+    </w:p>
+    <w:p>
+      <w:pPr>
+        <w:pStyle w:val="2"/>
+        <w:numPr>
+          <w:ilvl w:val="1"/>
+          <w:numId w:val="1"/>
+        </w:numPr>
+      </w:pPr>
+      <w:r>
+        <w:t xml:space="preserve"> Мероприятия по охране труда</w:t>
+      </w:r>
+    </w:p>
+    <w:p>
+      <w:pPr>
+        <w:pStyle w:val="3"/>
+        <w:numPr>
+          <w:ilvl w:val="2"/>
+          <w:numId w:val="1"/>
+        </w:numPr>
+      </w:pPr>
+      <w:r>
+        <w:t>Мероприятия по обеспечению комфортных условий труда</w:t>
+      </w:r>
+    </w:p>
+    <w:p>
+      <w:pPr>
+        <w:pStyle w:val="3"/>
+        <w:numPr>
+          <w:ilvl w:val="2"/>
+          <w:numId w:val="1"/>
+        </w:numPr>
+      </w:pPr>
+      <w:r>
+        <w:t>Мероприятия по защите от опасных производственных факторов</w:t>
+      </w:r>
+    </w:p>
+    <w:p>
+      <w:pPr>
+        <w:pStyle w:val="3"/>
+        <w:numPr>
+          <w:ilvl w:val="2"/>
+          <w:numId w:val="1"/>
+        </w:numPr>
+      </w:pPr>
+      <w:r>
+        <w:t>Мероприятия по защите от вр</w:t>
+      </w:r>
+      <w:r>
+        <w:t>едных производственных факторов</w:t>
+      </w:r>
+    </w:p>
+    <w:p>
+      <w:pPr>
+        <w:pStyle w:val="3"/>
+        <w:numPr>
+          <w:ilvl w:val="2"/>
+          <w:numId w:val="1"/>
+        </w:numPr>
+      </w:pPr>
+      <w:r>
+        <w:t>Квалификационные требования к персоналу</w:t>
+      </w:r>
+    </w:p>
+    <w:p>
+      <w:pPr>
+        <w:ind w:left="360"/>
+      </w:pPr>
+    </w:p>
+    <w:p>
+      <w:pPr>
+        <w:pStyle w:val="2"/>
+        <w:numPr>
+          <w:ilvl w:val="1"/>
+          <w:numId w:val="1"/>
+        </w:numPr>
+      </w:pPr>
+      <w:r>
+        <w:t xml:space="preserve"> </w:t>
+      </w:r>
+      <w:r>
+        <w:t xml:space="preserve">Мероприятия по охране окружающей среды </w:t>
+      </w:r>
+    </w:p>
+    <w:p>
+      <w:pPr>
+        <w:pStyle w:val="a4"/>
+      </w:pPr>
+    </w:p>
+    <w:p>
+      <w:pPr>
+        <w:pStyle w:val="2"/>
+        <w:numPr>
+          <w:ilvl w:val="1"/>
+          <w:numId w:val="1"/>
+        </w:numPr>
+      </w:pPr>
+      <w:r>
+        <w:t xml:space="preserve"> </w:t>
+      </w:r>
+      <w:r>
+        <w:t>Мероприятия по защите от чрезвычайных ситуаций</w:t>
+      </w:r>
+    </w:p>
+    <w:p>
+      <w:pPr>
+        <w:pStyle w:val="2"/>
+        <w:numPr>
+          <w:ilvl w:val="1"/>
+          <w:numId w:val="1"/>
+        </w:numPr>
+      </w:pPr>
+      <w:r>
+        <w:t xml:space="preserve"> Расчетная часть</w:t>
+      </w:r>
+    </w:p>
+    <w:p>
+      <w:pPr>
+        <w:pStyle w:val="2"/>
+        <w:numPr>
+          <w:ilvl w:val="1"/>
+          <w:numId w:val="1"/>
+        </w:numPr>
+      </w:pPr>
+      <w:r>
+        <w:t xml:space="preserve"> </w:t>
+      </w:r>
+      <w:r>
+        <w:t>Оценка эффективности принятых решений</w:t>
+      </w:r>
+    </w:p>
+    <w:p>
+      <w:pPr>
+        <w:pStyle w:val="a4"/>
+      </w:pPr>
+    </w:p>
+    <w:p/>
+    <w:p>
+      <w:pPr>
+        <w:pStyle w:val="a4"/>
+        <w:ind w:left="1080"/>
+      </w:pPr>
+    </w:p>
+    <w:p>
+      <w:pPr>
+        <w:pStyle w:val="a4"/>
+        <w:ind w:left="1080"/>
+      </w:pPr>
+    </w:p>
+    <w:p>
+      <w:pPr>
+        <w:pStyle w:val="a4"/>
+        <w:ind w:left="1080"/>
+      </w:pPr>
+      <w:r>
+        <w:t xml:space="preserve"> </w:t>
+      </w:r>
+    </w:p>
     <w:p>
       <w:pPr>
         <w:rPr>
@@ -17475,6 +19335,7 @@
       <w:bookmarkEnd w:id="24"/>
       <w:bookmarkEnd w:id="25"/>
     </w:p>
+    <w:p/>
     <w:sectPr>
       <w:pgSz w:w="11906" w:h="16838"/>
       <w:pgMar w:top="851" w:right="850" w:bottom="1276" w:left="1560" w:header="142" w:footer="708" w:gutter="0"/>
@@ -17528,7 +19389,7 @@
 <w:hdr xmlns:ve="http://schemas.openxmlformats.org/markup-compatibility/2006" xmlns:o="urn:schemas-microsoft-com:office:office" xmlns:r="http://schemas.openxmlformats.org/officeDocument/2006/relationships" xmlns:m="http://schemas.openxmlformats.org/officeDocument/2006/math" xmlns:v="urn:schemas-microsoft-com:vml" xmlns:wp="http://schemas.openxmlformats.org/drawingml/2006/wordprocessingDrawing" xmlns:w10="urn:schemas-microsoft-com:office:word" xmlns:w="http://schemas.openxmlformats.org/wordprocessingml/2006/main" xmlns:wne="http://schemas.microsoft.com/office/word/2006/wordml">
   <w:p>
     <w:pPr>
-      <w:pStyle w:val="a5"/>
+      <w:pStyle w:val="a6"/>
     </w:pPr>
     <w:r>
       <w:rPr>
@@ -17552,7 +19413,7 @@
               <w:txbxContent>
                 <w:p>
                   <w:pPr>
-                    <w:pStyle w:val="a9"/>
+                    <w:pStyle w:val="aa"/>
                     <w:jc w:val="center"/>
                     <w:rPr>
                       <w:rFonts w:ascii="GOST type A" w:hAnsi="GOST type A"/>
@@ -17584,7 +19445,7 @@
               <w:txbxContent>
                 <w:p>
                   <w:pPr>
-                    <w:pStyle w:val="a9"/>
+                    <w:pStyle w:val="aa"/>
                     <w:jc w:val="center"/>
                     <w:rPr>
                       <w:rFonts w:ascii="GOST type A" w:hAnsi="GOST type A"/>
@@ -17607,7 +19468,7 @@
               <w:txbxContent>
                 <w:p>
                   <w:pPr>
-                    <w:pStyle w:val="a9"/>
+                    <w:pStyle w:val="aa"/>
                     <w:jc w:val="center"/>
                     <w:rPr>
                       <w:rFonts w:ascii="GOST type A" w:hAnsi="GOST type A"/>
@@ -17646,7 +19507,7 @@
               <w:txbxContent>
                 <w:p>
                   <w:pPr>
-                    <w:pStyle w:val="a9"/>
+                    <w:pStyle w:val="aa"/>
                     <w:jc w:val="center"/>
                     <w:rPr>
                       <w:rFonts w:ascii="GOST type A" w:hAnsi="GOST type A"/>
@@ -17671,7 +19532,7 @@
               <w:txbxContent>
                 <w:p>
                   <w:pPr>
-                    <w:pStyle w:val="a9"/>
+                    <w:pStyle w:val="aa"/>
                     <w:jc w:val="center"/>
                     <w:rPr>
                       <w:rFonts w:ascii="GOST type A" w:hAnsi="GOST type A"/>
@@ -17694,7 +19555,7 @@
               <w:txbxContent>
                 <w:p>
                   <w:pPr>
-                    <w:pStyle w:val="a9"/>
+                    <w:pStyle w:val="aa"/>
                     <w:jc w:val="center"/>
                     <w:rPr>
                       <w:rFonts w:ascii="GOST type A" w:hAnsi="GOST type A"/>
@@ -17717,7 +19578,7 @@
               <w:txbxContent>
                 <w:p>
                   <w:pPr>
-                    <w:pStyle w:val="a9"/>
+                    <w:pStyle w:val="aa"/>
                     <w:jc w:val="center"/>
                     <w:rPr>
                       <w:rFonts w:ascii="GOST type A" w:hAnsi="GOST type A"/>
@@ -17751,7 +19612,7 @@
                       <w:noProof/>
                       <w:sz w:val="24"/>
                     </w:rPr>
-                    <w:t>17</w:t>
+                    <w:t>28</w:t>
                   </w:r>
                   <w:r>
                     <w:rPr>
@@ -17824,7 +19685,7 @@
 <w:hdr xmlns:ve="http://schemas.openxmlformats.org/markup-compatibility/2006" xmlns:o="urn:schemas-microsoft-com:office:office" xmlns:r="http://schemas.openxmlformats.org/officeDocument/2006/relationships" xmlns:m="http://schemas.openxmlformats.org/officeDocument/2006/math" xmlns:v="urn:schemas-microsoft-com:vml" xmlns:wp="http://schemas.openxmlformats.org/drawingml/2006/wordprocessingDrawing" xmlns:w10="urn:schemas-microsoft-com:office:word" xmlns:w="http://schemas.openxmlformats.org/wordprocessingml/2006/main" xmlns:wne="http://schemas.microsoft.com/office/word/2006/wordml">
   <w:p>
     <w:pPr>
-      <w:pStyle w:val="a5"/>
+      <w:pStyle w:val="a6"/>
     </w:pPr>
     <w:r>
       <w:rPr>
@@ -17847,7 +19708,7 @@
               <w:txbxContent>
                 <w:p>
                   <w:pPr>
-                    <w:pStyle w:val="a9"/>
+                    <w:pStyle w:val="aa"/>
                     <w:jc w:val="center"/>
                     <w:rPr>
                       <w:sz w:val="18"/>
@@ -17877,7 +19738,7 @@
               <w:txbxContent>
                 <w:p>
                   <w:pPr>
-                    <w:pStyle w:val="a9"/>
+                    <w:pStyle w:val="aa"/>
                     <w:jc w:val="center"/>
                     <w:rPr>
                       <w:rFonts w:ascii="GOST type A" w:hAnsi="GOST type A"/>
@@ -17900,7 +19761,7 @@
               <w:txbxContent>
                 <w:p>
                   <w:pPr>
-                    <w:pStyle w:val="a9"/>
+                    <w:pStyle w:val="aa"/>
                     <w:jc w:val="center"/>
                     <w:rPr>
                       <w:rFonts w:ascii="GOST type A" w:hAnsi="GOST type A"/>
@@ -17939,7 +19800,7 @@
               <w:txbxContent>
                 <w:p>
                   <w:pPr>
-                    <w:pStyle w:val="a9"/>
+                    <w:pStyle w:val="aa"/>
                     <w:jc w:val="center"/>
                     <w:rPr>
                       <w:rFonts w:ascii="GOST type A" w:hAnsi="GOST type A"/>
@@ -17964,7 +19825,7 @@
               <w:txbxContent>
                 <w:p>
                   <w:pPr>
-                    <w:pStyle w:val="a9"/>
+                    <w:pStyle w:val="aa"/>
                     <w:jc w:val="center"/>
                     <w:rPr>
                       <w:rFonts w:ascii="GOST type A" w:hAnsi="GOST type A"/>
@@ -17987,7 +19848,7 @@
               <w:txbxContent>
                 <w:p>
                   <w:pPr>
-                    <w:pStyle w:val="a9"/>
+                    <w:pStyle w:val="aa"/>
                     <w:jc w:val="center"/>
                     <w:rPr>
                       <w:rFonts w:ascii="GOST type A" w:hAnsi="GOST type A"/>
@@ -18010,7 +19871,7 @@
               <w:txbxContent>
                 <w:p>
                   <w:pPr>
-                    <w:pStyle w:val="a9"/>
+                    <w:pStyle w:val="aa"/>
                     <w:jc w:val="center"/>
                     <w:rPr>
                       <w:sz w:val="18"/>
@@ -18110,7 +19971,7 @@
                 <w:txbxContent>
                   <w:p>
                     <w:pPr>
-                      <w:pStyle w:val="a9"/>
+                      <w:pStyle w:val="aa"/>
                       <w:rPr>
                         <w:rFonts w:ascii="GOST type A" w:hAnsi="GOST type A"/>
                         <w:sz w:val="18"/>
@@ -18148,7 +20009,7 @@
                 <w:txbxContent>
                   <w:p>
                     <w:pPr>
-                      <w:pStyle w:val="a9"/>
+                      <w:pStyle w:val="aa"/>
                     </w:pPr>
                     <w:proofErr w:type="spellStart"/>
                     <w:r>
@@ -18179,7 +20040,7 @@
                 <w:txbxContent>
                   <w:p>
                     <w:pPr>
-                      <w:pStyle w:val="a9"/>
+                      <w:pStyle w:val="aa"/>
                       <w:rPr>
                         <w:rFonts w:ascii="GOST type A" w:hAnsi="GOST type A"/>
                         <w:sz w:val="18"/>
@@ -18217,7 +20078,7 @@
                 <w:txbxContent>
                   <w:p>
                     <w:pPr>
-                      <w:pStyle w:val="a9"/>
+                      <w:pStyle w:val="aa"/>
                       <w:rPr>
                         <w:rFonts w:ascii="GOST type A" w:hAnsi="GOST type A"/>
                         <w:sz w:val="18"/>
@@ -18253,7 +20114,7 @@
                   </w:p>
                   <w:p>
                     <w:pPr>
-                      <w:pStyle w:val="a9"/>
+                      <w:pStyle w:val="aa"/>
                       <w:rPr>
                         <w:sz w:val="18"/>
                         <w:lang w:val="ru-RU"/>
@@ -18270,7 +20131,7 @@
                 <w:txbxContent>
                   <w:p>
                     <w:pPr>
-                      <w:pStyle w:val="a9"/>
+                      <w:pStyle w:val="aa"/>
                       <w:rPr>
                         <w:rFonts w:ascii="GOST type A" w:hAnsi="GOST type A"/>
                         <w:sz w:val="18"/>
@@ -18308,7 +20169,7 @@
                 <w:txbxContent>
                   <w:p>
                     <w:pPr>
-                      <w:pStyle w:val="a9"/>
+                      <w:pStyle w:val="aa"/>
                       <w:rPr>
                         <w:sz w:val="18"/>
                         <w:lang w:val="ru-RU"/>
@@ -18325,7 +20186,7 @@
                 <w:txbxContent>
                   <w:p>
                     <w:pPr>
-                      <w:pStyle w:val="a9"/>
+                      <w:pStyle w:val="aa"/>
                       <w:rPr>
                         <w:rFonts w:ascii="GOST type A" w:hAnsi="GOST type A"/>
                         <w:sz w:val="18"/>
@@ -18353,7 +20214,7 @@
                 <w:txbxContent>
                   <w:p>
                     <w:pPr>
-                      <w:pStyle w:val="a9"/>
+                      <w:pStyle w:val="aa"/>
                       <w:rPr>
                         <w:sz w:val="18"/>
                       </w:rPr>
@@ -18369,7 +20230,7 @@
                 <w:txbxContent>
                   <w:p>
                     <w:pPr>
-                      <w:pStyle w:val="a9"/>
+                      <w:pStyle w:val="aa"/>
                       <w:rPr>
                         <w:rFonts w:ascii="GOST type A" w:hAnsi="GOST type A"/>
                         <w:sz w:val="18"/>
@@ -18415,7 +20276,7 @@
               <w:txbxContent>
                 <w:p>
                   <w:pPr>
-                    <w:pStyle w:val="a9"/>
+                    <w:pStyle w:val="aa"/>
                     <w:spacing w:before="480" w:after="240"/>
                     <w:jc w:val="center"/>
                     <w:rPr>
@@ -18445,7 +20306,7 @@
               <w:txbxContent>
                 <w:p>
                   <w:pPr>
-                    <w:pStyle w:val="a9"/>
+                    <w:pStyle w:val="aa"/>
                     <w:jc w:val="center"/>
                     <w:rPr>
                       <w:sz w:val="18"/>
@@ -18475,7 +20336,7 @@
               <w:txbxContent>
                 <w:p>
                   <w:pPr>
-                    <w:pStyle w:val="a9"/>
+                    <w:pStyle w:val="aa"/>
                     <w:jc w:val="center"/>
                     <w:rPr>
                       <w:rFonts w:ascii="GOST type A" w:hAnsi="GOST type A"/>
@@ -18500,7 +20361,7 @@
               <w:txbxContent>
                 <w:p>
                   <w:pPr>
-                    <w:pStyle w:val="a9"/>
+                    <w:pStyle w:val="aa"/>
                     <w:jc w:val="center"/>
                     <w:rPr>
                       <w:sz w:val="18"/>
@@ -18518,7 +20379,7 @@
               <w:txbxContent>
                 <w:p>
                   <w:pPr>
-                    <w:pStyle w:val="a9"/>
+                    <w:pStyle w:val="aa"/>
                     <w:jc w:val="center"/>
                     <w:rPr>
                       <w:rFonts w:ascii="GOST type A" w:hAnsi="GOST type A"/>
@@ -18550,6 +20411,146 @@
 <file path=word/numbering.xml><?xml version="1.0" encoding="utf-8"?>
 <w:numbering xmlns:ve="http://schemas.openxmlformats.org/markup-compatibility/2006" xmlns:o="urn:schemas-microsoft-com:office:office" xmlns:r="http://schemas.openxmlformats.org/officeDocument/2006/relationships" xmlns:m="http://schemas.openxmlformats.org/officeDocument/2006/math" xmlns:v="urn:schemas-microsoft-com:vml" xmlns:wp="http://schemas.openxmlformats.org/drawingml/2006/wordprocessingDrawing" xmlns:w10="urn:schemas-microsoft-com:office:word" xmlns:w="http://schemas.openxmlformats.org/wordprocessingml/2006/main" xmlns:wne="http://schemas.microsoft.com/office/word/2006/wordml">
   <w:abstractNum w:abstractNumId="0">
+    <w:nsid w:val="389977E9"/>
+    <w:multiLevelType w:val="hybridMultilevel"/>
+    <w:tmpl w:val="D2C08542"/>
+    <w:lvl w:ilvl="0" w:tplc="0419000F">
+      <w:start w:val="1"/>
+      <w:numFmt w:val="decimal"/>
+      <w:lvlText w:val="%1."/>
+      <w:lvlJc w:val="left"/>
+      <w:pPr>
+        <w:tabs>
+          <w:tab w:val="num" w:pos="1287"/>
+        </w:tabs>
+        <w:ind w:left="1287" w:hanging="360"/>
+      </w:pPr>
+      <w:rPr>
+        <w:rFonts w:hint="default"/>
+      </w:rPr>
+    </w:lvl>
+    <w:lvl w:ilvl="1" w:tplc="04190003" w:tentative="1">
+      <w:start w:val="1"/>
+      <w:numFmt w:val="bullet"/>
+      <w:lvlText w:val="o"/>
+      <w:lvlJc w:val="left"/>
+      <w:pPr>
+        <w:tabs>
+          <w:tab w:val="num" w:pos="2007"/>
+        </w:tabs>
+        <w:ind w:left="2007" w:hanging="360"/>
+      </w:pPr>
+      <w:rPr>
+        <w:rFonts w:ascii="Courier New" w:hAnsi="Courier New" w:cs="Courier New" w:hint="default"/>
+      </w:rPr>
+    </w:lvl>
+    <w:lvl w:ilvl="2" w:tplc="04190005" w:tentative="1">
+      <w:start w:val="1"/>
+      <w:numFmt w:val="bullet"/>
+      <w:lvlText w:val=""/>
+      <w:lvlJc w:val="left"/>
+      <w:pPr>
+        <w:tabs>
+          <w:tab w:val="num" w:pos="2727"/>
+        </w:tabs>
+        <w:ind w:left="2727" w:hanging="360"/>
+      </w:pPr>
+      <w:rPr>
+        <w:rFonts w:ascii="Wingdings" w:hAnsi="Wingdings" w:hint="default"/>
+      </w:rPr>
+    </w:lvl>
+    <w:lvl w:ilvl="3" w:tplc="04190001" w:tentative="1">
+      <w:start w:val="1"/>
+      <w:numFmt w:val="bullet"/>
+      <w:lvlText w:val=""/>
+      <w:lvlJc w:val="left"/>
+      <w:pPr>
+        <w:tabs>
+          <w:tab w:val="num" w:pos="3447"/>
+        </w:tabs>
+        <w:ind w:left="3447" w:hanging="360"/>
+      </w:pPr>
+      <w:rPr>
+        <w:rFonts w:ascii="Symbol" w:hAnsi="Symbol" w:hint="default"/>
+      </w:rPr>
+    </w:lvl>
+    <w:lvl w:ilvl="4" w:tplc="04190003" w:tentative="1">
+      <w:start w:val="1"/>
+      <w:numFmt w:val="bullet"/>
+      <w:lvlText w:val="o"/>
+      <w:lvlJc w:val="left"/>
+      <w:pPr>
+        <w:tabs>
+          <w:tab w:val="num" w:pos="4167"/>
+        </w:tabs>
+        <w:ind w:left="4167" w:hanging="360"/>
+      </w:pPr>
+      <w:rPr>
+        <w:rFonts w:ascii="Courier New" w:hAnsi="Courier New" w:cs="Courier New" w:hint="default"/>
+      </w:rPr>
+    </w:lvl>
+    <w:lvl w:ilvl="5" w:tplc="04190005" w:tentative="1">
+      <w:start w:val="1"/>
+      <w:numFmt w:val="bullet"/>
+      <w:lvlText w:val=""/>
+      <w:lvlJc w:val="left"/>
+      <w:pPr>
+        <w:tabs>
+          <w:tab w:val="num" w:pos="4887"/>
+        </w:tabs>
+        <w:ind w:left="4887" w:hanging="360"/>
+      </w:pPr>
+      <w:rPr>
+        <w:rFonts w:ascii="Wingdings" w:hAnsi="Wingdings" w:hint="default"/>
+      </w:rPr>
+    </w:lvl>
+    <w:lvl w:ilvl="6" w:tplc="04190001" w:tentative="1">
+      <w:start w:val="1"/>
+      <w:numFmt w:val="bullet"/>
+      <w:lvlText w:val=""/>
+      <w:lvlJc w:val="left"/>
+      <w:pPr>
+        <w:tabs>
+          <w:tab w:val="num" w:pos="5607"/>
+        </w:tabs>
+        <w:ind w:left="5607" w:hanging="360"/>
+      </w:pPr>
+      <w:rPr>
+        <w:rFonts w:ascii="Symbol" w:hAnsi="Symbol" w:hint="default"/>
+      </w:rPr>
+    </w:lvl>
+    <w:lvl w:ilvl="7" w:tplc="04190003" w:tentative="1">
+      <w:start w:val="1"/>
+      <w:numFmt w:val="bullet"/>
+      <w:lvlText w:val="o"/>
+      <w:lvlJc w:val="left"/>
+      <w:pPr>
+        <w:tabs>
+          <w:tab w:val="num" w:pos="6327"/>
+        </w:tabs>
+        <w:ind w:left="6327" w:hanging="360"/>
+      </w:pPr>
+      <w:rPr>
+        <w:rFonts w:ascii="Courier New" w:hAnsi="Courier New" w:cs="Courier New" w:hint="default"/>
+      </w:rPr>
+    </w:lvl>
+    <w:lvl w:ilvl="8" w:tplc="04190005" w:tentative="1">
+      <w:start w:val="1"/>
+      <w:numFmt w:val="bullet"/>
+      <w:lvlText w:val=""/>
+      <w:lvlJc w:val="left"/>
+      <w:pPr>
+        <w:tabs>
+          <w:tab w:val="num" w:pos="7047"/>
+        </w:tabs>
+        <w:ind w:left="7047" w:hanging="360"/>
+      </w:pPr>
+      <w:rPr>
+        <w:rFonts w:ascii="Wingdings" w:hAnsi="Wingdings" w:hint="default"/>
+      </w:rPr>
+    </w:lvl>
+  </w:abstractNum>
+  <w:abstractNum w:abstractNumId="1">
     <w:nsid w:val="39384A71"/>
     <w:multiLevelType w:val="multilevel"/>
     <w:tmpl w:val="C2D88BCE"/>
@@ -18670,7 +20671,154 @@
       </w:rPr>
     </w:lvl>
   </w:abstractNum>
+  <w:abstractNum w:abstractNumId="2">
+    <w:nsid w:val="7BF0705D"/>
+    <w:multiLevelType w:val="hybridMultilevel"/>
+    <w:tmpl w:val="7F64A6F6"/>
+    <w:lvl w:ilvl="0" w:tplc="DA9ADDE8">
+      <w:start w:val="1"/>
+      <w:numFmt w:val="bullet"/>
+      <w:pStyle w:val="a"/>
+      <w:lvlText w:val=""/>
+      <w:lvlJc w:val="left"/>
+      <w:pPr>
+        <w:tabs>
+          <w:tab w:val="num" w:pos="1287"/>
+        </w:tabs>
+        <w:ind w:left="1287" w:hanging="360"/>
+      </w:pPr>
+      <w:rPr>
+        <w:rFonts w:ascii="Symbol" w:hAnsi="Symbol" w:hint="default"/>
+      </w:rPr>
+    </w:lvl>
+    <w:lvl w:ilvl="1" w:tplc="04190003" w:tentative="1">
+      <w:start w:val="1"/>
+      <w:numFmt w:val="bullet"/>
+      <w:lvlText w:val="o"/>
+      <w:lvlJc w:val="left"/>
+      <w:pPr>
+        <w:tabs>
+          <w:tab w:val="num" w:pos="2007"/>
+        </w:tabs>
+        <w:ind w:left="2007" w:hanging="360"/>
+      </w:pPr>
+      <w:rPr>
+        <w:rFonts w:ascii="Courier New" w:hAnsi="Courier New" w:cs="Courier New" w:hint="default"/>
+      </w:rPr>
+    </w:lvl>
+    <w:lvl w:ilvl="2" w:tplc="04190005" w:tentative="1">
+      <w:start w:val="1"/>
+      <w:numFmt w:val="bullet"/>
+      <w:lvlText w:val=""/>
+      <w:lvlJc w:val="left"/>
+      <w:pPr>
+        <w:tabs>
+          <w:tab w:val="num" w:pos="2727"/>
+        </w:tabs>
+        <w:ind w:left="2727" w:hanging="360"/>
+      </w:pPr>
+      <w:rPr>
+        <w:rFonts w:ascii="Wingdings" w:hAnsi="Wingdings" w:hint="default"/>
+      </w:rPr>
+    </w:lvl>
+    <w:lvl w:ilvl="3" w:tplc="04190001" w:tentative="1">
+      <w:start w:val="1"/>
+      <w:numFmt w:val="bullet"/>
+      <w:lvlText w:val=""/>
+      <w:lvlJc w:val="left"/>
+      <w:pPr>
+        <w:tabs>
+          <w:tab w:val="num" w:pos="3447"/>
+        </w:tabs>
+        <w:ind w:left="3447" w:hanging="360"/>
+      </w:pPr>
+      <w:rPr>
+        <w:rFonts w:ascii="Symbol" w:hAnsi="Symbol" w:hint="default"/>
+      </w:rPr>
+    </w:lvl>
+    <w:lvl w:ilvl="4" w:tplc="04190003" w:tentative="1">
+      <w:start w:val="1"/>
+      <w:numFmt w:val="bullet"/>
+      <w:lvlText w:val="o"/>
+      <w:lvlJc w:val="left"/>
+      <w:pPr>
+        <w:tabs>
+          <w:tab w:val="num" w:pos="4167"/>
+        </w:tabs>
+        <w:ind w:left="4167" w:hanging="360"/>
+      </w:pPr>
+      <w:rPr>
+        <w:rFonts w:ascii="Courier New" w:hAnsi="Courier New" w:cs="Courier New" w:hint="default"/>
+      </w:rPr>
+    </w:lvl>
+    <w:lvl w:ilvl="5" w:tplc="04190005" w:tentative="1">
+      <w:start w:val="1"/>
+      <w:numFmt w:val="bullet"/>
+      <w:lvlText w:val=""/>
+      <w:lvlJc w:val="left"/>
+      <w:pPr>
+        <w:tabs>
+          <w:tab w:val="num" w:pos="4887"/>
+        </w:tabs>
+        <w:ind w:left="4887" w:hanging="360"/>
+      </w:pPr>
+      <w:rPr>
+        <w:rFonts w:ascii="Wingdings" w:hAnsi="Wingdings" w:hint="default"/>
+      </w:rPr>
+    </w:lvl>
+    <w:lvl w:ilvl="6" w:tplc="04190001" w:tentative="1">
+      <w:start w:val="1"/>
+      <w:numFmt w:val="bullet"/>
+      <w:lvlText w:val=""/>
+      <w:lvlJc w:val="left"/>
+      <w:pPr>
+        <w:tabs>
+          <w:tab w:val="num" w:pos="5607"/>
+        </w:tabs>
+        <w:ind w:left="5607" w:hanging="360"/>
+      </w:pPr>
+      <w:rPr>
+        <w:rFonts w:ascii="Symbol" w:hAnsi="Symbol" w:hint="default"/>
+      </w:rPr>
+    </w:lvl>
+    <w:lvl w:ilvl="7" w:tplc="04190003" w:tentative="1">
+      <w:start w:val="1"/>
+      <w:numFmt w:val="bullet"/>
+      <w:lvlText w:val="o"/>
+      <w:lvlJc w:val="left"/>
+      <w:pPr>
+        <w:tabs>
+          <w:tab w:val="num" w:pos="6327"/>
+        </w:tabs>
+        <w:ind w:left="6327" w:hanging="360"/>
+      </w:pPr>
+      <w:rPr>
+        <w:rFonts w:ascii="Courier New" w:hAnsi="Courier New" w:cs="Courier New" w:hint="default"/>
+      </w:rPr>
+    </w:lvl>
+    <w:lvl w:ilvl="8" w:tplc="04190005" w:tentative="1">
+      <w:start w:val="1"/>
+      <w:numFmt w:val="bullet"/>
+      <w:lvlText w:val=""/>
+      <w:lvlJc w:val="left"/>
+      <w:pPr>
+        <w:tabs>
+          <w:tab w:val="num" w:pos="7047"/>
+        </w:tabs>
+        <w:ind w:left="7047" w:hanging="360"/>
+      </w:pPr>
+      <w:rPr>
+        <w:rFonts w:ascii="Wingdings" w:hAnsi="Wingdings" w:hint="default"/>
+      </w:rPr>
+    </w:lvl>
+  </w:abstractNum>
   <w:num w:numId="1">
+    <w:abstractNumId w:val="1"/>
+  </w:num>
+  <w:num w:numId="2">
+    <w:abstractNumId w:val="2"/>
+  </w:num>
+  <w:num w:numId="3">
     <w:abstractNumId w:val="0"/>
   </w:num>
 </w:numbering>
@@ -18832,7 +20980,7 @@
     <w:lsdException w:name="Bibliography" w:uiPriority="37"/>
     <w:lsdException w:name="TOC Heading" w:uiPriority="39" w:qFormat="1"/>
   </w:latentStyles>
-  <w:style w:type="paragraph" w:default="1" w:styleId="a">
+  <w:style w:type="paragraph" w:default="1" w:styleId="a0">
     <w:name w:val="Normal"/>
     <w:qFormat/>
     <w:rsid w:val="00921F1D"/>
@@ -18849,8 +20997,8 @@
   </w:style>
   <w:style w:type="paragraph" w:styleId="1">
     <w:name w:val="heading 1"/>
-    <w:basedOn w:val="a"/>
-    <w:next w:val="a"/>
+    <w:basedOn w:val="a0"/>
+    <w:next w:val="a0"/>
     <w:link w:val="10"/>
     <w:uiPriority w:val="9"/>
     <w:qFormat/>
@@ -18873,8 +21021,8 @@
   </w:style>
   <w:style w:type="paragraph" w:styleId="2">
     <w:name w:val="heading 2"/>
-    <w:basedOn w:val="a"/>
-    <w:next w:val="a"/>
+    <w:basedOn w:val="a0"/>
+    <w:next w:val="a0"/>
     <w:link w:val="20"/>
     <w:uiPriority w:val="9"/>
     <w:unhideWhenUsed/>
@@ -18895,30 +21043,28 @@
   </w:style>
   <w:style w:type="paragraph" w:styleId="3">
     <w:name w:val="heading 3"/>
-    <w:basedOn w:val="a"/>
-    <w:next w:val="a"/>
+    <w:basedOn w:val="a0"/>
+    <w:next w:val="a0"/>
     <w:link w:val="30"/>
     <w:uiPriority w:val="9"/>
-    <w:semiHidden/>
     <w:unhideWhenUsed/>
-    <w:rsid w:val="004F6611"/>
+    <w:rsid w:val="00F925E2"/>
     <w:pPr>
       <w:keepNext/>
       <w:keepLines/>
       <w:spacing w:before="200"/>
+      <w:jc w:val="center"/>
       <w:outlineLvl w:val="2"/>
     </w:pPr>
     <w:rPr>
-      <w:rFonts w:asciiTheme="majorHAnsi" w:eastAsiaTheme="majorEastAsia" w:hAnsiTheme="majorHAnsi" w:cstheme="majorBidi"/>
-      <w:b/>
+      <w:rFonts w:eastAsiaTheme="majorEastAsia" w:cstheme="majorBidi"/>
       <w:bCs/>
-      <w:color w:val="4F81BD" w:themeColor="accent1"/>
     </w:rPr>
   </w:style>
   <w:style w:type="paragraph" w:styleId="4">
     <w:name w:val="heading 4"/>
-    <w:basedOn w:val="a"/>
-    <w:next w:val="a"/>
+    <w:basedOn w:val="a0"/>
+    <w:next w:val="a0"/>
     <w:link w:val="40"/>
     <w:uiPriority w:val="9"/>
     <w:semiHidden/>
@@ -18940,13 +21086,13 @@
       <w:color w:val="4F81BD" w:themeColor="accent1"/>
     </w:rPr>
   </w:style>
-  <w:style w:type="character" w:default="1" w:styleId="a0">
+  <w:style w:type="character" w:default="1" w:styleId="a1">
     <w:name w:val="Default Paragraph Font"/>
     <w:uiPriority w:val="1"/>
     <w:semiHidden/>
     <w:unhideWhenUsed/>
   </w:style>
-  <w:style w:type="table" w:default="1" w:styleId="a1">
+  <w:style w:type="table" w:default="1" w:styleId="a2">
     <w:name w:val="Normal Table"/>
     <w:uiPriority w:val="99"/>
     <w:semiHidden/>
@@ -18962,7 +21108,7 @@
       </w:tblCellMar>
     </w:tblPr>
   </w:style>
-  <w:style w:type="numbering" w:default="1" w:styleId="a2">
+  <w:style w:type="numbering" w:default="1" w:styleId="a3">
     <w:name w:val="No List"/>
     <w:uiPriority w:val="99"/>
     <w:semiHidden/>
@@ -18970,7 +21116,7 @@
   </w:style>
   <w:style w:type="character" w:customStyle="1" w:styleId="10">
     <w:name w:val="Заголовок 1 Знак"/>
-    <w:basedOn w:val="a0"/>
+    <w:basedOn w:val="a1"/>
     <w:link w:val="1"/>
     <w:uiPriority w:val="9"/>
     <w:rsid w:val="00337F37"/>
@@ -18985,7 +21131,7 @@
   </w:style>
   <w:style w:type="character" w:customStyle="1" w:styleId="40">
     <w:name w:val="Заголовок 4 Знак"/>
-    <w:basedOn w:val="a0"/>
+    <w:basedOn w:val="a1"/>
     <w:link w:val="4"/>
     <w:uiPriority w:val="9"/>
     <w:semiHidden/>
@@ -18999,9 +21145,9 @@
       <w:color w:val="4F81BD" w:themeColor="accent1"/>
     </w:rPr>
   </w:style>
-  <w:style w:type="paragraph" w:styleId="a3">
+  <w:style w:type="paragraph" w:styleId="a4">
     <w:name w:val="List Paragraph"/>
-    <w:basedOn w:val="a"/>
+    <w:basedOn w:val="a0"/>
     <w:uiPriority w:val="34"/>
     <w:qFormat/>
     <w:rsid w:val="00337F37"/>
@@ -19010,10 +21156,10 @@
       <w:contextualSpacing/>
     </w:pPr>
   </w:style>
-  <w:style w:type="paragraph" w:styleId="a4">
+  <w:style w:type="paragraph" w:styleId="a5">
     <w:name w:val="TOC Heading"/>
     <w:basedOn w:val="1"/>
-    <w:next w:val="a"/>
+    <w:next w:val="a0"/>
     <w:uiPriority w:val="39"/>
     <w:unhideWhenUsed/>
     <w:qFormat/>
@@ -19028,10 +21174,10 @@
       <w:sz w:val="28"/>
     </w:rPr>
   </w:style>
-  <w:style w:type="paragraph" w:styleId="a5">
+  <w:style w:type="paragraph" w:styleId="a6">
     <w:name w:val="header"/>
-    <w:basedOn w:val="a"/>
-    <w:link w:val="a6"/>
+    <w:basedOn w:val="a0"/>
+    <w:link w:val="a7"/>
     <w:uiPriority w:val="99"/>
     <w:semiHidden/>
     <w:unhideWhenUsed/>
@@ -19043,10 +21189,10 @@
       </w:tabs>
     </w:pPr>
   </w:style>
-  <w:style w:type="character" w:customStyle="1" w:styleId="a6">
+  <w:style w:type="character" w:customStyle="1" w:styleId="a7">
     <w:name w:val="Верхний колонтитул Знак"/>
-    <w:basedOn w:val="a0"/>
-    <w:link w:val="a5"/>
+    <w:basedOn w:val="a1"/>
+    <w:link w:val="a6"/>
     <w:uiPriority w:val="99"/>
     <w:semiHidden/>
     <w:rsid w:val="00712841"/>
@@ -19057,10 +21203,10 @@
       <w:lang w:eastAsia="ru-RU"/>
     </w:rPr>
   </w:style>
-  <w:style w:type="paragraph" w:styleId="a7">
+  <w:style w:type="paragraph" w:styleId="a8">
     <w:name w:val="footer"/>
-    <w:basedOn w:val="a"/>
-    <w:link w:val="a8"/>
+    <w:basedOn w:val="a0"/>
+    <w:link w:val="a9"/>
     <w:uiPriority w:val="99"/>
     <w:semiHidden/>
     <w:unhideWhenUsed/>
@@ -19072,10 +21218,10 @@
       </w:tabs>
     </w:pPr>
   </w:style>
-  <w:style w:type="character" w:customStyle="1" w:styleId="a8">
+  <w:style w:type="character" w:customStyle="1" w:styleId="a9">
     <w:name w:val="Нижний колонтитул Знак"/>
-    <w:basedOn w:val="a0"/>
-    <w:link w:val="a7"/>
+    <w:basedOn w:val="a1"/>
+    <w:link w:val="a8"/>
     <w:uiPriority w:val="99"/>
     <w:semiHidden/>
     <w:rsid w:val="00712841"/>
@@ -19086,7 +21232,7 @@
       <w:lang w:eastAsia="ru-RU"/>
     </w:rPr>
   </w:style>
-  <w:style w:type="paragraph" w:customStyle="1" w:styleId="a9">
+  <w:style w:type="paragraph" w:customStyle="1" w:styleId="aa">
     <w:name w:val="Чертежный"/>
     <w:rsid w:val="00712841"/>
     <w:pPr>
@@ -19103,8 +21249,8 @@
   </w:style>
   <w:style w:type="paragraph" w:styleId="11">
     <w:name w:val="toc 1"/>
-    <w:basedOn w:val="a"/>
-    <w:next w:val="a"/>
+    <w:basedOn w:val="a0"/>
+    <w:next w:val="a0"/>
     <w:autoRedefine/>
     <w:uiPriority w:val="39"/>
     <w:unhideWhenUsed/>
@@ -19113,9 +21259,9 @@
       <w:spacing w:after="100"/>
     </w:pPr>
   </w:style>
-  <w:style w:type="character" w:styleId="aa">
+  <w:style w:type="character" w:styleId="ab">
     <w:name w:val="Hyperlink"/>
-    <w:basedOn w:val="a0"/>
+    <w:basedOn w:val="a1"/>
     <w:uiPriority w:val="99"/>
     <w:unhideWhenUsed/>
     <w:rsid w:val="00287312"/>
@@ -19124,10 +21270,10 @@
       <w:u w:val="single"/>
     </w:rPr>
   </w:style>
-  <w:style w:type="paragraph" w:styleId="ab">
+  <w:style w:type="paragraph" w:styleId="ac">
     <w:name w:val="Balloon Text"/>
-    <w:basedOn w:val="a"/>
-    <w:link w:val="ac"/>
+    <w:basedOn w:val="a0"/>
+    <w:link w:val="ad"/>
     <w:uiPriority w:val="99"/>
     <w:semiHidden/>
     <w:unhideWhenUsed/>
@@ -19138,10 +21284,10 @@
       <w:szCs w:val="16"/>
     </w:rPr>
   </w:style>
-  <w:style w:type="character" w:customStyle="1" w:styleId="ac">
+  <w:style w:type="character" w:customStyle="1" w:styleId="ad">
     <w:name w:val="Текст выноски Знак"/>
-    <w:basedOn w:val="a0"/>
-    <w:link w:val="ab"/>
+    <w:basedOn w:val="a1"/>
+    <w:link w:val="ac"/>
     <w:uiPriority w:val="99"/>
     <w:semiHidden/>
     <w:rsid w:val="00287312"/>
@@ -19154,7 +21300,7 @@
   </w:style>
   <w:style w:type="character" w:customStyle="1" w:styleId="20">
     <w:name w:val="Заголовок 2 Знак"/>
-    <w:basedOn w:val="a0"/>
+    <w:basedOn w:val="a1"/>
     <w:link w:val="2"/>
     <w:uiPriority w:val="9"/>
     <w:rsid w:val="00A9260B"/>
@@ -19167,9 +21313,9 @@
       <w:lang w:eastAsia="ru-RU"/>
     </w:rPr>
   </w:style>
-  <w:style w:type="paragraph" w:styleId="ad">
+  <w:style w:type="paragraph" w:styleId="ae">
     <w:name w:val="Normal (Web)"/>
-    <w:basedOn w:val="a"/>
+    <w:basedOn w:val="a0"/>
     <w:uiPriority w:val="99"/>
     <w:unhideWhenUsed/>
     <w:rsid w:val="006349FF"/>
@@ -19177,9 +21323,9 @@
       <w:spacing w:before="100" w:beforeAutospacing="1" w:after="100" w:afterAutospacing="1"/>
     </w:pPr>
   </w:style>
-  <w:style w:type="character" w:styleId="ae">
+  <w:style w:type="character" w:styleId="af">
     <w:name w:val="Placeholder Text"/>
-    <w:basedOn w:val="a0"/>
+    <w:basedOn w:val="a1"/>
     <w:uiPriority w:val="99"/>
     <w:semiHidden/>
     <w:rsid w:val="004E2189"/>
@@ -19189,24 +21335,109 @@
   </w:style>
   <w:style w:type="character" w:customStyle="1" w:styleId="apple-tab-span">
     <w:name w:val="apple-tab-span"/>
-    <w:basedOn w:val="a0"/>
+    <w:basedOn w:val="a1"/>
     <w:rsid w:val="004E2189"/>
   </w:style>
   <w:style w:type="character" w:customStyle="1" w:styleId="30">
     <w:name w:val="Заголовок 3 Знак"/>
-    <w:basedOn w:val="a0"/>
+    <w:basedOn w:val="a1"/>
     <w:link w:val="3"/>
     <w:uiPriority w:val="9"/>
-    <w:semiHidden/>
-    <w:rsid w:val="004F6611"/>
+    <w:rsid w:val="00F925E2"/>
     <w:rPr>
-      <w:rFonts w:asciiTheme="majorHAnsi" w:eastAsiaTheme="majorEastAsia" w:hAnsiTheme="majorHAnsi" w:cstheme="majorBidi"/>
-      <w:b/>
+      <w:rFonts w:ascii="Times New Roman" w:eastAsiaTheme="majorEastAsia" w:hAnsi="Times New Roman" w:cstheme="majorBidi"/>
       <w:bCs/>
-      <w:color w:val="4F81BD" w:themeColor="accent1"/>
       <w:sz w:val="28"/>
       <w:szCs w:val="24"/>
       <w:lang w:eastAsia="ru-RU"/>
+    </w:rPr>
+  </w:style>
+  <w:style w:type="paragraph" w:styleId="HTML">
+    <w:name w:val="HTML Preformatted"/>
+    <w:basedOn w:val="a0"/>
+    <w:link w:val="HTML0"/>
+    <w:uiPriority w:val="99"/>
+    <w:rsid w:val="00D574F8"/>
+    <w:pPr>
+      <w:tabs>
+        <w:tab w:val="left" w:pos="916"/>
+        <w:tab w:val="left" w:pos="1832"/>
+        <w:tab w:val="left" w:pos="2748"/>
+        <w:tab w:val="left" w:pos="3664"/>
+        <w:tab w:val="left" w:pos="4580"/>
+        <w:tab w:val="left" w:pos="5496"/>
+        <w:tab w:val="left" w:pos="6412"/>
+        <w:tab w:val="left" w:pos="7328"/>
+        <w:tab w:val="left" w:pos="8244"/>
+        <w:tab w:val="left" w:pos="9160"/>
+        <w:tab w:val="left" w:pos="10076"/>
+        <w:tab w:val="left" w:pos="10992"/>
+        <w:tab w:val="left" w:pos="11908"/>
+        <w:tab w:val="left" w:pos="12824"/>
+        <w:tab w:val="left" w:pos="13740"/>
+        <w:tab w:val="left" w:pos="14656"/>
+      </w:tabs>
+      <w:jc w:val="left"/>
+    </w:pPr>
+    <w:rPr>
+      <w:rFonts w:ascii="Courier New" w:hAnsi="Courier New" w:cs="Courier New"/>
+      <w:sz w:val="20"/>
+      <w:szCs w:val="20"/>
+    </w:rPr>
+  </w:style>
+  <w:style w:type="character" w:customStyle="1" w:styleId="HTML0">
+    <w:name w:val="Стандартный HTML Знак"/>
+    <w:basedOn w:val="a1"/>
+    <w:link w:val="HTML"/>
+    <w:uiPriority w:val="99"/>
+    <w:rsid w:val="00D574F8"/>
+    <w:rPr>
+      <w:rFonts w:ascii="Courier New" w:eastAsia="Times New Roman" w:hAnsi="Courier New" w:cs="Courier New"/>
+      <w:sz w:val="20"/>
+      <w:szCs w:val="20"/>
+      <w:lang w:eastAsia="ru-RU"/>
+    </w:rPr>
+  </w:style>
+  <w:style w:type="table" w:styleId="af0">
+    <w:name w:val="Table Grid"/>
+    <w:basedOn w:val="a2"/>
+    <w:uiPriority w:val="59"/>
+    <w:rsid w:val="007A3016"/>
+    <w:pPr>
+      <w:spacing w:after="0" w:line="240" w:lineRule="auto"/>
+    </w:pPr>
+    <w:tblPr>
+      <w:tblInd w:w="0" w:type="dxa"/>
+      <w:tblBorders>
+        <w:top w:val="single" w:sz="4" w:space="0" w:color="auto"/>
+        <w:left w:val="single" w:sz="4" w:space="0" w:color="auto"/>
+        <w:bottom w:val="single" w:sz="4" w:space="0" w:color="auto"/>
+        <w:right w:val="single" w:sz="4" w:space="0" w:color="auto"/>
+        <w:insideH w:val="single" w:sz="4" w:space="0" w:color="auto"/>
+        <w:insideV w:val="single" w:sz="4" w:space="0" w:color="auto"/>
+      </w:tblBorders>
+      <w:tblCellMar>
+        <w:top w:w="0" w:type="dxa"/>
+        <w:left w:w="108" w:type="dxa"/>
+        <w:bottom w:w="0" w:type="dxa"/>
+        <w:right w:w="108" w:type="dxa"/>
+      </w:tblCellMar>
+    </w:tblPr>
+  </w:style>
+  <w:style w:type="paragraph" w:customStyle="1" w:styleId="a">
+    <w:name w:val="= Маркированый текс ="/>
+    <w:basedOn w:val="a0"/>
+    <w:rsid w:val="000070A8"/>
+    <w:pPr>
+      <w:numPr>
+        <w:numId w:val="2"/>
+      </w:numPr>
+      <w:spacing w:line="360" w:lineRule="auto"/>
+    </w:pPr>
+    <w:rPr>
+      <w:rFonts w:eastAsia="Calibri"/>
+      <w:szCs w:val="28"/>
+      <w:lang w:eastAsia="en-US"/>
     </w:rPr>
   </w:style>
 </w:styles>
@@ -19500,7 +21731,7 @@
 </file>
 
 <file path=customXml/itemProps1.xml><?xml version="1.0" encoding="utf-8"?>
-<ds:datastoreItem xmlns:ds="http://schemas.openxmlformats.org/officeDocument/2006/customXml" ds:itemID="{EE69C1DA-69B6-4219-99D8-88FE1E992361}">
+<ds:datastoreItem xmlns:ds="http://schemas.openxmlformats.org/officeDocument/2006/customXml" ds:itemID="{E1B92843-C94B-40DA-B261-D1915CC5496D}">
   <ds:schemaRefs>
     <ds:schemaRef ds:uri="http://schemas.openxmlformats.org/officeDocument/2006/bibliography"/>
   </ds:schemaRefs>

</xml_diff>

<commit_message>
Keep working with safety rubric
</commit_message>
<xml_diff>
--- a/Диплом_Желепов.docx
+++ b/Диплом_Желепов.docx
@@ -1188,12 +1188,14 @@
       </w:pPr>
       <w:bookmarkStart w:id="1" w:name="_Toc417326850"/>
       <w:bookmarkStart w:id="2" w:name="_Toc417326989"/>
+      <w:bookmarkStart w:id="3" w:name="_Toc417380427"/>
       <w:r>
         <w:lastRenderedPageBreak/>
         <w:t>АННОТАЦИЯ</w:t>
       </w:r>
       <w:bookmarkEnd w:id="1"/>
       <w:bookmarkEnd w:id="2"/>
+      <w:bookmarkEnd w:id="3"/>
     </w:p>
     <w:p>
       <w:pPr>
@@ -1221,14 +1223,16 @@
       <w:pPr>
         <w:pStyle w:val="1"/>
       </w:pPr>
-      <w:bookmarkStart w:id="3" w:name="_Toc417326851"/>
-      <w:bookmarkStart w:id="4" w:name="_Toc417326990"/>
+      <w:bookmarkStart w:id="4" w:name="_Toc417326851"/>
+      <w:bookmarkStart w:id="5" w:name="_Toc417326990"/>
+      <w:bookmarkStart w:id="6" w:name="_Toc417380428"/>
       <w:r>
         <w:lastRenderedPageBreak/>
         <w:t>СОДЕРЖАНИЕ</w:t>
       </w:r>
-      <w:bookmarkEnd w:id="3"/>
       <w:bookmarkEnd w:id="4"/>
+      <w:bookmarkEnd w:id="5"/>
+      <w:bookmarkEnd w:id="6"/>
     </w:p>
     <w:p>
       <w:pPr>
@@ -1260,7 +1264,7 @@
       <w:r>
         <w:fldChar w:fldCharType="separate"/>
       </w:r>
-      <w:hyperlink w:anchor="_Toc417326991" w:history="1">
+      <w:hyperlink w:anchor="_Toc417380429" w:history="1">
         <w:r>
           <w:rPr>
             <w:rStyle w:val="ab"/>
@@ -1287,7 +1291,7 @@
             <w:noProof/>
             <w:webHidden/>
           </w:rPr>
-          <w:instrText xml:space="preserve"> PAGEREF _Toc417326991 \h </w:instrText>
+          <w:instrText xml:space="preserve"> PAGEREF _Toc417380429 \h </w:instrText>
         </w:r>
         <w:r>
           <w:rPr>
@@ -1307,7 +1311,7 @@
             <w:noProof/>
             <w:webHidden/>
           </w:rPr>
-          <w:t>6</w:t>
+          <w:t>8</w:t>
         </w:r>
         <w:r>
           <w:rPr>
@@ -1332,7 +1336,7 @@
           <w:szCs w:val="22"/>
         </w:rPr>
       </w:pPr>
-      <w:hyperlink w:anchor="_Toc417326992" w:history="1">
+      <w:hyperlink w:anchor="_Toc417380430" w:history="1">
         <w:r>
           <w:rPr>
             <w:rStyle w:val="ab"/>
@@ -1375,7 +1379,7 @@
             <w:noProof/>
             <w:webHidden/>
           </w:rPr>
-          <w:instrText xml:space="preserve"> PAGEREF _Toc417326992 \h </w:instrText>
+          <w:instrText xml:space="preserve"> PAGEREF _Toc417380430 \h </w:instrText>
         </w:r>
         <w:r>
           <w:rPr>
@@ -1395,7 +1399,7 @@
             <w:noProof/>
             <w:webHidden/>
           </w:rPr>
-          <w:t>7</w:t>
+          <w:t>9</w:t>
         </w:r>
         <w:r>
           <w:rPr>
@@ -1420,7 +1424,7 @@
           <w:szCs w:val="22"/>
         </w:rPr>
       </w:pPr>
-      <w:hyperlink w:anchor="_Toc417326993" w:history="1">
+      <w:hyperlink w:anchor="_Toc417380431" w:history="1">
         <w:r>
           <w:rPr>
             <w:rStyle w:val="ab"/>
@@ -1463,7 +1467,7 @@
             <w:noProof/>
             <w:webHidden/>
           </w:rPr>
-          <w:instrText xml:space="preserve"> PAGEREF _Toc417326993 \h </w:instrText>
+          <w:instrText xml:space="preserve"> PAGEREF _Toc417380431 \h </w:instrText>
         </w:r>
         <w:r>
           <w:rPr>
@@ -1483,7 +1487,7 @@
             <w:noProof/>
             <w:webHidden/>
           </w:rPr>
-          <w:t>8</w:t>
+          <w:t>10</w:t>
         </w:r>
         <w:r>
           <w:rPr>
@@ -1508,7 +1512,7 @@
           <w:szCs w:val="22"/>
         </w:rPr>
       </w:pPr>
-      <w:hyperlink w:anchor="_Toc417326994" w:history="1">
+      <w:hyperlink w:anchor="_Toc417380432" w:history="1">
         <w:r>
           <w:rPr>
             <w:rStyle w:val="ab"/>
@@ -1551,7 +1555,7 @@
             <w:noProof/>
             <w:webHidden/>
           </w:rPr>
-          <w:instrText xml:space="preserve"> PAGEREF _Toc417326994 \h </w:instrText>
+          <w:instrText xml:space="preserve"> PAGEREF _Toc417380432 \h </w:instrText>
         </w:r>
         <w:r>
           <w:rPr>
@@ -1571,7 +1575,7 @@
             <w:noProof/>
             <w:webHidden/>
           </w:rPr>
-          <w:t>9</w:t>
+          <w:t>11</w:t>
         </w:r>
         <w:r>
           <w:rPr>
@@ -1596,7 +1600,7 @@
           <w:szCs w:val="22"/>
         </w:rPr>
       </w:pPr>
-      <w:hyperlink w:anchor="_Toc417326995" w:history="1">
+      <w:hyperlink w:anchor="_Toc417380433" w:history="1">
         <w:r>
           <w:rPr>
             <w:rStyle w:val="ab"/>
@@ -1639,7 +1643,7 @@
             <w:noProof/>
             <w:webHidden/>
           </w:rPr>
-          <w:instrText xml:space="preserve"> PAGEREF _Toc417326995 \h </w:instrText>
+          <w:instrText xml:space="preserve"> PAGEREF _Toc417380433 \h </w:instrText>
         </w:r>
         <w:r>
           <w:rPr>
@@ -1659,7 +1663,7 @@
             <w:noProof/>
             <w:webHidden/>
           </w:rPr>
-          <w:t>10</w:t>
+          <w:t>12</w:t>
         </w:r>
         <w:r>
           <w:rPr>
@@ -1684,7 +1688,7 @@
           <w:szCs w:val="22"/>
         </w:rPr>
       </w:pPr>
-      <w:hyperlink w:anchor="_Toc417326996" w:history="1">
+      <w:hyperlink w:anchor="_Toc417380434" w:history="1">
         <w:r>
           <w:rPr>
             <w:rStyle w:val="ab"/>
@@ -1727,7 +1731,7 @@
             <w:noProof/>
             <w:webHidden/>
           </w:rPr>
-          <w:instrText xml:space="preserve"> PAGEREF _Toc417326996 \h </w:instrText>
+          <w:instrText xml:space="preserve"> PAGEREF _Toc417380434 \h </w:instrText>
         </w:r>
         <w:r>
           <w:rPr>
@@ -1747,7 +1751,7 @@
             <w:noProof/>
             <w:webHidden/>
           </w:rPr>
-          <w:t>11</w:t>
+          <w:t>13</w:t>
         </w:r>
         <w:r>
           <w:rPr>
@@ -1772,7 +1776,7 @@
           <w:szCs w:val="22"/>
         </w:rPr>
       </w:pPr>
-      <w:hyperlink w:anchor="_Toc417326997" w:history="1">
+      <w:hyperlink w:anchor="_Toc417380435" w:history="1">
         <w:r>
           <w:rPr>
             <w:rStyle w:val="ab"/>
@@ -1815,7 +1819,7 @@
             <w:noProof/>
             <w:webHidden/>
           </w:rPr>
-          <w:instrText xml:space="preserve"> PAGEREF _Toc417326997 \h </w:instrText>
+          <w:instrText xml:space="preserve"> PAGEREF _Toc417380435 \h </w:instrText>
         </w:r>
         <w:r>
           <w:rPr>
@@ -1835,7 +1839,7 @@
             <w:noProof/>
             <w:webHidden/>
           </w:rPr>
-          <w:t>12</w:t>
+          <w:t>14</w:t>
         </w:r>
         <w:r>
           <w:rPr>
@@ -1860,7 +1864,7 @@
           <w:szCs w:val="22"/>
         </w:rPr>
       </w:pPr>
-      <w:hyperlink w:anchor="_Toc417326998" w:history="1">
+      <w:hyperlink w:anchor="_Toc417380436" w:history="1">
         <w:r>
           <w:rPr>
             <w:rStyle w:val="ab"/>
@@ -1903,7 +1907,7 @@
             <w:noProof/>
             <w:webHidden/>
           </w:rPr>
-          <w:instrText xml:space="preserve"> PAGEREF _Toc417326998 \h </w:instrText>
+          <w:instrText xml:space="preserve"> PAGEREF _Toc417380436 \h </w:instrText>
         </w:r>
         <w:r>
           <w:rPr>
@@ -1923,7 +1927,7 @@
             <w:noProof/>
             <w:webHidden/>
           </w:rPr>
-          <w:t>13</w:t>
+          <w:t>15</w:t>
         </w:r>
         <w:r>
           <w:rPr>
@@ -1948,7 +1952,7 @@
           <w:szCs w:val="22"/>
         </w:rPr>
       </w:pPr>
-      <w:hyperlink w:anchor="_Toc417326999" w:history="1">
+      <w:hyperlink w:anchor="_Toc417380437" w:history="1">
         <w:r>
           <w:rPr>
             <w:rStyle w:val="ab"/>
@@ -1991,7 +1995,7 @@
             <w:noProof/>
             <w:webHidden/>
           </w:rPr>
-          <w:instrText xml:space="preserve"> PAGEREF _Toc417326999 \h </w:instrText>
+          <w:instrText xml:space="preserve"> PAGEREF _Toc417380437 \h </w:instrText>
         </w:r>
         <w:r>
           <w:rPr>
@@ -2011,7 +2015,665 @@
             <w:noProof/>
             <w:webHidden/>
           </w:rPr>
-          <w:t>14</w:t>
+          <w:t>16</w:t>
+        </w:r>
+        <w:r>
+          <w:rPr>
+            <w:noProof/>
+            <w:webHidden/>
+          </w:rPr>
+          <w:fldChar w:fldCharType="end"/>
+        </w:r>
+      </w:hyperlink>
+    </w:p>
+    <w:p>
+      <w:pPr>
+        <w:pStyle w:val="21"/>
+        <w:tabs>
+          <w:tab w:val="left" w:pos="880"/>
+          <w:tab w:val="right" w:leader="dot" w:pos="9486"/>
+        </w:tabs>
+        <w:rPr>
+          <w:noProof/>
+        </w:rPr>
+      </w:pPr>
+      <w:hyperlink w:anchor="_Toc417380438" w:history="1">
+        <w:r>
+          <w:rPr>
+            <w:rStyle w:val="ab"/>
+            <w:noProof/>
+          </w:rPr>
+          <w:t>8.1</w:t>
+        </w:r>
+        <w:r>
+          <w:rPr>
+            <w:noProof/>
+          </w:rPr>
+          <w:tab/>
+        </w:r>
+        <w:r>
+          <w:rPr>
+            <w:rStyle w:val="ab"/>
+            <w:noProof/>
+          </w:rPr>
+          <w:t>Расчет показателя трудоемкости для разработанного программного продукта</w:t>
+        </w:r>
+        <w:r>
+          <w:rPr>
+            <w:noProof/>
+            <w:webHidden/>
+          </w:rPr>
+          <w:tab/>
+        </w:r>
+        <w:r>
+          <w:rPr>
+            <w:noProof/>
+            <w:webHidden/>
+          </w:rPr>
+          <w:fldChar w:fldCharType="begin"/>
+        </w:r>
+        <w:r>
+          <w:rPr>
+            <w:noProof/>
+            <w:webHidden/>
+          </w:rPr>
+          <w:instrText xml:space="preserve"> PAGEREF _Toc417380438 \h </w:instrText>
+        </w:r>
+        <w:r>
+          <w:rPr>
+            <w:noProof/>
+            <w:webHidden/>
+          </w:rPr>
+        </w:r>
+        <w:r>
+          <w:rPr>
+            <w:noProof/>
+            <w:webHidden/>
+          </w:rPr>
+          <w:fldChar w:fldCharType="separate"/>
+        </w:r>
+        <w:r>
+          <w:rPr>
+            <w:noProof/>
+            <w:webHidden/>
+          </w:rPr>
+          <w:t>16</w:t>
+        </w:r>
+        <w:r>
+          <w:rPr>
+            <w:noProof/>
+            <w:webHidden/>
+          </w:rPr>
+          <w:fldChar w:fldCharType="end"/>
+        </w:r>
+      </w:hyperlink>
+    </w:p>
+    <w:p>
+      <w:pPr>
+        <w:pStyle w:val="21"/>
+        <w:tabs>
+          <w:tab w:val="left" w:pos="880"/>
+          <w:tab w:val="right" w:leader="dot" w:pos="9486"/>
+        </w:tabs>
+        <w:rPr>
+          <w:noProof/>
+        </w:rPr>
+      </w:pPr>
+      <w:hyperlink w:anchor="_Toc417380439" w:history="1">
+        <w:r>
+          <w:rPr>
+            <w:rStyle w:val="ab"/>
+            <w:noProof/>
+          </w:rPr>
+          <w:t>8.2</w:t>
+        </w:r>
+        <w:r>
+          <w:rPr>
+            <w:noProof/>
+          </w:rPr>
+          <w:tab/>
+        </w:r>
+        <w:r>
+          <w:rPr>
+            <w:rStyle w:val="ab"/>
+            <w:noProof/>
+          </w:rPr>
+          <w:t>Расчет затрат на материальные ресурсы и сырье</w:t>
+        </w:r>
+        <w:r>
+          <w:rPr>
+            <w:noProof/>
+            <w:webHidden/>
+          </w:rPr>
+          <w:tab/>
+        </w:r>
+        <w:r>
+          <w:rPr>
+            <w:noProof/>
+            <w:webHidden/>
+          </w:rPr>
+          <w:fldChar w:fldCharType="begin"/>
+        </w:r>
+        <w:r>
+          <w:rPr>
+            <w:noProof/>
+            <w:webHidden/>
+          </w:rPr>
+          <w:instrText xml:space="preserve"> PAGEREF _Toc417380439 \h </w:instrText>
+        </w:r>
+        <w:r>
+          <w:rPr>
+            <w:noProof/>
+            <w:webHidden/>
+          </w:rPr>
+        </w:r>
+        <w:r>
+          <w:rPr>
+            <w:noProof/>
+            <w:webHidden/>
+          </w:rPr>
+          <w:fldChar w:fldCharType="separate"/>
+        </w:r>
+        <w:r>
+          <w:rPr>
+            <w:noProof/>
+            <w:webHidden/>
+          </w:rPr>
+          <w:t>19</w:t>
+        </w:r>
+        <w:r>
+          <w:rPr>
+            <w:noProof/>
+            <w:webHidden/>
+          </w:rPr>
+          <w:fldChar w:fldCharType="end"/>
+        </w:r>
+      </w:hyperlink>
+    </w:p>
+    <w:p>
+      <w:pPr>
+        <w:pStyle w:val="21"/>
+        <w:tabs>
+          <w:tab w:val="left" w:pos="880"/>
+          <w:tab w:val="right" w:leader="dot" w:pos="9486"/>
+        </w:tabs>
+        <w:rPr>
+          <w:noProof/>
+        </w:rPr>
+      </w:pPr>
+      <w:hyperlink w:anchor="_Toc417380440" w:history="1">
+        <w:r>
+          <w:rPr>
+            <w:rStyle w:val="ab"/>
+            <w:noProof/>
+          </w:rPr>
+          <w:t>8.3</w:t>
+        </w:r>
+        <w:r>
+          <w:rPr>
+            <w:noProof/>
+          </w:rPr>
+          <w:tab/>
+        </w:r>
+        <w:r>
+          <w:rPr>
+            <w:rStyle w:val="ab"/>
+            <w:noProof/>
+          </w:rPr>
+          <w:t>Расчет затрат на оплату труда</w:t>
+        </w:r>
+        <w:r>
+          <w:rPr>
+            <w:noProof/>
+            <w:webHidden/>
+          </w:rPr>
+          <w:tab/>
+        </w:r>
+        <w:r>
+          <w:rPr>
+            <w:noProof/>
+            <w:webHidden/>
+          </w:rPr>
+          <w:fldChar w:fldCharType="begin"/>
+        </w:r>
+        <w:r>
+          <w:rPr>
+            <w:noProof/>
+            <w:webHidden/>
+          </w:rPr>
+          <w:instrText xml:space="preserve"> PAGEREF _Toc417380440 \h </w:instrText>
+        </w:r>
+        <w:r>
+          <w:rPr>
+            <w:noProof/>
+            <w:webHidden/>
+          </w:rPr>
+        </w:r>
+        <w:r>
+          <w:rPr>
+            <w:noProof/>
+            <w:webHidden/>
+          </w:rPr>
+          <w:fldChar w:fldCharType="separate"/>
+        </w:r>
+        <w:r>
+          <w:rPr>
+            <w:noProof/>
+            <w:webHidden/>
+          </w:rPr>
+          <w:t>21</w:t>
+        </w:r>
+        <w:r>
+          <w:rPr>
+            <w:noProof/>
+            <w:webHidden/>
+          </w:rPr>
+          <w:fldChar w:fldCharType="end"/>
+        </w:r>
+      </w:hyperlink>
+    </w:p>
+    <w:p>
+      <w:pPr>
+        <w:pStyle w:val="21"/>
+        <w:tabs>
+          <w:tab w:val="left" w:pos="880"/>
+          <w:tab w:val="right" w:leader="dot" w:pos="9486"/>
+        </w:tabs>
+        <w:rPr>
+          <w:noProof/>
+        </w:rPr>
+      </w:pPr>
+      <w:hyperlink w:anchor="_Toc417380441" w:history="1">
+        <w:r>
+          <w:rPr>
+            <w:rStyle w:val="ab"/>
+            <w:noProof/>
+            <w:lang w:val="en-US"/>
+          </w:rPr>
+          <w:t>8.4</w:t>
+        </w:r>
+        <w:r>
+          <w:rPr>
+            <w:noProof/>
+          </w:rPr>
+          <w:tab/>
+        </w:r>
+        <w:r>
+          <w:rPr>
+            <w:rStyle w:val="ab"/>
+            <w:noProof/>
+          </w:rPr>
+          <w:t>Расчет отчислений в социальные фонды</w:t>
+        </w:r>
+        <w:r>
+          <w:rPr>
+            <w:noProof/>
+            <w:webHidden/>
+          </w:rPr>
+          <w:tab/>
+        </w:r>
+        <w:r>
+          <w:rPr>
+            <w:noProof/>
+            <w:webHidden/>
+          </w:rPr>
+          <w:fldChar w:fldCharType="begin"/>
+        </w:r>
+        <w:r>
+          <w:rPr>
+            <w:noProof/>
+            <w:webHidden/>
+          </w:rPr>
+          <w:instrText xml:space="preserve"> PAGEREF _Toc417380441 \h </w:instrText>
+        </w:r>
+        <w:r>
+          <w:rPr>
+            <w:noProof/>
+            <w:webHidden/>
+          </w:rPr>
+        </w:r>
+        <w:r>
+          <w:rPr>
+            <w:noProof/>
+            <w:webHidden/>
+          </w:rPr>
+          <w:fldChar w:fldCharType="separate"/>
+        </w:r>
+        <w:r>
+          <w:rPr>
+            <w:noProof/>
+            <w:webHidden/>
+          </w:rPr>
+          <w:t>22</w:t>
+        </w:r>
+        <w:r>
+          <w:rPr>
+            <w:noProof/>
+            <w:webHidden/>
+          </w:rPr>
+          <w:fldChar w:fldCharType="end"/>
+        </w:r>
+      </w:hyperlink>
+    </w:p>
+    <w:p>
+      <w:pPr>
+        <w:pStyle w:val="21"/>
+        <w:tabs>
+          <w:tab w:val="left" w:pos="880"/>
+          <w:tab w:val="right" w:leader="dot" w:pos="9486"/>
+        </w:tabs>
+        <w:rPr>
+          <w:noProof/>
+        </w:rPr>
+      </w:pPr>
+      <w:hyperlink w:anchor="_Toc417380442" w:history="1">
+        <w:r>
+          <w:rPr>
+            <w:rStyle w:val="ab"/>
+            <w:noProof/>
+            <w:lang w:val="en-US"/>
+          </w:rPr>
+          <w:t>8.5</w:t>
+        </w:r>
+        <w:r>
+          <w:rPr>
+            <w:noProof/>
+          </w:rPr>
+          <w:tab/>
+        </w:r>
+        <w:r>
+          <w:rPr>
+            <w:rStyle w:val="ab"/>
+            <w:noProof/>
+          </w:rPr>
+          <w:t>Расчет амортизации оборудования</w:t>
+        </w:r>
+        <w:r>
+          <w:rPr>
+            <w:noProof/>
+            <w:webHidden/>
+          </w:rPr>
+          <w:tab/>
+        </w:r>
+        <w:r>
+          <w:rPr>
+            <w:noProof/>
+            <w:webHidden/>
+          </w:rPr>
+          <w:fldChar w:fldCharType="begin"/>
+        </w:r>
+        <w:r>
+          <w:rPr>
+            <w:noProof/>
+            <w:webHidden/>
+          </w:rPr>
+          <w:instrText xml:space="preserve"> PAGEREF _Toc417380442 \h </w:instrText>
+        </w:r>
+        <w:r>
+          <w:rPr>
+            <w:noProof/>
+            <w:webHidden/>
+          </w:rPr>
+        </w:r>
+        <w:r>
+          <w:rPr>
+            <w:noProof/>
+            <w:webHidden/>
+          </w:rPr>
+          <w:fldChar w:fldCharType="separate"/>
+        </w:r>
+        <w:r>
+          <w:rPr>
+            <w:noProof/>
+            <w:webHidden/>
+          </w:rPr>
+          <w:t>23</w:t>
+        </w:r>
+        <w:r>
+          <w:rPr>
+            <w:noProof/>
+            <w:webHidden/>
+          </w:rPr>
+          <w:fldChar w:fldCharType="end"/>
+        </w:r>
+      </w:hyperlink>
+    </w:p>
+    <w:p>
+      <w:pPr>
+        <w:pStyle w:val="21"/>
+        <w:tabs>
+          <w:tab w:val="left" w:pos="880"/>
+          <w:tab w:val="right" w:leader="dot" w:pos="9486"/>
+        </w:tabs>
+        <w:rPr>
+          <w:noProof/>
+        </w:rPr>
+      </w:pPr>
+      <w:hyperlink w:anchor="_Toc417380443" w:history="1">
+        <w:r>
+          <w:rPr>
+            <w:rStyle w:val="ab"/>
+            <w:noProof/>
+          </w:rPr>
+          <w:t>8.6</w:t>
+        </w:r>
+        <w:r>
+          <w:rPr>
+            <w:noProof/>
+          </w:rPr>
+          <w:tab/>
+        </w:r>
+        <w:r>
+          <w:rPr>
+            <w:rStyle w:val="ab"/>
+            <w:noProof/>
+          </w:rPr>
+          <w:t>Расчет себестоимости разработки</w:t>
+        </w:r>
+        <w:r>
+          <w:rPr>
+            <w:noProof/>
+            <w:webHidden/>
+          </w:rPr>
+          <w:tab/>
+        </w:r>
+        <w:r>
+          <w:rPr>
+            <w:noProof/>
+            <w:webHidden/>
+          </w:rPr>
+          <w:fldChar w:fldCharType="begin"/>
+        </w:r>
+        <w:r>
+          <w:rPr>
+            <w:noProof/>
+            <w:webHidden/>
+          </w:rPr>
+          <w:instrText xml:space="preserve"> PAGEREF _Toc417380443 \h </w:instrText>
+        </w:r>
+        <w:r>
+          <w:rPr>
+            <w:noProof/>
+            <w:webHidden/>
+          </w:rPr>
+        </w:r>
+        <w:r>
+          <w:rPr>
+            <w:noProof/>
+            <w:webHidden/>
+          </w:rPr>
+          <w:fldChar w:fldCharType="separate"/>
+        </w:r>
+        <w:r>
+          <w:rPr>
+            <w:noProof/>
+            <w:webHidden/>
+          </w:rPr>
+          <w:t>24</w:t>
+        </w:r>
+        <w:r>
+          <w:rPr>
+            <w:noProof/>
+            <w:webHidden/>
+          </w:rPr>
+          <w:fldChar w:fldCharType="end"/>
+        </w:r>
+      </w:hyperlink>
+    </w:p>
+    <w:p>
+      <w:pPr>
+        <w:pStyle w:val="21"/>
+        <w:tabs>
+          <w:tab w:val="left" w:pos="880"/>
+          <w:tab w:val="right" w:leader="dot" w:pos="9486"/>
+        </w:tabs>
+        <w:rPr>
+          <w:noProof/>
+        </w:rPr>
+      </w:pPr>
+      <w:hyperlink w:anchor="_Toc417380444" w:history="1">
+        <w:r>
+          <w:rPr>
+            <w:rStyle w:val="ab"/>
+            <w:noProof/>
+          </w:rPr>
+          <w:t>8.7</w:t>
+        </w:r>
+        <w:r>
+          <w:rPr>
+            <w:noProof/>
+          </w:rPr>
+          <w:tab/>
+        </w:r>
+        <w:r>
+          <w:rPr>
+            <w:rStyle w:val="ab"/>
+            <w:noProof/>
+          </w:rPr>
+          <w:t>Расчет плановой прибыли</w:t>
+        </w:r>
+        <w:r>
+          <w:rPr>
+            <w:noProof/>
+            <w:webHidden/>
+          </w:rPr>
+          <w:tab/>
+        </w:r>
+        <w:r>
+          <w:rPr>
+            <w:noProof/>
+            <w:webHidden/>
+          </w:rPr>
+          <w:fldChar w:fldCharType="begin"/>
+        </w:r>
+        <w:r>
+          <w:rPr>
+            <w:noProof/>
+            <w:webHidden/>
+          </w:rPr>
+          <w:instrText xml:space="preserve"> PAGEREF _Toc417380444 \h </w:instrText>
+        </w:r>
+        <w:r>
+          <w:rPr>
+            <w:noProof/>
+            <w:webHidden/>
+          </w:rPr>
+        </w:r>
+        <w:r>
+          <w:rPr>
+            <w:noProof/>
+            <w:webHidden/>
+          </w:rPr>
+          <w:fldChar w:fldCharType="separate"/>
+        </w:r>
+        <w:r>
+          <w:rPr>
+            <w:noProof/>
+            <w:webHidden/>
+          </w:rPr>
+          <w:t>25</w:t>
+        </w:r>
+        <w:r>
+          <w:rPr>
+            <w:noProof/>
+            <w:webHidden/>
+          </w:rPr>
+          <w:fldChar w:fldCharType="end"/>
+        </w:r>
+      </w:hyperlink>
+    </w:p>
+    <w:p>
+      <w:pPr>
+        <w:pStyle w:val="21"/>
+        <w:tabs>
+          <w:tab w:val="left" w:pos="880"/>
+          <w:tab w:val="right" w:leader="dot" w:pos="9486"/>
+        </w:tabs>
+        <w:rPr>
+          <w:noProof/>
+        </w:rPr>
+      </w:pPr>
+      <w:hyperlink w:anchor="_Toc417380445" w:history="1">
+        <w:r>
+          <w:rPr>
+            <w:rStyle w:val="ab"/>
+            <w:noProof/>
+          </w:rPr>
+          <w:t>8.8</w:t>
+        </w:r>
+        <w:r>
+          <w:rPr>
+            <w:noProof/>
+          </w:rPr>
+          <w:tab/>
+        </w:r>
+        <w:r>
+          <w:rPr>
+            <w:rStyle w:val="ab"/>
+            <w:noProof/>
+          </w:rPr>
+          <w:t>Расчет основных технико-экономических показателей и эффективности использования программного продукта</w:t>
+        </w:r>
+        <w:r>
+          <w:rPr>
+            <w:noProof/>
+            <w:webHidden/>
+          </w:rPr>
+          <w:tab/>
+        </w:r>
+        <w:r>
+          <w:rPr>
+            <w:noProof/>
+            <w:webHidden/>
+          </w:rPr>
+          <w:fldChar w:fldCharType="begin"/>
+        </w:r>
+        <w:r>
+          <w:rPr>
+            <w:noProof/>
+            <w:webHidden/>
+          </w:rPr>
+          <w:instrText xml:space="preserve"> PAGEREF _Toc417380445 \h </w:instrText>
+        </w:r>
+        <w:r>
+          <w:rPr>
+            <w:noProof/>
+            <w:webHidden/>
+          </w:rPr>
+        </w:r>
+        <w:r>
+          <w:rPr>
+            <w:noProof/>
+            <w:webHidden/>
+          </w:rPr>
+          <w:fldChar w:fldCharType="separate"/>
+        </w:r>
+        <w:r>
+          <w:rPr>
+            <w:noProof/>
+            <w:webHidden/>
+          </w:rPr>
+          <w:t>25</w:t>
         </w:r>
         <w:r>
           <w:rPr>
@@ -2036,7 +2698,7 @@
           <w:szCs w:val="22"/>
         </w:rPr>
       </w:pPr>
-      <w:hyperlink w:anchor="_Toc417327000" w:history="1">
+      <w:hyperlink w:anchor="_Toc417380446" w:history="1">
         <w:r>
           <w:rPr>
             <w:rStyle w:val="ab"/>
@@ -2079,7 +2741,7 @@
             <w:noProof/>
             <w:webHidden/>
           </w:rPr>
-          <w:instrText xml:space="preserve"> PAGEREF _Toc417327000 \h </w:instrText>
+          <w:instrText xml:space="preserve"> PAGEREF _Toc417380446 \h </w:instrText>
         </w:r>
         <w:r>
           <w:rPr>
@@ -2099,7 +2761,1345 @@
             <w:noProof/>
             <w:webHidden/>
           </w:rPr>
-          <w:t>15</w:t>
+          <w:t>28</w:t>
+        </w:r>
+        <w:r>
+          <w:rPr>
+            <w:noProof/>
+            <w:webHidden/>
+          </w:rPr>
+          <w:fldChar w:fldCharType="end"/>
+        </w:r>
+      </w:hyperlink>
+    </w:p>
+    <w:p>
+      <w:pPr>
+        <w:pStyle w:val="21"/>
+        <w:tabs>
+          <w:tab w:val="left" w:pos="880"/>
+          <w:tab w:val="right" w:leader="dot" w:pos="9486"/>
+        </w:tabs>
+        <w:rPr>
+          <w:noProof/>
+        </w:rPr>
+      </w:pPr>
+      <w:hyperlink w:anchor="_Toc417380447" w:history="1">
+        <w:r>
+          <w:rPr>
+            <w:rStyle w:val="ab"/>
+            <w:noProof/>
+          </w:rPr>
+          <w:t>9.1</w:t>
+        </w:r>
+        <w:r>
+          <w:rPr>
+            <w:noProof/>
+          </w:rPr>
+          <w:tab/>
+        </w:r>
+        <w:r>
+          <w:rPr>
+            <w:rStyle w:val="ab"/>
+            <w:noProof/>
+          </w:rPr>
+          <w:t>Исходные данные</w:t>
+        </w:r>
+        <w:r>
+          <w:rPr>
+            <w:noProof/>
+            <w:webHidden/>
+          </w:rPr>
+          <w:tab/>
+        </w:r>
+        <w:r>
+          <w:rPr>
+            <w:noProof/>
+            <w:webHidden/>
+          </w:rPr>
+          <w:fldChar w:fldCharType="begin"/>
+        </w:r>
+        <w:r>
+          <w:rPr>
+            <w:noProof/>
+            <w:webHidden/>
+          </w:rPr>
+          <w:instrText xml:space="preserve"> PAGEREF _Toc417380447 \h </w:instrText>
+        </w:r>
+        <w:r>
+          <w:rPr>
+            <w:noProof/>
+            <w:webHidden/>
+          </w:rPr>
+        </w:r>
+        <w:r>
+          <w:rPr>
+            <w:noProof/>
+            <w:webHidden/>
+          </w:rPr>
+          <w:fldChar w:fldCharType="separate"/>
+        </w:r>
+        <w:r>
+          <w:rPr>
+            <w:noProof/>
+            <w:webHidden/>
+          </w:rPr>
+          <w:t>28</w:t>
+        </w:r>
+        <w:r>
+          <w:rPr>
+            <w:noProof/>
+            <w:webHidden/>
+          </w:rPr>
+          <w:fldChar w:fldCharType="end"/>
+        </w:r>
+      </w:hyperlink>
+    </w:p>
+    <w:p>
+      <w:pPr>
+        <w:pStyle w:val="21"/>
+        <w:tabs>
+          <w:tab w:val="left" w:pos="880"/>
+          <w:tab w:val="right" w:leader="dot" w:pos="9486"/>
+        </w:tabs>
+        <w:rPr>
+          <w:noProof/>
+        </w:rPr>
+      </w:pPr>
+      <w:hyperlink w:anchor="_Toc417380448" w:history="1">
+        <w:r>
+          <w:rPr>
+            <w:rStyle w:val="ab"/>
+            <w:noProof/>
+          </w:rPr>
+          <w:t>9.2</w:t>
+        </w:r>
+        <w:r>
+          <w:rPr>
+            <w:noProof/>
+          </w:rPr>
+          <w:tab/>
+        </w:r>
+        <w:r>
+          <w:rPr>
+            <w:rStyle w:val="ab"/>
+            <w:noProof/>
+          </w:rPr>
+          <w:t>Перечень нормативных документов</w:t>
+        </w:r>
+        <w:r>
+          <w:rPr>
+            <w:noProof/>
+            <w:webHidden/>
+          </w:rPr>
+          <w:tab/>
+        </w:r>
+        <w:r>
+          <w:rPr>
+            <w:noProof/>
+            <w:webHidden/>
+          </w:rPr>
+          <w:fldChar w:fldCharType="begin"/>
+        </w:r>
+        <w:r>
+          <w:rPr>
+            <w:noProof/>
+            <w:webHidden/>
+          </w:rPr>
+          <w:instrText xml:space="preserve"> PAGEREF _Toc417380448 \h </w:instrText>
+        </w:r>
+        <w:r>
+          <w:rPr>
+            <w:noProof/>
+            <w:webHidden/>
+          </w:rPr>
+        </w:r>
+        <w:r>
+          <w:rPr>
+            <w:noProof/>
+            <w:webHidden/>
+          </w:rPr>
+          <w:fldChar w:fldCharType="separate"/>
+        </w:r>
+        <w:r>
+          <w:rPr>
+            <w:noProof/>
+            <w:webHidden/>
+          </w:rPr>
+          <w:t>29</w:t>
+        </w:r>
+        <w:r>
+          <w:rPr>
+            <w:noProof/>
+            <w:webHidden/>
+          </w:rPr>
+          <w:fldChar w:fldCharType="end"/>
+        </w:r>
+      </w:hyperlink>
+    </w:p>
+    <w:p>
+      <w:pPr>
+        <w:pStyle w:val="21"/>
+        <w:tabs>
+          <w:tab w:val="left" w:pos="880"/>
+          <w:tab w:val="right" w:leader="dot" w:pos="9486"/>
+        </w:tabs>
+        <w:rPr>
+          <w:noProof/>
+        </w:rPr>
+      </w:pPr>
+      <w:hyperlink w:anchor="_Toc417380449" w:history="1">
+        <w:r>
+          <w:rPr>
+            <w:rStyle w:val="ab"/>
+            <w:noProof/>
+          </w:rPr>
+          <w:t>9.3</w:t>
+        </w:r>
+        <w:r>
+          <w:rPr>
+            <w:noProof/>
+          </w:rPr>
+          <w:tab/>
+        </w:r>
+        <w:r>
+          <w:rPr>
+            <w:rStyle w:val="ab"/>
+            <w:noProof/>
+          </w:rPr>
+          <w:t>Анализ потенциальных опасностей</w:t>
+        </w:r>
+        <w:r>
+          <w:rPr>
+            <w:noProof/>
+            <w:webHidden/>
+          </w:rPr>
+          <w:tab/>
+        </w:r>
+        <w:r>
+          <w:rPr>
+            <w:noProof/>
+            <w:webHidden/>
+          </w:rPr>
+          <w:fldChar w:fldCharType="begin"/>
+        </w:r>
+        <w:r>
+          <w:rPr>
+            <w:noProof/>
+            <w:webHidden/>
+          </w:rPr>
+          <w:instrText xml:space="preserve"> PAGEREF _Toc417380449 \h </w:instrText>
+        </w:r>
+        <w:r>
+          <w:rPr>
+            <w:noProof/>
+            <w:webHidden/>
+          </w:rPr>
+        </w:r>
+        <w:r>
+          <w:rPr>
+            <w:noProof/>
+            <w:webHidden/>
+          </w:rPr>
+          <w:fldChar w:fldCharType="separate"/>
+        </w:r>
+        <w:r>
+          <w:rPr>
+            <w:noProof/>
+            <w:webHidden/>
+          </w:rPr>
+          <w:t>31</w:t>
+        </w:r>
+        <w:r>
+          <w:rPr>
+            <w:noProof/>
+            <w:webHidden/>
+          </w:rPr>
+          <w:fldChar w:fldCharType="end"/>
+        </w:r>
+      </w:hyperlink>
+    </w:p>
+    <w:p>
+      <w:pPr>
+        <w:pStyle w:val="31"/>
+        <w:tabs>
+          <w:tab w:val="left" w:pos="1320"/>
+          <w:tab w:val="right" w:leader="dot" w:pos="9486"/>
+        </w:tabs>
+        <w:rPr>
+          <w:noProof/>
+        </w:rPr>
+      </w:pPr>
+      <w:hyperlink w:anchor="_Toc417380450" w:history="1">
+        <w:r>
+          <w:rPr>
+            <w:rStyle w:val="ab"/>
+            <w:noProof/>
+          </w:rPr>
+          <w:t>9.3.1</w:t>
+        </w:r>
+        <w:r>
+          <w:rPr>
+            <w:noProof/>
+          </w:rPr>
+          <w:tab/>
+        </w:r>
+        <w:r>
+          <w:rPr>
+            <w:rStyle w:val="ab"/>
+            <w:noProof/>
+          </w:rPr>
+          <w:t>Анализ вредных и опасных производственных факторов</w:t>
+        </w:r>
+        <w:r>
+          <w:rPr>
+            <w:noProof/>
+            <w:webHidden/>
+          </w:rPr>
+          <w:tab/>
+        </w:r>
+        <w:r>
+          <w:rPr>
+            <w:noProof/>
+            <w:webHidden/>
+          </w:rPr>
+          <w:fldChar w:fldCharType="begin"/>
+        </w:r>
+        <w:r>
+          <w:rPr>
+            <w:noProof/>
+            <w:webHidden/>
+          </w:rPr>
+          <w:instrText xml:space="preserve"> PAGEREF _Toc417380450 \h </w:instrText>
+        </w:r>
+        <w:r>
+          <w:rPr>
+            <w:noProof/>
+            <w:webHidden/>
+          </w:rPr>
+        </w:r>
+        <w:r>
+          <w:rPr>
+            <w:noProof/>
+            <w:webHidden/>
+          </w:rPr>
+          <w:fldChar w:fldCharType="separate"/>
+        </w:r>
+        <w:r>
+          <w:rPr>
+            <w:noProof/>
+            <w:webHidden/>
+          </w:rPr>
+          <w:t>33</w:t>
+        </w:r>
+        <w:r>
+          <w:rPr>
+            <w:noProof/>
+            <w:webHidden/>
+          </w:rPr>
+          <w:fldChar w:fldCharType="end"/>
+        </w:r>
+      </w:hyperlink>
+    </w:p>
+    <w:p>
+      <w:pPr>
+        <w:pStyle w:val="31"/>
+        <w:tabs>
+          <w:tab w:val="left" w:pos="1320"/>
+          <w:tab w:val="right" w:leader="dot" w:pos="9486"/>
+        </w:tabs>
+        <w:rPr>
+          <w:noProof/>
+        </w:rPr>
+      </w:pPr>
+      <w:hyperlink w:anchor="_Toc417380451" w:history="1">
+        <w:r>
+          <w:rPr>
+            <w:rStyle w:val="ab"/>
+            <w:noProof/>
+          </w:rPr>
+          <w:t>9.3.2</w:t>
+        </w:r>
+        <w:r>
+          <w:rPr>
+            <w:noProof/>
+          </w:rPr>
+          <w:tab/>
+        </w:r>
+        <w:r>
+          <w:rPr>
+            <w:rStyle w:val="ab"/>
+            <w:noProof/>
+          </w:rPr>
+          <w:t>Анализ воздействия на окружающую среду</w:t>
+        </w:r>
+        <w:r>
+          <w:rPr>
+            <w:noProof/>
+            <w:webHidden/>
+          </w:rPr>
+          <w:tab/>
+        </w:r>
+        <w:r>
+          <w:rPr>
+            <w:noProof/>
+            <w:webHidden/>
+          </w:rPr>
+          <w:fldChar w:fldCharType="begin"/>
+        </w:r>
+        <w:r>
+          <w:rPr>
+            <w:noProof/>
+            <w:webHidden/>
+          </w:rPr>
+          <w:instrText xml:space="preserve"> PAGEREF _Toc417380451 \h </w:instrText>
+        </w:r>
+        <w:r>
+          <w:rPr>
+            <w:noProof/>
+            <w:webHidden/>
+          </w:rPr>
+        </w:r>
+        <w:r>
+          <w:rPr>
+            <w:noProof/>
+            <w:webHidden/>
+          </w:rPr>
+          <w:fldChar w:fldCharType="separate"/>
+        </w:r>
+        <w:r>
+          <w:rPr>
+            <w:noProof/>
+            <w:webHidden/>
+          </w:rPr>
+          <w:t>35</w:t>
+        </w:r>
+        <w:r>
+          <w:rPr>
+            <w:noProof/>
+            <w:webHidden/>
+          </w:rPr>
+          <w:fldChar w:fldCharType="end"/>
+        </w:r>
+      </w:hyperlink>
+    </w:p>
+    <w:p>
+      <w:pPr>
+        <w:pStyle w:val="31"/>
+        <w:tabs>
+          <w:tab w:val="left" w:pos="1320"/>
+          <w:tab w:val="right" w:leader="dot" w:pos="9486"/>
+        </w:tabs>
+        <w:rPr>
+          <w:noProof/>
+        </w:rPr>
+      </w:pPr>
+      <w:hyperlink w:anchor="_Toc417380452" w:history="1">
+        <w:r>
+          <w:rPr>
+            <w:rStyle w:val="ab"/>
+            <w:noProof/>
+          </w:rPr>
+          <w:t>9.3.3</w:t>
+        </w:r>
+        <w:r>
+          <w:rPr>
+            <w:noProof/>
+          </w:rPr>
+          <w:tab/>
+        </w:r>
+        <w:r>
+          <w:rPr>
+            <w:rStyle w:val="ab"/>
+            <w:noProof/>
+          </w:rPr>
+          <w:t>Анализ возможных чрезвычайных ситуаций</w:t>
+        </w:r>
+        <w:r>
+          <w:rPr>
+            <w:noProof/>
+            <w:webHidden/>
+          </w:rPr>
+          <w:tab/>
+        </w:r>
+        <w:r>
+          <w:rPr>
+            <w:noProof/>
+            <w:webHidden/>
+          </w:rPr>
+          <w:fldChar w:fldCharType="begin"/>
+        </w:r>
+        <w:r>
+          <w:rPr>
+            <w:noProof/>
+            <w:webHidden/>
+          </w:rPr>
+          <w:instrText xml:space="preserve"> PAGEREF _Toc417380452 \h </w:instrText>
+        </w:r>
+        <w:r>
+          <w:rPr>
+            <w:noProof/>
+            <w:webHidden/>
+          </w:rPr>
+        </w:r>
+        <w:r>
+          <w:rPr>
+            <w:noProof/>
+            <w:webHidden/>
+          </w:rPr>
+          <w:fldChar w:fldCharType="separate"/>
+        </w:r>
+        <w:r>
+          <w:rPr>
+            <w:noProof/>
+            <w:webHidden/>
+          </w:rPr>
+          <w:t>35</w:t>
+        </w:r>
+        <w:r>
+          <w:rPr>
+            <w:noProof/>
+            <w:webHidden/>
+          </w:rPr>
+          <w:fldChar w:fldCharType="end"/>
+        </w:r>
+      </w:hyperlink>
+    </w:p>
+    <w:p>
+      <w:pPr>
+        <w:pStyle w:val="31"/>
+        <w:tabs>
+          <w:tab w:val="left" w:pos="1320"/>
+          <w:tab w:val="right" w:leader="dot" w:pos="9486"/>
+        </w:tabs>
+        <w:rPr>
+          <w:noProof/>
+        </w:rPr>
+      </w:pPr>
+      <w:hyperlink w:anchor="_Toc417380453" w:history="1">
+        <w:r>
+          <w:rPr>
+            <w:rStyle w:val="ab"/>
+            <w:noProof/>
+          </w:rPr>
+          <w:t>9.3.4</w:t>
+        </w:r>
+        <w:r>
+          <w:rPr>
+            <w:noProof/>
+          </w:rPr>
+          <w:tab/>
+        </w:r>
+        <w:r>
+          <w:rPr>
+            <w:rStyle w:val="ab"/>
+            <w:noProof/>
+          </w:rPr>
+          <w:t>Обоснование расчетной части</w:t>
+        </w:r>
+        <w:r>
+          <w:rPr>
+            <w:noProof/>
+            <w:webHidden/>
+          </w:rPr>
+          <w:tab/>
+        </w:r>
+        <w:r>
+          <w:rPr>
+            <w:noProof/>
+            <w:webHidden/>
+          </w:rPr>
+          <w:fldChar w:fldCharType="begin"/>
+        </w:r>
+        <w:r>
+          <w:rPr>
+            <w:noProof/>
+            <w:webHidden/>
+          </w:rPr>
+          <w:instrText xml:space="preserve"> PAGEREF _Toc417380453 \h </w:instrText>
+        </w:r>
+        <w:r>
+          <w:rPr>
+            <w:noProof/>
+            <w:webHidden/>
+          </w:rPr>
+        </w:r>
+        <w:r>
+          <w:rPr>
+            <w:noProof/>
+            <w:webHidden/>
+          </w:rPr>
+          <w:fldChar w:fldCharType="separate"/>
+        </w:r>
+        <w:r>
+          <w:rPr>
+            <w:noProof/>
+            <w:webHidden/>
+          </w:rPr>
+          <w:t>35</w:t>
+        </w:r>
+        <w:r>
+          <w:rPr>
+            <w:noProof/>
+            <w:webHidden/>
+          </w:rPr>
+          <w:fldChar w:fldCharType="end"/>
+        </w:r>
+      </w:hyperlink>
+    </w:p>
+    <w:p>
+      <w:pPr>
+        <w:pStyle w:val="21"/>
+        <w:tabs>
+          <w:tab w:val="left" w:pos="880"/>
+          <w:tab w:val="right" w:leader="dot" w:pos="9486"/>
+        </w:tabs>
+        <w:rPr>
+          <w:noProof/>
+        </w:rPr>
+      </w:pPr>
+      <w:hyperlink w:anchor="_Toc417380454" w:history="1">
+        <w:r>
+          <w:rPr>
+            <w:rStyle w:val="ab"/>
+            <w:noProof/>
+          </w:rPr>
+          <w:t>9.4</w:t>
+        </w:r>
+        <w:r>
+          <w:rPr>
+            <w:noProof/>
+          </w:rPr>
+          <w:tab/>
+        </w:r>
+        <w:r>
+          <w:rPr>
+            <w:rStyle w:val="ab"/>
+            <w:noProof/>
+          </w:rPr>
+          <w:t>Мероприятия по охране труда</w:t>
+        </w:r>
+        <w:r>
+          <w:rPr>
+            <w:noProof/>
+            <w:webHidden/>
+          </w:rPr>
+          <w:tab/>
+        </w:r>
+        <w:r>
+          <w:rPr>
+            <w:noProof/>
+            <w:webHidden/>
+          </w:rPr>
+          <w:fldChar w:fldCharType="begin"/>
+        </w:r>
+        <w:r>
+          <w:rPr>
+            <w:noProof/>
+            <w:webHidden/>
+          </w:rPr>
+          <w:instrText xml:space="preserve"> PAGEREF _Toc417380454 \h </w:instrText>
+        </w:r>
+        <w:r>
+          <w:rPr>
+            <w:noProof/>
+            <w:webHidden/>
+          </w:rPr>
+        </w:r>
+        <w:r>
+          <w:rPr>
+            <w:noProof/>
+            <w:webHidden/>
+          </w:rPr>
+          <w:fldChar w:fldCharType="separate"/>
+        </w:r>
+        <w:r>
+          <w:rPr>
+            <w:noProof/>
+            <w:webHidden/>
+          </w:rPr>
+          <w:t>35</w:t>
+        </w:r>
+        <w:r>
+          <w:rPr>
+            <w:noProof/>
+            <w:webHidden/>
+          </w:rPr>
+          <w:fldChar w:fldCharType="end"/>
+        </w:r>
+      </w:hyperlink>
+    </w:p>
+    <w:p>
+      <w:pPr>
+        <w:pStyle w:val="31"/>
+        <w:tabs>
+          <w:tab w:val="left" w:pos="1320"/>
+          <w:tab w:val="right" w:leader="dot" w:pos="9486"/>
+        </w:tabs>
+        <w:rPr>
+          <w:rStyle w:val="ab"/>
+          <w:noProof/>
+        </w:rPr>
+      </w:pPr>
+    </w:p>
+    <w:p>
+      <w:pPr>
+        <w:pStyle w:val="31"/>
+        <w:tabs>
+          <w:tab w:val="left" w:pos="1320"/>
+          <w:tab w:val="right" w:leader="dot" w:pos="9486"/>
+        </w:tabs>
+        <w:rPr>
+          <w:rStyle w:val="ab"/>
+          <w:noProof/>
+        </w:rPr>
+      </w:pPr>
+    </w:p>
+    <w:p>
+      <w:pPr>
+        <w:pStyle w:val="31"/>
+        <w:tabs>
+          <w:tab w:val="left" w:pos="1320"/>
+          <w:tab w:val="right" w:leader="dot" w:pos="9486"/>
+        </w:tabs>
+        <w:rPr>
+          <w:noProof/>
+        </w:rPr>
+      </w:pPr>
+      <w:hyperlink w:anchor="_Toc417380455" w:history="1">
+        <w:r>
+          <w:rPr>
+            <w:rStyle w:val="ab"/>
+            <w:noProof/>
+          </w:rPr>
+          <w:t>9.4.1</w:t>
+        </w:r>
+        <w:r>
+          <w:rPr>
+            <w:noProof/>
+          </w:rPr>
+          <w:tab/>
+        </w:r>
+        <w:r>
+          <w:rPr>
+            <w:rStyle w:val="ab"/>
+            <w:noProof/>
+          </w:rPr>
+          <w:t>Мероприятия по обеспечению комфортных условий труда</w:t>
+        </w:r>
+        <w:r>
+          <w:rPr>
+            <w:noProof/>
+            <w:webHidden/>
+          </w:rPr>
+          <w:tab/>
+        </w:r>
+        <w:r>
+          <w:rPr>
+            <w:noProof/>
+            <w:webHidden/>
+          </w:rPr>
+          <w:fldChar w:fldCharType="begin"/>
+        </w:r>
+        <w:r>
+          <w:rPr>
+            <w:noProof/>
+            <w:webHidden/>
+          </w:rPr>
+          <w:instrText xml:space="preserve"> PAGEREF _Toc417380455 \h </w:instrText>
+        </w:r>
+        <w:r>
+          <w:rPr>
+            <w:noProof/>
+            <w:webHidden/>
+          </w:rPr>
+        </w:r>
+        <w:r>
+          <w:rPr>
+            <w:noProof/>
+            <w:webHidden/>
+          </w:rPr>
+          <w:fldChar w:fldCharType="separate"/>
+        </w:r>
+        <w:r>
+          <w:rPr>
+            <w:noProof/>
+            <w:webHidden/>
+          </w:rPr>
+          <w:t>35</w:t>
+        </w:r>
+        <w:r>
+          <w:rPr>
+            <w:noProof/>
+            <w:webHidden/>
+          </w:rPr>
+          <w:fldChar w:fldCharType="end"/>
+        </w:r>
+      </w:hyperlink>
+    </w:p>
+    <w:p>
+      <w:pPr>
+        <w:pStyle w:val="31"/>
+        <w:tabs>
+          <w:tab w:val="left" w:pos="1320"/>
+          <w:tab w:val="right" w:leader="dot" w:pos="9486"/>
+        </w:tabs>
+        <w:rPr>
+          <w:noProof/>
+        </w:rPr>
+      </w:pPr>
+      <w:hyperlink w:anchor="_Toc417380456" w:history="1">
+        <w:r>
+          <w:rPr>
+            <w:rStyle w:val="ab"/>
+            <w:noProof/>
+          </w:rPr>
+          <w:t>9.4.2</w:t>
+        </w:r>
+        <w:r>
+          <w:rPr>
+            <w:noProof/>
+          </w:rPr>
+          <w:tab/>
+        </w:r>
+        <w:r>
+          <w:rPr>
+            <w:rStyle w:val="ab"/>
+            <w:noProof/>
+          </w:rPr>
+          <w:t>Мероприятия по защите от опасных производственных факторов</w:t>
+        </w:r>
+        <w:r>
+          <w:rPr>
+            <w:noProof/>
+            <w:webHidden/>
+          </w:rPr>
+          <w:tab/>
+        </w:r>
+        <w:r>
+          <w:rPr>
+            <w:noProof/>
+            <w:webHidden/>
+          </w:rPr>
+          <w:fldChar w:fldCharType="begin"/>
+        </w:r>
+        <w:r>
+          <w:rPr>
+            <w:noProof/>
+            <w:webHidden/>
+          </w:rPr>
+          <w:instrText xml:space="preserve"> PAGEREF _Toc417380456 \h </w:instrText>
+        </w:r>
+        <w:r>
+          <w:rPr>
+            <w:noProof/>
+            <w:webHidden/>
+          </w:rPr>
+        </w:r>
+        <w:r>
+          <w:rPr>
+            <w:noProof/>
+            <w:webHidden/>
+          </w:rPr>
+          <w:fldChar w:fldCharType="separate"/>
+        </w:r>
+        <w:r>
+          <w:rPr>
+            <w:noProof/>
+            <w:webHidden/>
+          </w:rPr>
+          <w:t>35</w:t>
+        </w:r>
+        <w:r>
+          <w:rPr>
+            <w:noProof/>
+            <w:webHidden/>
+          </w:rPr>
+          <w:fldChar w:fldCharType="end"/>
+        </w:r>
+      </w:hyperlink>
+    </w:p>
+    <w:p>
+      <w:pPr>
+        <w:pStyle w:val="31"/>
+        <w:tabs>
+          <w:tab w:val="left" w:pos="1320"/>
+          <w:tab w:val="right" w:leader="dot" w:pos="9486"/>
+        </w:tabs>
+        <w:rPr>
+          <w:noProof/>
+        </w:rPr>
+      </w:pPr>
+      <w:hyperlink w:anchor="_Toc417380457" w:history="1">
+        <w:r>
+          <w:rPr>
+            <w:rStyle w:val="ab"/>
+            <w:noProof/>
+          </w:rPr>
+          <w:t>9.4.3</w:t>
+        </w:r>
+        <w:r>
+          <w:rPr>
+            <w:noProof/>
+          </w:rPr>
+          <w:tab/>
+        </w:r>
+        <w:r>
+          <w:rPr>
+            <w:rStyle w:val="ab"/>
+            <w:noProof/>
+          </w:rPr>
+          <w:t>Мероприятия по защите от вредных производственных факторов</w:t>
+        </w:r>
+        <w:r>
+          <w:rPr>
+            <w:noProof/>
+            <w:webHidden/>
+          </w:rPr>
+          <w:tab/>
+        </w:r>
+        <w:r>
+          <w:rPr>
+            <w:noProof/>
+            <w:webHidden/>
+          </w:rPr>
+          <w:fldChar w:fldCharType="begin"/>
+        </w:r>
+        <w:r>
+          <w:rPr>
+            <w:noProof/>
+            <w:webHidden/>
+          </w:rPr>
+          <w:instrText xml:space="preserve"> PAGEREF _Toc417380457 \h </w:instrText>
+        </w:r>
+        <w:r>
+          <w:rPr>
+            <w:noProof/>
+            <w:webHidden/>
+          </w:rPr>
+        </w:r>
+        <w:r>
+          <w:rPr>
+            <w:noProof/>
+            <w:webHidden/>
+          </w:rPr>
+          <w:fldChar w:fldCharType="separate"/>
+        </w:r>
+        <w:r>
+          <w:rPr>
+            <w:noProof/>
+            <w:webHidden/>
+          </w:rPr>
+          <w:t>35</w:t>
+        </w:r>
+        <w:r>
+          <w:rPr>
+            <w:noProof/>
+            <w:webHidden/>
+          </w:rPr>
+          <w:fldChar w:fldCharType="end"/>
+        </w:r>
+      </w:hyperlink>
+    </w:p>
+    <w:p>
+      <w:pPr>
+        <w:pStyle w:val="31"/>
+        <w:tabs>
+          <w:tab w:val="left" w:pos="1320"/>
+          <w:tab w:val="right" w:leader="dot" w:pos="9486"/>
+        </w:tabs>
+        <w:rPr>
+          <w:noProof/>
+        </w:rPr>
+      </w:pPr>
+      <w:hyperlink w:anchor="_Toc417380458" w:history="1">
+        <w:r>
+          <w:rPr>
+            <w:rStyle w:val="ab"/>
+            <w:noProof/>
+          </w:rPr>
+          <w:t>9.4.4</w:t>
+        </w:r>
+        <w:r>
+          <w:rPr>
+            <w:noProof/>
+          </w:rPr>
+          <w:tab/>
+        </w:r>
+        <w:r>
+          <w:rPr>
+            <w:rStyle w:val="ab"/>
+            <w:noProof/>
+          </w:rPr>
+          <w:t>Квалификационные требования к персоналу</w:t>
+        </w:r>
+        <w:r>
+          <w:rPr>
+            <w:noProof/>
+            <w:webHidden/>
+          </w:rPr>
+          <w:tab/>
+        </w:r>
+        <w:r>
+          <w:rPr>
+            <w:noProof/>
+            <w:webHidden/>
+          </w:rPr>
+          <w:fldChar w:fldCharType="begin"/>
+        </w:r>
+        <w:r>
+          <w:rPr>
+            <w:noProof/>
+            <w:webHidden/>
+          </w:rPr>
+          <w:instrText xml:space="preserve"> PAGEREF _Toc417380458 \h </w:instrText>
+        </w:r>
+        <w:r>
+          <w:rPr>
+            <w:noProof/>
+            <w:webHidden/>
+          </w:rPr>
+        </w:r>
+        <w:r>
+          <w:rPr>
+            <w:noProof/>
+            <w:webHidden/>
+          </w:rPr>
+          <w:fldChar w:fldCharType="separate"/>
+        </w:r>
+        <w:r>
+          <w:rPr>
+            <w:noProof/>
+            <w:webHidden/>
+          </w:rPr>
+          <w:t>35</w:t>
+        </w:r>
+        <w:r>
+          <w:rPr>
+            <w:noProof/>
+            <w:webHidden/>
+          </w:rPr>
+          <w:fldChar w:fldCharType="end"/>
+        </w:r>
+      </w:hyperlink>
+    </w:p>
+    <w:p>
+      <w:pPr>
+        <w:pStyle w:val="21"/>
+        <w:tabs>
+          <w:tab w:val="left" w:pos="880"/>
+          <w:tab w:val="right" w:leader="dot" w:pos="9486"/>
+        </w:tabs>
+        <w:rPr>
+          <w:noProof/>
+        </w:rPr>
+      </w:pPr>
+      <w:hyperlink w:anchor="_Toc417380459" w:history="1">
+        <w:r>
+          <w:rPr>
+            <w:rStyle w:val="ab"/>
+            <w:noProof/>
+          </w:rPr>
+          <w:t>9.5</w:t>
+        </w:r>
+        <w:r>
+          <w:rPr>
+            <w:noProof/>
+          </w:rPr>
+          <w:tab/>
+        </w:r>
+        <w:r>
+          <w:rPr>
+            <w:rStyle w:val="ab"/>
+            <w:noProof/>
+          </w:rPr>
+          <w:t>Мероприятия по охране окружающей среды</w:t>
+        </w:r>
+        <w:r>
+          <w:rPr>
+            <w:noProof/>
+            <w:webHidden/>
+          </w:rPr>
+          <w:tab/>
+        </w:r>
+        <w:r>
+          <w:rPr>
+            <w:noProof/>
+            <w:webHidden/>
+          </w:rPr>
+          <w:fldChar w:fldCharType="begin"/>
+        </w:r>
+        <w:r>
+          <w:rPr>
+            <w:noProof/>
+            <w:webHidden/>
+          </w:rPr>
+          <w:instrText xml:space="preserve"> PAGEREF _Toc417380459 \h </w:instrText>
+        </w:r>
+        <w:r>
+          <w:rPr>
+            <w:noProof/>
+            <w:webHidden/>
+          </w:rPr>
+        </w:r>
+        <w:r>
+          <w:rPr>
+            <w:noProof/>
+            <w:webHidden/>
+          </w:rPr>
+          <w:fldChar w:fldCharType="separate"/>
+        </w:r>
+        <w:r>
+          <w:rPr>
+            <w:noProof/>
+            <w:webHidden/>
+          </w:rPr>
+          <w:t>35</w:t>
+        </w:r>
+        <w:r>
+          <w:rPr>
+            <w:noProof/>
+            <w:webHidden/>
+          </w:rPr>
+          <w:fldChar w:fldCharType="end"/>
+        </w:r>
+      </w:hyperlink>
+    </w:p>
+    <w:p>
+      <w:pPr>
+        <w:pStyle w:val="21"/>
+        <w:tabs>
+          <w:tab w:val="left" w:pos="880"/>
+          <w:tab w:val="right" w:leader="dot" w:pos="9486"/>
+        </w:tabs>
+        <w:rPr>
+          <w:noProof/>
+        </w:rPr>
+      </w:pPr>
+      <w:hyperlink w:anchor="_Toc417380460" w:history="1">
+        <w:r>
+          <w:rPr>
+            <w:rStyle w:val="ab"/>
+            <w:noProof/>
+          </w:rPr>
+          <w:t>9.6</w:t>
+        </w:r>
+        <w:r>
+          <w:rPr>
+            <w:noProof/>
+          </w:rPr>
+          <w:tab/>
+        </w:r>
+        <w:r>
+          <w:rPr>
+            <w:rStyle w:val="ab"/>
+            <w:noProof/>
+          </w:rPr>
+          <w:t>Мероприятия по защите от чрезвычайных ситуаций</w:t>
+        </w:r>
+        <w:r>
+          <w:rPr>
+            <w:noProof/>
+            <w:webHidden/>
+          </w:rPr>
+          <w:tab/>
+        </w:r>
+        <w:r>
+          <w:rPr>
+            <w:noProof/>
+            <w:webHidden/>
+          </w:rPr>
+          <w:fldChar w:fldCharType="begin"/>
+        </w:r>
+        <w:r>
+          <w:rPr>
+            <w:noProof/>
+            <w:webHidden/>
+          </w:rPr>
+          <w:instrText xml:space="preserve"> PAGEREF _Toc417380460 \h </w:instrText>
+        </w:r>
+        <w:r>
+          <w:rPr>
+            <w:noProof/>
+            <w:webHidden/>
+          </w:rPr>
+        </w:r>
+        <w:r>
+          <w:rPr>
+            <w:noProof/>
+            <w:webHidden/>
+          </w:rPr>
+          <w:fldChar w:fldCharType="separate"/>
+        </w:r>
+        <w:r>
+          <w:rPr>
+            <w:noProof/>
+            <w:webHidden/>
+          </w:rPr>
+          <w:t>35</w:t>
+        </w:r>
+        <w:r>
+          <w:rPr>
+            <w:noProof/>
+            <w:webHidden/>
+          </w:rPr>
+          <w:fldChar w:fldCharType="end"/>
+        </w:r>
+      </w:hyperlink>
+    </w:p>
+    <w:p>
+      <w:pPr>
+        <w:pStyle w:val="21"/>
+        <w:tabs>
+          <w:tab w:val="left" w:pos="880"/>
+          <w:tab w:val="right" w:leader="dot" w:pos="9486"/>
+        </w:tabs>
+        <w:rPr>
+          <w:noProof/>
+        </w:rPr>
+      </w:pPr>
+      <w:hyperlink w:anchor="_Toc417380461" w:history="1">
+        <w:r>
+          <w:rPr>
+            <w:rStyle w:val="ab"/>
+            <w:noProof/>
+          </w:rPr>
+          <w:t>9.7</w:t>
+        </w:r>
+        <w:r>
+          <w:rPr>
+            <w:noProof/>
+          </w:rPr>
+          <w:tab/>
+        </w:r>
+        <w:r>
+          <w:rPr>
+            <w:rStyle w:val="ab"/>
+            <w:noProof/>
+          </w:rPr>
+          <w:t>Расчетная часть</w:t>
+        </w:r>
+        <w:r>
+          <w:rPr>
+            <w:noProof/>
+            <w:webHidden/>
+          </w:rPr>
+          <w:tab/>
+        </w:r>
+        <w:r>
+          <w:rPr>
+            <w:noProof/>
+            <w:webHidden/>
+          </w:rPr>
+          <w:fldChar w:fldCharType="begin"/>
+        </w:r>
+        <w:r>
+          <w:rPr>
+            <w:noProof/>
+            <w:webHidden/>
+          </w:rPr>
+          <w:instrText xml:space="preserve"> PAGEREF _Toc417380461 \h </w:instrText>
+        </w:r>
+        <w:r>
+          <w:rPr>
+            <w:noProof/>
+            <w:webHidden/>
+          </w:rPr>
+        </w:r>
+        <w:r>
+          <w:rPr>
+            <w:noProof/>
+            <w:webHidden/>
+          </w:rPr>
+          <w:fldChar w:fldCharType="separate"/>
+        </w:r>
+        <w:r>
+          <w:rPr>
+            <w:noProof/>
+            <w:webHidden/>
+          </w:rPr>
+          <w:t>35</w:t>
+        </w:r>
+        <w:r>
+          <w:rPr>
+            <w:noProof/>
+            <w:webHidden/>
+          </w:rPr>
+          <w:fldChar w:fldCharType="end"/>
+        </w:r>
+      </w:hyperlink>
+    </w:p>
+    <w:p>
+      <w:pPr>
+        <w:pStyle w:val="21"/>
+        <w:tabs>
+          <w:tab w:val="left" w:pos="880"/>
+          <w:tab w:val="right" w:leader="dot" w:pos="9486"/>
+        </w:tabs>
+        <w:rPr>
+          <w:noProof/>
+        </w:rPr>
+      </w:pPr>
+      <w:hyperlink w:anchor="_Toc417380462" w:history="1">
+        <w:r>
+          <w:rPr>
+            <w:rStyle w:val="ab"/>
+            <w:noProof/>
+          </w:rPr>
+          <w:t>9.8</w:t>
+        </w:r>
+        <w:r>
+          <w:rPr>
+            <w:noProof/>
+          </w:rPr>
+          <w:tab/>
+        </w:r>
+        <w:r>
+          <w:rPr>
+            <w:rStyle w:val="ab"/>
+            <w:noProof/>
+          </w:rPr>
+          <w:t>Оценка эффективности принятых решений</w:t>
+        </w:r>
+        <w:r>
+          <w:rPr>
+            <w:noProof/>
+            <w:webHidden/>
+          </w:rPr>
+          <w:tab/>
+        </w:r>
+        <w:r>
+          <w:rPr>
+            <w:noProof/>
+            <w:webHidden/>
+          </w:rPr>
+          <w:fldChar w:fldCharType="begin"/>
+        </w:r>
+        <w:r>
+          <w:rPr>
+            <w:noProof/>
+            <w:webHidden/>
+          </w:rPr>
+          <w:instrText xml:space="preserve"> PAGEREF _Toc417380462 \h </w:instrText>
+        </w:r>
+        <w:r>
+          <w:rPr>
+            <w:noProof/>
+            <w:webHidden/>
+          </w:rPr>
+        </w:r>
+        <w:r>
+          <w:rPr>
+            <w:noProof/>
+            <w:webHidden/>
+          </w:rPr>
+          <w:fldChar w:fldCharType="separate"/>
+        </w:r>
+        <w:r>
+          <w:rPr>
+            <w:noProof/>
+            <w:webHidden/>
+          </w:rPr>
+          <w:t>35</w:t>
         </w:r>
         <w:r>
           <w:rPr>
@@ -2123,7 +4123,7 @@
           <w:szCs w:val="22"/>
         </w:rPr>
       </w:pPr>
-      <w:hyperlink w:anchor="_Toc417327001" w:history="1">
+      <w:hyperlink w:anchor="_Toc417380463" w:history="1">
         <w:r>
           <w:rPr>
             <w:rStyle w:val="ab"/>
@@ -2150,7 +4150,7 @@
             <w:noProof/>
             <w:webHidden/>
           </w:rPr>
-          <w:instrText xml:space="preserve"> PAGEREF _Toc417327001 \h </w:instrText>
+          <w:instrText xml:space="preserve"> PAGEREF _Toc417380463 \h </w:instrText>
         </w:r>
         <w:r>
           <w:rPr>
@@ -2170,7 +4170,7 @@
             <w:noProof/>
             <w:webHidden/>
           </w:rPr>
-          <w:t>16</w:t>
+          <w:t>36</w:t>
         </w:r>
         <w:r>
           <w:rPr>
@@ -2210,12 +4210,12 @@
       <w:pPr>
         <w:pStyle w:val="1"/>
       </w:pPr>
-      <w:bookmarkStart w:id="5" w:name="_Toc417326991"/>
+      <w:bookmarkStart w:id="7" w:name="_Toc417380429"/>
       <w:r>
         <w:lastRenderedPageBreak/>
         <w:t>ВВЕДЕНИЕ</w:t>
       </w:r>
-      <w:bookmarkEnd w:id="5"/>
+      <w:bookmarkEnd w:id="7"/>
     </w:p>
     <w:p>
       <w:pPr>
@@ -2238,14 +4238,14 @@
           <w:numId w:val="1"/>
         </w:numPr>
       </w:pPr>
-      <w:bookmarkStart w:id="6" w:name="_Toc417326852"/>
-      <w:bookmarkStart w:id="7" w:name="_Toc417326992"/>
+      <w:bookmarkStart w:id="8" w:name="_Toc417326852"/>
+      <w:bookmarkStart w:id="9" w:name="_Toc417380430"/>
       <w:r>
         <w:lastRenderedPageBreak/>
         <w:t>ТЕХНИЧЕСКОЕ ЗАДАНИЕ НА СОЗДАНИЕ СИСТЕМЫ</w:t>
       </w:r>
-      <w:bookmarkEnd w:id="6"/>
-      <w:bookmarkEnd w:id="7"/>
+      <w:bookmarkEnd w:id="8"/>
+      <w:bookmarkEnd w:id="9"/>
     </w:p>
     <w:p>
       <w:pPr>
@@ -2268,14 +4268,14 @@
           <w:numId w:val="1"/>
         </w:numPr>
       </w:pPr>
-      <w:bookmarkStart w:id="8" w:name="_Toc417326853"/>
-      <w:bookmarkStart w:id="9" w:name="_Toc417326993"/>
+      <w:bookmarkStart w:id="10" w:name="_Toc417326853"/>
+      <w:bookmarkStart w:id="11" w:name="_Toc417380431"/>
       <w:r>
         <w:lastRenderedPageBreak/>
         <w:t>МОДЕЛЬ ИСХОДНОЙ ИНФОРАМАЦИОННОЙ СИСТЕМЫ</w:t>
       </w:r>
-      <w:bookmarkEnd w:id="8"/>
-      <w:bookmarkEnd w:id="9"/>
+      <w:bookmarkEnd w:id="10"/>
+      <w:bookmarkEnd w:id="11"/>
     </w:p>
     <w:p>
       <w:pPr>
@@ -2298,14 +4298,14 @@
           <w:numId w:val="1"/>
         </w:numPr>
       </w:pPr>
-      <w:bookmarkStart w:id="10" w:name="_Toc417326854"/>
-      <w:bookmarkStart w:id="11" w:name="_Toc417326994"/>
+      <w:bookmarkStart w:id="12" w:name="_Toc417326854"/>
+      <w:bookmarkStart w:id="13" w:name="_Toc417380432"/>
       <w:r>
         <w:lastRenderedPageBreak/>
         <w:t>ИНФОРМАЦИОННОЕ ОБЕСПЕЧЕНИЕ СИСТЕМЫ</w:t>
       </w:r>
-      <w:bookmarkEnd w:id="10"/>
-      <w:bookmarkEnd w:id="11"/>
+      <w:bookmarkEnd w:id="12"/>
+      <w:bookmarkEnd w:id="13"/>
     </w:p>
     <w:p>
       <w:pPr>
@@ -2328,14 +4328,14 @@
           <w:numId w:val="1"/>
         </w:numPr>
       </w:pPr>
-      <w:bookmarkStart w:id="12" w:name="_Toc417326855"/>
-      <w:bookmarkStart w:id="13" w:name="_Toc417326995"/>
+      <w:bookmarkStart w:id="14" w:name="_Toc417326855"/>
+      <w:bookmarkStart w:id="15" w:name="_Toc417380433"/>
       <w:r>
         <w:lastRenderedPageBreak/>
         <w:t>МАТЕМАТИЧЕСКОЕ ОБЕСПЕЧЕНИЕ СИСТЕМЫ</w:t>
       </w:r>
-      <w:bookmarkEnd w:id="12"/>
-      <w:bookmarkEnd w:id="13"/>
+      <w:bookmarkEnd w:id="14"/>
+      <w:bookmarkEnd w:id="15"/>
     </w:p>
     <w:p>
       <w:pPr>
@@ -2358,14 +4358,14 @@
           <w:numId w:val="1"/>
         </w:numPr>
       </w:pPr>
-      <w:bookmarkStart w:id="14" w:name="_Toc417326856"/>
-      <w:bookmarkStart w:id="15" w:name="_Toc417326996"/>
+      <w:bookmarkStart w:id="16" w:name="_Toc417326856"/>
+      <w:bookmarkStart w:id="17" w:name="_Toc417380434"/>
       <w:r>
         <w:lastRenderedPageBreak/>
         <w:t>ПРОГРАММНОЕ ОБЕСПЕЧЕНИЕ СИСТЕМЫ</w:t>
       </w:r>
-      <w:bookmarkEnd w:id="14"/>
-      <w:bookmarkEnd w:id="15"/>
+      <w:bookmarkEnd w:id="16"/>
+      <w:bookmarkEnd w:id="17"/>
     </w:p>
     <w:p>
       <w:pPr>
@@ -2388,14 +4388,14 @@
           <w:numId w:val="1"/>
         </w:numPr>
       </w:pPr>
-      <w:bookmarkStart w:id="16" w:name="_Toc417326857"/>
-      <w:bookmarkStart w:id="17" w:name="_Toc417326997"/>
+      <w:bookmarkStart w:id="18" w:name="_Toc417326857"/>
+      <w:bookmarkStart w:id="19" w:name="_Toc417380435"/>
       <w:r>
         <w:lastRenderedPageBreak/>
         <w:t>ТЕХНИЧЕСКОЕ ОБЕСПЕЧЕНИЕ СИСТЕМЫ</w:t>
       </w:r>
-      <w:bookmarkEnd w:id="16"/>
-      <w:bookmarkEnd w:id="17"/>
+      <w:bookmarkEnd w:id="18"/>
+      <w:bookmarkEnd w:id="19"/>
     </w:p>
     <w:p>
       <w:pPr>
@@ -2418,14 +4418,14 @@
           <w:numId w:val="1"/>
         </w:numPr>
       </w:pPr>
-      <w:bookmarkStart w:id="18" w:name="_Toc417326858"/>
-      <w:bookmarkStart w:id="19" w:name="_Toc417326998"/>
+      <w:bookmarkStart w:id="20" w:name="_Toc417326858"/>
+      <w:bookmarkStart w:id="21" w:name="_Toc417380436"/>
       <w:r>
         <w:lastRenderedPageBreak/>
         <w:t>ТЕСТИРОВАНИЕ СИСТЕМЫ</w:t>
       </w:r>
-      <w:bookmarkEnd w:id="18"/>
-      <w:bookmarkEnd w:id="19"/>
+      <w:bookmarkEnd w:id="20"/>
+      <w:bookmarkEnd w:id="21"/>
     </w:p>
     <w:p>
       <w:pPr>
@@ -2448,14 +4448,14 @@
           <w:numId w:val="1"/>
         </w:numPr>
       </w:pPr>
-      <w:bookmarkStart w:id="20" w:name="_Toc417326859"/>
-      <w:bookmarkStart w:id="21" w:name="_Toc417326999"/>
+      <w:bookmarkStart w:id="22" w:name="_Toc417326859"/>
+      <w:bookmarkStart w:id="23" w:name="_Toc417380437"/>
       <w:r>
         <w:lastRenderedPageBreak/>
         <w:t>ЭКОНОМИЧЕСКИЙ РАЗДЕЛ</w:t>
       </w:r>
-      <w:bookmarkEnd w:id="20"/>
-      <w:bookmarkEnd w:id="21"/>
+      <w:bookmarkEnd w:id="22"/>
+      <w:bookmarkEnd w:id="23"/>
     </w:p>
     <w:p/>
     <w:p>
@@ -2467,8 +4467,13 @@
         </w:numPr>
       </w:pPr>
       <w:r>
-        <w:t xml:space="preserve"> Расчет показателя трудоемкости для разработанного программного продукта</w:t>
-      </w:r>
+        <w:t xml:space="preserve"> </w:t>
+      </w:r>
+      <w:bookmarkStart w:id="24" w:name="_Toc417380438"/>
+      <w:r>
+        <w:t>Расчет показателя трудоемкости для разработанного программного продукта</w:t>
+      </w:r>
+      <w:bookmarkEnd w:id="24"/>
     </w:p>
     <w:p>
       <w:pPr>
@@ -2869,7 +4874,6 @@
         <w:rPr>
           <w:shd w:val="clear" w:color="auto" w:fill="FFFFFF"/>
         </w:rPr>
-        <w:lastRenderedPageBreak/>
         <w:t xml:space="preserve">Проанализировав формулу </w:t>
       </w:r>
       <w:proofErr w:type="spellStart"/>
@@ -2934,7 +4938,6 @@
           <w:color w:val="000000"/>
           <w:szCs w:val="28"/>
           <w:shd w:val="clear" w:color="auto" w:fill="FFFFFF"/>
-          <w:lang w:val="en-US"/>
         </w:rPr>
         <w:t>8.1.2</w:t>
       </w:r>
@@ -3754,7 +5757,16 @@
                 <w:szCs w:val="28"/>
                 <w:shd w:val="clear" w:color="auto" w:fill="FFFFFF"/>
               </w:rPr>
-              <w:t>Написание рабочей документации</w:t>
+              <w:t xml:space="preserve">Написание рабочей </w:t>
+            </w:r>
+            <w:r>
+              <w:rPr>
+                <w:color w:val="000000"/>
+                <w:szCs w:val="28"/>
+                <w:shd w:val="clear" w:color="auto" w:fill="FFFFFF"/>
+              </w:rPr>
+              <w:lastRenderedPageBreak/>
+              <w:t>документации</w:t>
             </w:r>
           </w:p>
         </w:tc>
@@ -3788,7 +5800,17 @@
                 <w:szCs w:val="28"/>
                 <w:shd w:val="clear" w:color="auto" w:fill="FFFFFF"/>
               </w:rPr>
-              <w:t>Разработка сопроводительной документации на систему</w:t>
+              <w:lastRenderedPageBreak/>
+              <w:t xml:space="preserve">Разработка </w:t>
+            </w:r>
+            <w:r>
+              <w:rPr>
+                <w:color w:val="000000"/>
+                <w:szCs w:val="28"/>
+                <w:shd w:val="clear" w:color="auto" w:fill="FFFFFF"/>
+              </w:rPr>
+              <w:lastRenderedPageBreak/>
+              <w:t>сопроводительной документации на систему</w:t>
             </w:r>
           </w:p>
         </w:tc>
@@ -3823,6 +5845,7 @@
                 <w:szCs w:val="28"/>
                 <w:shd w:val="clear" w:color="auto" w:fill="FFFFFF"/>
               </w:rPr>
+              <w:lastRenderedPageBreak/>
               <w:t>50</w:t>
             </w:r>
           </w:p>
@@ -3859,6 +5882,7 @@
                 <w:szCs w:val="28"/>
                 <w:shd w:val="clear" w:color="auto" w:fill="FFFFFF"/>
               </w:rPr>
+              <w:lastRenderedPageBreak/>
               <w:t>Процесс внедрения</w:t>
             </w:r>
           </w:p>
@@ -3893,16 +5917,7 @@
                 <w:szCs w:val="28"/>
                 <w:shd w:val="clear" w:color="auto" w:fill="FFFFFF"/>
               </w:rPr>
-              <w:t xml:space="preserve">Поставка готового решения </w:t>
-            </w:r>
-            <w:r>
-              <w:rPr>
-                <w:color w:val="000000"/>
-                <w:szCs w:val="28"/>
-                <w:shd w:val="clear" w:color="auto" w:fill="FFFFFF"/>
-              </w:rPr>
-              <w:lastRenderedPageBreak/>
-              <w:t>пользователям</w:t>
+              <w:t>Поставка готового решения пользователям</w:t>
             </w:r>
           </w:p>
         </w:tc>
@@ -3937,7 +5952,6 @@
                 <w:szCs w:val="28"/>
                 <w:shd w:val="clear" w:color="auto" w:fill="FFFFFF"/>
               </w:rPr>
-              <w:lastRenderedPageBreak/>
               <w:t>10</w:t>
             </w:r>
           </w:p>
@@ -3974,7 +5988,6 @@
                 <w:szCs w:val="28"/>
                 <w:shd w:val="clear" w:color="auto" w:fill="FFFFFF"/>
               </w:rPr>
-              <w:lastRenderedPageBreak/>
               <w:t>Итого:</w:t>
             </w:r>
           </w:p>
@@ -4166,7 +6179,6 @@
           <w:color w:val="000000"/>
           <w:szCs w:val="28"/>
           <w:shd w:val="clear" w:color="auto" w:fill="FFFFFF"/>
-          <w:lang w:val="en-US"/>
         </w:rPr>
         <w:t>8.1.3</w:t>
       </w:r>
@@ -6934,6 +8946,7 @@
                 <w:szCs w:val="28"/>
                 <w:shd w:val="clear" w:color="auto" w:fill="FFFFFF"/>
               </w:rPr>
+              <w:lastRenderedPageBreak/>
               <w:t>6</w:t>
             </w:r>
           </w:p>
@@ -7018,49 +9031,39 @@
                 <w:szCs w:val="28"/>
                 <w:shd w:val="clear" w:color="auto" w:fill="FFFFFF"/>
               </w:rPr>
-              <w:t xml:space="preserve"> сотрудник отдела QA, заказчики </w:t>
-            </w:r>
+              <w:t xml:space="preserve"> сотрудник отдела QA, заказчики системы</w:t>
+            </w:r>
+          </w:p>
+        </w:tc>
+        <w:tc>
+          <w:tcPr>
+            <w:tcW w:w="1806" w:type="dxa"/>
+            <w:tcBorders>
+              <w:top w:val="single" w:sz="4" w:space="0" w:color="000000"/>
+              <w:left w:val="single" w:sz="4" w:space="0" w:color="000000"/>
+              <w:bottom w:val="single" w:sz="4" w:space="0" w:color="000000"/>
+              <w:right w:val="single" w:sz="4" w:space="0" w:color="000000"/>
+            </w:tcBorders>
+            <w:tcMar>
+              <w:top w:w="88" w:type="dxa"/>
+              <w:left w:w="88" w:type="dxa"/>
+              <w:bottom w:w="88" w:type="dxa"/>
+              <w:right w:w="88" w:type="dxa"/>
+            </w:tcMar>
+            <w:hideMark/>
+          </w:tcPr>
+          <w:p>
+            <w:pPr>
+              <w:rPr>
+                <w:szCs w:val="28"/>
+              </w:rPr>
+            </w:pPr>
             <w:r>
               <w:rPr>
                 <w:color w:val="000000"/>
                 <w:szCs w:val="28"/>
                 <w:shd w:val="clear" w:color="auto" w:fill="FFFFFF"/>
               </w:rPr>
-              <w:lastRenderedPageBreak/>
-              <w:t>системы</w:t>
-            </w:r>
-          </w:p>
-        </w:tc>
-        <w:tc>
-          <w:tcPr>
-            <w:tcW w:w="1806" w:type="dxa"/>
-            <w:tcBorders>
-              <w:top w:val="single" w:sz="4" w:space="0" w:color="000000"/>
-              <w:left w:val="single" w:sz="4" w:space="0" w:color="000000"/>
-              <w:bottom w:val="single" w:sz="4" w:space="0" w:color="000000"/>
-              <w:right w:val="single" w:sz="4" w:space="0" w:color="000000"/>
-            </w:tcBorders>
-            <w:tcMar>
-              <w:top w:w="88" w:type="dxa"/>
-              <w:left w:w="88" w:type="dxa"/>
-              <w:bottom w:w="88" w:type="dxa"/>
-              <w:right w:w="88" w:type="dxa"/>
-            </w:tcMar>
-            <w:hideMark/>
-          </w:tcPr>
-          <w:p>
-            <w:pPr>
-              <w:rPr>
-                <w:szCs w:val="28"/>
-              </w:rPr>
-            </w:pPr>
-            <w:r>
-              <w:rPr>
-                <w:color w:val="000000"/>
-                <w:szCs w:val="28"/>
-                <w:shd w:val="clear" w:color="auto" w:fill="FFFFFF"/>
-              </w:rPr>
-              <w:lastRenderedPageBreak/>
               <w:t>40</w:t>
             </w:r>
           </w:p>
@@ -7333,7 +9336,6 @@
                 <w:szCs w:val="28"/>
                 <w:shd w:val="clear" w:color="auto" w:fill="FFFFFF"/>
               </w:rPr>
-              <w:lastRenderedPageBreak/>
               <w:t>7</w:t>
             </w:r>
           </w:p>
@@ -8194,9 +10196,11 @@
       <w:r>
         <w:t xml:space="preserve"> </w:t>
       </w:r>
+      <w:bookmarkStart w:id="25" w:name="_Toc417380439"/>
       <w:r>
         <w:t>Расчет затрат на материальные ресурсы и сырье</w:t>
       </w:r>
+      <w:bookmarkEnd w:id="25"/>
     </w:p>
     <w:p>
       <w:pPr>
@@ -8228,7 +10232,6 @@
         <w:ind w:firstLine="708"/>
         <w:rPr>
           <w:shd w:val="clear" w:color="auto" w:fill="FFFFFF"/>
-          <w:lang w:val="en-US"/>
         </w:rPr>
       </w:pPr>
       <w:r>
@@ -8240,7 +10243,6 @@
       <w:r>
         <w:rPr>
           <w:shd w:val="clear" w:color="auto" w:fill="FFFFFF"/>
-          <w:lang w:val="en-US"/>
         </w:rPr>
         <w:t>8.2.1</w:t>
       </w:r>
@@ -8257,7 +10259,6 @@
         <w:ind w:firstLine="708"/>
         <w:rPr>
           <w:sz w:val="24"/>
-          <w:lang w:val="en-US"/>
         </w:rPr>
       </w:pPr>
     </w:p>
@@ -8265,9 +10266,6 @@
       <w:pPr>
         <w:pStyle w:val="a4"/>
         <w:jc w:val="center"/>
-        <w:rPr>
-          <w:lang w:val="en-US"/>
-        </w:rPr>
       </w:pPr>
       <m:oMath>
         <m:sSub>
@@ -8419,7 +10417,6 @@
         <w:jc w:val="center"/>
         <w:rPr>
           <w:i/>
-          <w:lang w:val="en-US"/>
         </w:rPr>
       </w:pPr>
     </w:p>
@@ -8584,6 +10581,7 @@
         <w:ind w:firstLine="708"/>
       </w:pPr>
       <w:r>
+        <w:lastRenderedPageBreak/>
         <w:t xml:space="preserve">Результаты расчетов затрат на материальные ресурсы приведены в таблице </w:t>
       </w:r>
       <w:r>
@@ -8593,53 +10591,19 @@
         <w:t>.</w:t>
       </w:r>
     </w:p>
-    <w:p>
-      <w:pPr>
-        <w:rPr>
-          <w:lang w:val="en-US"/>
-        </w:rPr>
-      </w:pPr>
-    </w:p>
-    <w:p>
-      <w:pPr>
-        <w:rPr>
-          <w:lang w:val="en-US"/>
-        </w:rPr>
-      </w:pPr>
-    </w:p>
-    <w:p>
-      <w:pPr>
-        <w:rPr>
-          <w:lang w:val="en-US"/>
-        </w:rPr>
-      </w:pPr>
-    </w:p>
-    <w:p>
-      <w:pPr>
-        <w:rPr>
-          <w:lang w:val="en-US"/>
-        </w:rPr>
-      </w:pPr>
-    </w:p>
-    <w:p>
-      <w:pPr>
-        <w:rPr>
-          <w:lang w:val="en-US"/>
-        </w:rPr>
-      </w:pPr>
-    </w:p>
+    <w:p/>
+    <w:p/>
+    <w:p/>
+    <w:p/>
+    <w:p/>
     <w:p>
       <w:pPr>
         <w:ind w:hanging="30"/>
-        <w:rPr>
-          <w:lang w:val="en-US"/>
-        </w:rPr>
       </w:pPr>
       <w:r>
         <w:rPr>
           <w:b/>
         </w:rPr>
-        <w:lastRenderedPageBreak/>
         <w:t xml:space="preserve">Таблица </w:t>
       </w:r>
       <w:r>
@@ -9646,9 +11610,6 @@
         <w:t xml:space="preserve">. Необходимые расчеты отображены в таблице </w:t>
       </w:r>
       <w:r>
-        <w:rPr>
-          <w:lang w:val="en-US"/>
-        </w:rPr>
         <w:t>8.2.3</w:t>
       </w:r>
       <w:r>
@@ -9678,7 +11639,6 @@
       <w:r>
         <w:rPr>
           <w:b/>
-          <w:lang w:val="en-US"/>
         </w:rPr>
         <w:t>8.2.3</w:t>
       </w:r>
@@ -10486,7 +12446,14 @@
         <w:rPr>
           <w:shd w:val="clear" w:color="auto" w:fill="FFFFFF"/>
         </w:rPr>
-        <w:t xml:space="preserve">Расчет стоимости затраченной электроэнергии в процессе написания дипломного проекта производится на основе действующих тарифов на электроэнергию, устанавливаемых региональными энергетическими комиссиями. Общая сумма  энергетических затрат рассчитывается по формуле </w:t>
+        <w:t xml:space="preserve">Расчет стоимости затраченной электроэнергии в процессе написания дипломного проекта производится на основе действующих тарифов на </w:t>
+      </w:r>
+      <w:r>
+        <w:rPr>
+          <w:shd w:val="clear" w:color="auto" w:fill="FFFFFF"/>
+        </w:rPr>
+        <w:lastRenderedPageBreak/>
+        <w:t xml:space="preserve">электроэнергию, устанавливаемых региональными энергетическими комиссиями. Общая сумма  энергетических затрат рассчитывается по формуле </w:t>
       </w:r>
       <w:r>
         <w:rPr>
@@ -10506,9 +12473,6 @@
         <w:spacing w:line="360" w:lineRule="auto"/>
         <w:ind w:firstLine="708"/>
         <w:jc w:val="center"/>
-        <w:rPr>
-          <w:lang w:val="en-US"/>
-        </w:rPr>
       </w:pPr>
       <m:oMath>
         <m:sSub>
@@ -10663,7 +12627,6 @@
         <w:jc w:val="center"/>
         <w:rPr>
           <w:i/>
-          <w:lang w:val="en-US"/>
         </w:rPr>
       </w:pPr>
     </w:p>
@@ -10734,7 +12697,6 @@
             <w:rFonts w:ascii="Cambria Math" w:hAnsi="Cambria Math"/>
             <w:shd w:val="clear" w:color="auto" w:fill="FFFFFF"/>
           </w:rPr>
-          <w:lastRenderedPageBreak/>
           <m:t>P</m:t>
         </m:r>
         <m:r>
@@ -11889,9 +13851,11 @@
       <w:r>
         <w:t xml:space="preserve"> </w:t>
       </w:r>
+      <w:bookmarkStart w:id="26" w:name="_Toc417380440"/>
       <w:r>
         <w:t>Расчет затрат на оплату труда</w:t>
       </w:r>
+      <w:bookmarkEnd w:id="26"/>
     </w:p>
     <w:p>
       <w:pPr>
@@ -11908,7 +13872,11 @@
         </w:rPr>
       </w:pPr>
       <w:r>
-        <w:t>Заработная плата начисляется, исходя из установленных на предприятии тарифов, сдельных расценок, окладов и сведений о фактически отработанном работниками времени или сведений об объемах выпущенной продукции. Расчет зарплаты производится на основании таких документов, как штатное расписание, положение об оплате труда, приказы о приеме на работу, трудовые договора и дополнения к ним.</w:t>
+        <w:t xml:space="preserve">Заработная плата начисляется, исходя из установленных на предприятии тарифов, сдельных расценок, окладов и сведений о фактически отработанном работниками времени или сведений об объемах выпущенной продукции. Расчет зарплаты производится на основании таких документов, как штатное </w:t>
+      </w:r>
+      <w:r>
+        <w:lastRenderedPageBreak/>
+        <w:t>расписание, положение об оплате труда, приказы о приеме на работу, трудовые договора и дополнения к ним.</w:t>
       </w:r>
     </w:p>
     <w:p>
@@ -11945,14 +13913,12 @@
             </m:ctrlPr>
           </m:sSubPr>
           <m:e>
-            <w:proofErr w:type="gramStart"/>
             <m:r>
               <w:rPr>
                 <w:rFonts w:ascii="Cambria Math" w:hAnsi="Cambria Math"/>
               </w:rPr>
               <m:t>З</m:t>
             </m:r>
-            <w:proofErr w:type="gramEnd"/>
           </m:e>
           <m:sub>
             <m:r>
@@ -11986,7 +13952,6 @@
         <w:jc w:val="center"/>
         <w:rPr>
           <w:rFonts w:eastAsiaTheme="majorEastAsia"/>
-          <w:lang w:val="en-US"/>
         </w:rPr>
       </w:pPr>
       <m:oMath>
@@ -12094,9 +14059,15 @@
             <m:r>
               <w:rPr>
                 <w:rFonts w:ascii="Cambria Math" w:eastAsiaTheme="majorEastAsia" w:hAnsi="Cambria Math"/>
+              </w:rPr>
+              <m:t>×</m:t>
+            </m:r>
+            <m:r>
+              <w:rPr>
+                <w:rFonts w:ascii="Cambria Math" w:eastAsiaTheme="majorEastAsia" w:hAnsi="Cambria Math"/>
                 <w:lang w:val="en-US"/>
               </w:rPr>
-              <m:t>×T</m:t>
+              <m:t>T</m:t>
             </m:r>
           </m:e>
         </m:nary>
@@ -12104,7 +14075,6 @@
       <w:r>
         <w:rPr>
           <w:rFonts w:eastAsiaTheme="majorEastAsia"/>
-          <w:lang w:val="en-US"/>
         </w:rPr>
         <w:t xml:space="preserve"> (8.3.1)</w:t>
       </w:r>
@@ -12116,7 +14086,6 @@
         <w:rPr>
           <w:rFonts w:eastAsiaTheme="majorEastAsia"/>
           <w:i/>
-          <w:lang w:val="en-US"/>
         </w:rPr>
       </w:pPr>
     </w:p>
@@ -12966,8 +14935,13 @@
         </w:rPr>
       </w:pPr>
       <w:r>
-        <w:t xml:space="preserve"> Расчет отчислений в социальные фонды</w:t>
-      </w:r>
+        <w:t xml:space="preserve"> </w:t>
+      </w:r>
+      <w:bookmarkStart w:id="27" w:name="_Toc417380441"/>
+      <w:r>
+        <w:t>Расчет отчислений в социальные фонды</w:t>
+      </w:r>
+      <w:bookmarkEnd w:id="27"/>
     </w:p>
     <w:p>
       <w:pPr>
@@ -12979,13 +14953,18 @@
     </w:p>
     <w:p>
       <w:pPr>
+        <w:spacing w:line="360" w:lineRule="auto"/>
         <w:ind w:firstLine="708"/>
         <w:rPr>
           <w:sz w:val="24"/>
         </w:rPr>
       </w:pPr>
       <w:r>
-        <w:t>Обязательное страхование составляет часть государственной системы социальной защиты граждан, спецификой которой является осуществление в соответствии с федеральным законом страхования работающих граждан Российской Федерации от возможного изменения материального и социального положений. Страховой случай наступает в случае нетрудоспособности гражданина.</w:t>
+        <w:t xml:space="preserve">Обязательное страхование составляет часть государственной системы социальной защиты граждан, спецификой которой является осуществление в соответствии с федеральным законом страхования работающих граждан Российской Федерации от возможного изменения материального и </w:t>
+      </w:r>
+      <w:r>
+        <w:lastRenderedPageBreak/>
+        <w:t>социального положений. Страховой случай наступает в случае нетрудоспособности гражданина.</w:t>
       </w:r>
     </w:p>
     <w:p>
@@ -13034,7 +15013,6 @@
         <w:rPr>
           <w:b/>
           <w:bCs/>
-          <w:lang w:val="en-US"/>
         </w:rPr>
         <w:t>8.4.1</w:t>
       </w:r>
@@ -14468,12 +16446,14 @@
         </w:rPr>
         <w:t xml:space="preserve"> </w:t>
       </w:r>
+      <w:bookmarkStart w:id="28" w:name="_Toc417380442"/>
       <w:r>
         <w:rPr>
           <w:szCs w:val="20"/>
         </w:rPr>
         <w:t>Расчет амортизации оборудования</w:t>
       </w:r>
+      <w:bookmarkEnd w:id="28"/>
     </w:p>
     <w:p>
       <w:pPr>
@@ -14488,7 +16468,6 @@
         <w:ind w:firstLine="708"/>
         <w:rPr>
           <w:shd w:val="clear" w:color="auto" w:fill="FFFFFF"/>
-          <w:lang w:val="en-US"/>
         </w:rPr>
       </w:pPr>
       <w:r>
@@ -14565,7 +16544,6 @@
       <w:r>
         <w:rPr>
           <w:shd w:val="clear" w:color="auto" w:fill="FFFFFF"/>
-          <w:lang w:val="en-US"/>
         </w:rPr>
         <w:t>8.5.1</w:t>
       </w:r>
@@ -14582,7 +16560,6 @@
         <w:ind w:firstLine="708"/>
         <w:rPr>
           <w:shd w:val="clear" w:color="auto" w:fill="FFFFFF"/>
-          <w:lang w:val="en-US"/>
         </w:rPr>
       </w:pPr>
     </w:p>
@@ -14593,7 +16570,6 @@
         <w:jc w:val="center"/>
         <w:rPr>
           <w:szCs w:val="28"/>
-          <w:lang w:val="en-US"/>
         </w:rPr>
       </w:pPr>
       <m:oMath>
@@ -14633,7 +16609,6 @@
           <w:rPr>
             <w:rFonts w:ascii="Cambria Math" w:hAnsi="Cambria Math"/>
             <w:szCs w:val="28"/>
-            <w:lang w:val="en-US"/>
           </w:rPr>
           <m:t>=</m:t>
         </m:r>
@@ -14657,7 +16632,14 @@
                 <w:szCs w:val="28"/>
                 <w:lang w:val="en-US"/>
               </w:rPr>
-              <m:t>i=1</m:t>
+              <m:t>i</m:t>
+            </m:r>
+            <m:r>
+              <w:rPr>
+                <w:rFonts w:ascii="Cambria Math" w:hAnsi="Cambria Math"/>
+                <w:szCs w:val="28"/>
+              </w:rPr>
+              <m:t>=1</m:t>
             </m:r>
           </m:sub>
           <m:sup>
@@ -14719,7 +16701,6 @@
                   <w:rPr>
                     <w:rFonts w:ascii="Cambria Math" w:hAnsi="Cambria Math"/>
                     <w:szCs w:val="28"/>
-                    <w:lang w:val="en-US"/>
                   </w:rPr>
                   <m:t>×</m:t>
                 </m:r>
@@ -14759,7 +16740,6 @@
                   <w:rPr>
                     <w:rFonts w:ascii="Cambria Math" w:hAnsi="Cambria Math"/>
                     <w:szCs w:val="28"/>
-                    <w:lang w:val="en-US"/>
                   </w:rPr>
                   <m:t>×</m:t>
                 </m:r>
@@ -14801,7 +16781,6 @@
                   <w:rPr>
                     <w:rFonts w:ascii="Cambria Math" w:hAnsi="Cambria Math"/>
                     <w:szCs w:val="28"/>
-                    <w:lang w:val="en-US"/>
                   </w:rPr>
                   <m:t>100 ×</m:t>
                 </m:r>
@@ -14852,7 +16831,6 @@
       <w:r>
         <w:rPr>
           <w:szCs w:val="28"/>
-          <w:lang w:val="en-US"/>
         </w:rPr>
         <w:t xml:space="preserve">     (8.5.1)</w:t>
       </w:r>
@@ -14864,7 +16842,6 @@
         <w:jc w:val="center"/>
         <w:rPr>
           <w:szCs w:val="28"/>
-          <w:lang w:val="en-US"/>
         </w:rPr>
       </w:pPr>
     </w:p>
@@ -15279,7 +17256,6 @@
         <w:spacing w:line="360" w:lineRule="auto"/>
         <w:rPr>
           <w:szCs w:val="28"/>
-          <w:lang w:val="en-US"/>
         </w:rPr>
       </w:pPr>
       <w:r>
@@ -15295,14 +17271,12 @@
         <w:ind w:firstLine="708"/>
         <w:rPr>
           <w:szCs w:val="28"/>
-          <w:lang w:val="en-US"/>
         </w:rPr>
       </w:pPr>
       <w:r>
         <w:rPr>
           <w:szCs w:val="28"/>
         </w:rPr>
-        <w:lastRenderedPageBreak/>
         <w:t>При установленной годовой норме амортизационных начислений в 20 % расходы составят:</w:t>
       </w:r>
     </w:p>
@@ -15472,6 +17446,7 @@
         </w:rPr>
         <w:t xml:space="preserve"> </w:t>
       </w:r>
+      <w:bookmarkStart w:id="29" w:name="_Toc417380443"/>
       <w:r>
         <w:rPr>
           <w:szCs w:val="20"/>
@@ -15496,6 +17471,7 @@
         </w:rPr>
         <w:t>разработки</w:t>
       </w:r>
+      <w:bookmarkEnd w:id="29"/>
     </w:p>
     <w:p>
       <w:pPr>
@@ -15504,7 +17480,7 @@
     </w:p>
     <w:p>
       <w:pPr>
-        <w:spacing w:line="276" w:lineRule="auto"/>
+        <w:spacing w:line="360" w:lineRule="auto"/>
         <w:ind w:firstLine="708"/>
         <w:rPr>
           <w:sz w:val="24"/>
@@ -15519,7 +17495,7 @@
     </w:p>
     <w:p>
       <w:pPr>
-        <w:spacing w:line="276" w:lineRule="auto"/>
+        <w:spacing w:line="360" w:lineRule="auto"/>
         <w:rPr>
           <w:sz w:val="24"/>
         </w:rPr>
@@ -16121,6 +18097,7 @@
                 <w:szCs w:val="28"/>
                 <w:shd w:val="clear" w:color="auto" w:fill="FFFFFF"/>
               </w:rPr>
+              <w:lastRenderedPageBreak/>
               <w:t>4</w:t>
             </w:r>
           </w:p>
@@ -16500,8 +18477,13 @@
         </w:numPr>
       </w:pPr>
       <w:r>
-        <w:t xml:space="preserve"> Расчет плановой прибыли</w:t>
-      </w:r>
+        <w:t xml:space="preserve"> </w:t>
+      </w:r>
+      <w:bookmarkStart w:id="30" w:name="_Toc417380444"/>
+      <w:r>
+        <w:t>Расчет плановой прибыли</w:t>
+      </w:r>
+      <w:bookmarkEnd w:id="30"/>
     </w:p>
     <w:p>
       <w:pPr>
@@ -16548,7 +18530,6 @@
           <w:color w:val="000000"/>
           <w:szCs w:val="28"/>
         </w:rPr>
-        <w:lastRenderedPageBreak/>
         <w:t xml:space="preserve">Плановая прибыль реализации программного решения рассчитывается по формуле </w:t>
       </w:r>
       <w:r>
@@ -16851,8 +18832,13 @@
         </w:numPr>
       </w:pPr>
       <w:r>
-        <w:t xml:space="preserve"> Расчет основных технико-экономических показателей и эффективности использования программного продукта</w:t>
-      </w:r>
+        <w:t xml:space="preserve"> </w:t>
+      </w:r>
+      <w:bookmarkStart w:id="31" w:name="_Toc417380445"/>
+      <w:r>
+        <w:t>Расчет основных технико-экономических показателей и эффективности использования программного продукта</w:t>
+      </w:r>
+      <w:bookmarkEnd w:id="31"/>
     </w:p>
     <w:p>
       <w:pPr>
@@ -16863,7 +18849,6 @@
       <w:pPr>
         <w:spacing w:line="360" w:lineRule="auto"/>
         <w:ind w:firstLine="720"/>
-        <w:jc w:val="left"/>
         <w:rPr>
           <w:szCs w:val="28"/>
         </w:rPr>
@@ -16891,6 +18876,7 @@
           <w:color w:val="000000"/>
           <w:szCs w:val="28"/>
         </w:rPr>
+        <w:lastRenderedPageBreak/>
         <w:t>Экономическая эффективность - результативность экономической деятельности, экономических программ и мероприятий, характеризуемая отношением полученного экономического эффекта к затратам факторов, обусловившим получение этого результата.</w:t>
       </w:r>
     </w:p>
@@ -16907,15 +18893,7 @@
           <w:color w:val="000000"/>
           <w:szCs w:val="28"/>
         </w:rPr>
-        <w:t xml:space="preserve">Основными пользователями информационной системы “Объектовый учет” являются управляющие компании, которые занимаются сбором данных по домам находящимся под их управлением и решением проблем сферы ЖКХ. Другая информационная система федерального масштаба “Реформа ЖКХ” заинтересована в получении и раскрытии данных управляющих компаний со всей территории РФ. Следует заметить, что обмен информацией с федеральной системой обязателен для управляющих компаний в соответствии с постановлением правительства Российской Федерации от 23.09.2010 года № 731 “Об утверждении стандарта раскрытия информации организациями, </w:t>
-      </w:r>
-      <w:r>
-        <w:rPr>
-          <w:color w:val="000000"/>
-          <w:szCs w:val="28"/>
-        </w:rPr>
-        <w:lastRenderedPageBreak/>
-        <w:t xml:space="preserve">осуществляющими деятельность в сфере управления многоквартирными домами”. </w:t>
+        <w:t xml:space="preserve">Основными пользователями информационной системы “Объектовый учет” являются управляющие компании, которые занимаются сбором данных по домам находящимся под их управлением и решением проблем сферы ЖКХ. Другая информационная система федерального масштаба “Реформа ЖКХ” заинтересована в получении и раскрытии данных управляющих компаний со всей территории РФ. Следует заметить, что обмен информацией с федеральной системой обязателен для управляющих компаний в соответствии с постановлением правительства Российской Федерации от 23.09.2010 года № 731 “Об утверждении стандарта раскрытия информации организациями, осуществляющими деятельность в сфере управления многоквартирными домами”. </w:t>
       </w:r>
     </w:p>
     <w:p>
@@ -17002,7 +18980,15 @@
           <w:color w:val="000000"/>
           <w:szCs w:val="28"/>
         </w:rPr>
-        <w:t>При согласии управляющих компаний использовать встроенный интеграционный модуль системы “Объектовый учет” работа по информационному обмену будет полностью автоматизирована. Учитывая стоимость разработки (</w:t>
+        <w:t xml:space="preserve">При согласии управляющих компаний использовать встроенный интеграционный модуль системы “Объектовый учет” работа по информационному обмену будет полностью автоматизирована. Учитывая </w:t>
+      </w:r>
+      <w:r>
+        <w:rPr>
+          <w:color w:val="000000"/>
+          <w:szCs w:val="28"/>
+        </w:rPr>
+        <w:lastRenderedPageBreak/>
+        <w:t>стоимость разработки (</w:t>
       </w:r>
       <w:r>
         <w:rPr>
@@ -17417,7 +19403,6 @@
           <w:color w:val="000000"/>
           <w:szCs w:val="28"/>
         </w:rPr>
-        <w:lastRenderedPageBreak/>
         <w:t>Нормативное значение экономической эффективности составляет 15 %. Так как рассчитанный коэффициент превышает эту величину, то производство и внедрение интеграционной системы считается эффективным.</w:t>
       </w:r>
     </w:p>
@@ -17437,14 +19422,14 @@
           <w:numId w:val="1"/>
         </w:numPr>
       </w:pPr>
-      <w:bookmarkStart w:id="22" w:name="_Toc417326860"/>
-      <w:bookmarkStart w:id="23" w:name="_Toc417327000"/>
+      <w:bookmarkStart w:id="32" w:name="_Toc417326860"/>
+      <w:bookmarkStart w:id="33" w:name="_Toc417380446"/>
       <w:r>
         <w:lastRenderedPageBreak/>
         <w:t>БЕЗОПАСНОСТЬ И ЭКОЛОГИЧНОСТЬ ОБЪЕКТА ПРОЕКТИРОВАНИЯ</w:t>
       </w:r>
-      <w:bookmarkEnd w:id="22"/>
-      <w:bookmarkEnd w:id="23"/>
+      <w:bookmarkEnd w:id="32"/>
+      <w:bookmarkEnd w:id="33"/>
     </w:p>
     <w:p/>
     <w:p>
@@ -17456,8 +19441,13 @@
         </w:numPr>
       </w:pPr>
       <w:r>
-        <w:t xml:space="preserve"> Исходные данные</w:t>
-      </w:r>
+        <w:t xml:space="preserve"> </w:t>
+      </w:r>
+      <w:bookmarkStart w:id="34" w:name="_Toc417380447"/>
+      <w:r>
+        <w:t>Исходные данные</w:t>
+      </w:r>
+      <w:bookmarkEnd w:id="34"/>
     </w:p>
     <w:p/>
     <w:p>
@@ -17837,7 +19827,11 @@
           </w:tcPr>
           <w:p>
             <w:r>
-              <w:t>Признаки отнесения объекта к опасным промышленным объектам</w:t>
+              <w:t xml:space="preserve">Признаки отнесения объекта к опасным промышленным </w:t>
+            </w:r>
+            <w:r>
+              <w:lastRenderedPageBreak/>
+              <w:t>объектам</w:t>
             </w:r>
           </w:p>
         </w:tc>
@@ -17850,6 +19844,7 @@
               <w:jc w:val="center"/>
             </w:pPr>
             <w:r>
+              <w:lastRenderedPageBreak/>
               <w:t>-</w:t>
             </w:r>
           </w:p>
@@ -17862,6 +19857,7 @@
           </w:tcPr>
           <w:p>
             <w:r>
+              <w:lastRenderedPageBreak/>
               <w:t>9</w:t>
             </w:r>
           </w:p>
@@ -17872,11 +19868,7 @@
           </w:tcPr>
           <w:p>
             <w:r>
-              <w:t xml:space="preserve">Санитарная характеристика </w:t>
-            </w:r>
-            <w:r>
-              <w:lastRenderedPageBreak/>
-              <w:t>объекта</w:t>
+              <w:t>Санитарная характеристика объекта</w:t>
             </w:r>
           </w:p>
         </w:tc>
@@ -17889,7 +19881,6 @@
               <w:jc w:val="center"/>
             </w:pPr>
             <w:r>
-              <w:lastRenderedPageBreak/>
               <w:t>-</w:t>
             </w:r>
           </w:p>
@@ -17902,7 +19893,6 @@
           </w:tcPr>
           <w:p>
             <w:r>
-              <w:lastRenderedPageBreak/>
               <w:t>10</w:t>
             </w:r>
           </w:p>
@@ -18459,7 +20449,13 @@
               <w:rPr>
                 <w:szCs w:val="28"/>
               </w:rPr>
-              <w:t>См. рис. 1</w:t>
+              <w:t xml:space="preserve">См. рис. </w:t>
+            </w:r>
+            <w:r>
+              <w:rPr>
+                <w:szCs w:val="28"/>
+              </w:rPr>
+              <w:t>9.3.1.1</w:t>
             </w:r>
           </w:p>
         </w:tc>
@@ -18558,8 +20554,13 @@
         </w:numPr>
       </w:pPr>
       <w:r>
-        <w:t xml:space="preserve"> Перечень нормативных документов</w:t>
-      </w:r>
+        <w:t xml:space="preserve"> </w:t>
+      </w:r>
+      <w:bookmarkStart w:id="35" w:name="_Toc417380448"/>
+      <w:r>
+        <w:t>Перечень нормативных документов</w:t>
+      </w:r>
+      <w:bookmarkEnd w:id="35"/>
     </w:p>
     <w:p/>
     <w:p>
@@ -18585,13 +20586,7 @@
       </w:r>
       <w:proofErr w:type="spellEnd"/>
       <w:r>
-        <w:t xml:space="preserve"> 2.2.2./2.4.1340-03 Гигиенические требования к персональным электронно-вычислительным машинам и организ</w:t>
-      </w:r>
-      <w:r>
-        <w:t>а</w:t>
-      </w:r>
-      <w:r>
-        <w:t xml:space="preserve">ции работы. </w:t>
+        <w:t xml:space="preserve"> 2.2.2./2.4.1340-03 Гигиенические требования к персональным электронно-вычислительным машинам и организации работы. </w:t>
       </w:r>
     </w:p>
     <w:p>
@@ -18610,13 +20605,8 @@
         <w:ind w:left="0" w:firstLine="567"/>
       </w:pPr>
       <w:r>
-        <w:t>«Руководство по гигиенической оценке факторов рабочей среды  и труд</w:t>
-      </w:r>
-      <w:r>
-        <w:t>о</w:t>
-      </w:r>
-      <w:r>
-        <w:t xml:space="preserve">вых процессов. Критерии и классификация условий труда». </w:t>
+        <w:lastRenderedPageBreak/>
+        <w:t xml:space="preserve">«Руководство по гигиенической оценке факторов рабочей среды  и трудовых процессов. Критерии и классификация условий труда». </w:t>
       </w:r>
       <w:proofErr w:type="gramStart"/>
       <w:r>
@@ -18643,7 +20633,6 @@
         <w:ind w:left="0" w:firstLine="567"/>
       </w:pPr>
       <w:r>
-        <w:lastRenderedPageBreak/>
         <w:t>ГОСТ 12.0.003-74.ССБТ. (</w:t>
       </w:r>
       <w:proofErr w:type="gramStart"/>
@@ -18652,13 +20641,7 @@
       </w:r>
       <w:proofErr w:type="gramEnd"/>
       <w:r>
-        <w:t xml:space="preserve"> СЭВ 790-77) Опасные и вредные произво</w:t>
-      </w:r>
-      <w:r>
-        <w:t>д</w:t>
-      </w:r>
-      <w:r>
-        <w:t>ственные факторы. Классификация. М.: Изд-во стандартов, 1996.</w:t>
+        <w:t xml:space="preserve"> СЭВ 790-77) Опасные и вредные производственные факторы. Классификация. М.: Изд-во стандартов, 1996.</w:t>
       </w:r>
     </w:p>
     <w:p>
@@ -18734,13 +20717,7 @@
         <w:ind w:left="0" w:firstLine="567"/>
       </w:pPr>
       <w:r>
-        <w:t>ГОСТ 12.1.006-88.ССБТ. Электромагнитные поля  радиочастот. Допуст</w:t>
-      </w:r>
-      <w:r>
-        <w:t>и</w:t>
-      </w:r>
-      <w:r>
-        <w:t xml:space="preserve">мые уровни на рабочих местах и требования </w:t>
+        <w:t xml:space="preserve">ГОСТ 12.1.006-88.ССБТ. Электромагнитные поля  радиочастот. Допустимые уровни на рабочих местах и требования </w:t>
       </w:r>
       <w:proofErr w:type="gramStart"/>
       <w:r>
@@ -18817,13 +20794,7 @@
       </w:r>
       <w:proofErr w:type="spellStart"/>
       <w:r>
-        <w:t>з</w:t>
-      </w:r>
-      <w:r>
-        <w:t>а</w:t>
-      </w:r>
-      <w:r>
-        <w:t>нуление</w:t>
+        <w:t>зануление</w:t>
       </w:r>
       <w:proofErr w:type="spellEnd"/>
       <w:r>
@@ -18978,13 +20949,7 @@
       </w:r>
       <w:proofErr w:type="spellEnd"/>
       <w:r>
-        <w:t xml:space="preserve"> 23-05-95. Естественное и искусственное освещение. Анализ пр</w:t>
-      </w:r>
-      <w:r>
-        <w:t>о</w:t>
-      </w:r>
-      <w:r>
-        <w:t xml:space="preserve">ектирования. М.: </w:t>
+        <w:t xml:space="preserve"> 23-05-95. Естественное и искусственное освещение. Анализ проектирования. М.: </w:t>
       </w:r>
       <w:proofErr w:type="spellStart"/>
       <w:r>
@@ -19012,6 +20977,7 @@
       </w:pPr>
       <w:proofErr w:type="gramStart"/>
       <w:r>
+        <w:lastRenderedPageBreak/>
         <w:t>Р</w:t>
       </w:r>
       <w:proofErr w:type="gramEnd"/>
@@ -19054,14 +21020,7 @@
         <w:ind w:left="0" w:firstLine="567"/>
       </w:pPr>
       <w:r>
-        <w:lastRenderedPageBreak/>
-        <w:t>Нормы пожарной безопасности – НПБ 88-2001. Установки пожаротуш</w:t>
-      </w:r>
-      <w:r>
-        <w:t>е</w:t>
-      </w:r>
-      <w:r>
-        <w:t>ния и сигнализации. Нормы и правила проектирования.</w:t>
+        <w:t>Нормы пожарной безопасности – НПБ 88-2001. Установки пожаротушения и сигнализации. Нормы и правила проектирования.</w:t>
       </w:r>
     </w:p>
     <w:p>
@@ -19073,12 +21032,116 @@
         </w:numPr>
       </w:pPr>
       <w:r>
-        <w:t xml:space="preserve"> Анализ потенциально опасных факторов</w:t>
-      </w:r>
+        <w:t xml:space="preserve"> </w:t>
+      </w:r>
+      <w:bookmarkStart w:id="36" w:name="_Toc417380449"/>
+      <w:r>
+        <w:t xml:space="preserve">Анализ </w:t>
+      </w:r>
+      <w:r>
+        <w:t>потенциальных опасностей</w:t>
+      </w:r>
+      <w:bookmarkEnd w:id="36"/>
     </w:p>
     <w:p/>
-    <w:p/>
-    <w:p/>
+    <w:p>
+      <w:pPr>
+        <w:spacing w:line="360" w:lineRule="auto"/>
+        <w:ind w:firstLine="708"/>
+      </w:pPr>
+      <w:r>
+        <w:t xml:space="preserve">Опасность – </w:t>
+      </w:r>
+      <w:r>
+        <w:t xml:space="preserve">1) </w:t>
+      </w:r>
+      <w:r>
+        <w:t>это возможность возникновения обстоятельств</w:t>
+      </w:r>
+      <w:r>
+        <w:t>, при которых материя, поле, энергия, информация или их сочетание могут таким образом повлиять на сложную систему, что приведет к ухудшению или невозможности ее функционирования и развития</w:t>
+      </w:r>
+      <w:r>
+        <w:t>;</w:t>
+      </w:r>
+      <w:r>
+        <w:t xml:space="preserve"> 2) вероятность того, что может произойти какой-то вред. </w:t>
+      </w:r>
+    </w:p>
+    <w:p>
+      <w:pPr>
+        <w:spacing w:line="360" w:lineRule="auto"/>
+        <w:ind w:firstLine="708"/>
+      </w:pPr>
+      <w:r>
+        <w:t>Помимо множества определений понятия «опасности» существует аксиома, гласящая: «Ни в одном виде деятельности невозможно достичь абсолютной безопасности, поэтому любая деятельность потенциально опасна».</w:t>
+      </w:r>
+    </w:p>
+    <w:p>
+      <w:pPr>
+        <w:spacing w:line="360" w:lineRule="auto"/>
+        <w:ind w:firstLine="708"/>
+      </w:pPr>
+      <w:r>
+        <w:t>Следуя аксиоме логично предположить, что процесс проектирования дипломного проекта также таит в себе ряд опасностей. В своем большинстве они относятся к группе техногенных опасностей, потому что разработка связана с использованием офисного оборудования.</w:t>
+      </w:r>
+    </w:p>
+    <w:p>
+      <w:pPr>
+        <w:spacing w:line="360" w:lineRule="auto"/>
+        <w:ind w:firstLine="708"/>
+      </w:pPr>
+      <w:r>
+        <w:t>Во избежание</w:t>
+      </w:r>
+      <w:r>
+        <w:t xml:space="preserve"> возникновения негативных производственных факторов была разработана блок-схема обеспечения безопасности объекта проектирования. Блок-схема представлена на рисунке 9.3.1</w:t>
+      </w:r>
+    </w:p>
+    <w:p>
+      <w:pPr>
+        <w:spacing w:line="360" w:lineRule="auto"/>
+      </w:pPr>
+      <w:r>
+        <w:lastRenderedPageBreak/>
+        <w:t xml:space="preserve">   </w:t>
+      </w:r>
+      <w:r>
+        <w:object w:dxaOrig="9765" w:dyaOrig="13253">
+          <v:shapetype id="_x0000_t75" coordsize="21600,21600" o:spt="75" o:preferrelative="t" path="m@4@5l@4@11@9@11@9@5xe" filled="f" stroked="f">
+            <v:stroke joinstyle="miter"/>
+            <v:formulas>
+              <v:f eqn="if lineDrawn pixelLineWidth 0"/>
+              <v:f eqn="sum @0 1 0"/>
+              <v:f eqn="sum 0 0 @1"/>
+              <v:f eqn="prod @2 1 2"/>
+              <v:f eqn="prod @3 21600 pixelWidth"/>
+              <v:f eqn="prod @3 21600 pixelHeight"/>
+              <v:f eqn="sum @0 0 1"/>
+              <v:f eqn="prod @6 1 2"/>
+              <v:f eqn="prod @7 21600 pixelWidth"/>
+              <v:f eqn="sum @8 21600 0"/>
+              <v:f eqn="prod @7 21600 pixelHeight"/>
+              <v:f eqn="sum @10 21600 0"/>
+            </v:formulas>
+            <v:path o:extrusionok="f" gradientshapeok="t" o:connecttype="rect"/>
+            <o:lock v:ext="edit" aspectratio="t"/>
+          </v:shapetype>
+          <v:shape id="_x0000_i1026" type="#_x0000_t75" style="width:474.7pt;height:643.8pt" o:ole="">
+            <v:imagedata r:id="rId10" o:title=""/>
+          </v:shape>
+          <o:OLEObject Type="Embed" ProgID="Visio.Drawing.11" ShapeID="_x0000_i1026" DrawAspect="Content" ObjectID="_1491122359" r:id="rId11"/>
+        </w:object>
+      </w:r>
+    </w:p>
+    <w:p>
+      <w:pPr>
+        <w:jc w:val="center"/>
+      </w:pPr>
+      <w:r>
+        <w:t>Рисунок 9.3.1. Блок-схема обеспечения безопасности объекта проектирования</w:t>
+      </w:r>
+    </w:p>
     <w:p>
       <w:pPr>
         <w:pStyle w:val="3"/>
@@ -19087,11 +21150,399 @@
           <w:numId w:val="1"/>
         </w:numPr>
       </w:pPr>
-      <w:r>
+      <w:bookmarkStart w:id="37" w:name="_Toc417380450"/>
+      <w:r>
+        <w:lastRenderedPageBreak/>
         <w:t>Ана</w:t>
       </w:r>
       <w:r>
         <w:t>лиз вредных и опасных производственных факторов</w:t>
+      </w:r>
+      <w:bookmarkEnd w:id="37"/>
+    </w:p>
+    <w:p>
+      <w:pPr>
+        <w:pStyle w:val="a4"/>
+        <w:ind w:left="1080"/>
+      </w:pPr>
+    </w:p>
+    <w:p>
+      <w:pPr>
+        <w:spacing w:line="360" w:lineRule="auto"/>
+        <w:ind w:firstLine="709"/>
+      </w:pPr>
+      <w:r>
+        <w:t xml:space="preserve">В процессе трудовой деятельности </w:t>
+      </w:r>
+      <w:r>
+        <w:t>человек может подвергаться вредным и опасным производственным факторам. При этом вредные факторы вызывают заболевания, а опасные травмы.</w:t>
+      </w:r>
+    </w:p>
+    <w:p>
+      <w:pPr>
+        <w:spacing w:line="360" w:lineRule="auto"/>
+        <w:ind w:firstLine="709"/>
+      </w:pPr>
+      <w:r>
+        <w:t xml:space="preserve">Согласно ГОСТ 12.0.003-74 производственные факторы подразделяются на четыре группы: физические, химические, биологические и психофизиологические. На рисунке 9.3.1.1 приведена их классификация. </w:t>
+      </w:r>
+    </w:p>
+    <w:p>
+      <w:pPr>
+        <w:spacing w:line="360" w:lineRule="auto"/>
+        <w:ind w:firstLine="709"/>
+      </w:pPr>
+    </w:p>
+    <w:p>
+      <w:pPr>
+        <w:spacing w:line="360" w:lineRule="auto"/>
+      </w:pPr>
+      <w:r>
+        <w:object w:dxaOrig="11623" w:dyaOrig="10103">
+          <v:shape id="_x0000_i1025" type="#_x0000_t75" style="width:474.7pt;height:412.75pt" o:ole="">
+            <v:imagedata r:id="rId12" o:title=""/>
+          </v:shape>
+          <o:OLEObject Type="Embed" ProgID="Visio.Drawing.11" ShapeID="_x0000_i1025" DrawAspect="Content" ObjectID="_1491122360" r:id="rId13"/>
+        </w:object>
+      </w:r>
+    </w:p>
+    <w:p>
+      <w:pPr>
+        <w:spacing w:line="360" w:lineRule="auto"/>
+        <w:ind w:firstLine="709"/>
+        <w:jc w:val="center"/>
+      </w:pPr>
+      <w:r>
+        <w:t>Рисунок 9.3.1.1. Классификация опасных и вредных производственных факторов</w:t>
+      </w:r>
+    </w:p>
+    <w:p>
+      <w:pPr>
+        <w:spacing w:line="360" w:lineRule="auto"/>
+        <w:ind w:firstLine="708"/>
+      </w:pPr>
+      <w:r>
+        <w:lastRenderedPageBreak/>
+        <w:t xml:space="preserve">На рабочее место инженера-программиста свое влияние оказывают, как правило, только две группы факторов: </w:t>
+      </w:r>
+      <w:r>
+        <w:t>психофизиологические и физические</w:t>
+      </w:r>
+      <w:r>
+        <w:t>.</w:t>
+      </w:r>
+      <w:r>
+        <w:t xml:space="preserve"> </w:t>
+      </w:r>
+    </w:p>
+    <w:p>
+      <w:pPr>
+        <w:spacing w:line="360" w:lineRule="auto"/>
+        <w:ind w:firstLine="708"/>
+      </w:pPr>
+      <w:r>
+        <w:t>Психофизиологические факторы проявляются в связи со специфическими условиями труда. В процессе трудовой деятельности программист испытывает:</w:t>
+      </w:r>
+    </w:p>
+    <w:p>
+      <w:pPr>
+        <w:pStyle w:val="a4"/>
+        <w:numPr>
+          <w:ilvl w:val="0"/>
+          <w:numId w:val="4"/>
+        </w:numPr>
+        <w:tabs>
+          <w:tab w:val="left" w:pos="993"/>
+        </w:tabs>
+        <w:spacing w:line="360" w:lineRule="auto"/>
+        <w:ind w:left="567" w:firstLine="0"/>
+      </w:pPr>
+      <w:r>
+        <w:t>У</w:t>
+      </w:r>
+      <w:r>
+        <w:t>мственное перенапряжение, потому что решаемые задачи часто требуют нестандартных решений</w:t>
+      </w:r>
+      <w:r>
+        <w:t>;</w:t>
+      </w:r>
+    </w:p>
+    <w:p>
+      <w:pPr>
+        <w:pStyle w:val="a4"/>
+        <w:numPr>
+          <w:ilvl w:val="0"/>
+          <w:numId w:val="4"/>
+        </w:numPr>
+        <w:tabs>
+          <w:tab w:val="left" w:pos="993"/>
+        </w:tabs>
+        <w:spacing w:line="360" w:lineRule="auto"/>
+        <w:ind w:left="567" w:firstLine="0"/>
+      </w:pPr>
+      <w:r>
+        <w:t>Э</w:t>
+      </w:r>
+      <w:r>
+        <w:t>м</w:t>
+      </w:r>
+      <w:r>
+        <w:t>оциональные перегрузки, когда обнаруженная проблема или поставленная задача требует немедленного решения</w:t>
+      </w:r>
+      <w:r>
+        <w:t>;</w:t>
+      </w:r>
+    </w:p>
+    <w:p>
+      <w:pPr>
+        <w:pStyle w:val="a4"/>
+        <w:numPr>
+          <w:ilvl w:val="0"/>
+          <w:numId w:val="4"/>
+        </w:numPr>
+        <w:tabs>
+          <w:tab w:val="left" w:pos="993"/>
+        </w:tabs>
+        <w:spacing w:line="360" w:lineRule="auto"/>
+        <w:ind w:left="567" w:firstLine="0"/>
+      </w:pPr>
+      <w:r>
+        <w:t>М</w:t>
+      </w:r>
+      <w:r>
+        <w:t>онотонность труда, если процесс разработки однообразен</w:t>
+      </w:r>
+      <w:r>
+        <w:t>;</w:t>
+      </w:r>
+    </w:p>
+    <w:p>
+      <w:pPr>
+        <w:pStyle w:val="a4"/>
+        <w:numPr>
+          <w:ilvl w:val="0"/>
+          <w:numId w:val="4"/>
+        </w:numPr>
+        <w:tabs>
+          <w:tab w:val="left" w:pos="993"/>
+        </w:tabs>
+        <w:spacing w:line="360" w:lineRule="auto"/>
+        <w:ind w:left="567" w:firstLine="0"/>
+      </w:pPr>
+      <w:r>
+        <w:t>Н</w:t>
+      </w:r>
+      <w:r>
+        <w:t>ервно-психические перегрузки из-за систематического недосыпания.</w:t>
+      </w:r>
+    </w:p>
+    <w:p>
+      <w:pPr>
+        <w:spacing w:line="360" w:lineRule="auto"/>
+        <w:ind w:firstLine="567"/>
+      </w:pPr>
+      <w:r>
+        <w:t>При игнорировании или не провождении профилактических мероприятий (полноценный отдых, отвлечение от рабочего процесса) все перечисленные психофизиологические элементы могут привести к серьезным заболеваниям нервной системы и нарушениям мозговой деятельности.</w:t>
+      </w:r>
+    </w:p>
+    <w:p>
+      <w:pPr>
+        <w:spacing w:line="360" w:lineRule="auto"/>
+      </w:pPr>
+      <w:r>
+        <w:tab/>
+        <w:t xml:space="preserve">Физические факторы </w:t>
+      </w:r>
+      <w:r>
+        <w:t xml:space="preserve">также </w:t>
+      </w:r>
+      <w:r>
+        <w:t xml:space="preserve">оказывают </w:t>
+      </w:r>
+      <w:r>
+        <w:t xml:space="preserve">негативное </w:t>
+      </w:r>
+      <w:r>
+        <w:t>влияние на</w:t>
+      </w:r>
+      <w:r>
+        <w:t xml:space="preserve"> работника. На рабочем месте инженера-программиста таких факторов несколько:</w:t>
+      </w:r>
+    </w:p>
+    <w:p>
+      <w:pPr>
+        <w:pStyle w:val="a4"/>
+        <w:numPr>
+          <w:ilvl w:val="0"/>
+          <w:numId w:val="4"/>
+        </w:numPr>
+        <w:tabs>
+          <w:tab w:val="left" w:pos="993"/>
+        </w:tabs>
+        <w:spacing w:line="360" w:lineRule="auto"/>
+        <w:ind w:left="567" w:firstLine="0"/>
+      </w:pPr>
+      <w:r>
+        <w:t>Пыль на рабочем месте. При больших скоплениях может вызывать заложенность дыхательных путей или появление аллергических заболеваний (кашель, сыпь и т.д.)</w:t>
+      </w:r>
+      <w:r>
+        <w:t>;</w:t>
+      </w:r>
+    </w:p>
+    <w:p>
+      <w:pPr>
+        <w:pStyle w:val="a4"/>
+        <w:numPr>
+          <w:ilvl w:val="0"/>
+          <w:numId w:val="4"/>
+        </w:numPr>
+        <w:tabs>
+          <w:tab w:val="left" w:pos="993"/>
+        </w:tabs>
+        <w:spacing w:line="360" w:lineRule="auto"/>
+        <w:ind w:left="567" w:firstLine="0"/>
+      </w:pPr>
+      <w:r>
+        <w:t>Недостаточная освещенность</w:t>
+      </w:r>
+      <w:r>
+        <w:t xml:space="preserve"> или излишняя яркость экрана</w:t>
+      </w:r>
+      <w:r>
+        <w:t>. Вызывает перенапряжение глаз, что в итоге приводит к сильному ухудшению зрения</w:t>
+      </w:r>
+      <w:r>
+        <w:t>;</w:t>
+      </w:r>
+    </w:p>
+    <w:p>
+      <w:pPr>
+        <w:pStyle w:val="a4"/>
+        <w:numPr>
+          <w:ilvl w:val="0"/>
+          <w:numId w:val="4"/>
+        </w:numPr>
+        <w:tabs>
+          <w:tab w:val="left" w:pos="993"/>
+        </w:tabs>
+        <w:spacing w:line="360" w:lineRule="auto"/>
+        <w:ind w:left="567" w:firstLine="0"/>
+      </w:pPr>
+      <w:r>
+        <w:t>Шум от работающего компьютерного вентилятора. Наличие постоянного шумового «сопровождения» притупляет работу органов слуха.</w:t>
+      </w:r>
+    </w:p>
+    <w:p>
+      <w:pPr>
+        <w:pStyle w:val="a4"/>
+        <w:ind w:left="1080"/>
+      </w:pPr>
+    </w:p>
+    <w:p>
+      <w:pPr>
+        <w:pStyle w:val="4"/>
+        <w:numPr>
+          <w:ilvl w:val="3"/>
+          <w:numId w:val="1"/>
+        </w:numPr>
+      </w:pPr>
+      <w:r>
+        <w:lastRenderedPageBreak/>
+        <w:t>Гигиенические требования к организации рабочего места</w:t>
+      </w:r>
+    </w:p>
+    <w:p>
+      <w:pPr>
+        <w:pStyle w:val="a4"/>
+        <w:ind w:left="1080"/>
+      </w:pPr>
+    </w:p>
+    <w:p>
+      <w:pPr>
+        <w:pStyle w:val="a4"/>
+        <w:numPr>
+          <w:ilvl w:val="3"/>
+          <w:numId w:val="1"/>
+        </w:numPr>
+        <w:rPr>
+          <w:rFonts w:eastAsiaTheme="majorEastAsia" w:cstheme="majorBidi"/>
+          <w:bCs/>
+          <w:iCs/>
+        </w:rPr>
+      </w:pPr>
+      <w:r>
+        <w:rPr>
+          <w:rFonts w:eastAsiaTheme="majorEastAsia" w:cstheme="majorBidi"/>
+          <w:bCs/>
+          <w:iCs/>
+        </w:rPr>
+        <w:t>Анализ микроклимата на рабочем месте</w:t>
+      </w:r>
+    </w:p>
+    <w:p>
+      <w:pPr>
+        <w:pStyle w:val="a4"/>
+        <w:numPr>
+          <w:ilvl w:val="3"/>
+          <w:numId w:val="1"/>
+        </w:numPr>
+        <w:rPr>
+          <w:rFonts w:eastAsiaTheme="majorEastAsia" w:cstheme="majorBidi"/>
+          <w:bCs/>
+          <w:iCs/>
+        </w:rPr>
+      </w:pPr>
+      <w:r>
+        <w:rPr>
+          <w:rFonts w:eastAsiaTheme="majorEastAsia" w:cstheme="majorBidi"/>
+          <w:bCs/>
+          <w:iCs/>
+        </w:rPr>
+        <w:t>Анализ освещенности рабочего места</w:t>
+      </w:r>
+    </w:p>
+    <w:p>
+      <w:pPr>
+        <w:pStyle w:val="a4"/>
+        <w:numPr>
+          <w:ilvl w:val="3"/>
+          <w:numId w:val="1"/>
+        </w:numPr>
+        <w:rPr>
+          <w:rFonts w:eastAsiaTheme="majorEastAsia" w:cstheme="majorBidi"/>
+          <w:bCs/>
+          <w:iCs/>
+        </w:rPr>
+      </w:pPr>
+      <w:r>
+        <w:rPr>
+          <w:rFonts w:eastAsiaTheme="majorEastAsia" w:cstheme="majorBidi"/>
+          <w:bCs/>
+          <w:iCs/>
+        </w:rPr>
+        <w:t>Анализ шума на рабочем месте</w:t>
+      </w:r>
+    </w:p>
+    <w:p>
+      <w:pPr>
+        <w:pStyle w:val="a4"/>
+        <w:numPr>
+          <w:ilvl w:val="3"/>
+          <w:numId w:val="1"/>
+        </w:numPr>
+        <w:rPr>
+          <w:rFonts w:eastAsiaTheme="majorEastAsia" w:cstheme="majorBidi"/>
+          <w:bCs/>
+          <w:iCs/>
+        </w:rPr>
+      </w:pPr>
+      <w:r>
+        <w:rPr>
+          <w:rFonts w:eastAsiaTheme="majorEastAsia" w:cstheme="majorBidi"/>
+          <w:bCs/>
+          <w:iCs/>
+        </w:rPr>
+        <w:t>Анализ излучений на рабочем месте</w:t>
       </w:r>
     </w:p>
     <w:p>
@@ -19108,9 +21559,11 @@
           <w:numId w:val="1"/>
         </w:numPr>
       </w:pPr>
+      <w:bookmarkStart w:id="38" w:name="_Toc417380451"/>
       <w:r>
         <w:t>Анализ воздействия на окружающую среду</w:t>
       </w:r>
+      <w:bookmarkEnd w:id="38"/>
     </w:p>
     <w:p>
       <w:pPr>
@@ -19125,9 +21578,11 @@
           <w:numId w:val="1"/>
         </w:numPr>
       </w:pPr>
+      <w:bookmarkStart w:id="39" w:name="_Toc417380452"/>
       <w:r>
         <w:t>Анализ возможных чрезвычайных ситуаций</w:t>
       </w:r>
+      <w:bookmarkEnd w:id="39"/>
     </w:p>
     <w:p>
       <w:pPr>
@@ -19142,9 +21597,11 @@
           <w:numId w:val="1"/>
         </w:numPr>
       </w:pPr>
+      <w:bookmarkStart w:id="40" w:name="_Toc417380453"/>
       <w:r>
         <w:t>Обоснование расчетной части</w:t>
       </w:r>
+      <w:bookmarkEnd w:id="40"/>
     </w:p>
     <w:p>
       <w:pPr>
@@ -19160,8 +21617,13 @@
         </w:numPr>
       </w:pPr>
       <w:r>
-        <w:t xml:space="preserve"> Мероприятия по охране труда</w:t>
-      </w:r>
+        <w:t xml:space="preserve"> </w:t>
+      </w:r>
+      <w:bookmarkStart w:id="41" w:name="_Toc417380454"/>
+      <w:r>
+        <w:t>Мероприятия по охране труда</w:t>
+      </w:r>
+      <w:bookmarkEnd w:id="41"/>
     </w:p>
     <w:p>
       <w:pPr>
@@ -19171,9 +21633,11 @@
           <w:numId w:val="1"/>
         </w:numPr>
       </w:pPr>
+      <w:bookmarkStart w:id="42" w:name="_Toc417380455"/>
       <w:r>
         <w:t>Мероприятия по обеспечению комфортных условий труда</w:t>
       </w:r>
+      <w:bookmarkEnd w:id="42"/>
     </w:p>
     <w:p>
       <w:pPr>
@@ -19183,9 +21647,11 @@
           <w:numId w:val="1"/>
         </w:numPr>
       </w:pPr>
+      <w:bookmarkStart w:id="43" w:name="_Toc417380456"/>
       <w:r>
         <w:t>Мероприятия по защите от опасных производственных факторов</w:t>
       </w:r>
+      <w:bookmarkEnd w:id="43"/>
     </w:p>
     <w:p>
       <w:pPr>
@@ -19195,12 +21661,14 @@
           <w:numId w:val="1"/>
         </w:numPr>
       </w:pPr>
+      <w:bookmarkStart w:id="44" w:name="_Toc417380457"/>
       <w:r>
         <w:t>Мероприятия по защите от вр</w:t>
       </w:r>
       <w:r>
         <w:t>едных производственных факторов</w:t>
       </w:r>
+      <w:bookmarkEnd w:id="44"/>
     </w:p>
     <w:p>
       <w:pPr>
@@ -19210,9 +21678,11 @@
           <w:numId w:val="1"/>
         </w:numPr>
       </w:pPr>
+      <w:bookmarkStart w:id="45" w:name="_Toc417380458"/>
       <w:r>
         <w:t>Квалификационные требования к персоналу</w:t>
       </w:r>
+      <w:bookmarkEnd w:id="45"/>
     </w:p>
     <w:p>
       <w:pPr>
@@ -19230,8 +21700,13 @@
       <w:r>
         <w:t xml:space="preserve"> </w:t>
       </w:r>
-      <w:r>
-        <w:t xml:space="preserve">Мероприятия по охране окружающей среды </w:t>
+      <w:bookmarkStart w:id="46" w:name="_Toc417380459"/>
+      <w:r>
+        <w:t>Мероприятия по охране окружающей среды</w:t>
+      </w:r>
+      <w:bookmarkEnd w:id="46"/>
+      <w:r>
+        <w:t xml:space="preserve"> </w:t>
       </w:r>
     </w:p>
     <w:p>
@@ -19250,9 +21725,11 @@
       <w:r>
         <w:t xml:space="preserve"> </w:t>
       </w:r>
+      <w:bookmarkStart w:id="47" w:name="_Toc417380460"/>
       <w:r>
         <w:t>Мероприятия по защите от чрезвычайных ситуаций</w:t>
       </w:r>
+      <w:bookmarkEnd w:id="47"/>
     </w:p>
     <w:p>
       <w:pPr>
@@ -19263,8 +21740,13 @@
         </w:numPr>
       </w:pPr>
       <w:r>
-        <w:t xml:space="preserve"> Расчетная часть</w:t>
-      </w:r>
+        <w:t xml:space="preserve"> </w:t>
+      </w:r>
+      <w:bookmarkStart w:id="48" w:name="_Toc417380461"/>
+      <w:r>
+        <w:t>Расчетная часть</w:t>
+      </w:r>
+      <w:bookmarkEnd w:id="48"/>
     </w:p>
     <w:p>
       <w:pPr>
@@ -19277,9 +21759,11 @@
       <w:r>
         <w:t xml:space="preserve"> </w:t>
       </w:r>
+      <w:bookmarkStart w:id="49" w:name="_Toc417380462"/>
       <w:r>
         <w:t>Оценка эффективности принятых решений</w:t>
       </w:r>
+      <w:bookmarkEnd w:id="49"/>
     </w:p>
     <w:p>
       <w:pPr>
@@ -19326,19 +21810,19 @@
         <w:pStyle w:val="1"/>
         <w:ind w:left="720"/>
       </w:pPr>
-      <w:bookmarkStart w:id="24" w:name="_Toc417326861"/>
-      <w:bookmarkStart w:id="25" w:name="_Toc417327001"/>
+      <w:bookmarkStart w:id="50" w:name="_Toc417326861"/>
+      <w:bookmarkStart w:id="51" w:name="_Toc417380463"/>
       <w:r>
         <w:lastRenderedPageBreak/>
         <w:t>ЗАКЛЮЧЕНИЕ</w:t>
       </w:r>
-      <w:bookmarkEnd w:id="24"/>
-      <w:bookmarkEnd w:id="25"/>
+      <w:bookmarkEnd w:id="50"/>
+      <w:bookmarkEnd w:id="51"/>
     </w:p>
     <w:p/>
     <w:sectPr>
       <w:pgSz w:w="11906" w:h="16838"/>
-      <w:pgMar w:top="851" w:right="850" w:bottom="1276" w:left="1560" w:header="142" w:footer="708" w:gutter="0"/>
+      <w:pgMar w:top="851" w:right="850" w:bottom="1843" w:left="1560" w:header="142" w:footer="708" w:gutter="0"/>
       <w:cols w:space="708"/>
       <w:titlePg/>
       <w:docGrid w:linePitch="360"/>
@@ -19612,7 +22096,7 @@
                       <w:noProof/>
                       <w:sz w:val="24"/>
                     </w:rPr>
-                    <w:t>28</w:t>
+                    <w:t>6</w:t>
                   </w:r>
                   <w:r>
                     <w:rPr>
@@ -19632,6 +22116,7 @@
                   <w:pPr>
                     <w:jc w:val="center"/>
                   </w:pPr>
+                  <w:proofErr w:type="spellStart"/>
                   <w:r>
                     <w:rPr>
                       <w:rFonts w:ascii="GOST type A" w:hAnsi="GOST type A"/>
@@ -19639,8 +22124,9 @@
                       <w:szCs w:val="20"/>
                       <w:lang w:val="uk-UA"/>
                     </w:rPr>
-                    <w:t>ДП-УлГТУ-23020165-09/6</w:t>
+                    <w:t>Пояснительная</w:t>
                   </w:r>
+                  <w:proofErr w:type="spellEnd"/>
                   <w:r>
                     <w:rPr>
                       <w:rFonts w:ascii="GOST type A" w:hAnsi="GOST type A"/>
@@ -19648,25 +22134,7 @@
                       <w:szCs w:val="20"/>
                       <w:lang w:val="uk-UA"/>
                     </w:rPr>
-                    <w:t>33</w:t>
-                  </w:r>
-                  <w:r>
-                    <w:rPr>
-                      <w:rFonts w:ascii="GOST type A" w:hAnsi="GOST type A"/>
-                      <w:i/>
-                      <w:szCs w:val="20"/>
-                      <w:lang w:val="uk-UA"/>
-                    </w:rPr>
-                    <w:t>-2014</w:t>
-                  </w:r>
-                  <w:r>
-                    <w:rPr>
-                      <w:rFonts w:ascii="GOST type A" w:hAnsi="GOST type A"/>
-                      <w:i/>
-                      <w:szCs w:val="20"/>
-                      <w:lang w:val="uk-UA"/>
-                    </w:rPr>
-                    <w:t xml:space="preserve"> ПЗ</w:t>
+                    <w:t xml:space="preserve"> записка</w:t>
                   </w:r>
                 </w:p>
               </w:txbxContent>
@@ -20411,6 +22879,119 @@
 <file path=word/numbering.xml><?xml version="1.0" encoding="utf-8"?>
 <w:numbering xmlns:ve="http://schemas.openxmlformats.org/markup-compatibility/2006" xmlns:o="urn:schemas-microsoft-com:office:office" xmlns:r="http://schemas.openxmlformats.org/officeDocument/2006/relationships" xmlns:m="http://schemas.openxmlformats.org/officeDocument/2006/math" xmlns:v="urn:schemas-microsoft-com:vml" xmlns:wp="http://schemas.openxmlformats.org/drawingml/2006/wordprocessingDrawing" xmlns:w10="urn:schemas-microsoft-com:office:word" xmlns:w="http://schemas.openxmlformats.org/wordprocessingml/2006/main" xmlns:wne="http://schemas.microsoft.com/office/word/2006/wordml">
   <w:abstractNum w:abstractNumId="0">
+    <w:nsid w:val="24881FF1"/>
+    <w:multiLevelType w:val="hybridMultilevel"/>
+    <w:tmpl w:val="409CF2DA"/>
+    <w:lvl w:ilvl="0" w:tplc="04190001">
+      <w:start w:val="1"/>
+      <w:numFmt w:val="bullet"/>
+      <w:lvlText w:val=""/>
+      <w:lvlJc w:val="left"/>
+      <w:pPr>
+        <w:ind w:left="1913" w:hanging="360"/>
+      </w:pPr>
+      <w:rPr>
+        <w:rFonts w:ascii="Symbol" w:hAnsi="Symbol" w:hint="default"/>
+      </w:rPr>
+    </w:lvl>
+    <w:lvl w:ilvl="1" w:tplc="04190003" w:tentative="1">
+      <w:start w:val="1"/>
+      <w:numFmt w:val="bullet"/>
+      <w:lvlText w:val="o"/>
+      <w:lvlJc w:val="left"/>
+      <w:pPr>
+        <w:ind w:left="2633" w:hanging="360"/>
+      </w:pPr>
+      <w:rPr>
+        <w:rFonts w:ascii="Courier New" w:hAnsi="Courier New" w:cs="Courier New" w:hint="default"/>
+      </w:rPr>
+    </w:lvl>
+    <w:lvl w:ilvl="2" w:tplc="04190005" w:tentative="1">
+      <w:start w:val="1"/>
+      <w:numFmt w:val="bullet"/>
+      <w:lvlText w:val=""/>
+      <w:lvlJc w:val="left"/>
+      <w:pPr>
+        <w:ind w:left="3353" w:hanging="360"/>
+      </w:pPr>
+      <w:rPr>
+        <w:rFonts w:ascii="Wingdings" w:hAnsi="Wingdings" w:hint="default"/>
+      </w:rPr>
+    </w:lvl>
+    <w:lvl w:ilvl="3" w:tplc="04190001" w:tentative="1">
+      <w:start w:val="1"/>
+      <w:numFmt w:val="bullet"/>
+      <w:lvlText w:val=""/>
+      <w:lvlJc w:val="left"/>
+      <w:pPr>
+        <w:ind w:left="4073" w:hanging="360"/>
+      </w:pPr>
+      <w:rPr>
+        <w:rFonts w:ascii="Symbol" w:hAnsi="Symbol" w:hint="default"/>
+      </w:rPr>
+    </w:lvl>
+    <w:lvl w:ilvl="4" w:tplc="04190003" w:tentative="1">
+      <w:start w:val="1"/>
+      <w:numFmt w:val="bullet"/>
+      <w:lvlText w:val="o"/>
+      <w:lvlJc w:val="left"/>
+      <w:pPr>
+        <w:ind w:left="4793" w:hanging="360"/>
+      </w:pPr>
+      <w:rPr>
+        <w:rFonts w:ascii="Courier New" w:hAnsi="Courier New" w:cs="Courier New" w:hint="default"/>
+      </w:rPr>
+    </w:lvl>
+    <w:lvl w:ilvl="5" w:tplc="04190005" w:tentative="1">
+      <w:start w:val="1"/>
+      <w:numFmt w:val="bullet"/>
+      <w:lvlText w:val=""/>
+      <w:lvlJc w:val="left"/>
+      <w:pPr>
+        <w:ind w:left="5513" w:hanging="360"/>
+      </w:pPr>
+      <w:rPr>
+        <w:rFonts w:ascii="Wingdings" w:hAnsi="Wingdings" w:hint="default"/>
+      </w:rPr>
+    </w:lvl>
+    <w:lvl w:ilvl="6" w:tplc="04190001" w:tentative="1">
+      <w:start w:val="1"/>
+      <w:numFmt w:val="bullet"/>
+      <w:lvlText w:val=""/>
+      <w:lvlJc w:val="left"/>
+      <w:pPr>
+        <w:ind w:left="6233" w:hanging="360"/>
+      </w:pPr>
+      <w:rPr>
+        <w:rFonts w:ascii="Symbol" w:hAnsi="Symbol" w:hint="default"/>
+      </w:rPr>
+    </w:lvl>
+    <w:lvl w:ilvl="7" w:tplc="04190003" w:tentative="1">
+      <w:start w:val="1"/>
+      <w:numFmt w:val="bullet"/>
+      <w:lvlText w:val="o"/>
+      <w:lvlJc w:val="left"/>
+      <w:pPr>
+        <w:ind w:left="6953" w:hanging="360"/>
+      </w:pPr>
+      <w:rPr>
+        <w:rFonts w:ascii="Courier New" w:hAnsi="Courier New" w:cs="Courier New" w:hint="default"/>
+      </w:rPr>
+    </w:lvl>
+    <w:lvl w:ilvl="8" w:tplc="04190005" w:tentative="1">
+      <w:start w:val="1"/>
+      <w:numFmt w:val="bullet"/>
+      <w:lvlText w:val=""/>
+      <w:lvlJc w:val="left"/>
+      <w:pPr>
+        <w:ind w:left="7673" w:hanging="360"/>
+      </w:pPr>
+      <w:rPr>
+        <w:rFonts w:ascii="Wingdings" w:hAnsi="Wingdings" w:hint="default"/>
+      </w:rPr>
+    </w:lvl>
+  </w:abstractNum>
+  <w:abstractNum w:abstractNumId="1">
     <w:nsid w:val="389977E9"/>
     <w:multiLevelType w:val="hybridMultilevel"/>
     <w:tmpl w:val="D2C08542"/>
@@ -20550,7 +23131,7 @@
       </w:rPr>
     </w:lvl>
   </w:abstractNum>
-  <w:abstractNum w:abstractNumId="1">
+  <w:abstractNum w:abstractNumId="2">
     <w:nsid w:val="39384A71"/>
     <w:multiLevelType w:val="multilevel"/>
     <w:tmpl w:val="C2D88BCE"/>
@@ -20671,7 +23252,7 @@
       </w:rPr>
     </w:lvl>
   </w:abstractNum>
-  <w:abstractNum w:abstractNumId="2">
+  <w:abstractNum w:abstractNumId="3">
     <w:nsid w:val="7BF0705D"/>
     <w:multiLevelType w:val="hybridMultilevel"/>
     <w:tmpl w:val="7F64A6F6"/>
@@ -20813,12 +23394,15 @@
     </w:lvl>
   </w:abstractNum>
   <w:num w:numId="1">
+    <w:abstractNumId w:val="2"/>
+  </w:num>
+  <w:num w:numId="2">
+    <w:abstractNumId w:val="3"/>
+  </w:num>
+  <w:num w:numId="3">
     <w:abstractNumId w:val="1"/>
   </w:num>
-  <w:num w:numId="2">
-    <w:abstractNumId w:val="2"/>
-  </w:num>
-  <w:num w:numId="3">
+  <w:num w:numId="4">
     <w:abstractNumId w:val="0"/>
   </w:num>
 </w:numbering>
@@ -21067,23 +23651,20 @@
     <w:next w:val="a0"/>
     <w:link w:val="40"/>
     <w:uiPriority w:val="9"/>
-    <w:semiHidden/>
     <w:unhideWhenUsed/>
     <w:qFormat/>
-    <w:rsid w:val="00337F37"/>
+    <w:rsid w:val="00FE6CD1"/>
     <w:pPr>
       <w:keepNext/>
       <w:keepLines/>
       <w:spacing w:before="200"/>
+      <w:jc w:val="center"/>
       <w:outlineLvl w:val="3"/>
     </w:pPr>
     <w:rPr>
-      <w:rFonts w:asciiTheme="majorHAnsi" w:eastAsiaTheme="majorEastAsia" w:hAnsiTheme="majorHAnsi" w:cstheme="majorBidi"/>
-      <w:b/>
+      <w:rFonts w:eastAsiaTheme="majorEastAsia" w:cstheme="majorBidi"/>
       <w:bCs/>
-      <w:i/>
       <w:iCs/>
-      <w:color w:val="4F81BD" w:themeColor="accent1"/>
     </w:rPr>
   </w:style>
   <w:style w:type="character" w:default="1" w:styleId="a1">
@@ -21134,15 +23715,14 @@
     <w:basedOn w:val="a1"/>
     <w:link w:val="4"/>
     <w:uiPriority w:val="9"/>
-    <w:semiHidden/>
-    <w:rsid w:val="00337F37"/>
+    <w:rsid w:val="00FE6CD1"/>
     <w:rPr>
-      <w:rFonts w:asciiTheme="majorHAnsi" w:eastAsiaTheme="majorEastAsia" w:hAnsiTheme="majorHAnsi" w:cstheme="majorBidi"/>
-      <w:b/>
+      <w:rFonts w:ascii="Times New Roman" w:eastAsiaTheme="majorEastAsia" w:hAnsi="Times New Roman" w:cstheme="majorBidi"/>
       <w:bCs/>
-      <w:i/>
       <w:iCs/>
-      <w:color w:val="4F81BD" w:themeColor="accent1"/>
+      <w:sz w:val="28"/>
+      <w:szCs w:val="24"/>
+      <w:lang w:eastAsia="ru-RU"/>
     </w:rPr>
   </w:style>
   <w:style w:type="paragraph" w:styleId="a4">
@@ -21440,6 +24020,32 @@
       <w:lang w:eastAsia="en-US"/>
     </w:rPr>
   </w:style>
+  <w:style w:type="paragraph" w:styleId="21">
+    <w:name w:val="toc 2"/>
+    <w:basedOn w:val="a0"/>
+    <w:next w:val="a0"/>
+    <w:autoRedefine/>
+    <w:uiPriority w:val="39"/>
+    <w:unhideWhenUsed/>
+    <w:rsid w:val="0048398C"/>
+    <w:pPr>
+      <w:spacing w:after="100"/>
+      <w:ind w:left="280"/>
+    </w:pPr>
+  </w:style>
+  <w:style w:type="paragraph" w:styleId="31">
+    <w:name w:val="toc 3"/>
+    <w:basedOn w:val="a0"/>
+    <w:next w:val="a0"/>
+    <w:autoRedefine/>
+    <w:uiPriority w:val="39"/>
+    <w:unhideWhenUsed/>
+    <w:rsid w:val="0048398C"/>
+    <w:pPr>
+      <w:spacing w:after="100"/>
+      <w:ind w:left="560"/>
+    </w:pPr>
+  </w:style>
 </w:styles>
 </file>
 
@@ -21731,7 +24337,7 @@
 </file>
 
 <file path=customXml/itemProps1.xml><?xml version="1.0" encoding="utf-8"?>
-<ds:datastoreItem xmlns:ds="http://schemas.openxmlformats.org/officeDocument/2006/customXml" ds:itemID="{E1B92843-C94B-40DA-B261-D1915CC5496D}">
+<ds:datastoreItem xmlns:ds="http://schemas.openxmlformats.org/officeDocument/2006/customXml" ds:itemID="{94D7D293-3175-477B-B525-21189246527A}">
   <ds:schemaRefs>
     <ds:schemaRef ds:uri="http://schemas.openxmlformats.org/officeDocument/2006/bibliography"/>
   </ds:schemaRefs>

</xml_diff>

<commit_message>
Did a half of work, another one is awaiting me tomorrow
</commit_message>
<xml_diff>
--- a/Диплом_Желепов.docx
+++ b/Диплом_Желепов.docx
@@ -21130,7 +21130,7 @@
           <v:shape id="_x0000_i1026" type="#_x0000_t75" style="width:474.7pt;height:643.8pt" o:ole="">
             <v:imagedata r:id="rId10" o:title=""/>
           </v:shape>
-          <o:OLEObject Type="Embed" ProgID="Visio.Drawing.11" ShapeID="_x0000_i1026" DrawAspect="Content" ObjectID="_1491122359" r:id="rId11"/>
+          <o:OLEObject Type="Embed" ProgID="Visio.Drawing.11" ShapeID="_x0000_i1026" DrawAspect="Content" ObjectID="_1491159973" r:id="rId11"/>
         </w:object>
       </w:r>
     </w:p>
@@ -21202,7 +21202,7 @@
           <v:shape id="_x0000_i1025" type="#_x0000_t75" style="width:474.7pt;height:412.75pt" o:ole="">
             <v:imagedata r:id="rId12" o:title=""/>
           </v:shape>
-          <o:OLEObject Type="Embed" ProgID="Visio.Drawing.11" ShapeID="_x0000_i1025" DrawAspect="Content" ObjectID="_1491122360" r:id="rId13"/>
+          <o:OLEObject Type="Embed" ProgID="Visio.Drawing.11" ShapeID="_x0000_i1025" DrawAspect="Content" ObjectID="_1491159974" r:id="rId13"/>
         </w:object>
       </w:r>
     </w:p>
@@ -21451,98 +21451,2134 @@
         <w:t>Гигиенические требования к организации рабочего места</w:t>
       </w:r>
     </w:p>
-    <w:p>
-      <w:pPr>
-        <w:pStyle w:val="a4"/>
-        <w:ind w:left="1080"/>
-      </w:pPr>
-    </w:p>
-    <w:p>
-      <w:pPr>
-        <w:pStyle w:val="a4"/>
+    <w:p/>
+    <w:p>
+      <w:pPr>
+        <w:spacing w:line="360" w:lineRule="auto"/>
+        <w:ind w:firstLine="708"/>
+      </w:pPr>
+      <w:r>
+        <w:t>Рабочее место, оснащенное ПЭВМ должно полностью соответствовать гигиенически</w:t>
+      </w:r>
+      <w:r>
+        <w:t>м</w:t>
+      </w:r>
+      <w:r>
+        <w:t xml:space="preserve"> требовани</w:t>
+      </w:r>
+      <w:r>
+        <w:t xml:space="preserve">ям, описанных в документе </w:t>
+      </w:r>
+      <w:r>
+        <w:rPr>
+          <w:szCs w:val="28"/>
+        </w:rPr>
+        <w:t>СП 2.2.2/2.4.1340-03</w:t>
+      </w:r>
+      <w:r>
+        <w:t xml:space="preserve">. </w:t>
+      </w:r>
+      <w:r>
+        <w:t>Наиболее важное положение –  это выбор помещения для рабочего места сотрудника, которое должно удовлетворять следующим критериям:</w:t>
+      </w:r>
+    </w:p>
+    <w:p>
+      <w:pPr>
+        <w:pStyle w:val="ConsPlusNormal"/>
+        <w:widowControl/>
+        <w:numPr>
+          <w:ilvl w:val="0"/>
+          <w:numId w:val="5"/>
+        </w:numPr>
+        <w:tabs>
+          <w:tab w:val="clear" w:pos="927"/>
+          <w:tab w:val="num" w:pos="851"/>
+        </w:tabs>
+        <w:spacing w:line="360" w:lineRule="auto"/>
+        <w:ind w:left="426" w:firstLine="0"/>
+        <w:jc w:val="both"/>
+        <w:rPr>
+          <w:rFonts w:ascii="Times New Roman" w:hAnsi="Times New Roman" w:cs="Times New Roman"/>
+          <w:sz w:val="28"/>
+          <w:szCs w:val="28"/>
+        </w:rPr>
+      </w:pPr>
+      <w:r>
+        <w:rPr>
+          <w:rFonts w:ascii="Times New Roman" w:hAnsi="Times New Roman" w:cs="Times New Roman"/>
+          <w:sz w:val="28"/>
+          <w:szCs w:val="28"/>
+        </w:rPr>
+        <w:t>При выборе рабочего места, оборудованного компьютером, предпочтение следует отдавать помещениям, ориентирова</w:t>
+      </w:r>
+      <w:r>
+        <w:rPr>
+          <w:rFonts w:ascii="Times New Roman" w:hAnsi="Times New Roman" w:cs="Times New Roman"/>
+          <w:sz w:val="28"/>
+          <w:szCs w:val="28"/>
+        </w:rPr>
+        <w:t>нным на север или северо-восток</w:t>
+      </w:r>
+      <w:r>
+        <w:rPr>
+          <w:rFonts w:ascii="Times New Roman" w:hAnsi="Times New Roman" w:cs="Times New Roman"/>
+          <w:sz w:val="28"/>
+          <w:szCs w:val="28"/>
+        </w:rPr>
+        <w:t>;</w:t>
+      </w:r>
+      <w:r>
+        <w:rPr>
+          <w:rFonts w:ascii="Times New Roman" w:hAnsi="Times New Roman" w:cs="Times New Roman"/>
+          <w:sz w:val="28"/>
+          <w:szCs w:val="28"/>
+        </w:rPr>
+        <w:t xml:space="preserve"> </w:t>
+      </w:r>
+    </w:p>
+    <w:p>
+      <w:pPr>
+        <w:pStyle w:val="ConsPlusNormal"/>
+        <w:widowControl/>
+        <w:numPr>
+          <w:ilvl w:val="0"/>
+          <w:numId w:val="5"/>
+        </w:numPr>
+        <w:tabs>
+          <w:tab w:val="clear" w:pos="927"/>
+          <w:tab w:val="num" w:pos="851"/>
+        </w:tabs>
+        <w:spacing w:line="360" w:lineRule="auto"/>
+        <w:ind w:left="426" w:firstLine="0"/>
+        <w:jc w:val="both"/>
+        <w:rPr>
+          <w:rFonts w:ascii="Times New Roman" w:hAnsi="Times New Roman" w:cs="Times New Roman"/>
+          <w:sz w:val="28"/>
+          <w:szCs w:val="28"/>
+        </w:rPr>
+      </w:pPr>
+      <w:r>
+        <w:rPr>
+          <w:rFonts w:ascii="Times New Roman" w:hAnsi="Times New Roman" w:cs="Times New Roman"/>
+          <w:sz w:val="28"/>
+          <w:szCs w:val="28"/>
+        </w:rPr>
+        <w:t>Не допускается оборудовать рабочее место   для работы с ПК   в помещ</w:t>
+      </w:r>
+      <w:r>
+        <w:rPr>
+          <w:rFonts w:ascii="Times New Roman" w:hAnsi="Times New Roman" w:cs="Times New Roman"/>
+          <w:sz w:val="28"/>
+          <w:szCs w:val="28"/>
+        </w:rPr>
+        <w:t>е</w:t>
+      </w:r>
+      <w:r>
+        <w:rPr>
+          <w:rFonts w:ascii="Times New Roman" w:hAnsi="Times New Roman" w:cs="Times New Roman"/>
+          <w:sz w:val="28"/>
+          <w:szCs w:val="28"/>
+        </w:rPr>
+        <w:t>ниях, расположенных в цо</w:t>
+      </w:r>
+      <w:r>
+        <w:rPr>
+          <w:rFonts w:ascii="Times New Roman" w:hAnsi="Times New Roman" w:cs="Times New Roman"/>
+          <w:sz w:val="28"/>
+          <w:szCs w:val="28"/>
+        </w:rPr>
+        <w:t>кольных и подвальных помещениях</w:t>
+      </w:r>
+      <w:r>
+        <w:rPr>
+          <w:rFonts w:ascii="Times New Roman" w:hAnsi="Times New Roman" w:cs="Times New Roman"/>
+          <w:sz w:val="28"/>
+          <w:szCs w:val="28"/>
+        </w:rPr>
+        <w:t>;</w:t>
+      </w:r>
+    </w:p>
+    <w:p>
+      <w:pPr>
+        <w:pStyle w:val="ConsPlusNormal"/>
+        <w:widowControl/>
+        <w:numPr>
+          <w:ilvl w:val="0"/>
+          <w:numId w:val="5"/>
+        </w:numPr>
+        <w:tabs>
+          <w:tab w:val="clear" w:pos="927"/>
+          <w:tab w:val="num" w:pos="851"/>
+        </w:tabs>
+        <w:spacing w:line="360" w:lineRule="auto"/>
+        <w:ind w:left="426" w:firstLine="0"/>
+        <w:jc w:val="both"/>
+        <w:rPr>
+          <w:rFonts w:ascii="Times New Roman" w:hAnsi="Times New Roman" w:cs="Times New Roman"/>
+          <w:sz w:val="28"/>
+          <w:szCs w:val="28"/>
+        </w:rPr>
+      </w:pPr>
+      <w:r>
+        <w:rPr>
+          <w:rFonts w:ascii="Times New Roman" w:hAnsi="Times New Roman" w:cs="Times New Roman"/>
+          <w:sz w:val="28"/>
+          <w:szCs w:val="28"/>
+        </w:rPr>
+        <w:t>Площадь на одно рабочее место с ПК на базе электронно-лучевой трубк</w:t>
+      </w:r>
+      <w:r>
+        <w:rPr>
+          <w:rFonts w:ascii="Times New Roman" w:hAnsi="Times New Roman" w:cs="Times New Roman"/>
+          <w:sz w:val="28"/>
+          <w:szCs w:val="28"/>
+        </w:rPr>
+        <w:t>и должна составлять не менее 6 м</w:t>
+      </w:r>
+      <w:proofErr w:type="gramStart"/>
+      <w:r>
+        <w:rPr>
+          <w:rFonts w:ascii="Times New Roman" w:hAnsi="Times New Roman" w:cs="Times New Roman"/>
+          <w:sz w:val="28"/>
+          <w:szCs w:val="28"/>
+          <w:vertAlign w:val="superscript"/>
+        </w:rPr>
+        <w:t>2</w:t>
+      </w:r>
+      <w:proofErr w:type="gramEnd"/>
+      <w:r>
+        <w:rPr>
+          <w:rFonts w:ascii="Times New Roman" w:hAnsi="Times New Roman" w:cs="Times New Roman"/>
+          <w:sz w:val="28"/>
+          <w:szCs w:val="28"/>
+        </w:rPr>
+        <w:t>,  а при работе с жидкокристаллическими (плазменными) мониторами</w:t>
+      </w:r>
+      <w:r>
+        <w:rPr>
+          <w:rFonts w:ascii="Times New Roman" w:hAnsi="Times New Roman" w:cs="Times New Roman"/>
+          <w:sz w:val="28"/>
+          <w:szCs w:val="28"/>
+        </w:rPr>
+        <w:t xml:space="preserve"> –</w:t>
+      </w:r>
+      <w:r>
+        <w:rPr>
+          <w:rFonts w:ascii="Times New Roman" w:hAnsi="Times New Roman" w:cs="Times New Roman"/>
+          <w:sz w:val="28"/>
+          <w:szCs w:val="28"/>
+        </w:rPr>
+        <w:t xml:space="preserve"> 4,5</w:t>
+      </w:r>
+      <w:r>
+        <w:rPr>
+          <w:rFonts w:ascii="Times New Roman" w:hAnsi="Times New Roman" w:cs="Times New Roman"/>
+          <w:sz w:val="28"/>
+          <w:szCs w:val="28"/>
+        </w:rPr>
+        <w:t xml:space="preserve"> м</w:t>
+      </w:r>
+      <w:r>
+        <w:rPr>
+          <w:rFonts w:ascii="Times New Roman" w:hAnsi="Times New Roman" w:cs="Times New Roman"/>
+          <w:sz w:val="28"/>
+          <w:szCs w:val="28"/>
+          <w:vertAlign w:val="superscript"/>
+        </w:rPr>
+        <w:t>2</w:t>
+      </w:r>
+      <w:r>
+        <w:rPr>
+          <w:rFonts w:ascii="Times New Roman" w:hAnsi="Times New Roman" w:cs="Times New Roman"/>
+          <w:sz w:val="28"/>
+          <w:szCs w:val="28"/>
+        </w:rPr>
+        <w:t>;</w:t>
+      </w:r>
+    </w:p>
+    <w:p>
+      <w:pPr>
+        <w:pStyle w:val="ConsPlusNormal"/>
+        <w:widowControl/>
+        <w:numPr>
+          <w:ilvl w:val="0"/>
+          <w:numId w:val="5"/>
+        </w:numPr>
+        <w:tabs>
+          <w:tab w:val="clear" w:pos="927"/>
+          <w:tab w:val="num" w:pos="851"/>
+        </w:tabs>
+        <w:spacing w:line="360" w:lineRule="auto"/>
+        <w:ind w:left="426" w:firstLine="0"/>
+        <w:jc w:val="both"/>
+        <w:rPr>
+          <w:rFonts w:ascii="Times New Roman" w:hAnsi="Times New Roman" w:cs="Times New Roman"/>
+          <w:sz w:val="28"/>
+          <w:szCs w:val="28"/>
+        </w:rPr>
+      </w:pPr>
+      <w:r>
+        <w:rPr>
+          <w:rFonts w:ascii="Times New Roman" w:hAnsi="Times New Roman" w:cs="Times New Roman"/>
+          <w:sz w:val="28"/>
+          <w:szCs w:val="28"/>
+        </w:rPr>
+        <w:t>Рабочий стол (рабочее место) размещают таким образом, чтобы  монитор был ориентирован боковой стороной к окнам, а естественный свет падал преимущественно сл</w:t>
+      </w:r>
+      <w:r>
+        <w:rPr>
+          <w:rFonts w:ascii="Times New Roman" w:hAnsi="Times New Roman" w:cs="Times New Roman"/>
+          <w:sz w:val="28"/>
+          <w:szCs w:val="28"/>
+        </w:rPr>
+        <w:t>е</w:t>
+      </w:r>
+      <w:r>
+        <w:rPr>
+          <w:rFonts w:ascii="Times New Roman" w:hAnsi="Times New Roman" w:cs="Times New Roman"/>
+          <w:sz w:val="28"/>
+          <w:szCs w:val="28"/>
+        </w:rPr>
+        <w:t>ва</w:t>
+      </w:r>
+      <w:r>
+        <w:rPr>
+          <w:rFonts w:ascii="Times New Roman" w:hAnsi="Times New Roman" w:cs="Times New Roman"/>
+          <w:sz w:val="28"/>
+          <w:szCs w:val="28"/>
+        </w:rPr>
+        <w:t>;</w:t>
+      </w:r>
+    </w:p>
+    <w:p>
+      <w:pPr>
+        <w:pStyle w:val="ConsPlusNormal"/>
+        <w:widowControl/>
+        <w:numPr>
+          <w:ilvl w:val="0"/>
+          <w:numId w:val="5"/>
+        </w:numPr>
+        <w:tabs>
+          <w:tab w:val="clear" w:pos="927"/>
+          <w:tab w:val="num" w:pos="851"/>
+        </w:tabs>
+        <w:spacing w:line="360" w:lineRule="auto"/>
+        <w:ind w:left="426" w:firstLine="0"/>
+        <w:jc w:val="both"/>
+        <w:rPr>
+          <w:rFonts w:ascii="Times New Roman" w:hAnsi="Times New Roman" w:cs="Times New Roman"/>
+          <w:sz w:val="28"/>
+          <w:szCs w:val="28"/>
+        </w:rPr>
+      </w:pPr>
+      <w:r>
+        <w:rPr>
+          <w:rFonts w:ascii="Times New Roman" w:hAnsi="Times New Roman" w:cs="Times New Roman"/>
+          <w:sz w:val="28"/>
+          <w:szCs w:val="28"/>
+        </w:rPr>
+        <w:t>В целях защиты от прямых солнечных лучей на окнах должны быть сол</w:t>
+      </w:r>
+      <w:r>
+        <w:rPr>
+          <w:rFonts w:ascii="Times New Roman" w:hAnsi="Times New Roman" w:cs="Times New Roman"/>
+          <w:sz w:val="28"/>
+          <w:szCs w:val="28"/>
+        </w:rPr>
+        <w:t>н</w:t>
+      </w:r>
+      <w:r>
+        <w:rPr>
+          <w:rFonts w:ascii="Times New Roman" w:hAnsi="Times New Roman" w:cs="Times New Roman"/>
+          <w:sz w:val="28"/>
+          <w:szCs w:val="28"/>
+        </w:rPr>
+        <w:t>цезащитные жалюзи или однотонные шторы из плотной ткани, которые выполняют и функцию звукопоглощения. Цвет штор должен гармонир</w:t>
+      </w:r>
+      <w:r>
+        <w:rPr>
+          <w:rFonts w:ascii="Times New Roman" w:hAnsi="Times New Roman" w:cs="Times New Roman"/>
+          <w:sz w:val="28"/>
+          <w:szCs w:val="28"/>
+        </w:rPr>
+        <w:t>о</w:t>
+      </w:r>
+      <w:r>
+        <w:rPr>
+          <w:rFonts w:ascii="Times New Roman" w:hAnsi="Times New Roman" w:cs="Times New Roman"/>
+          <w:sz w:val="28"/>
+          <w:szCs w:val="28"/>
+        </w:rPr>
+        <w:t>вать с цветом стен, ширина занавесей в 2 раза больше ширины окна, для того чт</w:t>
+      </w:r>
+      <w:r>
+        <w:rPr>
+          <w:rFonts w:ascii="Times New Roman" w:hAnsi="Times New Roman" w:cs="Times New Roman"/>
+          <w:sz w:val="28"/>
+          <w:szCs w:val="28"/>
+        </w:rPr>
+        <w:t>о</w:t>
+      </w:r>
+      <w:r>
+        <w:rPr>
+          <w:rFonts w:ascii="Times New Roman" w:hAnsi="Times New Roman" w:cs="Times New Roman"/>
+          <w:sz w:val="28"/>
+          <w:szCs w:val="28"/>
+        </w:rPr>
+        <w:t>бы их</w:t>
+      </w:r>
+      <w:r>
+        <w:rPr>
+          <w:rFonts w:ascii="Times New Roman" w:hAnsi="Times New Roman" w:cs="Times New Roman"/>
+          <w:sz w:val="28"/>
+          <w:szCs w:val="28"/>
+        </w:rPr>
+        <w:t xml:space="preserve"> можно было повесить в складки</w:t>
+      </w:r>
+      <w:r>
+        <w:rPr>
+          <w:rFonts w:ascii="Times New Roman" w:hAnsi="Times New Roman" w:cs="Times New Roman"/>
+          <w:sz w:val="28"/>
+          <w:szCs w:val="28"/>
+        </w:rPr>
+        <w:t>;</w:t>
+      </w:r>
+    </w:p>
+    <w:p>
+      <w:pPr>
+        <w:pStyle w:val="ConsPlusNormal"/>
+        <w:widowControl/>
+        <w:numPr>
+          <w:ilvl w:val="0"/>
+          <w:numId w:val="5"/>
+        </w:numPr>
+        <w:tabs>
+          <w:tab w:val="clear" w:pos="927"/>
+          <w:tab w:val="num" w:pos="851"/>
+        </w:tabs>
+        <w:spacing w:line="360" w:lineRule="auto"/>
+        <w:ind w:left="426" w:firstLine="0"/>
+        <w:jc w:val="both"/>
+        <w:rPr>
+          <w:rFonts w:ascii="Times New Roman" w:hAnsi="Times New Roman" w:cs="Times New Roman"/>
+          <w:sz w:val="28"/>
+          <w:szCs w:val="28"/>
+        </w:rPr>
+      </w:pPr>
+      <w:r>
+        <w:rPr>
+          <w:rFonts w:ascii="Times New Roman" w:hAnsi="Times New Roman" w:cs="Times New Roman"/>
+          <w:sz w:val="28"/>
+          <w:szCs w:val="28"/>
+        </w:rPr>
+        <w:t>В помещении  проводится ежедневная влажная уборка, включая уборку пыли с экранов мониторов, столов, подоконников, а также  систематич</w:t>
+      </w:r>
+      <w:r>
+        <w:rPr>
+          <w:rFonts w:ascii="Times New Roman" w:hAnsi="Times New Roman" w:cs="Times New Roman"/>
+          <w:sz w:val="28"/>
+          <w:szCs w:val="28"/>
+        </w:rPr>
+        <w:t>е</w:t>
+      </w:r>
+      <w:r>
+        <w:rPr>
+          <w:rFonts w:ascii="Times New Roman" w:hAnsi="Times New Roman" w:cs="Times New Roman"/>
+          <w:sz w:val="28"/>
+          <w:szCs w:val="28"/>
+        </w:rPr>
+        <w:t>ское проветривание после каждого часа работы.</w:t>
+      </w:r>
+    </w:p>
+    <w:p>
+      <w:pPr>
+        <w:pStyle w:val="ConsPlusNormal"/>
+        <w:widowControl/>
+        <w:spacing w:line="360" w:lineRule="auto"/>
+        <w:jc w:val="both"/>
+        <w:rPr>
+          <w:rFonts w:ascii="Times New Roman" w:hAnsi="Times New Roman" w:cs="Times New Roman"/>
+          <w:sz w:val="28"/>
+          <w:szCs w:val="28"/>
+        </w:rPr>
+      </w:pPr>
+      <w:r>
+        <w:rPr>
+          <w:rFonts w:ascii="Times New Roman" w:hAnsi="Times New Roman" w:cs="Times New Roman"/>
+          <w:sz w:val="28"/>
+          <w:szCs w:val="28"/>
+        </w:rPr>
+        <w:t>Конструктивные особенности рабочего места должны удовлетворять следующим правилам:</w:t>
+      </w:r>
+    </w:p>
+    <w:p>
+      <w:pPr>
+        <w:pStyle w:val="ConsPlusNormal"/>
+        <w:widowControl/>
+        <w:numPr>
+          <w:ilvl w:val="0"/>
+          <w:numId w:val="8"/>
+        </w:numPr>
+        <w:tabs>
+          <w:tab w:val="left" w:pos="851"/>
+        </w:tabs>
+        <w:spacing w:line="360" w:lineRule="auto"/>
+        <w:ind w:left="426" w:firstLine="0"/>
+        <w:jc w:val="both"/>
+        <w:rPr>
+          <w:rFonts w:ascii="Times New Roman" w:hAnsi="Times New Roman" w:cs="Times New Roman"/>
+          <w:sz w:val="28"/>
+          <w:szCs w:val="28"/>
+        </w:rPr>
+      </w:pPr>
+      <w:r>
+        <w:rPr>
+          <w:rFonts w:ascii="Times New Roman" w:hAnsi="Times New Roman" w:cs="Times New Roman"/>
+          <w:sz w:val="28"/>
+          <w:szCs w:val="28"/>
+        </w:rPr>
+        <w:t xml:space="preserve">Экран монитора должен находиться от глаз пользователя на расстоянии не менее 50 см (оптимально 60 - 70 см). Уровень глаз должен приходиться </w:t>
+      </w:r>
+      <w:r>
+        <w:rPr>
+          <w:rFonts w:ascii="Times New Roman" w:hAnsi="Times New Roman" w:cs="Times New Roman"/>
+          <w:sz w:val="28"/>
+          <w:szCs w:val="28"/>
+        </w:rPr>
+        <w:lastRenderedPageBreak/>
+        <w:t>на центр или 2/3 высоты экрана. Следовательно, работа за одним монитором 2-х и более человек недопустима.</w:t>
+      </w:r>
+    </w:p>
+    <w:p>
+      <w:pPr>
+        <w:pStyle w:val="ConsPlusNormal"/>
+        <w:widowControl/>
+        <w:numPr>
+          <w:ilvl w:val="0"/>
+          <w:numId w:val="8"/>
+        </w:numPr>
+        <w:tabs>
+          <w:tab w:val="left" w:pos="851"/>
+        </w:tabs>
+        <w:spacing w:line="360" w:lineRule="auto"/>
+        <w:ind w:left="426" w:firstLine="0"/>
+        <w:jc w:val="both"/>
+        <w:rPr>
+          <w:rFonts w:ascii="Times New Roman" w:hAnsi="Times New Roman" w:cs="Times New Roman"/>
+          <w:sz w:val="28"/>
+          <w:szCs w:val="28"/>
+        </w:rPr>
+      </w:pPr>
+      <w:r>
+        <w:rPr>
+          <w:rFonts w:ascii="Times New Roman" w:hAnsi="Times New Roman" w:cs="Times New Roman"/>
+          <w:sz w:val="28"/>
+          <w:szCs w:val="28"/>
+        </w:rPr>
+        <w:t>Конструкция рабочего места (стола, стула, кресла и т.п.) должна обесп</w:t>
+      </w:r>
+      <w:r>
+        <w:rPr>
+          <w:rFonts w:ascii="Times New Roman" w:hAnsi="Times New Roman" w:cs="Times New Roman"/>
+          <w:sz w:val="28"/>
+          <w:szCs w:val="28"/>
+        </w:rPr>
+        <w:t>е</w:t>
+      </w:r>
+      <w:r>
+        <w:rPr>
+          <w:rFonts w:ascii="Times New Roman" w:hAnsi="Times New Roman" w:cs="Times New Roman"/>
+          <w:sz w:val="28"/>
+          <w:szCs w:val="28"/>
+        </w:rPr>
+        <w:t>чивать поддержание рациональной рабочей позы - корпус выпрямлен, с</w:t>
+      </w:r>
+      <w:r>
+        <w:rPr>
+          <w:rFonts w:ascii="Times New Roman" w:hAnsi="Times New Roman" w:cs="Times New Roman"/>
+          <w:sz w:val="28"/>
+          <w:szCs w:val="28"/>
+        </w:rPr>
+        <w:t>о</w:t>
+      </w:r>
+      <w:r>
+        <w:rPr>
+          <w:rFonts w:ascii="Times New Roman" w:hAnsi="Times New Roman" w:cs="Times New Roman"/>
+          <w:sz w:val="28"/>
+          <w:szCs w:val="28"/>
+        </w:rPr>
+        <w:t>хранены естественные изгибы позвоночного столба, голова слегка накл</w:t>
+      </w:r>
+      <w:r>
+        <w:rPr>
+          <w:rFonts w:ascii="Times New Roman" w:hAnsi="Times New Roman" w:cs="Times New Roman"/>
+          <w:sz w:val="28"/>
+          <w:szCs w:val="28"/>
+        </w:rPr>
+        <w:t>о</w:t>
+      </w:r>
+      <w:r>
+        <w:rPr>
+          <w:rFonts w:ascii="Times New Roman" w:hAnsi="Times New Roman" w:cs="Times New Roman"/>
+          <w:sz w:val="28"/>
+          <w:szCs w:val="28"/>
+        </w:rPr>
+        <w:t>нена вперед, для снятия статического напряжения с плечевого пояса и рук предплечья опираются на поверхность стола. Рациональная рабочая поза позволит  снизить напряжение мышц шейно-плечевой области, мышц спины и предупредить развитие утомления.</w:t>
+      </w:r>
+    </w:p>
+    <w:p>
+      <w:pPr>
+        <w:pStyle w:val="ConsPlusNormal"/>
+        <w:widowControl/>
+        <w:numPr>
+          <w:ilvl w:val="0"/>
+          <w:numId w:val="8"/>
+        </w:numPr>
+        <w:tabs>
+          <w:tab w:val="left" w:pos="851"/>
+        </w:tabs>
+        <w:spacing w:line="360" w:lineRule="auto"/>
+        <w:ind w:left="426" w:firstLine="0"/>
+        <w:jc w:val="both"/>
+        <w:rPr>
+          <w:rFonts w:ascii="Times New Roman" w:hAnsi="Times New Roman" w:cs="Times New Roman"/>
+          <w:sz w:val="28"/>
+          <w:szCs w:val="28"/>
+        </w:rPr>
+      </w:pPr>
+      <w:r>
+        <w:rPr>
+          <w:rFonts w:ascii="Times New Roman" w:hAnsi="Times New Roman" w:cs="Times New Roman"/>
+          <w:sz w:val="28"/>
+          <w:szCs w:val="28"/>
+        </w:rPr>
+        <w:t>Рабочий стул (кресло) должен быть подъемно-поворотным, регулируемым по высоте и углам наклона сиденья и спинки, а также расстоянию спинки от переднего края сиденья, при этом регулировка каждого параметра должна быть независимой, легко осуществляемой и иметь надежную фи</w:t>
+      </w:r>
+      <w:r>
+        <w:rPr>
+          <w:rFonts w:ascii="Times New Roman" w:hAnsi="Times New Roman" w:cs="Times New Roman"/>
+          <w:sz w:val="28"/>
+          <w:szCs w:val="28"/>
+        </w:rPr>
+        <w:t>к</w:t>
+      </w:r>
+      <w:r>
+        <w:rPr>
+          <w:rFonts w:ascii="Times New Roman" w:hAnsi="Times New Roman" w:cs="Times New Roman"/>
+          <w:sz w:val="28"/>
+          <w:szCs w:val="28"/>
+        </w:rPr>
+        <w:t>сацию.</w:t>
+      </w:r>
+    </w:p>
+    <w:p>
+      <w:pPr>
+        <w:pStyle w:val="ConsPlusNormal"/>
+        <w:widowControl/>
+        <w:numPr>
+          <w:ilvl w:val="0"/>
+          <w:numId w:val="8"/>
+        </w:numPr>
+        <w:tabs>
+          <w:tab w:val="left" w:pos="851"/>
+        </w:tabs>
+        <w:spacing w:line="360" w:lineRule="auto"/>
+        <w:ind w:left="426" w:firstLine="0"/>
+        <w:jc w:val="both"/>
+        <w:rPr>
+          <w:rFonts w:ascii="Times New Roman" w:hAnsi="Times New Roman" w:cs="Times New Roman"/>
+          <w:sz w:val="28"/>
+          <w:szCs w:val="28"/>
+        </w:rPr>
+      </w:pPr>
+      <w:proofErr w:type="gramStart"/>
+      <w:r>
+        <w:rPr>
+          <w:rFonts w:ascii="Times New Roman" w:hAnsi="Times New Roman" w:cs="Times New Roman"/>
+          <w:sz w:val="28"/>
+          <w:szCs w:val="28"/>
+        </w:rPr>
+        <w:t xml:space="preserve">При наличии высокого стола и стула, не соответствующих росту </w:t>
+      </w:r>
+      <w:r>
+        <w:rPr>
+          <w:rFonts w:ascii="Times New Roman" w:hAnsi="Times New Roman" w:cs="Times New Roman"/>
+          <w:sz w:val="28"/>
+          <w:szCs w:val="28"/>
+        </w:rPr>
+        <w:t>работника</w:t>
+      </w:r>
+      <w:r>
+        <w:rPr>
+          <w:rFonts w:ascii="Times New Roman" w:hAnsi="Times New Roman" w:cs="Times New Roman"/>
+          <w:sz w:val="28"/>
+          <w:szCs w:val="28"/>
+        </w:rPr>
+        <w:t>, следует использовать регулируемую по высоте подставку для ног.</w:t>
+      </w:r>
+      <w:proofErr w:type="gramEnd"/>
+    </w:p>
+    <w:p>
+      <w:pPr>
+        <w:pStyle w:val="ConsPlusNormal"/>
+        <w:widowControl/>
+        <w:spacing w:line="360" w:lineRule="auto"/>
+        <w:jc w:val="both"/>
+        <w:rPr>
+          <w:rFonts w:ascii="Times New Roman" w:hAnsi="Times New Roman" w:cs="Times New Roman"/>
+          <w:sz w:val="28"/>
+          <w:szCs w:val="28"/>
+        </w:rPr>
+      </w:pPr>
+      <w:r>
+        <w:rPr>
+          <w:rFonts w:ascii="Times New Roman" w:hAnsi="Times New Roman" w:cs="Times New Roman"/>
+          <w:sz w:val="28"/>
+          <w:szCs w:val="28"/>
+        </w:rPr>
+        <w:t>Важным</w:t>
+      </w:r>
+      <w:r>
+        <w:rPr>
+          <w:rFonts w:ascii="Times New Roman" w:hAnsi="Times New Roman" w:cs="Times New Roman"/>
+          <w:sz w:val="28"/>
+          <w:szCs w:val="28"/>
+        </w:rPr>
+        <w:t xml:space="preserve"> гигиеническим фактором рабочего процесса является удобство восприятия картинки монитора ПЭВМ. Для этого экран должен удовлетворять требованиям:</w:t>
+      </w:r>
+    </w:p>
+    <w:p>
+      <w:pPr>
+        <w:pStyle w:val="ConsPlusNormal"/>
+        <w:widowControl/>
+        <w:numPr>
+          <w:ilvl w:val="0"/>
+          <w:numId w:val="6"/>
+        </w:numPr>
+        <w:tabs>
+          <w:tab w:val="left" w:pos="851"/>
+        </w:tabs>
+        <w:spacing w:line="360" w:lineRule="auto"/>
+        <w:ind w:left="426" w:firstLine="0"/>
+        <w:jc w:val="both"/>
+        <w:rPr>
+          <w:rFonts w:ascii="Times New Roman" w:hAnsi="Times New Roman" w:cs="Times New Roman"/>
+          <w:sz w:val="28"/>
+          <w:szCs w:val="28"/>
+        </w:rPr>
+      </w:pPr>
+      <w:proofErr w:type="gramStart"/>
+      <w:r>
+        <w:rPr>
+          <w:rFonts w:ascii="Times New Roman" w:hAnsi="Times New Roman" w:cs="Times New Roman"/>
+          <w:sz w:val="28"/>
+          <w:szCs w:val="28"/>
+        </w:rPr>
+        <w:t>Возможность изменения</w:t>
+      </w:r>
+      <w:r>
+        <w:rPr>
+          <w:rFonts w:ascii="Times New Roman" w:hAnsi="Times New Roman" w:cs="Times New Roman"/>
+          <w:sz w:val="28"/>
+          <w:szCs w:val="28"/>
+        </w:rPr>
+        <w:t xml:space="preserve"> </w:t>
+      </w:r>
+      <w:r>
+        <w:rPr>
+          <w:rFonts w:ascii="Times New Roman" w:hAnsi="Times New Roman" w:cs="Times New Roman"/>
+          <w:sz w:val="28"/>
+          <w:szCs w:val="28"/>
+        </w:rPr>
+        <w:t>угла поворота в горизонтальной и вертикальной плоскостях с фиксацией в удобном для пользователя положении.</w:t>
+      </w:r>
+      <w:proofErr w:type="gramEnd"/>
+    </w:p>
+    <w:p>
+      <w:pPr>
+        <w:pStyle w:val="ConsPlusNormal"/>
+        <w:widowControl/>
+        <w:numPr>
+          <w:ilvl w:val="0"/>
+          <w:numId w:val="6"/>
+        </w:numPr>
+        <w:tabs>
+          <w:tab w:val="left" w:pos="851"/>
+        </w:tabs>
+        <w:spacing w:line="360" w:lineRule="auto"/>
+        <w:ind w:left="426" w:firstLine="0"/>
+        <w:jc w:val="both"/>
+        <w:rPr>
+          <w:rFonts w:ascii="Times New Roman" w:hAnsi="Times New Roman" w:cs="Times New Roman"/>
+          <w:sz w:val="28"/>
+          <w:szCs w:val="28"/>
+        </w:rPr>
+      </w:pPr>
+      <w:r>
+        <w:rPr>
+          <w:rFonts w:ascii="Times New Roman" w:hAnsi="Times New Roman" w:cs="Times New Roman"/>
+          <w:sz w:val="28"/>
+          <w:szCs w:val="28"/>
+        </w:rPr>
+        <w:t>Возможность регулировки яркости и контрастности матрицы экрана.</w:t>
+      </w:r>
+    </w:p>
+    <w:p>
+      <w:pPr>
+        <w:pStyle w:val="ConsPlusNormal"/>
+        <w:widowControl/>
+        <w:numPr>
+          <w:ilvl w:val="0"/>
+          <w:numId w:val="6"/>
+        </w:numPr>
+        <w:tabs>
+          <w:tab w:val="left" w:pos="851"/>
+        </w:tabs>
+        <w:spacing w:line="360" w:lineRule="auto"/>
+        <w:ind w:left="426" w:firstLine="0"/>
+        <w:jc w:val="both"/>
+        <w:rPr>
+          <w:rFonts w:ascii="Times New Roman" w:hAnsi="Times New Roman" w:cs="Times New Roman"/>
+          <w:sz w:val="28"/>
+          <w:szCs w:val="28"/>
+        </w:rPr>
+      </w:pPr>
+      <w:r>
+        <w:rPr>
+          <w:rFonts w:ascii="Times New Roman" w:hAnsi="Times New Roman" w:cs="Times New Roman"/>
+          <w:sz w:val="28"/>
+          <w:szCs w:val="28"/>
+        </w:rPr>
+        <w:t>П</w:t>
+      </w:r>
+      <w:r>
+        <w:rPr>
+          <w:rFonts w:ascii="Times New Roman" w:hAnsi="Times New Roman" w:cs="Times New Roman"/>
+          <w:sz w:val="28"/>
+          <w:szCs w:val="28"/>
+        </w:rPr>
+        <w:t xml:space="preserve">оверхность экрана </w:t>
+      </w:r>
+      <w:r>
+        <w:rPr>
+          <w:rFonts w:ascii="Times New Roman" w:hAnsi="Times New Roman" w:cs="Times New Roman"/>
+          <w:sz w:val="28"/>
+          <w:szCs w:val="28"/>
+        </w:rPr>
+        <w:t xml:space="preserve">должна </w:t>
+      </w:r>
+      <w:r>
+        <w:rPr>
+          <w:rFonts w:ascii="Times New Roman" w:hAnsi="Times New Roman" w:cs="Times New Roman"/>
+          <w:sz w:val="28"/>
+          <w:szCs w:val="28"/>
+        </w:rPr>
+        <w:t>бы</w:t>
+      </w:r>
+      <w:r>
+        <w:rPr>
+          <w:rFonts w:ascii="Times New Roman" w:hAnsi="Times New Roman" w:cs="Times New Roman"/>
+          <w:sz w:val="28"/>
+          <w:szCs w:val="28"/>
+        </w:rPr>
+        <w:t>ть</w:t>
+      </w:r>
+      <w:r>
+        <w:rPr>
+          <w:rFonts w:ascii="Times New Roman" w:hAnsi="Times New Roman" w:cs="Times New Roman"/>
+          <w:sz w:val="28"/>
+          <w:szCs w:val="28"/>
+        </w:rPr>
+        <w:t xml:space="preserve"> матовой, </w:t>
+      </w:r>
+      <w:r>
+        <w:rPr>
+          <w:rFonts w:ascii="Times New Roman" w:hAnsi="Times New Roman" w:cs="Times New Roman"/>
+          <w:sz w:val="28"/>
+          <w:szCs w:val="28"/>
+        </w:rPr>
+        <w:t>что позволит избежать появления бликов.</w:t>
+      </w:r>
+    </w:p>
+    <w:p>
+      <w:pPr>
+        <w:pStyle w:val="ConsPlusNormal"/>
+        <w:widowControl/>
+        <w:tabs>
+          <w:tab w:val="left" w:pos="851"/>
+        </w:tabs>
+        <w:spacing w:line="360" w:lineRule="auto"/>
+        <w:ind w:firstLine="0"/>
+        <w:jc w:val="both"/>
+        <w:rPr>
+          <w:rFonts w:ascii="Times New Roman" w:hAnsi="Times New Roman" w:cs="Times New Roman"/>
+          <w:sz w:val="28"/>
+          <w:szCs w:val="28"/>
+        </w:rPr>
+      </w:pPr>
+      <w:r>
+        <w:rPr>
+          <w:rFonts w:ascii="Times New Roman" w:hAnsi="Times New Roman" w:cs="Times New Roman"/>
+          <w:sz w:val="28"/>
+          <w:szCs w:val="28"/>
+        </w:rPr>
+        <w:tab/>
+        <w:t>В процессе работы за ПВЭМ необходимо строго соблюдать режим труда и отдыха</w:t>
+      </w:r>
+      <w:r>
+        <w:rPr>
+          <w:rFonts w:ascii="Times New Roman" w:hAnsi="Times New Roman" w:cs="Times New Roman"/>
+          <w:sz w:val="28"/>
+          <w:szCs w:val="28"/>
+        </w:rPr>
+        <w:t xml:space="preserve">. Максимальная непрерывная продолжительность работы за компьютером не должна составлять более 40 минут, после прохождения, </w:t>
+      </w:r>
+      <w:r>
+        <w:rPr>
+          <w:rFonts w:ascii="Times New Roman" w:hAnsi="Times New Roman" w:cs="Times New Roman"/>
+          <w:sz w:val="28"/>
+          <w:szCs w:val="28"/>
+        </w:rPr>
+        <w:lastRenderedPageBreak/>
+        <w:t>которых необходимо выполнять профилактические упражнения для органов зрения и другие физкультурные мероприятия.</w:t>
+      </w:r>
+    </w:p>
+    <w:p>
+      <w:pPr>
+        <w:pStyle w:val="4"/>
         <w:numPr>
           <w:ilvl w:val="3"/>
           <w:numId w:val="1"/>
         </w:numPr>
-        <w:rPr>
-          <w:rFonts w:eastAsiaTheme="majorEastAsia" w:cstheme="majorBidi"/>
+      </w:pPr>
+      <w:r>
+        <w:t>Микроклимат</w:t>
+      </w:r>
+      <w:r>
+        <w:t xml:space="preserve"> на рабочем месте</w:t>
+      </w:r>
+    </w:p>
+    <w:p>
+      <w:pPr>
+        <w:pStyle w:val="a4"/>
+        <w:ind w:left="1080"/>
+        <w:rPr>
+          <w:rFonts w:eastAsiaTheme="majorEastAsia"/>
+        </w:rPr>
+      </w:pPr>
+    </w:p>
+    <w:p>
+      <w:pPr>
+        <w:shd w:val="clear" w:color="auto" w:fill="FFFFFF"/>
+        <w:spacing w:line="360" w:lineRule="auto"/>
+        <w:ind w:firstLine="708"/>
+        <w:rPr>
+          <w:color w:val="000000"/>
+          <w:szCs w:val="28"/>
+        </w:rPr>
+      </w:pPr>
+      <w:r>
+        <w:rPr>
+          <w:color w:val="000000"/>
+          <w:szCs w:val="28"/>
+        </w:rPr>
+        <w:t>Микроклимат помещений - это климат внутренней среды помещений, который определяется действующими на организм человека сочетаниями температуры, влажности и скорости движения воздуха, а также температуры окружающих поверхностей.</w:t>
+      </w:r>
+    </w:p>
+    <w:p>
+      <w:pPr>
+        <w:pStyle w:val="a4"/>
+        <w:spacing w:line="360" w:lineRule="auto"/>
+        <w:ind w:left="0" w:firstLine="708"/>
+        <w:rPr>
+          <w:rFonts w:eastAsiaTheme="majorEastAsia"/>
+        </w:rPr>
+      </w:pPr>
+      <w:r>
+        <w:rPr>
+          <w:rFonts w:eastAsiaTheme="majorEastAsia"/>
+        </w:rPr>
+        <w:t>ГОСТ 12.1.005-88 описывает основные параметрические требования к микроклимату помещений для работы с ПЭВМ:</w:t>
+      </w:r>
+    </w:p>
+    <w:p>
+      <w:pPr>
+        <w:pStyle w:val="a4"/>
+        <w:numPr>
+          <w:ilvl w:val="0"/>
+          <w:numId w:val="9"/>
+        </w:numPr>
+        <w:tabs>
+          <w:tab w:val="left" w:pos="851"/>
+        </w:tabs>
+        <w:spacing w:line="360" w:lineRule="auto"/>
+        <w:ind w:left="426" w:firstLine="0"/>
+        <w:rPr>
+          <w:rFonts w:eastAsiaTheme="majorEastAsia"/>
+        </w:rPr>
+      </w:pPr>
+      <w:r>
+        <w:rPr>
+          <w:rFonts w:eastAsiaTheme="majorEastAsia"/>
+        </w:rPr>
+        <w:t>Температура</w:t>
+      </w:r>
+      <w:r>
+        <w:rPr>
+          <w:rFonts w:eastAsiaTheme="majorEastAsia"/>
+        </w:rPr>
+        <w:t xml:space="preserve"> помещения в теплый период должна составлять </w:t>
+      </w:r>
+      <w:r>
+        <w:rPr>
           <w:bCs/>
           <w:iCs/>
-        </w:rPr>
-      </w:pPr>
-      <w:r>
-        <w:rPr>
-          <w:rFonts w:eastAsiaTheme="majorEastAsia" w:cstheme="majorBidi"/>
+          <w:szCs w:val="28"/>
+        </w:rPr>
+        <w:t>20-</w:t>
+      </w:r>
+      <w:r>
+        <w:rPr>
           <w:bCs/>
           <w:iCs/>
-        </w:rPr>
-        <w:t>Анализ микроклимата на рабочем месте</w:t>
+          <w:szCs w:val="28"/>
+        </w:rPr>
+        <w:t>24</w:t>
+      </w:r>
+      <w:proofErr w:type="gramStart"/>
+      <w:r>
+        <w:rPr>
+          <w:bCs/>
+          <w:iCs/>
+          <w:szCs w:val="28"/>
+        </w:rPr>
+        <w:t xml:space="preserve"> </w:t>
+      </w:r>
+      <w:r>
+        <w:rPr>
+          <w:bCs/>
+          <w:iCs/>
+          <w:szCs w:val="28"/>
+        </w:rPr>
+        <w:sym w:font="Symbol" w:char="F0B0"/>
+      </w:r>
+      <w:r>
+        <w:rPr>
+          <w:bCs/>
+          <w:iCs/>
+          <w:szCs w:val="28"/>
+        </w:rPr>
+        <w:t>С</w:t>
+      </w:r>
+      <w:proofErr w:type="gramEnd"/>
+      <w:r>
+        <w:rPr>
+          <w:bCs/>
+          <w:iCs/>
+          <w:szCs w:val="28"/>
+        </w:rPr>
+        <w:t xml:space="preserve">, в холодный – 22-24 </w:t>
+      </w:r>
+      <w:r>
+        <w:rPr>
+          <w:bCs/>
+          <w:iCs/>
+          <w:szCs w:val="28"/>
+        </w:rPr>
+        <w:sym w:font="Symbol" w:char="F0B0"/>
+      </w:r>
+      <w:r>
+        <w:rPr>
+          <w:bCs/>
+          <w:iCs/>
+          <w:szCs w:val="28"/>
+        </w:rPr>
+        <w:t>С</w:t>
+      </w:r>
+      <w:r>
+        <w:rPr>
+          <w:bCs/>
+          <w:iCs/>
+          <w:szCs w:val="28"/>
+        </w:rPr>
+        <w:t xml:space="preserve">, в переходный – 18-22 </w:t>
+      </w:r>
+      <w:r>
+        <w:rPr>
+          <w:bCs/>
+          <w:iCs/>
+          <w:szCs w:val="28"/>
+        </w:rPr>
+        <w:sym w:font="Symbol" w:char="F0B0"/>
+      </w:r>
+      <w:r>
+        <w:rPr>
+          <w:bCs/>
+          <w:iCs/>
+          <w:szCs w:val="28"/>
+        </w:rPr>
+        <w:t>С</w:t>
+      </w:r>
+      <w:r>
+        <w:rPr>
+          <w:bCs/>
+          <w:iCs/>
+          <w:szCs w:val="28"/>
+        </w:rPr>
+        <w:t>;</w:t>
       </w:r>
     </w:p>
     <w:p>
       <w:pPr>
         <w:pStyle w:val="a4"/>
+        <w:numPr>
+          <w:ilvl w:val="0"/>
+          <w:numId w:val="9"/>
+        </w:numPr>
+        <w:tabs>
+          <w:tab w:val="left" w:pos="851"/>
+        </w:tabs>
+        <w:spacing w:line="360" w:lineRule="auto"/>
+        <w:ind w:left="426" w:firstLine="0"/>
+        <w:rPr>
+          <w:rFonts w:eastAsiaTheme="majorEastAsia"/>
+        </w:rPr>
+      </w:pPr>
+      <w:r>
+        <w:rPr>
+          <w:bCs/>
+          <w:iCs/>
+          <w:szCs w:val="28"/>
+        </w:rPr>
+        <w:t>Допуск температурных колебаний должен быть не более 4%</w:t>
+      </w:r>
+      <w:r>
+        <w:rPr>
+          <w:bCs/>
+          <w:iCs/>
+          <w:szCs w:val="28"/>
+        </w:rPr>
+        <w:t>;</w:t>
+      </w:r>
+    </w:p>
+    <w:p>
+      <w:pPr>
+        <w:pStyle w:val="a4"/>
+        <w:numPr>
+          <w:ilvl w:val="0"/>
+          <w:numId w:val="9"/>
+        </w:numPr>
+        <w:tabs>
+          <w:tab w:val="left" w:pos="851"/>
+        </w:tabs>
+        <w:spacing w:line="360" w:lineRule="auto"/>
+        <w:ind w:left="426" w:firstLine="0"/>
+        <w:rPr>
+          <w:rFonts w:eastAsiaTheme="majorEastAsia"/>
+        </w:rPr>
+      </w:pPr>
+      <w:r>
+        <w:rPr>
+          <w:rFonts w:eastAsiaTheme="majorEastAsia"/>
+        </w:rPr>
+        <w:t>Подвижность воздуха – от 0,1 до 0,2 м/</w:t>
+      </w:r>
+      <w:proofErr w:type="gramStart"/>
+      <w:r>
+        <w:rPr>
+          <w:rFonts w:eastAsiaTheme="majorEastAsia"/>
+        </w:rPr>
+        <w:t>с</w:t>
+      </w:r>
+      <w:proofErr w:type="gramEnd"/>
+      <w:r>
+        <w:rPr>
+          <w:rFonts w:eastAsiaTheme="majorEastAsia"/>
+        </w:rPr>
+        <w:t>;</w:t>
+      </w:r>
+    </w:p>
+    <w:p>
+      <w:pPr>
+        <w:pStyle w:val="a4"/>
+        <w:numPr>
+          <w:ilvl w:val="0"/>
+          <w:numId w:val="9"/>
+        </w:numPr>
+        <w:tabs>
+          <w:tab w:val="left" w:pos="851"/>
+        </w:tabs>
+        <w:spacing w:line="360" w:lineRule="auto"/>
+        <w:ind w:left="426" w:firstLine="0"/>
+        <w:rPr>
+          <w:rFonts w:eastAsiaTheme="majorEastAsia"/>
+        </w:rPr>
+      </w:pPr>
+      <w:r>
+        <w:rPr>
+          <w:rFonts w:eastAsiaTheme="majorEastAsia"/>
+        </w:rPr>
+        <w:t>Влажность воздуха – 60-70%</w:t>
+      </w:r>
+      <w:r>
+        <w:rPr>
+          <w:rFonts w:eastAsiaTheme="majorEastAsia"/>
+          <w:lang w:val="en-US"/>
+        </w:rPr>
+        <w:t>;</w:t>
+      </w:r>
+    </w:p>
+    <w:p>
+      <w:pPr>
+        <w:pStyle w:val="a4"/>
+        <w:numPr>
+          <w:ilvl w:val="0"/>
+          <w:numId w:val="9"/>
+        </w:numPr>
+        <w:tabs>
+          <w:tab w:val="left" w:pos="851"/>
+        </w:tabs>
+        <w:spacing w:line="360" w:lineRule="auto"/>
+        <w:ind w:left="426" w:firstLine="0"/>
+        <w:rPr>
+          <w:rFonts w:eastAsiaTheme="majorEastAsia"/>
+        </w:rPr>
+      </w:pPr>
+      <w:r>
+        <w:rPr>
+          <w:rFonts w:eastAsiaTheme="majorEastAsia"/>
+        </w:rPr>
+        <w:t>Недопустимость запыленности и загазованности воздуха.</w:t>
+      </w:r>
+    </w:p>
+    <w:p>
+      <w:pPr>
+        <w:spacing w:line="360" w:lineRule="auto"/>
+        <w:ind w:firstLine="708"/>
+        <w:rPr>
+          <w:rFonts w:eastAsiaTheme="majorEastAsia"/>
+        </w:rPr>
+      </w:pPr>
+      <w:r>
+        <w:rPr>
+          <w:rFonts w:eastAsiaTheme="majorEastAsia"/>
+        </w:rPr>
+        <w:t xml:space="preserve">Нарушение указанных норм может привести к  </w:t>
+      </w:r>
+      <w:r>
+        <w:rPr>
+          <w:rFonts w:eastAsiaTheme="majorEastAsia"/>
+        </w:rPr>
+        <w:t>появлению ряда негативных последствий для человека:</w:t>
+      </w:r>
+    </w:p>
+    <w:p>
+      <w:pPr>
+        <w:pStyle w:val="a4"/>
+        <w:numPr>
+          <w:ilvl w:val="0"/>
+          <w:numId w:val="10"/>
+        </w:numPr>
+        <w:tabs>
+          <w:tab w:val="left" w:pos="851"/>
+        </w:tabs>
+        <w:spacing w:line="360" w:lineRule="auto"/>
+        <w:ind w:left="426" w:firstLine="0"/>
+        <w:rPr>
+          <w:rFonts w:eastAsiaTheme="majorEastAsia"/>
+        </w:rPr>
+      </w:pPr>
+      <w:r>
+        <w:rPr>
+          <w:rFonts w:eastAsiaTheme="majorEastAsia"/>
+        </w:rPr>
+        <w:t>Снижение работоспособности</w:t>
+      </w:r>
+      <w:r>
+        <w:rPr>
+          <w:rFonts w:eastAsiaTheme="majorEastAsia"/>
+          <w:lang w:val="en-US"/>
+        </w:rPr>
+        <w:t>;</w:t>
+      </w:r>
+    </w:p>
+    <w:p>
+      <w:pPr>
+        <w:pStyle w:val="a4"/>
+        <w:numPr>
+          <w:ilvl w:val="0"/>
+          <w:numId w:val="10"/>
+        </w:numPr>
+        <w:tabs>
+          <w:tab w:val="left" w:pos="851"/>
+        </w:tabs>
+        <w:spacing w:line="360" w:lineRule="auto"/>
+        <w:ind w:left="426" w:firstLine="0"/>
+        <w:rPr>
+          <w:rFonts w:eastAsiaTheme="majorEastAsia"/>
+        </w:rPr>
+      </w:pPr>
+      <w:r>
+        <w:rPr>
+          <w:rFonts w:eastAsiaTheme="majorEastAsia"/>
+        </w:rPr>
+        <w:t>Нарушение самочувствия.</w:t>
+      </w:r>
+    </w:p>
+    <w:p>
+      <w:pPr>
+        <w:pStyle w:val="4"/>
         <w:numPr>
           <w:ilvl w:val="3"/>
           <w:numId w:val="1"/>
         </w:numPr>
-        <w:rPr>
-          <w:rFonts w:eastAsiaTheme="majorEastAsia" w:cstheme="majorBidi"/>
-          <w:bCs/>
-          <w:iCs/>
-        </w:rPr>
-      </w:pPr>
-      <w:r>
-        <w:rPr>
-          <w:rFonts w:eastAsiaTheme="majorEastAsia" w:cstheme="majorBidi"/>
-          <w:bCs/>
-          <w:iCs/>
-        </w:rPr>
-        <w:t>Анализ освещенности рабочего места</w:t>
-      </w:r>
-    </w:p>
-    <w:p>
-      <w:pPr>
-        <w:pStyle w:val="a4"/>
+      </w:pPr>
+      <w:r>
+        <w:t>Освещенность</w:t>
+      </w:r>
+      <w:r>
+        <w:t xml:space="preserve"> рабочего места</w:t>
+      </w:r>
+    </w:p>
+    <w:p>
+      <w:pPr>
+        <w:ind w:left="708"/>
+        <w:rPr>
+          <w:rFonts w:eastAsiaTheme="majorEastAsia"/>
+        </w:rPr>
+      </w:pPr>
+    </w:p>
+    <w:p>
+      <w:pPr>
+        <w:spacing w:line="360" w:lineRule="auto"/>
+        <w:ind w:firstLine="708"/>
+        <w:rPr>
+          <w:rFonts w:eastAsiaTheme="majorEastAsia"/>
+        </w:rPr>
+      </w:pPr>
+      <w:r>
+        <w:rPr>
+          <w:rFonts w:eastAsiaTheme="majorEastAsia"/>
+        </w:rPr>
+        <w:t>Свет играет очень большую роль в рабочем процессе. Хорошо спроектированная система освещения способствует повышению работоспособности и оказывает положительное психологическое воздействие на трудящегося.</w:t>
+      </w:r>
+    </w:p>
+    <w:p>
+      <w:pPr>
+        <w:spacing w:line="360" w:lineRule="auto"/>
+        <w:ind w:firstLine="708"/>
+        <w:rPr>
+          <w:rFonts w:eastAsiaTheme="majorEastAsia"/>
+        </w:rPr>
+      </w:pPr>
+      <w:r>
+        <w:rPr>
+          <w:rFonts w:eastAsiaTheme="majorEastAsia"/>
+        </w:rPr>
+        <w:t xml:space="preserve">При недостатке освещенности на рабочем месте обостряются проблемы со зрением, так как человек, работающий за ПЭВМ, вынужден больше напрягать зрительные органы. </w:t>
+      </w:r>
+    </w:p>
+    <w:p>
+      <w:pPr>
+        <w:spacing w:line="360" w:lineRule="auto"/>
+        <w:ind w:firstLine="708"/>
+        <w:rPr>
+          <w:rFonts w:eastAsiaTheme="majorEastAsia"/>
+        </w:rPr>
+      </w:pPr>
+      <w:r>
+        <w:rPr>
+          <w:rFonts w:eastAsiaTheme="majorEastAsia"/>
+        </w:rPr>
+        <w:lastRenderedPageBreak/>
+        <w:t xml:space="preserve"> Существует три вида освещения рабочего пространства: естественное, искусственное и совмещенное.</w:t>
+      </w:r>
+    </w:p>
+    <w:p>
+      <w:pPr>
+        <w:spacing w:line="360" w:lineRule="auto"/>
+        <w:ind w:firstLine="708"/>
+        <w:rPr>
+          <w:rFonts w:eastAsiaTheme="majorEastAsia"/>
+        </w:rPr>
+      </w:pPr>
+      <w:r>
+        <w:rPr>
+          <w:rFonts w:eastAsiaTheme="majorEastAsia"/>
+        </w:rPr>
+        <w:t xml:space="preserve">Естественное освещение – </w:t>
+      </w:r>
+      <w:r>
+        <w:rPr>
+          <w:rFonts w:eastAsiaTheme="majorEastAsia"/>
+        </w:rPr>
+        <w:t xml:space="preserve">это </w:t>
+      </w:r>
+      <w:r>
+        <w:rPr>
+          <w:rFonts w:eastAsiaTheme="majorEastAsia"/>
+        </w:rPr>
+        <w:t>освещение</w:t>
+      </w:r>
+      <w:r>
+        <w:rPr>
+          <w:rFonts w:eastAsiaTheme="majorEastAsia"/>
+        </w:rPr>
+        <w:t>, создаваемое направленным или рассеянным светом или светом неба, проникающим через световые проемы</w:t>
+      </w:r>
+      <w:r>
+        <w:rPr>
+          <w:rFonts w:eastAsiaTheme="majorEastAsia"/>
+        </w:rPr>
+        <w:t xml:space="preserve"> помещени</w:t>
+      </w:r>
+      <w:r>
+        <w:rPr>
+          <w:rFonts w:eastAsiaTheme="majorEastAsia"/>
+        </w:rPr>
+        <w:t>я.</w:t>
+      </w:r>
+    </w:p>
+    <w:p>
+      <w:pPr>
+        <w:spacing w:line="360" w:lineRule="auto"/>
+        <w:ind w:firstLine="708"/>
+      </w:pPr>
+      <w:r>
+        <w:rPr>
+          <w:rFonts w:eastAsiaTheme="majorEastAsia"/>
+        </w:rPr>
+        <w:t>Искусственное освещение – это освещение рабочего пространства, создаваемое при помощи осветительных приборов. Данный тип освещения применяется при работе в темное время суток и днем, когда не удается обеспечить нормированные показатели естественного освещения. Одним из типов искусственного освещения является  рабочее (остальные типы: аварийное, эвакуационное и охранное), которое подразделяется на общее и комбинированное.</w:t>
+      </w:r>
+      <w:r>
+        <w:rPr>
+          <w:rFonts w:eastAsiaTheme="majorEastAsia"/>
+        </w:rPr>
+        <w:t xml:space="preserve"> Комбинированный тип освещения должен применяться в помещениях, где установлены ПЭВМ согласно </w:t>
+      </w:r>
+      <w:proofErr w:type="spellStart"/>
+      <w:r>
+        <w:t>СНиП</w:t>
+      </w:r>
+      <w:proofErr w:type="spellEnd"/>
+      <w:r>
+        <w:t xml:space="preserve"> II-4-79</w:t>
+      </w:r>
+      <w:r>
+        <w:t xml:space="preserve">. </w:t>
+      </w:r>
+    </w:p>
+    <w:p>
+      <w:pPr>
+        <w:spacing w:line="360" w:lineRule="auto"/>
+        <w:ind w:firstLine="708"/>
+      </w:pPr>
+      <w:r>
+        <w:t>Единицей измерения освещенности помещения является «люкс». Требования к величине освещенности отображены в таблице 9.3.1.3.1.</w:t>
+      </w:r>
+    </w:p>
+    <w:p>
+      <w:pPr>
+        <w:spacing w:line="360" w:lineRule="auto"/>
+        <w:ind w:firstLine="708"/>
+      </w:pPr>
+    </w:p>
+    <w:p>
+      <w:pPr>
+        <w:spacing w:line="360" w:lineRule="auto"/>
+        <w:ind w:firstLine="708"/>
+      </w:pPr>
+      <w:r>
+        <w:rPr>
+          <w:b/>
+        </w:rPr>
+        <w:t>Таблица 9.3.1.3.1.</w:t>
+      </w:r>
+      <w:r>
+        <w:rPr>
+          <w:b/>
+        </w:rPr>
+        <w:t xml:space="preserve">  </w:t>
+      </w:r>
+      <w:r>
+        <w:t>Нормы освещенности рабочего пространства</w:t>
+      </w:r>
+    </w:p>
+    <w:tbl>
+      <w:tblPr>
+        <w:tblStyle w:val="af0"/>
+        <w:tblW w:w="0" w:type="auto"/>
+        <w:tblLook w:val="04A0"/>
+      </w:tblPr>
+      <w:tblGrid>
+        <w:gridCol w:w="3237"/>
+        <w:gridCol w:w="3237"/>
+        <w:gridCol w:w="3238"/>
+      </w:tblGrid>
+      <w:tr>
+        <w:tc>
+          <w:tcPr>
+            <w:tcW w:w="3237" w:type="dxa"/>
+          </w:tcPr>
+          <w:p>
+            <w:pPr>
+              <w:spacing w:line="360" w:lineRule="auto"/>
+              <w:jc w:val="center"/>
+            </w:pPr>
+          </w:p>
+        </w:tc>
+        <w:tc>
+          <w:tcPr>
+            <w:tcW w:w="3237" w:type="dxa"/>
+            <w:vAlign w:val="center"/>
+          </w:tcPr>
+          <w:p>
+            <w:pPr>
+              <w:spacing w:line="360" w:lineRule="auto"/>
+              <w:jc w:val="center"/>
+            </w:pPr>
+            <w:r>
+              <w:t>Общая освещенность</w:t>
+            </w:r>
+            <w:r>
+              <w:t>, лк</w:t>
+            </w:r>
+          </w:p>
+        </w:tc>
+        <w:tc>
+          <w:tcPr>
+            <w:tcW w:w="3238" w:type="dxa"/>
+            <w:vAlign w:val="center"/>
+          </w:tcPr>
+          <w:p>
+            <w:pPr>
+              <w:spacing w:line="360" w:lineRule="auto"/>
+              <w:jc w:val="center"/>
+            </w:pPr>
+            <w:r>
+              <w:t>Комбинированная освещенность</w:t>
+            </w:r>
+            <w:r>
+              <w:t>, лк</w:t>
+            </w:r>
+          </w:p>
+        </w:tc>
+      </w:tr>
+      <w:tr>
+        <w:tc>
+          <w:tcPr>
+            <w:tcW w:w="3237" w:type="dxa"/>
+          </w:tcPr>
+          <w:p>
+            <w:pPr>
+              <w:spacing w:line="360" w:lineRule="auto"/>
+              <w:jc w:val="center"/>
+            </w:pPr>
+            <w:r>
+              <w:t>Зрительная работа высокой точности</w:t>
+            </w:r>
+          </w:p>
+        </w:tc>
+        <w:tc>
+          <w:tcPr>
+            <w:tcW w:w="3237" w:type="dxa"/>
+            <w:vAlign w:val="center"/>
+          </w:tcPr>
+          <w:p>
+            <w:pPr>
+              <w:spacing w:line="360" w:lineRule="auto"/>
+              <w:jc w:val="center"/>
+            </w:pPr>
+            <w:r>
+              <w:t>300</w:t>
+            </w:r>
+          </w:p>
+        </w:tc>
+        <w:tc>
+          <w:tcPr>
+            <w:tcW w:w="3238" w:type="dxa"/>
+            <w:vAlign w:val="center"/>
+          </w:tcPr>
+          <w:p>
+            <w:pPr>
+              <w:spacing w:line="360" w:lineRule="auto"/>
+              <w:jc w:val="center"/>
+            </w:pPr>
+            <w:r>
+              <w:t>750</w:t>
+            </w:r>
+          </w:p>
+        </w:tc>
+      </w:tr>
+      <w:tr>
+        <w:tc>
+          <w:tcPr>
+            <w:tcW w:w="3237" w:type="dxa"/>
+          </w:tcPr>
+          <w:p>
+            <w:pPr>
+              <w:spacing w:line="360" w:lineRule="auto"/>
+              <w:jc w:val="center"/>
+            </w:pPr>
+            <w:r>
+              <w:t>Зрительная работа средней точности</w:t>
+            </w:r>
+          </w:p>
+        </w:tc>
+        <w:tc>
+          <w:tcPr>
+            <w:tcW w:w="3237" w:type="dxa"/>
+            <w:vAlign w:val="center"/>
+          </w:tcPr>
+          <w:p>
+            <w:pPr>
+              <w:spacing w:line="360" w:lineRule="auto"/>
+              <w:jc w:val="center"/>
+            </w:pPr>
+            <w:r>
+              <w:t>200</w:t>
+            </w:r>
+          </w:p>
+        </w:tc>
+        <w:tc>
+          <w:tcPr>
+            <w:tcW w:w="3238" w:type="dxa"/>
+            <w:vAlign w:val="center"/>
+          </w:tcPr>
+          <w:p>
+            <w:pPr>
+              <w:spacing w:line="360" w:lineRule="auto"/>
+              <w:jc w:val="center"/>
+            </w:pPr>
+            <w:r>
+              <w:t>300</w:t>
+            </w:r>
+          </w:p>
+        </w:tc>
+      </w:tr>
+    </w:tbl>
+    <w:p>
+      <w:pPr>
+        <w:spacing w:line="360" w:lineRule="auto"/>
+        <w:ind w:firstLine="708"/>
+      </w:pPr>
+    </w:p>
+    <w:p>
+      <w:pPr>
+        <w:spacing w:line="360" w:lineRule="auto"/>
+        <w:ind w:firstLine="708"/>
+        <w:rPr>
+          <w:rFonts w:eastAsiaTheme="majorEastAsia"/>
+        </w:rPr>
+      </w:pPr>
+      <w:r>
+        <w:t>Одно из важных гигиенических требований – это создание равномерного освещения рабочего пространства. Игнорирование или не следование данному правилу ведет к перенапряжению зрительных органов, а впоследствии к заметному ухудшению зрения.</w:t>
+      </w:r>
+    </w:p>
+    <w:p>
+      <w:pPr>
+        <w:spacing w:line="360" w:lineRule="auto"/>
+        <w:ind w:firstLine="708"/>
+        <w:rPr>
+          <w:rFonts w:eastAsiaTheme="majorEastAsia"/>
+        </w:rPr>
+      </w:pPr>
+      <w:r>
+        <w:rPr>
+          <w:rFonts w:eastAsiaTheme="majorEastAsia"/>
+        </w:rPr>
+        <w:t xml:space="preserve">  </w:t>
+      </w:r>
+    </w:p>
+    <w:p>
+      <w:pPr>
+        <w:pStyle w:val="4"/>
         <w:numPr>
           <w:ilvl w:val="3"/>
           <w:numId w:val="1"/>
         </w:numPr>
-        <w:rPr>
-          <w:rFonts w:eastAsiaTheme="majorEastAsia" w:cstheme="majorBidi"/>
-          <w:bCs/>
-          <w:iCs/>
-        </w:rPr>
-      </w:pPr>
-      <w:r>
-        <w:rPr>
-          <w:rFonts w:eastAsiaTheme="majorEastAsia" w:cstheme="majorBidi"/>
-          <w:bCs/>
-          <w:iCs/>
-        </w:rPr>
-        <w:t>Анализ шума на рабочем месте</w:t>
+      </w:pPr>
+      <w:r>
+        <w:lastRenderedPageBreak/>
+        <w:t>Шум</w:t>
+      </w:r>
+      <w:r>
+        <w:t xml:space="preserve"> на рабочем месте</w:t>
       </w:r>
     </w:p>
     <w:p>
       <w:pPr>
         <w:pStyle w:val="a4"/>
+        <w:rPr>
+          <w:rFonts w:eastAsiaTheme="majorEastAsia"/>
+        </w:rPr>
+      </w:pPr>
+    </w:p>
+    <w:p>
+      <w:pPr>
+        <w:spacing w:line="360" w:lineRule="auto"/>
+        <w:ind w:firstLine="708"/>
+        <w:rPr>
+          <w:rFonts w:eastAsiaTheme="majorEastAsia"/>
+        </w:rPr>
+      </w:pPr>
+      <w:r>
+        <w:rPr>
+          <w:rFonts w:eastAsiaTheme="majorEastAsia"/>
+        </w:rPr>
+        <w:t>Шум – это общебиологический раздражитель</w:t>
+      </w:r>
+      <w:r>
+        <w:rPr>
+          <w:rFonts w:eastAsiaTheme="majorEastAsia"/>
+        </w:rPr>
+        <w:t>,</w:t>
+      </w:r>
+      <w:r>
+        <w:rPr>
+          <w:rFonts w:eastAsiaTheme="majorEastAsia"/>
+        </w:rPr>
+        <w:t xml:space="preserve"> и в определенных условиях </w:t>
+      </w:r>
+      <w:r>
+        <w:rPr>
+          <w:rFonts w:eastAsiaTheme="majorEastAsia"/>
+        </w:rPr>
+        <w:t xml:space="preserve">он </w:t>
+      </w:r>
+      <w:r>
+        <w:rPr>
+          <w:rFonts w:eastAsiaTheme="majorEastAsia"/>
+        </w:rPr>
+        <w:t xml:space="preserve">может влиять на </w:t>
+      </w:r>
+      <w:r>
+        <w:rPr>
+          <w:rFonts w:eastAsiaTheme="majorEastAsia"/>
+        </w:rPr>
+        <w:t>системы</w:t>
+      </w:r>
+      <w:r>
+        <w:rPr>
+          <w:rFonts w:eastAsiaTheme="majorEastAsia"/>
+        </w:rPr>
+        <w:t xml:space="preserve"> орган</w:t>
+      </w:r>
+      <w:r>
+        <w:rPr>
+          <w:rFonts w:eastAsiaTheme="majorEastAsia"/>
+        </w:rPr>
+        <w:t>ов</w:t>
+      </w:r>
+      <w:r>
+        <w:rPr>
+          <w:rFonts w:eastAsiaTheme="majorEastAsia"/>
+        </w:rPr>
+        <w:t xml:space="preserve"> и </w:t>
+      </w:r>
+      <w:r>
+        <w:rPr>
+          <w:rFonts w:eastAsiaTheme="majorEastAsia"/>
+        </w:rPr>
+        <w:t>организм человека в целом</w:t>
+      </w:r>
+      <w:r>
+        <w:rPr>
+          <w:rFonts w:eastAsiaTheme="majorEastAsia"/>
+        </w:rPr>
+        <w:t>.</w:t>
+      </w:r>
+      <w:r>
+        <w:rPr>
+          <w:rFonts w:eastAsiaTheme="majorEastAsia"/>
+        </w:rPr>
+        <w:t xml:space="preserve"> Подвергаясь постоянному шумовому воздействию,</w:t>
+      </w:r>
+      <w:r>
+        <w:rPr>
+          <w:rFonts w:eastAsiaTheme="majorEastAsia"/>
+        </w:rPr>
+        <w:t xml:space="preserve"> страдают не только органы слуха, но и центральная нервная система и отделы головного мозга. Это приводит к быстрому утомлению, потере концентрации и снижению производительности.</w:t>
+      </w:r>
+    </w:p>
+    <w:p>
+      <w:pPr>
+        <w:spacing w:line="360" w:lineRule="auto"/>
+        <w:ind w:firstLine="708"/>
+        <w:rPr>
+          <w:rFonts w:eastAsiaTheme="majorEastAsia"/>
+        </w:rPr>
+      </w:pPr>
+      <w:r>
+        <w:rPr>
+          <w:rFonts w:eastAsiaTheme="majorEastAsia"/>
+        </w:rPr>
+        <w:t xml:space="preserve">На рабочем месте оператора ПЭВМ существует множество различных </w:t>
+      </w:r>
+      <w:r>
+        <w:rPr>
+          <w:rFonts w:eastAsiaTheme="majorEastAsia"/>
+        </w:rPr>
+        <w:t xml:space="preserve">источников </w:t>
+      </w:r>
+      <w:r>
+        <w:rPr>
+          <w:rFonts w:eastAsiaTheme="majorEastAsia"/>
+        </w:rPr>
+        <w:t>шума</w:t>
+      </w:r>
+      <w:r>
+        <w:rPr>
+          <w:rFonts w:eastAsiaTheme="majorEastAsia"/>
+        </w:rPr>
+        <w:t xml:space="preserve">: компьютерный вентилятор, система кондиционирования, звук печатающего принтера и т.д. </w:t>
+      </w:r>
+    </w:p>
+    <w:p>
+      <w:pPr>
+        <w:spacing w:line="360" w:lineRule="auto"/>
+        <w:ind w:firstLine="708"/>
+        <w:rPr>
+          <w:rFonts w:eastAsiaTheme="majorEastAsia"/>
+        </w:rPr>
+      </w:pPr>
+      <w:r>
+        <w:rPr>
+          <w:rFonts w:eastAsiaTheme="majorEastAsia"/>
+        </w:rPr>
+        <w:t xml:space="preserve">В соответствии с </w:t>
+      </w:r>
+      <w:proofErr w:type="spellStart"/>
+      <w:r>
+        <w:t>СанПиН</w:t>
+      </w:r>
+      <w:proofErr w:type="spellEnd"/>
+      <w:r>
+        <w:t xml:space="preserve"> 2.2.2./2.4.1340-03</w:t>
+      </w:r>
+      <w:r>
+        <w:t xml:space="preserve"> </w:t>
+      </w:r>
+      <w:r>
+        <w:rPr>
+          <w:rFonts w:eastAsiaTheme="majorEastAsia"/>
+        </w:rPr>
+        <w:t xml:space="preserve">допустимый уровень звукового давления при работе с ПЭВМ не должен превышать 60 дБ. Если указанный шумовой порог превышается, то нормирование уровня звука достигается за счет установки малошумного оборудования или установки специальных звукопоглощающих панелей.  </w:t>
+      </w:r>
+    </w:p>
+    <w:p>
+      <w:pPr>
+        <w:rPr>
+          <w:rFonts w:eastAsiaTheme="majorEastAsia"/>
+        </w:rPr>
+      </w:pPr>
+    </w:p>
+    <w:p>
+      <w:pPr>
+        <w:pStyle w:val="4"/>
         <w:numPr>
           <w:ilvl w:val="3"/>
           <w:numId w:val="1"/>
         </w:numPr>
-        <w:rPr>
-          <w:rFonts w:eastAsiaTheme="majorEastAsia" w:cstheme="majorBidi"/>
-          <w:bCs/>
-          <w:iCs/>
-        </w:rPr>
-      </w:pPr>
-      <w:r>
-        <w:rPr>
-          <w:rFonts w:eastAsiaTheme="majorEastAsia" w:cstheme="majorBidi"/>
-          <w:bCs/>
-          <w:iCs/>
-        </w:rPr>
-        <w:t>Анализ излучений на рабочем месте</w:t>
+      </w:pPr>
+      <w:r>
+        <w:t>Электромагнитные и ионизирующие и</w:t>
+      </w:r>
+      <w:r>
+        <w:t>злучения</w:t>
+      </w:r>
+      <w:r>
+        <w:t xml:space="preserve"> на рабочем месте</w:t>
+      </w:r>
+    </w:p>
+    <w:p>
+      <w:pPr>
+        <w:pStyle w:val="a4"/>
+        <w:rPr>
+          <w:rFonts w:eastAsiaTheme="majorEastAsia"/>
+        </w:rPr>
+      </w:pPr>
+    </w:p>
+    <w:p>
+      <w:pPr>
+        <w:spacing w:line="360" w:lineRule="auto"/>
+        <w:ind w:firstLine="708"/>
+        <w:rPr>
+          <w:rFonts w:eastAsiaTheme="majorEastAsia"/>
+        </w:rPr>
+      </w:pPr>
+      <w:r>
+        <w:rPr>
+          <w:rFonts w:eastAsiaTheme="majorEastAsia"/>
+        </w:rPr>
+        <w:t>Электромагнитное излучение – это излучения, которое прямо или косвенно вызывает ионизацию среды.</w:t>
+      </w:r>
+      <w:r>
+        <w:rPr>
+          <w:rFonts w:eastAsiaTheme="majorEastAsia"/>
+        </w:rPr>
+        <w:t xml:space="preserve"> Для человека данный тип излучения представляет большую опасность и приводит к возникновению различных патологий.</w:t>
+      </w:r>
+      <w:r>
+        <w:rPr>
+          <w:rFonts w:eastAsiaTheme="majorEastAsia"/>
+        </w:rPr>
+        <w:t xml:space="preserve"> </w:t>
+      </w:r>
+    </w:p>
+    <w:p>
+      <w:pPr>
+        <w:spacing w:line="360" w:lineRule="auto"/>
+        <w:ind w:firstLine="708"/>
+        <w:rPr>
+          <w:rFonts w:eastAsiaTheme="majorEastAsia"/>
+        </w:rPr>
+      </w:pPr>
+      <w:r>
+        <w:rPr>
+          <w:rFonts w:eastAsiaTheme="majorEastAsia"/>
+        </w:rPr>
+        <w:t>Основным источником электромагнитного излучения на рабочем месте инженера-программиста является монитор. Чтобы защититься от воздействия излучения необходимо следовать правилам:</w:t>
+      </w:r>
+    </w:p>
+    <w:p>
+      <w:pPr>
+        <w:pStyle w:val="a4"/>
+        <w:numPr>
+          <w:ilvl w:val="0"/>
+          <w:numId w:val="11"/>
+        </w:numPr>
+        <w:spacing w:line="360" w:lineRule="auto"/>
+        <w:rPr>
+          <w:rFonts w:eastAsiaTheme="majorEastAsia"/>
+        </w:rPr>
+      </w:pPr>
+      <w:r>
+        <w:rPr>
+          <w:rFonts w:eastAsiaTheme="majorEastAsia"/>
+        </w:rPr>
+        <w:t xml:space="preserve">Произвести замену </w:t>
+      </w:r>
+      <w:proofErr w:type="spellStart"/>
+      <w:r>
+        <w:rPr>
+          <w:rFonts w:eastAsiaTheme="majorEastAsia"/>
+        </w:rPr>
+        <w:t>ЭЛТ-монитора</w:t>
+      </w:r>
+      <w:proofErr w:type="spellEnd"/>
+      <w:r>
+        <w:rPr>
+          <w:rFonts w:eastAsiaTheme="majorEastAsia"/>
+        </w:rPr>
+        <w:t xml:space="preserve"> (электронно-лучевая трубка)</w:t>
+      </w:r>
+      <w:r>
+        <w:rPr>
+          <w:rFonts w:eastAsiaTheme="majorEastAsia"/>
+        </w:rPr>
+        <w:t xml:space="preserve">   </w:t>
+      </w:r>
+      <w:r>
+        <w:rPr>
+          <w:rFonts w:eastAsiaTheme="majorEastAsia"/>
+        </w:rPr>
+        <w:t xml:space="preserve">на жидкокристаллический или </w:t>
+      </w:r>
+      <w:r>
+        <w:rPr>
+          <w:rFonts w:eastAsiaTheme="majorEastAsia"/>
+          <w:lang w:val="en-US"/>
+        </w:rPr>
+        <w:t>LED</w:t>
+      </w:r>
+      <w:r>
+        <w:rPr>
+          <w:rFonts w:eastAsiaTheme="majorEastAsia"/>
+        </w:rPr>
+        <w:t xml:space="preserve"> аналог, так как уровень их излучения на порядок ниже</w:t>
+      </w:r>
+      <w:r>
+        <w:rPr>
+          <w:rFonts w:eastAsiaTheme="majorEastAsia"/>
+        </w:rPr>
+        <w:t>;</w:t>
+      </w:r>
+    </w:p>
+    <w:p>
+      <w:pPr>
+        <w:pStyle w:val="a4"/>
+        <w:numPr>
+          <w:ilvl w:val="0"/>
+          <w:numId w:val="11"/>
+        </w:numPr>
+        <w:spacing w:line="360" w:lineRule="auto"/>
+        <w:rPr>
+          <w:rFonts w:eastAsiaTheme="majorEastAsia"/>
+        </w:rPr>
+      </w:pPr>
+      <w:r>
+        <w:rPr>
+          <w:rFonts w:eastAsiaTheme="majorEastAsia"/>
+        </w:rPr>
+        <w:lastRenderedPageBreak/>
+        <w:t>Не оставлять компьютер включенным, если он не используется. Вместо этого перевести его в «спящий» режим,  чтобы прекратить процесс излучения</w:t>
+      </w:r>
+      <w:r>
+        <w:rPr>
+          <w:rFonts w:eastAsiaTheme="majorEastAsia"/>
+        </w:rPr>
+        <w:t>;</w:t>
+      </w:r>
+    </w:p>
+    <w:p>
+      <w:pPr>
+        <w:pStyle w:val="a4"/>
+        <w:numPr>
+          <w:ilvl w:val="0"/>
+          <w:numId w:val="11"/>
+        </w:numPr>
+        <w:spacing w:line="360" w:lineRule="auto"/>
+        <w:rPr>
+          <w:rFonts w:eastAsiaTheme="majorEastAsia"/>
+        </w:rPr>
+      </w:pPr>
+      <w:r>
+        <w:rPr>
+          <w:rFonts w:eastAsiaTheme="majorEastAsia"/>
+        </w:rPr>
+        <w:t>Установить монитор в угол, чтобы излучение поглощалось стенами</w:t>
+      </w:r>
+      <w:r>
+        <w:rPr>
+          <w:rFonts w:eastAsiaTheme="majorEastAsia"/>
+        </w:rPr>
+        <w:t>;</w:t>
+      </w:r>
+    </w:p>
+    <w:p>
+      <w:pPr>
+        <w:pStyle w:val="a4"/>
+        <w:numPr>
+          <w:ilvl w:val="0"/>
+          <w:numId w:val="11"/>
+        </w:numPr>
+        <w:spacing w:line="360" w:lineRule="auto"/>
+        <w:rPr>
+          <w:rFonts w:eastAsiaTheme="majorEastAsia"/>
+        </w:rPr>
+      </w:pPr>
+      <w:r>
+        <w:rPr>
+          <w:rFonts w:eastAsiaTheme="majorEastAsia"/>
+        </w:rPr>
+        <w:t>По возможности сокращать время работы за компьютером.</w:t>
+      </w:r>
+    </w:p>
+    <w:p>
+      <w:pPr>
+        <w:spacing w:line="360" w:lineRule="auto"/>
+        <w:ind w:firstLine="708"/>
+        <w:rPr>
+          <w:rFonts w:eastAsiaTheme="majorEastAsia"/>
+        </w:rPr>
+      </w:pPr>
+      <w:r>
+        <w:rPr>
+          <w:rFonts w:eastAsiaTheme="majorEastAsia"/>
+        </w:rPr>
+        <w:t xml:space="preserve">Ионизирующее излучение – это излучение, вызывающие ионизацию среды. Является очень опасным для человека, так как потоки заряженных частиц  приводят к разрушениям организма на клеточном уровне. </w:t>
+      </w:r>
+    </w:p>
+    <w:p>
+      <w:pPr>
+        <w:spacing w:line="360" w:lineRule="auto"/>
+        <w:ind w:firstLine="708"/>
+        <w:rPr>
+          <w:rFonts w:eastAsiaTheme="majorEastAsia"/>
+        </w:rPr>
+      </w:pPr>
+      <w:r>
+        <w:rPr>
+          <w:rFonts w:eastAsiaTheme="majorEastAsia"/>
+        </w:rPr>
+        <w:t>Средствами защиты от и</w:t>
+      </w:r>
+      <w:r>
+        <w:rPr>
+          <w:rFonts w:eastAsiaTheme="majorEastAsia"/>
+        </w:rPr>
+        <w:t>онизирующего излучения являются:</w:t>
+      </w:r>
+    </w:p>
+    <w:p>
+      <w:pPr>
+        <w:pStyle w:val="a4"/>
+        <w:numPr>
+          <w:ilvl w:val="0"/>
+          <w:numId w:val="12"/>
+        </w:numPr>
+        <w:spacing w:line="360" w:lineRule="auto"/>
+        <w:rPr>
+          <w:rFonts w:eastAsiaTheme="majorEastAsia"/>
+        </w:rPr>
+      </w:pPr>
+      <w:r>
+        <w:rPr>
+          <w:rFonts w:eastAsiaTheme="majorEastAsia"/>
+        </w:rPr>
+        <w:t>Реглам</w:t>
+      </w:r>
+      <w:r>
+        <w:rPr>
+          <w:rFonts w:eastAsiaTheme="majorEastAsia"/>
+        </w:rPr>
+        <w:t>ентирование времени работы</w:t>
+      </w:r>
+      <w:r>
+        <w:rPr>
+          <w:rFonts w:eastAsiaTheme="majorEastAsia"/>
+        </w:rPr>
+        <w:t xml:space="preserve"> за компьютером согласно санитарным нормам</w:t>
+      </w:r>
+      <w:r>
+        <w:rPr>
+          <w:rFonts w:eastAsiaTheme="majorEastAsia"/>
+        </w:rPr>
+        <w:t>;</w:t>
+      </w:r>
+    </w:p>
+    <w:p>
+      <w:pPr>
+        <w:pStyle w:val="a4"/>
+        <w:numPr>
+          <w:ilvl w:val="0"/>
+          <w:numId w:val="12"/>
+        </w:numPr>
+        <w:spacing w:line="360" w:lineRule="auto"/>
+        <w:rPr>
+          <w:rFonts w:eastAsiaTheme="majorEastAsia"/>
+        </w:rPr>
+      </w:pPr>
+      <w:r>
+        <w:rPr>
+          <w:rFonts w:eastAsiaTheme="majorEastAsia"/>
+        </w:rPr>
+        <w:t xml:space="preserve">Нахождение на расстоянии 40 см и больше от экрана монитора. Излучение на такой дистанции составляет 0,08 </w:t>
+      </w:r>
+      <w:proofErr w:type="spellStart"/>
+      <w:r>
+        <w:rPr>
+          <w:rFonts w:eastAsiaTheme="majorEastAsia"/>
+        </w:rPr>
+        <w:t>мкР</w:t>
+      </w:r>
+      <w:proofErr w:type="spellEnd"/>
+      <w:r>
+        <w:rPr>
+          <w:rFonts w:eastAsiaTheme="majorEastAsia"/>
+        </w:rPr>
+        <w:t>/ч, что не превышает нормы.</w:t>
       </w:r>
     </w:p>
     <w:p>
@@ -21572,6 +23608,16 @@
     </w:p>
     <w:p>
       <w:pPr>
+        <w:pStyle w:val="a4"/>
+      </w:pPr>
+    </w:p>
+    <w:p>
+      <w:pPr>
+        <w:pStyle w:val="a4"/>
+      </w:pPr>
+    </w:p>
+    <w:p>
+      <w:pPr>
         <w:pStyle w:val="3"/>
         <w:numPr>
           <w:ilvl w:val="2"/>
@@ -21723,6 +23769,7 @@
         </w:numPr>
       </w:pPr>
       <w:r>
+        <w:lastRenderedPageBreak/>
         <w:t xml:space="preserve"> </w:t>
       </w:r>
       <w:bookmarkStart w:id="47" w:name="_Toc417380460"/>
@@ -22096,7 +24143,7 @@
                       <w:noProof/>
                       <w:sz w:val="24"/>
                     </w:rPr>
-                    <w:t>6</w:t>
+                    <w:t>40</w:t>
                   </w:r>
                   <w:r>
                     <w:rPr>
@@ -22879,6 +24926,334 @@
 <file path=word/numbering.xml><?xml version="1.0" encoding="utf-8"?>
 <w:numbering xmlns:ve="http://schemas.openxmlformats.org/markup-compatibility/2006" xmlns:o="urn:schemas-microsoft-com:office:office" xmlns:r="http://schemas.openxmlformats.org/officeDocument/2006/relationships" xmlns:m="http://schemas.openxmlformats.org/officeDocument/2006/math" xmlns:v="urn:schemas-microsoft-com:vml" xmlns:wp="http://schemas.openxmlformats.org/drawingml/2006/wordprocessingDrawing" xmlns:w10="urn:schemas-microsoft-com:office:word" xmlns:w="http://schemas.openxmlformats.org/wordprocessingml/2006/main" xmlns:wne="http://schemas.microsoft.com/office/word/2006/wordml">
   <w:abstractNum w:abstractNumId="0">
+    <w:nsid w:val="097455DE"/>
+    <w:multiLevelType w:val="hybridMultilevel"/>
+    <w:tmpl w:val="F0988EE8"/>
+    <w:lvl w:ilvl="0" w:tplc="81A8ADB8">
+      <w:start w:val="1"/>
+      <w:numFmt w:val="decimal"/>
+      <w:lvlText w:val="%1."/>
+      <w:lvlJc w:val="left"/>
+      <w:pPr>
+        <w:ind w:left="1069" w:hanging="360"/>
+      </w:pPr>
+      <w:rPr>
+        <w:rFonts w:hint="default"/>
+      </w:rPr>
+    </w:lvl>
+    <w:lvl w:ilvl="1" w:tplc="04190019" w:tentative="1">
+      <w:start w:val="1"/>
+      <w:numFmt w:val="lowerLetter"/>
+      <w:lvlText w:val="%2."/>
+      <w:lvlJc w:val="left"/>
+      <w:pPr>
+        <w:ind w:left="1789" w:hanging="360"/>
+      </w:pPr>
+    </w:lvl>
+    <w:lvl w:ilvl="2" w:tplc="0419001B" w:tentative="1">
+      <w:start w:val="1"/>
+      <w:numFmt w:val="lowerRoman"/>
+      <w:lvlText w:val="%3."/>
+      <w:lvlJc w:val="right"/>
+      <w:pPr>
+        <w:ind w:left="2509" w:hanging="180"/>
+      </w:pPr>
+    </w:lvl>
+    <w:lvl w:ilvl="3" w:tplc="0419000F" w:tentative="1">
+      <w:start w:val="1"/>
+      <w:numFmt w:val="decimal"/>
+      <w:lvlText w:val="%4."/>
+      <w:lvlJc w:val="left"/>
+      <w:pPr>
+        <w:ind w:left="3229" w:hanging="360"/>
+      </w:pPr>
+    </w:lvl>
+    <w:lvl w:ilvl="4" w:tplc="04190019" w:tentative="1">
+      <w:start w:val="1"/>
+      <w:numFmt w:val="lowerLetter"/>
+      <w:lvlText w:val="%5."/>
+      <w:lvlJc w:val="left"/>
+      <w:pPr>
+        <w:ind w:left="3949" w:hanging="360"/>
+      </w:pPr>
+    </w:lvl>
+    <w:lvl w:ilvl="5" w:tplc="0419001B" w:tentative="1">
+      <w:start w:val="1"/>
+      <w:numFmt w:val="lowerRoman"/>
+      <w:lvlText w:val="%6."/>
+      <w:lvlJc w:val="right"/>
+      <w:pPr>
+        <w:ind w:left="4669" w:hanging="180"/>
+      </w:pPr>
+    </w:lvl>
+    <w:lvl w:ilvl="6" w:tplc="0419000F" w:tentative="1">
+      <w:start w:val="1"/>
+      <w:numFmt w:val="decimal"/>
+      <w:lvlText w:val="%7."/>
+      <w:lvlJc w:val="left"/>
+      <w:pPr>
+        <w:ind w:left="5389" w:hanging="360"/>
+      </w:pPr>
+    </w:lvl>
+    <w:lvl w:ilvl="7" w:tplc="04190019" w:tentative="1">
+      <w:start w:val="1"/>
+      <w:numFmt w:val="lowerLetter"/>
+      <w:lvlText w:val="%8."/>
+      <w:lvlJc w:val="left"/>
+      <w:pPr>
+        <w:ind w:left="6109" w:hanging="360"/>
+      </w:pPr>
+    </w:lvl>
+    <w:lvl w:ilvl="8" w:tplc="0419001B" w:tentative="1">
+      <w:start w:val="1"/>
+      <w:numFmt w:val="lowerRoman"/>
+      <w:lvlText w:val="%9."/>
+      <w:lvlJc w:val="right"/>
+      <w:pPr>
+        <w:ind w:left="6829" w:hanging="180"/>
+      </w:pPr>
+    </w:lvl>
+  </w:abstractNum>
+  <w:abstractNum w:abstractNumId="1">
+    <w:nsid w:val="0CEE2BEE"/>
+    <w:multiLevelType w:val="multilevel"/>
+    <w:tmpl w:val="CF32367C"/>
+    <w:lvl w:ilvl="0">
+      <w:start w:val="1"/>
+      <w:numFmt w:val="decimal"/>
+      <w:lvlText w:val="%1."/>
+      <w:lvlJc w:val="left"/>
+      <w:pPr>
+        <w:tabs>
+          <w:tab w:val="num" w:pos="927"/>
+        </w:tabs>
+        <w:ind w:left="927" w:hanging="360"/>
+      </w:pPr>
+      <w:rPr>
+        <w:rFonts w:hint="default"/>
+        <w:sz w:val="28"/>
+        <w:szCs w:val="28"/>
+      </w:rPr>
+    </w:lvl>
+    <w:lvl w:ilvl="1" w:tentative="1">
+      <w:start w:val="1"/>
+      <w:numFmt w:val="bullet"/>
+      <w:lvlText w:val="o"/>
+      <w:lvlJc w:val="left"/>
+      <w:pPr>
+        <w:tabs>
+          <w:tab w:val="num" w:pos="1647"/>
+        </w:tabs>
+        <w:ind w:left="1647" w:hanging="360"/>
+      </w:pPr>
+      <w:rPr>
+        <w:rFonts w:ascii="Courier New" w:hAnsi="Courier New" w:hint="default"/>
+        <w:sz w:val="20"/>
+      </w:rPr>
+    </w:lvl>
+    <w:lvl w:ilvl="2" w:tentative="1">
+      <w:start w:val="1"/>
+      <w:numFmt w:val="bullet"/>
+      <w:lvlText w:val=""/>
+      <w:lvlJc w:val="left"/>
+      <w:pPr>
+        <w:tabs>
+          <w:tab w:val="num" w:pos="2367"/>
+        </w:tabs>
+        <w:ind w:left="2367" w:hanging="360"/>
+      </w:pPr>
+      <w:rPr>
+        <w:rFonts w:ascii="Wingdings" w:hAnsi="Wingdings" w:hint="default"/>
+        <w:sz w:val="20"/>
+      </w:rPr>
+    </w:lvl>
+    <w:lvl w:ilvl="3" w:tentative="1">
+      <w:start w:val="1"/>
+      <w:numFmt w:val="bullet"/>
+      <w:lvlText w:val=""/>
+      <w:lvlJc w:val="left"/>
+      <w:pPr>
+        <w:tabs>
+          <w:tab w:val="num" w:pos="3087"/>
+        </w:tabs>
+        <w:ind w:left="3087" w:hanging="360"/>
+      </w:pPr>
+      <w:rPr>
+        <w:rFonts w:ascii="Wingdings" w:hAnsi="Wingdings" w:hint="default"/>
+        <w:sz w:val="20"/>
+      </w:rPr>
+    </w:lvl>
+    <w:lvl w:ilvl="4" w:tentative="1">
+      <w:start w:val="1"/>
+      <w:numFmt w:val="bullet"/>
+      <w:lvlText w:val=""/>
+      <w:lvlJc w:val="left"/>
+      <w:pPr>
+        <w:tabs>
+          <w:tab w:val="num" w:pos="3807"/>
+        </w:tabs>
+        <w:ind w:left="3807" w:hanging="360"/>
+      </w:pPr>
+      <w:rPr>
+        <w:rFonts w:ascii="Wingdings" w:hAnsi="Wingdings" w:hint="default"/>
+        <w:sz w:val="20"/>
+      </w:rPr>
+    </w:lvl>
+    <w:lvl w:ilvl="5" w:tentative="1">
+      <w:start w:val="1"/>
+      <w:numFmt w:val="bullet"/>
+      <w:lvlText w:val=""/>
+      <w:lvlJc w:val="left"/>
+      <w:pPr>
+        <w:tabs>
+          <w:tab w:val="num" w:pos="4527"/>
+        </w:tabs>
+        <w:ind w:left="4527" w:hanging="360"/>
+      </w:pPr>
+      <w:rPr>
+        <w:rFonts w:ascii="Wingdings" w:hAnsi="Wingdings" w:hint="default"/>
+        <w:sz w:val="20"/>
+      </w:rPr>
+    </w:lvl>
+    <w:lvl w:ilvl="6" w:tentative="1">
+      <w:start w:val="1"/>
+      <w:numFmt w:val="bullet"/>
+      <w:lvlText w:val=""/>
+      <w:lvlJc w:val="left"/>
+      <w:pPr>
+        <w:tabs>
+          <w:tab w:val="num" w:pos="5247"/>
+        </w:tabs>
+        <w:ind w:left="5247" w:hanging="360"/>
+      </w:pPr>
+      <w:rPr>
+        <w:rFonts w:ascii="Wingdings" w:hAnsi="Wingdings" w:hint="default"/>
+        <w:sz w:val="20"/>
+      </w:rPr>
+    </w:lvl>
+    <w:lvl w:ilvl="7" w:tentative="1">
+      <w:start w:val="1"/>
+      <w:numFmt w:val="bullet"/>
+      <w:lvlText w:val=""/>
+      <w:lvlJc w:val="left"/>
+      <w:pPr>
+        <w:tabs>
+          <w:tab w:val="num" w:pos="5967"/>
+        </w:tabs>
+        <w:ind w:left="5967" w:hanging="360"/>
+      </w:pPr>
+      <w:rPr>
+        <w:rFonts w:ascii="Wingdings" w:hAnsi="Wingdings" w:hint="default"/>
+        <w:sz w:val="20"/>
+      </w:rPr>
+    </w:lvl>
+    <w:lvl w:ilvl="8" w:tentative="1">
+      <w:start w:val="1"/>
+      <w:numFmt w:val="bullet"/>
+      <w:lvlText w:val=""/>
+      <w:lvlJc w:val="left"/>
+      <w:pPr>
+        <w:tabs>
+          <w:tab w:val="num" w:pos="6687"/>
+        </w:tabs>
+        <w:ind w:left="6687" w:hanging="360"/>
+      </w:pPr>
+      <w:rPr>
+        <w:rFonts w:ascii="Wingdings" w:hAnsi="Wingdings" w:hint="default"/>
+        <w:sz w:val="20"/>
+      </w:rPr>
+    </w:lvl>
+  </w:abstractNum>
+  <w:abstractNum w:abstractNumId="2">
+    <w:nsid w:val="0D953F2C"/>
+    <w:multiLevelType w:val="hybridMultilevel"/>
+    <w:tmpl w:val="8F94BFFC"/>
+    <w:lvl w:ilvl="0" w:tplc="C87A776A">
+      <w:start w:val="1"/>
+      <w:numFmt w:val="decimal"/>
+      <w:lvlText w:val="%1."/>
+      <w:lvlJc w:val="left"/>
+      <w:pPr>
+        <w:ind w:left="1068" w:hanging="360"/>
+      </w:pPr>
+      <w:rPr>
+        <w:rFonts w:hint="default"/>
+      </w:rPr>
+    </w:lvl>
+    <w:lvl w:ilvl="1" w:tplc="04190019" w:tentative="1">
+      <w:start w:val="1"/>
+      <w:numFmt w:val="lowerLetter"/>
+      <w:lvlText w:val="%2."/>
+      <w:lvlJc w:val="left"/>
+      <w:pPr>
+        <w:ind w:left="1788" w:hanging="360"/>
+      </w:pPr>
+    </w:lvl>
+    <w:lvl w:ilvl="2" w:tplc="0419001B" w:tentative="1">
+      <w:start w:val="1"/>
+      <w:numFmt w:val="lowerRoman"/>
+      <w:lvlText w:val="%3."/>
+      <w:lvlJc w:val="right"/>
+      <w:pPr>
+        <w:ind w:left="2508" w:hanging="180"/>
+      </w:pPr>
+    </w:lvl>
+    <w:lvl w:ilvl="3" w:tplc="0419000F" w:tentative="1">
+      <w:start w:val="1"/>
+      <w:numFmt w:val="decimal"/>
+      <w:lvlText w:val="%4."/>
+      <w:lvlJc w:val="left"/>
+      <w:pPr>
+        <w:ind w:left="3228" w:hanging="360"/>
+      </w:pPr>
+    </w:lvl>
+    <w:lvl w:ilvl="4" w:tplc="04190019" w:tentative="1">
+      <w:start w:val="1"/>
+      <w:numFmt w:val="lowerLetter"/>
+      <w:lvlText w:val="%5."/>
+      <w:lvlJc w:val="left"/>
+      <w:pPr>
+        <w:ind w:left="3948" w:hanging="360"/>
+      </w:pPr>
+    </w:lvl>
+    <w:lvl w:ilvl="5" w:tplc="0419001B" w:tentative="1">
+      <w:start w:val="1"/>
+      <w:numFmt w:val="lowerRoman"/>
+      <w:lvlText w:val="%6."/>
+      <w:lvlJc w:val="right"/>
+      <w:pPr>
+        <w:ind w:left="4668" w:hanging="180"/>
+      </w:pPr>
+    </w:lvl>
+    <w:lvl w:ilvl="6" w:tplc="0419000F" w:tentative="1">
+      <w:start w:val="1"/>
+      <w:numFmt w:val="decimal"/>
+      <w:lvlText w:val="%7."/>
+      <w:lvlJc w:val="left"/>
+      <w:pPr>
+        <w:ind w:left="5388" w:hanging="360"/>
+      </w:pPr>
+    </w:lvl>
+    <w:lvl w:ilvl="7" w:tplc="04190019" w:tentative="1">
+      <w:start w:val="1"/>
+      <w:numFmt w:val="lowerLetter"/>
+      <w:lvlText w:val="%8."/>
+      <w:lvlJc w:val="left"/>
+      <w:pPr>
+        <w:ind w:left="6108" w:hanging="360"/>
+      </w:pPr>
+    </w:lvl>
+    <w:lvl w:ilvl="8" w:tplc="0419001B" w:tentative="1">
+      <w:start w:val="1"/>
+      <w:numFmt w:val="lowerRoman"/>
+      <w:lvlText w:val="%9."/>
+      <w:lvlJc w:val="right"/>
+      <w:pPr>
+        <w:ind w:left="6828" w:hanging="180"/>
+      </w:pPr>
+    </w:lvl>
+  </w:abstractNum>
+  <w:abstractNum w:abstractNumId="3">
     <w:nsid w:val="24881FF1"/>
     <w:multiLevelType w:val="hybridMultilevel"/>
     <w:tmpl w:val="409CF2DA"/>
@@ -22991,7 +25366,7 @@
       </w:rPr>
     </w:lvl>
   </w:abstractNum>
-  <w:abstractNum w:abstractNumId="1">
+  <w:abstractNum w:abstractNumId="4">
     <w:nsid w:val="389977E9"/>
     <w:multiLevelType w:val="hybridMultilevel"/>
     <w:tmpl w:val="D2C08542"/>
@@ -23131,7 +25506,7 @@
       </w:rPr>
     </w:lvl>
   </w:abstractNum>
-  <w:abstractNum w:abstractNumId="2">
+  <w:abstractNum w:abstractNumId="5">
     <w:nsid w:val="39384A71"/>
     <w:multiLevelType w:val="multilevel"/>
     <w:tmpl w:val="C2D88BCE"/>
@@ -23252,7 +25627,513 @@
       </w:rPr>
     </w:lvl>
   </w:abstractNum>
-  <w:abstractNum w:abstractNumId="3">
+  <w:abstractNum w:abstractNumId="6">
+    <w:nsid w:val="3D356031"/>
+    <w:multiLevelType w:val="hybridMultilevel"/>
+    <w:tmpl w:val="DEAC2F96"/>
+    <w:lvl w:ilvl="0" w:tplc="BC326316">
+      <w:start w:val="1"/>
+      <w:numFmt w:val="decimal"/>
+      <w:lvlText w:val="%1."/>
+      <w:lvlJc w:val="left"/>
+      <w:pPr>
+        <w:ind w:left="1069" w:hanging="360"/>
+      </w:pPr>
+      <w:rPr>
+        <w:rFonts w:hint="default"/>
+      </w:rPr>
+    </w:lvl>
+    <w:lvl w:ilvl="1" w:tplc="04190019" w:tentative="1">
+      <w:start w:val="1"/>
+      <w:numFmt w:val="lowerLetter"/>
+      <w:lvlText w:val="%2."/>
+      <w:lvlJc w:val="left"/>
+      <w:pPr>
+        <w:ind w:left="1789" w:hanging="360"/>
+      </w:pPr>
+    </w:lvl>
+    <w:lvl w:ilvl="2" w:tplc="0419001B" w:tentative="1">
+      <w:start w:val="1"/>
+      <w:numFmt w:val="lowerRoman"/>
+      <w:lvlText w:val="%3."/>
+      <w:lvlJc w:val="right"/>
+      <w:pPr>
+        <w:ind w:left="2509" w:hanging="180"/>
+      </w:pPr>
+    </w:lvl>
+    <w:lvl w:ilvl="3" w:tplc="0419000F" w:tentative="1">
+      <w:start w:val="1"/>
+      <w:numFmt w:val="decimal"/>
+      <w:lvlText w:val="%4."/>
+      <w:lvlJc w:val="left"/>
+      <w:pPr>
+        <w:ind w:left="3229" w:hanging="360"/>
+      </w:pPr>
+    </w:lvl>
+    <w:lvl w:ilvl="4" w:tplc="04190019" w:tentative="1">
+      <w:start w:val="1"/>
+      <w:numFmt w:val="lowerLetter"/>
+      <w:lvlText w:val="%5."/>
+      <w:lvlJc w:val="left"/>
+      <w:pPr>
+        <w:ind w:left="3949" w:hanging="360"/>
+      </w:pPr>
+    </w:lvl>
+    <w:lvl w:ilvl="5" w:tplc="0419001B" w:tentative="1">
+      <w:start w:val="1"/>
+      <w:numFmt w:val="lowerRoman"/>
+      <w:lvlText w:val="%6."/>
+      <w:lvlJc w:val="right"/>
+      <w:pPr>
+        <w:ind w:left="4669" w:hanging="180"/>
+      </w:pPr>
+    </w:lvl>
+    <w:lvl w:ilvl="6" w:tplc="0419000F" w:tentative="1">
+      <w:start w:val="1"/>
+      <w:numFmt w:val="decimal"/>
+      <w:lvlText w:val="%7."/>
+      <w:lvlJc w:val="left"/>
+      <w:pPr>
+        <w:ind w:left="5389" w:hanging="360"/>
+      </w:pPr>
+    </w:lvl>
+    <w:lvl w:ilvl="7" w:tplc="04190019" w:tentative="1">
+      <w:start w:val="1"/>
+      <w:numFmt w:val="lowerLetter"/>
+      <w:lvlText w:val="%8."/>
+      <w:lvlJc w:val="left"/>
+      <w:pPr>
+        <w:ind w:left="6109" w:hanging="360"/>
+      </w:pPr>
+    </w:lvl>
+    <w:lvl w:ilvl="8" w:tplc="0419001B" w:tentative="1">
+      <w:start w:val="1"/>
+      <w:numFmt w:val="lowerRoman"/>
+      <w:lvlText w:val="%9."/>
+      <w:lvlJc w:val="right"/>
+      <w:pPr>
+        <w:ind w:left="6829" w:hanging="180"/>
+      </w:pPr>
+    </w:lvl>
+  </w:abstractNum>
+  <w:abstractNum w:abstractNumId="7">
+    <w:nsid w:val="43235C2A"/>
+    <w:multiLevelType w:val="hybridMultilevel"/>
+    <w:tmpl w:val="8A64AB20"/>
+    <w:lvl w:ilvl="0" w:tplc="8416C6F8">
+      <w:start w:val="1"/>
+      <w:numFmt w:val="decimal"/>
+      <w:lvlText w:val="%1."/>
+      <w:lvlJc w:val="left"/>
+      <w:pPr>
+        <w:ind w:left="1068" w:hanging="360"/>
+      </w:pPr>
+      <w:rPr>
+        <w:rFonts w:hint="default"/>
+      </w:rPr>
+    </w:lvl>
+    <w:lvl w:ilvl="1" w:tplc="04190019" w:tentative="1">
+      <w:start w:val="1"/>
+      <w:numFmt w:val="lowerLetter"/>
+      <w:lvlText w:val="%2."/>
+      <w:lvlJc w:val="left"/>
+      <w:pPr>
+        <w:ind w:left="1788" w:hanging="360"/>
+      </w:pPr>
+    </w:lvl>
+    <w:lvl w:ilvl="2" w:tplc="0419001B" w:tentative="1">
+      <w:start w:val="1"/>
+      <w:numFmt w:val="lowerRoman"/>
+      <w:lvlText w:val="%3."/>
+      <w:lvlJc w:val="right"/>
+      <w:pPr>
+        <w:ind w:left="2508" w:hanging="180"/>
+      </w:pPr>
+    </w:lvl>
+    <w:lvl w:ilvl="3" w:tplc="0419000F" w:tentative="1">
+      <w:start w:val="1"/>
+      <w:numFmt w:val="decimal"/>
+      <w:lvlText w:val="%4."/>
+      <w:lvlJc w:val="left"/>
+      <w:pPr>
+        <w:ind w:left="3228" w:hanging="360"/>
+      </w:pPr>
+    </w:lvl>
+    <w:lvl w:ilvl="4" w:tplc="04190019" w:tentative="1">
+      <w:start w:val="1"/>
+      <w:numFmt w:val="lowerLetter"/>
+      <w:lvlText w:val="%5."/>
+      <w:lvlJc w:val="left"/>
+      <w:pPr>
+        <w:ind w:left="3948" w:hanging="360"/>
+      </w:pPr>
+    </w:lvl>
+    <w:lvl w:ilvl="5" w:tplc="0419001B" w:tentative="1">
+      <w:start w:val="1"/>
+      <w:numFmt w:val="lowerRoman"/>
+      <w:lvlText w:val="%6."/>
+      <w:lvlJc w:val="right"/>
+      <w:pPr>
+        <w:ind w:left="4668" w:hanging="180"/>
+      </w:pPr>
+    </w:lvl>
+    <w:lvl w:ilvl="6" w:tplc="0419000F" w:tentative="1">
+      <w:start w:val="1"/>
+      <w:numFmt w:val="decimal"/>
+      <w:lvlText w:val="%7."/>
+      <w:lvlJc w:val="left"/>
+      <w:pPr>
+        <w:ind w:left="5388" w:hanging="360"/>
+      </w:pPr>
+    </w:lvl>
+    <w:lvl w:ilvl="7" w:tplc="04190019" w:tentative="1">
+      <w:start w:val="1"/>
+      <w:numFmt w:val="lowerLetter"/>
+      <w:lvlText w:val="%8."/>
+      <w:lvlJc w:val="left"/>
+      <w:pPr>
+        <w:ind w:left="6108" w:hanging="360"/>
+      </w:pPr>
+    </w:lvl>
+    <w:lvl w:ilvl="8" w:tplc="0419001B" w:tentative="1">
+      <w:start w:val="1"/>
+      <w:numFmt w:val="lowerRoman"/>
+      <w:lvlText w:val="%9."/>
+      <w:lvlJc w:val="right"/>
+      <w:pPr>
+        <w:ind w:left="6828" w:hanging="180"/>
+      </w:pPr>
+    </w:lvl>
+  </w:abstractNum>
+  <w:abstractNum w:abstractNumId="8">
+    <w:nsid w:val="64363193"/>
+    <w:multiLevelType w:val="hybridMultilevel"/>
+    <w:tmpl w:val="0C0CA356"/>
+    <w:lvl w:ilvl="0" w:tplc="77CAF03E">
+      <w:start w:val="1"/>
+      <w:numFmt w:val="decimal"/>
+      <w:lvlText w:val="%1."/>
+      <w:lvlJc w:val="left"/>
+      <w:pPr>
+        <w:ind w:left="1211" w:hanging="360"/>
+      </w:pPr>
+      <w:rPr>
+        <w:rFonts w:hint="default"/>
+      </w:rPr>
+    </w:lvl>
+    <w:lvl w:ilvl="1" w:tplc="04190019" w:tentative="1">
+      <w:start w:val="1"/>
+      <w:numFmt w:val="lowerLetter"/>
+      <w:lvlText w:val="%2."/>
+      <w:lvlJc w:val="left"/>
+      <w:pPr>
+        <w:ind w:left="1931" w:hanging="360"/>
+      </w:pPr>
+    </w:lvl>
+    <w:lvl w:ilvl="2" w:tplc="0419001B" w:tentative="1">
+      <w:start w:val="1"/>
+      <w:numFmt w:val="lowerRoman"/>
+      <w:lvlText w:val="%3."/>
+      <w:lvlJc w:val="right"/>
+      <w:pPr>
+        <w:ind w:left="2651" w:hanging="180"/>
+      </w:pPr>
+    </w:lvl>
+    <w:lvl w:ilvl="3" w:tplc="0419000F" w:tentative="1">
+      <w:start w:val="1"/>
+      <w:numFmt w:val="decimal"/>
+      <w:lvlText w:val="%4."/>
+      <w:lvlJc w:val="left"/>
+      <w:pPr>
+        <w:ind w:left="3371" w:hanging="360"/>
+      </w:pPr>
+    </w:lvl>
+    <w:lvl w:ilvl="4" w:tplc="04190019" w:tentative="1">
+      <w:start w:val="1"/>
+      <w:numFmt w:val="lowerLetter"/>
+      <w:lvlText w:val="%5."/>
+      <w:lvlJc w:val="left"/>
+      <w:pPr>
+        <w:ind w:left="4091" w:hanging="360"/>
+      </w:pPr>
+    </w:lvl>
+    <w:lvl w:ilvl="5" w:tplc="0419001B" w:tentative="1">
+      <w:start w:val="1"/>
+      <w:numFmt w:val="lowerRoman"/>
+      <w:lvlText w:val="%6."/>
+      <w:lvlJc w:val="right"/>
+      <w:pPr>
+        <w:ind w:left="4811" w:hanging="180"/>
+      </w:pPr>
+    </w:lvl>
+    <w:lvl w:ilvl="6" w:tplc="0419000F" w:tentative="1">
+      <w:start w:val="1"/>
+      <w:numFmt w:val="decimal"/>
+      <w:lvlText w:val="%7."/>
+      <w:lvlJc w:val="left"/>
+      <w:pPr>
+        <w:ind w:left="5531" w:hanging="360"/>
+      </w:pPr>
+    </w:lvl>
+    <w:lvl w:ilvl="7" w:tplc="04190019" w:tentative="1">
+      <w:start w:val="1"/>
+      <w:numFmt w:val="lowerLetter"/>
+      <w:lvlText w:val="%8."/>
+      <w:lvlJc w:val="left"/>
+      <w:pPr>
+        <w:ind w:left="6251" w:hanging="360"/>
+      </w:pPr>
+    </w:lvl>
+    <w:lvl w:ilvl="8" w:tplc="0419001B" w:tentative="1">
+      <w:start w:val="1"/>
+      <w:numFmt w:val="lowerRoman"/>
+      <w:lvlText w:val="%9."/>
+      <w:lvlJc w:val="right"/>
+      <w:pPr>
+        <w:ind w:left="6971" w:hanging="180"/>
+      </w:pPr>
+    </w:lvl>
+  </w:abstractNum>
+  <w:abstractNum w:abstractNumId="9">
+    <w:nsid w:val="6A4E0C2B"/>
+    <w:multiLevelType w:val="hybridMultilevel"/>
+    <w:tmpl w:val="5EFE91D6"/>
+    <w:lvl w:ilvl="0" w:tplc="C9AA183E">
+      <w:start w:val="1"/>
+      <w:numFmt w:val="decimal"/>
+      <w:lvlText w:val="%1."/>
+      <w:lvlJc w:val="left"/>
+      <w:pPr>
+        <w:ind w:left="1068" w:hanging="360"/>
+      </w:pPr>
+      <w:rPr>
+        <w:rFonts w:hint="default"/>
+      </w:rPr>
+    </w:lvl>
+    <w:lvl w:ilvl="1" w:tplc="04190019" w:tentative="1">
+      <w:start w:val="1"/>
+      <w:numFmt w:val="lowerLetter"/>
+      <w:lvlText w:val="%2."/>
+      <w:lvlJc w:val="left"/>
+      <w:pPr>
+        <w:ind w:left="1788" w:hanging="360"/>
+      </w:pPr>
+    </w:lvl>
+    <w:lvl w:ilvl="2" w:tplc="0419001B" w:tentative="1">
+      <w:start w:val="1"/>
+      <w:numFmt w:val="lowerRoman"/>
+      <w:lvlText w:val="%3."/>
+      <w:lvlJc w:val="right"/>
+      <w:pPr>
+        <w:ind w:left="2508" w:hanging="180"/>
+      </w:pPr>
+    </w:lvl>
+    <w:lvl w:ilvl="3" w:tplc="0419000F" w:tentative="1">
+      <w:start w:val="1"/>
+      <w:numFmt w:val="decimal"/>
+      <w:lvlText w:val="%4."/>
+      <w:lvlJc w:val="left"/>
+      <w:pPr>
+        <w:ind w:left="3228" w:hanging="360"/>
+      </w:pPr>
+    </w:lvl>
+    <w:lvl w:ilvl="4" w:tplc="04190019" w:tentative="1">
+      <w:start w:val="1"/>
+      <w:numFmt w:val="lowerLetter"/>
+      <w:lvlText w:val="%5."/>
+      <w:lvlJc w:val="left"/>
+      <w:pPr>
+        <w:ind w:left="3948" w:hanging="360"/>
+      </w:pPr>
+    </w:lvl>
+    <w:lvl w:ilvl="5" w:tplc="0419001B" w:tentative="1">
+      <w:start w:val="1"/>
+      <w:numFmt w:val="lowerRoman"/>
+      <w:lvlText w:val="%6."/>
+      <w:lvlJc w:val="right"/>
+      <w:pPr>
+        <w:ind w:left="4668" w:hanging="180"/>
+      </w:pPr>
+    </w:lvl>
+    <w:lvl w:ilvl="6" w:tplc="0419000F" w:tentative="1">
+      <w:start w:val="1"/>
+      <w:numFmt w:val="decimal"/>
+      <w:lvlText w:val="%7."/>
+      <w:lvlJc w:val="left"/>
+      <w:pPr>
+        <w:ind w:left="5388" w:hanging="360"/>
+      </w:pPr>
+    </w:lvl>
+    <w:lvl w:ilvl="7" w:tplc="04190019" w:tentative="1">
+      <w:start w:val="1"/>
+      <w:numFmt w:val="lowerLetter"/>
+      <w:lvlText w:val="%8."/>
+      <w:lvlJc w:val="left"/>
+      <w:pPr>
+        <w:ind w:left="6108" w:hanging="360"/>
+      </w:pPr>
+    </w:lvl>
+    <w:lvl w:ilvl="8" w:tplc="0419001B" w:tentative="1">
+      <w:start w:val="1"/>
+      <w:numFmt w:val="lowerRoman"/>
+      <w:lvlText w:val="%9."/>
+      <w:lvlJc w:val="right"/>
+      <w:pPr>
+        <w:ind w:left="6828" w:hanging="180"/>
+      </w:pPr>
+    </w:lvl>
+  </w:abstractNum>
+  <w:abstractNum w:abstractNumId="10">
+    <w:nsid w:val="72353D61"/>
+    <w:multiLevelType w:val="multilevel"/>
+    <w:tmpl w:val="98880F28"/>
+    <w:lvl w:ilvl="0">
+      <w:start w:val="1"/>
+      <w:numFmt w:val="decimal"/>
+      <w:lvlText w:val="%1."/>
+      <w:lvlJc w:val="left"/>
+      <w:pPr>
+        <w:tabs>
+          <w:tab w:val="num" w:pos="927"/>
+        </w:tabs>
+        <w:ind w:left="927" w:hanging="360"/>
+      </w:pPr>
+      <w:rPr>
+        <w:rFonts w:hint="default"/>
+        <w:sz w:val="28"/>
+        <w:szCs w:val="28"/>
+      </w:rPr>
+    </w:lvl>
+    <w:lvl w:ilvl="1" w:tentative="1">
+      <w:start w:val="1"/>
+      <w:numFmt w:val="bullet"/>
+      <w:lvlText w:val="o"/>
+      <w:lvlJc w:val="left"/>
+      <w:pPr>
+        <w:tabs>
+          <w:tab w:val="num" w:pos="1647"/>
+        </w:tabs>
+        <w:ind w:left="1647" w:hanging="360"/>
+      </w:pPr>
+      <w:rPr>
+        <w:rFonts w:ascii="Courier New" w:hAnsi="Courier New" w:hint="default"/>
+        <w:sz w:val="20"/>
+      </w:rPr>
+    </w:lvl>
+    <w:lvl w:ilvl="2" w:tentative="1">
+      <w:start w:val="1"/>
+      <w:numFmt w:val="bullet"/>
+      <w:lvlText w:val=""/>
+      <w:lvlJc w:val="left"/>
+      <w:pPr>
+        <w:tabs>
+          <w:tab w:val="num" w:pos="2367"/>
+        </w:tabs>
+        <w:ind w:left="2367" w:hanging="360"/>
+      </w:pPr>
+      <w:rPr>
+        <w:rFonts w:ascii="Wingdings" w:hAnsi="Wingdings" w:hint="default"/>
+        <w:sz w:val="20"/>
+      </w:rPr>
+    </w:lvl>
+    <w:lvl w:ilvl="3" w:tentative="1">
+      <w:start w:val="1"/>
+      <w:numFmt w:val="bullet"/>
+      <w:lvlText w:val=""/>
+      <w:lvlJc w:val="left"/>
+      <w:pPr>
+        <w:tabs>
+          <w:tab w:val="num" w:pos="3087"/>
+        </w:tabs>
+        <w:ind w:left="3087" w:hanging="360"/>
+      </w:pPr>
+      <w:rPr>
+        <w:rFonts w:ascii="Wingdings" w:hAnsi="Wingdings" w:hint="default"/>
+        <w:sz w:val="20"/>
+      </w:rPr>
+    </w:lvl>
+    <w:lvl w:ilvl="4" w:tentative="1">
+      <w:start w:val="1"/>
+      <w:numFmt w:val="bullet"/>
+      <w:lvlText w:val=""/>
+      <w:lvlJc w:val="left"/>
+      <w:pPr>
+        <w:tabs>
+          <w:tab w:val="num" w:pos="3807"/>
+        </w:tabs>
+        <w:ind w:left="3807" w:hanging="360"/>
+      </w:pPr>
+      <w:rPr>
+        <w:rFonts w:ascii="Wingdings" w:hAnsi="Wingdings" w:hint="default"/>
+        <w:sz w:val="20"/>
+      </w:rPr>
+    </w:lvl>
+    <w:lvl w:ilvl="5" w:tentative="1">
+      <w:start w:val="1"/>
+      <w:numFmt w:val="bullet"/>
+      <w:lvlText w:val=""/>
+      <w:lvlJc w:val="left"/>
+      <w:pPr>
+        <w:tabs>
+          <w:tab w:val="num" w:pos="4527"/>
+        </w:tabs>
+        <w:ind w:left="4527" w:hanging="360"/>
+      </w:pPr>
+      <w:rPr>
+        <w:rFonts w:ascii="Wingdings" w:hAnsi="Wingdings" w:hint="default"/>
+        <w:sz w:val="20"/>
+      </w:rPr>
+    </w:lvl>
+    <w:lvl w:ilvl="6" w:tentative="1">
+      <w:start w:val="1"/>
+      <w:numFmt w:val="bullet"/>
+      <w:lvlText w:val=""/>
+      <w:lvlJc w:val="left"/>
+      <w:pPr>
+        <w:tabs>
+          <w:tab w:val="num" w:pos="5247"/>
+        </w:tabs>
+        <w:ind w:left="5247" w:hanging="360"/>
+      </w:pPr>
+      <w:rPr>
+        <w:rFonts w:ascii="Wingdings" w:hAnsi="Wingdings" w:hint="default"/>
+        <w:sz w:val="20"/>
+      </w:rPr>
+    </w:lvl>
+    <w:lvl w:ilvl="7" w:tentative="1">
+      <w:start w:val="1"/>
+      <w:numFmt w:val="bullet"/>
+      <w:lvlText w:val=""/>
+      <w:lvlJc w:val="left"/>
+      <w:pPr>
+        <w:tabs>
+          <w:tab w:val="num" w:pos="5967"/>
+        </w:tabs>
+        <w:ind w:left="5967" w:hanging="360"/>
+      </w:pPr>
+      <w:rPr>
+        <w:rFonts w:ascii="Wingdings" w:hAnsi="Wingdings" w:hint="default"/>
+        <w:sz w:val="20"/>
+      </w:rPr>
+    </w:lvl>
+    <w:lvl w:ilvl="8" w:tentative="1">
+      <w:start w:val="1"/>
+      <w:numFmt w:val="bullet"/>
+      <w:lvlText w:val=""/>
+      <w:lvlJc w:val="left"/>
+      <w:pPr>
+        <w:tabs>
+          <w:tab w:val="num" w:pos="6687"/>
+        </w:tabs>
+        <w:ind w:left="6687" w:hanging="360"/>
+      </w:pPr>
+      <w:rPr>
+        <w:rFonts w:ascii="Wingdings" w:hAnsi="Wingdings" w:hint="default"/>
+        <w:sz w:val="20"/>
+      </w:rPr>
+    </w:lvl>
+  </w:abstractNum>
+  <w:abstractNum w:abstractNumId="11">
     <w:nsid w:val="7BF0705D"/>
     <w:multiLevelType w:val="hybridMultilevel"/>
     <w:tmpl w:val="7F64A6F6"/>
@@ -23394,16 +26275,40 @@
     </w:lvl>
   </w:abstractNum>
   <w:num w:numId="1">
+    <w:abstractNumId w:val="5"/>
+  </w:num>
+  <w:num w:numId="2">
+    <w:abstractNumId w:val="11"/>
+  </w:num>
+  <w:num w:numId="3">
+    <w:abstractNumId w:val="4"/>
+  </w:num>
+  <w:num w:numId="4">
+    <w:abstractNumId w:val="3"/>
+  </w:num>
+  <w:num w:numId="5">
+    <w:abstractNumId w:val="1"/>
+  </w:num>
+  <w:num w:numId="6">
+    <w:abstractNumId w:val="0"/>
+  </w:num>
+  <w:num w:numId="7">
+    <w:abstractNumId w:val="10"/>
+  </w:num>
+  <w:num w:numId="8">
+    <w:abstractNumId w:val="6"/>
+  </w:num>
+  <w:num w:numId="9">
+    <w:abstractNumId w:val="8"/>
+  </w:num>
+  <w:num w:numId="10">
+    <w:abstractNumId w:val="7"/>
+  </w:num>
+  <w:num w:numId="11">
     <w:abstractNumId w:val="2"/>
   </w:num>
-  <w:num w:numId="2">
-    <w:abstractNumId w:val="3"/>
-  </w:num>
-  <w:num w:numId="3">
-    <w:abstractNumId w:val="1"/>
-  </w:num>
-  <w:num w:numId="4">
-    <w:abstractNumId w:val="0"/>
+  <w:num w:numId="12">
+    <w:abstractNumId w:val="9"/>
   </w:num>
 </w:numbering>
 </file>
@@ -23653,7 +26558,7 @@
     <w:uiPriority w:val="9"/>
     <w:unhideWhenUsed/>
     <w:qFormat/>
-    <w:rsid w:val="00FE6CD1"/>
+    <w:rsid w:val="00DD51DC"/>
     <w:pPr>
       <w:keepNext/>
       <w:keepLines/>
@@ -23715,7 +26620,7 @@
     <w:basedOn w:val="a1"/>
     <w:link w:val="4"/>
     <w:uiPriority w:val="9"/>
-    <w:rsid w:val="00FE6CD1"/>
+    <w:rsid w:val="00DD51DC"/>
     <w:rPr>
       <w:rFonts w:ascii="Times New Roman" w:eastAsiaTheme="majorEastAsia" w:hAnsi="Times New Roman" w:cstheme="majorBidi"/>
       <w:bCs/>
@@ -24046,6 +26951,24 @@
       <w:ind w:left="560"/>
     </w:pPr>
   </w:style>
+  <w:style w:type="paragraph" w:customStyle="1" w:styleId="ConsPlusNormal">
+    <w:name w:val="ConsPlusNormal"/>
+    <w:rsid w:val="008C44EE"/>
+    <w:pPr>
+      <w:widowControl w:val="0"/>
+      <w:autoSpaceDE w:val="0"/>
+      <w:autoSpaceDN w:val="0"/>
+      <w:adjustRightInd w:val="0"/>
+      <w:spacing w:after="0" w:line="240" w:lineRule="auto"/>
+      <w:ind w:firstLine="720"/>
+    </w:pPr>
+    <w:rPr>
+      <w:rFonts w:ascii="Arial" w:eastAsia="Times New Roman" w:hAnsi="Arial" w:cs="Arial"/>
+      <w:sz w:val="20"/>
+      <w:szCs w:val="20"/>
+      <w:lang w:eastAsia="ru-RU"/>
+    </w:rPr>
+  </w:style>
 </w:styles>
 </file>
 
@@ -24337,7 +27260,7 @@
 </file>
 
 <file path=customXml/itemProps1.xml><?xml version="1.0" encoding="utf-8"?>
-<ds:datastoreItem xmlns:ds="http://schemas.openxmlformats.org/officeDocument/2006/customXml" ds:itemID="{94D7D293-3175-477B-B525-21189246527A}">
+<ds:datastoreItem xmlns:ds="http://schemas.openxmlformats.org/officeDocument/2006/customXml" ds:itemID="{B0BA5267-EB38-482E-A0CA-A11A39F87651}">
   <ds:schemaRefs>
     <ds:schemaRef ds:uri="http://schemas.openxmlformats.org/officeDocument/2006/bibliography"/>
   </ds:schemaRefs>

</xml_diff>

<commit_message>
Four parts are still alived
</commit_message>
<xml_diff>
--- a/Диплом_Желепов.docx
+++ b/Диплом_Желепов.docx
@@ -12651,14 +12651,12 @@
             </m:ctrlPr>
           </m:sSubPr>
           <m:e>
-            <w:proofErr w:type="gramStart"/>
             <m:r>
               <w:rPr>
                 <w:rFonts w:ascii="Cambria Math" w:hAnsi="Cambria Math"/>
               </w:rPr>
               <m:t>З</m:t>
             </m:r>
-            <w:proofErr w:type="gramEnd"/>
           </m:e>
           <m:sub>
             <m:r>
@@ -21127,10 +21125,10 @@
             <v:path o:extrusionok="f" gradientshapeok="t" o:connecttype="rect"/>
             <o:lock v:ext="edit" aspectratio="t"/>
           </v:shapetype>
-          <v:shape id="_x0000_i1026" type="#_x0000_t75" style="width:474.7pt;height:643.8pt" o:ole="">
+          <v:shape id="_x0000_i1025" type="#_x0000_t75" style="width:474.7pt;height:643.8pt" o:ole="">
             <v:imagedata r:id="rId10" o:title=""/>
           </v:shape>
-          <o:OLEObject Type="Embed" ProgID="Visio.Drawing.11" ShapeID="_x0000_i1026" DrawAspect="Content" ObjectID="_1491159973" r:id="rId11"/>
+          <o:OLEObject Type="Embed" ProgID="Visio.Drawing.11" ShapeID="_x0000_i1025" DrawAspect="Content" ObjectID="_1491203402" r:id="rId11"/>
         </w:object>
       </w:r>
     </w:p>
@@ -21199,10 +21197,10 @@
       </w:pPr>
       <w:r>
         <w:object w:dxaOrig="11623" w:dyaOrig="10103">
-          <v:shape id="_x0000_i1025" type="#_x0000_t75" style="width:474.7pt;height:412.75pt" o:ole="">
+          <v:shape id="_x0000_i1026" type="#_x0000_t75" style="width:474.7pt;height:412.75pt" o:ole="">
             <v:imagedata r:id="rId12" o:title=""/>
           </v:shape>
-          <o:OLEObject Type="Embed" ProgID="Visio.Drawing.11" ShapeID="_x0000_i1025" DrawAspect="Content" ObjectID="_1491159974" r:id="rId13"/>
+          <o:OLEObject Type="Embed" ProgID="Visio.Drawing.11" ShapeID="_x0000_i1026" DrawAspect="Content" ObjectID="_1491203403" r:id="rId13"/>
         </w:object>
       </w:r>
     </w:p>
@@ -21563,23 +21561,7 @@
           <w:sz w:val="28"/>
           <w:szCs w:val="28"/>
         </w:rPr>
-        <w:t>Не допускается оборудовать рабочее место   для работы с ПК   в помещ</w:t>
-      </w:r>
-      <w:r>
-        <w:rPr>
-          <w:rFonts w:ascii="Times New Roman" w:hAnsi="Times New Roman" w:cs="Times New Roman"/>
-          <w:sz w:val="28"/>
-          <w:szCs w:val="28"/>
-        </w:rPr>
-        <w:t>е</w:t>
-      </w:r>
-      <w:r>
-        <w:rPr>
-          <w:rFonts w:ascii="Times New Roman" w:hAnsi="Times New Roman" w:cs="Times New Roman"/>
-          <w:sz w:val="28"/>
-          <w:szCs w:val="28"/>
-        </w:rPr>
-        <w:t>ниях, расположенных в цо</w:t>
+        <w:t>Не допускается оборудовать рабочее место   для работы с ПК   в помещениях, расположенных в цо</w:t>
       </w:r>
       <w:r>
         <w:rPr>
@@ -21723,15 +21705,7 @@
           <w:sz w:val="28"/>
           <w:szCs w:val="28"/>
         </w:rPr>
-        <w:t>Рабочий стол (рабочее место) размещают таким образом, чтобы  монитор был ориентирован боковой стороной к окнам, а естественный свет падал преимущественно сл</w:t>
-      </w:r>
-      <w:r>
-        <w:rPr>
-          <w:rFonts w:ascii="Times New Roman" w:hAnsi="Times New Roman" w:cs="Times New Roman"/>
-          <w:sz w:val="28"/>
-          <w:szCs w:val="28"/>
-        </w:rPr>
-        <w:t>е</w:t>
+        <w:t>Рабочий стол (рабочее место) размещают таким образом, чтобы  монитор был ориентирован боковой стороной к окнам, а естественный свет падал преимущественно сле</w:t>
       </w:r>
       <w:r>
         <w:rPr>
@@ -21777,55 +21751,7 @@
           <w:sz w:val="28"/>
           <w:szCs w:val="28"/>
         </w:rPr>
-        <w:t>В целях защиты от прямых солнечных лучей на окнах должны быть сол</w:t>
-      </w:r>
-      <w:r>
-        <w:rPr>
-          <w:rFonts w:ascii="Times New Roman" w:hAnsi="Times New Roman" w:cs="Times New Roman"/>
-          <w:sz w:val="28"/>
-          <w:szCs w:val="28"/>
-        </w:rPr>
-        <w:t>н</w:t>
-      </w:r>
-      <w:r>
-        <w:rPr>
-          <w:rFonts w:ascii="Times New Roman" w:hAnsi="Times New Roman" w:cs="Times New Roman"/>
-          <w:sz w:val="28"/>
-          <w:szCs w:val="28"/>
-        </w:rPr>
-        <w:t>цезащитные жалюзи или однотонные шторы из плотной ткани, которые выполняют и функцию звукопоглощения. Цвет штор должен гармонир</w:t>
-      </w:r>
-      <w:r>
-        <w:rPr>
-          <w:rFonts w:ascii="Times New Roman" w:hAnsi="Times New Roman" w:cs="Times New Roman"/>
-          <w:sz w:val="28"/>
-          <w:szCs w:val="28"/>
-        </w:rPr>
-        <w:t>о</w:t>
-      </w:r>
-      <w:r>
-        <w:rPr>
-          <w:rFonts w:ascii="Times New Roman" w:hAnsi="Times New Roman" w:cs="Times New Roman"/>
-          <w:sz w:val="28"/>
-          <w:szCs w:val="28"/>
-        </w:rPr>
-        <w:t>вать с цветом стен, ширина занавесей в 2 раза больше ширины окна, для того чт</w:t>
-      </w:r>
-      <w:r>
-        <w:rPr>
-          <w:rFonts w:ascii="Times New Roman" w:hAnsi="Times New Roman" w:cs="Times New Roman"/>
-          <w:sz w:val="28"/>
-          <w:szCs w:val="28"/>
-        </w:rPr>
-        <w:t>о</w:t>
-      </w:r>
-      <w:r>
-        <w:rPr>
-          <w:rFonts w:ascii="Times New Roman" w:hAnsi="Times New Roman" w:cs="Times New Roman"/>
-          <w:sz w:val="28"/>
-          <w:szCs w:val="28"/>
-        </w:rPr>
-        <w:t>бы их</w:t>
+        <w:t>В целях защиты от прямых солнечных лучей на окнах должны быть солнцезащитные жалюзи или однотонные шторы из плотной ткани, которые выполняют и функцию звукопоглощения. Цвет штор должен гармонировать с цветом стен, ширина занавесей в 2 раза больше ширины окна, для того чтобы их</w:t>
       </w:r>
       <w:r>
         <w:rPr>
@@ -21871,23 +21797,7 @@
           <w:sz w:val="28"/>
           <w:szCs w:val="28"/>
         </w:rPr>
-        <w:t>В помещении  проводится ежедневная влажная уборка, включая уборку пыли с экранов мониторов, столов, подоконников, а также  систематич</w:t>
-      </w:r>
-      <w:r>
-        <w:rPr>
-          <w:rFonts w:ascii="Times New Roman" w:hAnsi="Times New Roman" w:cs="Times New Roman"/>
-          <w:sz w:val="28"/>
-          <w:szCs w:val="28"/>
-        </w:rPr>
-        <w:t>е</w:t>
-      </w:r>
-      <w:r>
-        <w:rPr>
-          <w:rFonts w:ascii="Times New Roman" w:hAnsi="Times New Roman" w:cs="Times New Roman"/>
-          <w:sz w:val="28"/>
-          <w:szCs w:val="28"/>
-        </w:rPr>
-        <w:t>ское проветривание после каждого часа работы.</w:t>
+        <w:t>В помещении  проводится ежедневная влажная уборка, включая уборку пыли с экранов мониторов, столов, подоконников, а также  систематическое проветривание после каждого часа работы.</w:t>
       </w:r>
     </w:p>
     <w:p>
@@ -21975,55 +21885,7 @@
           <w:sz w:val="28"/>
           <w:szCs w:val="28"/>
         </w:rPr>
-        <w:t>Конструкция рабочего места (стола, стула, кресла и т.п.) должна обесп</w:t>
-      </w:r>
-      <w:r>
-        <w:rPr>
-          <w:rFonts w:ascii="Times New Roman" w:hAnsi="Times New Roman" w:cs="Times New Roman"/>
-          <w:sz w:val="28"/>
-          <w:szCs w:val="28"/>
-        </w:rPr>
-        <w:t>е</w:t>
-      </w:r>
-      <w:r>
-        <w:rPr>
-          <w:rFonts w:ascii="Times New Roman" w:hAnsi="Times New Roman" w:cs="Times New Roman"/>
-          <w:sz w:val="28"/>
-          <w:szCs w:val="28"/>
-        </w:rPr>
-        <w:t>чивать поддержание рациональной рабочей позы - корпус выпрямлен, с</w:t>
-      </w:r>
-      <w:r>
-        <w:rPr>
-          <w:rFonts w:ascii="Times New Roman" w:hAnsi="Times New Roman" w:cs="Times New Roman"/>
-          <w:sz w:val="28"/>
-          <w:szCs w:val="28"/>
-        </w:rPr>
-        <w:t>о</w:t>
-      </w:r>
-      <w:r>
-        <w:rPr>
-          <w:rFonts w:ascii="Times New Roman" w:hAnsi="Times New Roman" w:cs="Times New Roman"/>
-          <w:sz w:val="28"/>
-          <w:szCs w:val="28"/>
-        </w:rPr>
-        <w:t>хранены естественные изгибы позвоночного столба, голова слегка накл</w:t>
-      </w:r>
-      <w:r>
-        <w:rPr>
-          <w:rFonts w:ascii="Times New Roman" w:hAnsi="Times New Roman" w:cs="Times New Roman"/>
-          <w:sz w:val="28"/>
-          <w:szCs w:val="28"/>
-        </w:rPr>
-        <w:t>о</w:t>
-      </w:r>
-      <w:r>
-        <w:rPr>
-          <w:rFonts w:ascii="Times New Roman" w:hAnsi="Times New Roman" w:cs="Times New Roman"/>
-          <w:sz w:val="28"/>
-          <w:szCs w:val="28"/>
-        </w:rPr>
-        <w:t>нена вперед, для снятия статического напряжения с плечевого пояса и рук предплечья опираются на поверхность стола. Рациональная рабочая поза позволит  снизить напряжение мышц шейно-плечевой области, мышц спины и предупредить развитие утомления.</w:t>
+        <w:t>Конструкция рабочего места (стола, стула, кресла и т.п.) должна обеспечивать поддержание рациональной рабочей позы - корпус выпрямлен, сохранены естественные изгибы позвоночного столба, голова слегка наклонена вперед, для снятия статического напряжения с плечевого пояса и рук предплечья опираются на поверхность стола. Рациональная рабочая поза позволит  снизить напряжение мышц шейно-плечевой области, мышц спины и предупредить развитие утомления.</w:t>
       </w:r>
     </w:p>
     <w:p>
@@ -22052,23 +21914,7 @@
           <w:sz w:val="28"/>
           <w:szCs w:val="28"/>
         </w:rPr>
-        <w:t>Рабочий стул (кресло) должен быть подъемно-поворотным, регулируемым по высоте и углам наклона сиденья и спинки, а также расстоянию спинки от переднего края сиденья, при этом регулировка каждого параметра должна быть независимой, легко осуществляемой и иметь надежную фи</w:t>
-      </w:r>
-      <w:r>
-        <w:rPr>
-          <w:rFonts w:ascii="Times New Roman" w:hAnsi="Times New Roman" w:cs="Times New Roman"/>
-          <w:sz w:val="28"/>
-          <w:szCs w:val="28"/>
-        </w:rPr>
-        <w:t>к</w:t>
-      </w:r>
-      <w:r>
-        <w:rPr>
-          <w:rFonts w:ascii="Times New Roman" w:hAnsi="Times New Roman" w:cs="Times New Roman"/>
-          <w:sz w:val="28"/>
-          <w:szCs w:val="28"/>
-        </w:rPr>
-        <w:t>сацию.</w:t>
+        <w:t>Рабочий стул (кресло) должен быть подъемно-поворотным, регулируемым по высоте и углам наклона сиденья и спинки, а также расстоянию спинки от переднего края сиденья, при этом регулировка каждого параметра должна быть независимой, легко осуществляемой и иметь надежную фиксацию.</w:t>
       </w:r>
     </w:p>
     <w:p>
@@ -23564,7 +23410,31 @@
         <w:rPr>
           <w:rFonts w:eastAsiaTheme="majorEastAsia"/>
         </w:rPr>
-        <w:t xml:space="preserve">Нахождение на расстоянии 40 см и больше от экрана монитора. Излучение на такой дистанции составляет 0,08 </w:t>
+        <w:t xml:space="preserve">Нахождение на расстоянии 40 см и </w:t>
+      </w:r>
+      <w:r>
+        <w:rPr>
+          <w:rFonts w:eastAsiaTheme="majorEastAsia"/>
+        </w:rPr>
+        <w:t>большем</w:t>
+      </w:r>
+      <w:r>
+        <w:rPr>
+          <w:rFonts w:eastAsiaTheme="majorEastAsia"/>
+        </w:rPr>
+        <w:t xml:space="preserve"> от экрана монитора. Излучение на </w:t>
+      </w:r>
+      <w:r>
+        <w:rPr>
+          <w:rFonts w:eastAsiaTheme="majorEastAsia"/>
+        </w:rPr>
+        <w:t>этой</w:t>
+      </w:r>
+      <w:r>
+        <w:rPr>
+          <w:rFonts w:eastAsiaTheme="majorEastAsia"/>
+        </w:rPr>
+        <w:t xml:space="preserve"> дистанции составляет 0,08 </w:t>
       </w:r>
       <w:proofErr w:type="spellStart"/>
       <w:r>
@@ -23578,7 +23448,19 @@
         <w:rPr>
           <w:rFonts w:eastAsiaTheme="majorEastAsia"/>
         </w:rPr>
-        <w:t>/ч, что не превышает нормы.</w:t>
+        <w:t xml:space="preserve">/ч, что не превышает </w:t>
+      </w:r>
+      <w:r>
+        <w:rPr>
+          <w:rFonts w:eastAsiaTheme="majorEastAsia"/>
+        </w:rPr>
+        <w:t xml:space="preserve">допустимой </w:t>
+      </w:r>
+      <w:r>
+        <w:rPr>
+          <w:rFonts w:eastAsiaTheme="majorEastAsia"/>
+        </w:rPr>
+        <w:t>нормы.</w:t>
       </w:r>
     </w:p>
     <w:p>
@@ -23608,8 +23490,12 @@
     </w:p>
     <w:p>
       <w:pPr>
-        <w:pStyle w:val="a4"/>
-      </w:pPr>
+        <w:spacing w:line="360" w:lineRule="auto"/>
+        <w:ind w:firstLine="708"/>
+      </w:pPr>
+      <w:r>
+        <w:t>Проектирование дипломного проекта подразумевает под собой разработку программного продукта и написание технической документации. Как следствие этого, никакого воздействия на окружающую среду не оказывается.</w:t>
+      </w:r>
     </w:p>
     <w:p>
       <w:pPr>
@@ -23637,22 +23523,1662 @@
     </w:p>
     <w:p>
       <w:pPr>
+        <w:spacing w:line="360" w:lineRule="auto"/>
+        <w:ind w:firstLine="708"/>
+      </w:pPr>
+      <w:r>
+        <w:t xml:space="preserve">Чрезвычайная ситуация (ЧС) – это остановка на определенной территории, сложившаяся в результате аварии, опасного природного явления, катастрофы, стихийного или иного бедствия, которые могут повлечь или повлекли за собой человеческие жертвы, ущерб здоровью людей или окружающей природной среде, значительные материальные потери и </w:t>
+      </w:r>
+      <w:r>
+        <w:lastRenderedPageBreak/>
+        <w:t>нарушение условий жизнедеятельности людей. Классификация типов  ЧС представлена на рисунке 9.3.3.1.</w:t>
+      </w:r>
+    </w:p>
+    <w:p>
+      <w:pPr>
+        <w:spacing w:line="360" w:lineRule="auto"/>
+        <w:jc w:val="center"/>
+      </w:pPr>
+      <w:r>
+        <w:object w:dxaOrig="9571" w:dyaOrig="11146">
+          <v:shape id="_x0000_i1027" type="#_x0000_t75" style="width:474.7pt;height:552.55pt" o:ole="">
+            <v:imagedata r:id="rId14" o:title=""/>
+          </v:shape>
+          <o:OLEObject Type="Embed" ProgID="Visio.Drawing.11" ShapeID="_x0000_i1027" DrawAspect="Content" ObjectID="_1491203404" r:id="rId15"/>
+        </w:object>
+      </w:r>
+    </w:p>
+    <w:p>
+      <w:pPr>
+        <w:pStyle w:val="a4"/>
+        <w:jc w:val="center"/>
+      </w:pPr>
+      <w:r>
+        <w:t>Рисунок 9.3.3.1 Классификация типов ЧС</w:t>
+      </w:r>
+    </w:p>
+    <w:p>
+      <w:pPr>
+        <w:spacing w:line="360" w:lineRule="auto"/>
+      </w:pPr>
+      <w:r>
+        <w:tab/>
+      </w:r>
+      <w:r>
+        <w:tab/>
+      </w:r>
+    </w:p>
+    <w:p>
+      <w:pPr>
+        <w:spacing w:line="360" w:lineRule="auto"/>
+      </w:pPr>
+      <w:r>
+        <w:lastRenderedPageBreak/>
+        <w:tab/>
+        <w:t xml:space="preserve">В процессе дипломного проектирования существует вероятность возникновения ЧС природного и антропогенного характеров. Опасности этих типов наиболее распространены на территории Ульяновской области. </w:t>
+      </w:r>
+    </w:p>
+    <w:p>
+      <w:pPr>
+        <w:spacing w:line="360" w:lineRule="auto"/>
+      </w:pPr>
+      <w:r>
+        <w:tab/>
+        <w:t xml:space="preserve"> К ЧС природного характера можно отнести неконтролируемые природные явления такие как: паводки в весенний период, штормовые ветра или оползень.</w:t>
+      </w:r>
+    </w:p>
+    <w:p>
+      <w:pPr>
+        <w:spacing w:line="360" w:lineRule="auto"/>
+      </w:pPr>
+      <w:r>
+        <w:tab/>
+        <w:t>Антропогенные аварии возникают в результате хозяйственной деятельности человека. Дипломное проектирование проводится в здании, смежном со зданием старой городской почты. Помещения арендуются многими предприятиями, и как следствие этого высокая плотность постоянно работающей офисной и бытовой техники. Наличие большого числа электроприборов может привести к перегрузке энергосети, что повлечет за собой пожар.</w:t>
+      </w:r>
+    </w:p>
+    <w:p>
+      <w:pPr>
+        <w:spacing w:line="360" w:lineRule="auto"/>
+      </w:pPr>
+      <w:r>
+        <w:tab/>
+        <w:t>К возможным техногенным авариям в процессе дипломного проектирования можно отнести:</w:t>
+      </w:r>
+    </w:p>
+    <w:p>
+      <w:pPr>
+        <w:pStyle w:val="a4"/>
+        <w:numPr>
+          <w:ilvl w:val="0"/>
+          <w:numId w:val="13"/>
+        </w:numPr>
+        <w:spacing w:line="360" w:lineRule="auto"/>
+      </w:pPr>
+      <w:r>
+        <w:t>Пожары, взрывы бытового газа</w:t>
+      </w:r>
+      <w:r>
+        <w:rPr>
+          <w:lang w:val="en-US"/>
+        </w:rPr>
+        <w:t>;</w:t>
+      </w:r>
+    </w:p>
+    <w:p>
+      <w:pPr>
+        <w:pStyle w:val="a4"/>
+        <w:numPr>
+          <w:ilvl w:val="0"/>
+          <w:numId w:val="13"/>
+        </w:numPr>
+        <w:spacing w:line="360" w:lineRule="auto"/>
+      </w:pPr>
+      <w:r>
+        <w:t>Обрушение здания.</w:t>
+      </w:r>
+      <w:r>
+        <w:tab/>
+        <w:t xml:space="preserve">   </w:t>
+      </w:r>
+    </w:p>
+    <w:p>
+      <w:pPr>
+        <w:pStyle w:val="2"/>
+        <w:numPr>
+          <w:ilvl w:val="1"/>
+          <w:numId w:val="1"/>
+        </w:numPr>
+      </w:pPr>
+      <w:r>
+        <w:t xml:space="preserve"> </w:t>
+      </w:r>
+      <w:bookmarkStart w:id="40" w:name="_Toc417380454"/>
+      <w:r>
+        <w:t>Мероприятия по охране труда</w:t>
+      </w:r>
+      <w:bookmarkEnd w:id="40"/>
+    </w:p>
+    <w:p/>
+    <w:p>
+      <w:pPr>
+        <w:spacing w:line="360" w:lineRule="auto"/>
+        <w:ind w:firstLine="708"/>
+      </w:pPr>
+      <w:r>
+        <w:t xml:space="preserve">Охрана труда – </w:t>
+      </w:r>
+      <w:r>
+        <w:t>это система сохранения жизни и здоровья работников в процессе трудовой деятельности, включающая в себя правовые, социально-экономические, организационно-технические, санитарно-гигиенические, лечебно-профилактические, реабилитационные и иные мероприятия.</w:t>
+      </w:r>
+      <w:r>
+        <w:t xml:space="preserve"> Охрана труда условно подразделяется на четыре составляющие:</w:t>
+      </w:r>
+    </w:p>
+    <w:p>
+      <w:pPr>
+        <w:pStyle w:val="a4"/>
+        <w:numPr>
+          <w:ilvl w:val="0"/>
+          <w:numId w:val="14"/>
+        </w:numPr>
+        <w:spacing w:line="360" w:lineRule="auto"/>
+      </w:pPr>
+      <w:r>
+        <w:t>Правовая охрана  труда (ПОТ)</w:t>
+      </w:r>
+      <w:r>
+        <w:rPr>
+          <w:lang w:val="en-US"/>
+        </w:rPr>
+        <w:t>;</w:t>
+      </w:r>
+    </w:p>
+    <w:p>
+      <w:pPr>
+        <w:pStyle w:val="a4"/>
+        <w:numPr>
+          <w:ilvl w:val="0"/>
+          <w:numId w:val="14"/>
+        </w:numPr>
+        <w:spacing w:line="360" w:lineRule="auto"/>
+      </w:pPr>
+      <w:r>
+        <w:t>Техника безопасности (ТБ)</w:t>
+      </w:r>
+      <w:r>
+        <w:rPr>
+          <w:lang w:val="en-US"/>
+        </w:rPr>
+        <w:t>;</w:t>
+      </w:r>
+    </w:p>
+    <w:p>
+      <w:pPr>
+        <w:pStyle w:val="a4"/>
+        <w:numPr>
+          <w:ilvl w:val="0"/>
+          <w:numId w:val="14"/>
+        </w:numPr>
+        <w:spacing w:line="360" w:lineRule="auto"/>
+      </w:pPr>
+      <w:r>
+        <w:t>Производственная санитария (ПС)</w:t>
+      </w:r>
+      <w:r>
+        <w:rPr>
+          <w:lang w:val="en-US"/>
+        </w:rPr>
+        <w:t>;</w:t>
+      </w:r>
+    </w:p>
+    <w:p>
+      <w:pPr>
+        <w:pStyle w:val="a4"/>
+        <w:numPr>
+          <w:ilvl w:val="0"/>
+          <w:numId w:val="14"/>
+        </w:numPr>
+        <w:spacing w:line="360" w:lineRule="auto"/>
+      </w:pPr>
+      <w:r>
+        <w:t>Пожарная безопасность (ПБ).</w:t>
+      </w:r>
+    </w:p>
+    <w:p>
+      <w:pPr>
+        <w:spacing w:line="360" w:lineRule="auto"/>
+        <w:ind w:left="708"/>
+      </w:pPr>
+      <w:r>
+        <w:t xml:space="preserve">  </w:t>
+      </w:r>
+    </w:p>
+    <w:p>
+      <w:pPr>
+        <w:spacing w:line="360" w:lineRule="auto"/>
+        <w:ind w:firstLine="708"/>
+      </w:pPr>
+    </w:p>
+    <w:p>
+      <w:pPr>
+        <w:autoSpaceDE w:val="0"/>
+        <w:autoSpaceDN w:val="0"/>
+        <w:adjustRightInd w:val="0"/>
+        <w:spacing w:line="360" w:lineRule="auto"/>
+        <w:ind w:firstLine="709"/>
+        <w:rPr>
+          <w:rFonts w:eastAsia="TimesNewRoman"/>
+          <w:szCs w:val="28"/>
+        </w:rPr>
+      </w:pPr>
+      <w:r>
+        <w:rPr>
+          <w:rFonts w:eastAsia="TimesNewRoman"/>
+          <w:szCs w:val="28"/>
+        </w:rPr>
+        <w:t>В соответствии со ст. 210 ТК РФ основными направлениями государстве</w:t>
+      </w:r>
+      <w:r>
+        <w:rPr>
+          <w:rFonts w:eastAsia="TimesNewRoman"/>
+          <w:szCs w:val="28"/>
+        </w:rPr>
+        <w:t>н</w:t>
+      </w:r>
+      <w:r>
+        <w:rPr>
+          <w:rFonts w:eastAsia="TimesNewRoman"/>
+          <w:szCs w:val="28"/>
+        </w:rPr>
+        <w:t>ной политики в области охраны труда являются:</w:t>
+      </w:r>
+    </w:p>
+    <w:p>
+      <w:pPr>
+        <w:pStyle w:val="a4"/>
+        <w:numPr>
+          <w:ilvl w:val="0"/>
+          <w:numId w:val="15"/>
+        </w:numPr>
+        <w:tabs>
+          <w:tab w:val="left" w:pos="851"/>
+        </w:tabs>
+        <w:autoSpaceDE w:val="0"/>
+        <w:autoSpaceDN w:val="0"/>
+        <w:adjustRightInd w:val="0"/>
+        <w:spacing w:line="360" w:lineRule="auto"/>
+        <w:ind w:left="426" w:firstLine="0"/>
+        <w:rPr>
+          <w:rFonts w:eastAsia="TimesNewRoman,Bold"/>
+          <w:bCs/>
+          <w:szCs w:val="28"/>
+        </w:rPr>
+      </w:pPr>
+      <w:r>
+        <w:rPr>
+          <w:rFonts w:eastAsia="TimesNewRoman,Bold"/>
+          <w:bCs/>
+          <w:szCs w:val="28"/>
+        </w:rPr>
+        <w:t>обеспечение приоритета сохранения жизни и здоровья работников;</w:t>
+      </w:r>
+    </w:p>
+    <w:p>
+      <w:pPr>
+        <w:pStyle w:val="a4"/>
+        <w:numPr>
+          <w:ilvl w:val="0"/>
+          <w:numId w:val="15"/>
+        </w:numPr>
+        <w:tabs>
+          <w:tab w:val="left" w:pos="851"/>
+        </w:tabs>
+        <w:autoSpaceDE w:val="0"/>
+        <w:autoSpaceDN w:val="0"/>
+        <w:adjustRightInd w:val="0"/>
+        <w:spacing w:line="360" w:lineRule="auto"/>
+        <w:ind w:left="426" w:firstLine="0"/>
+        <w:rPr>
+          <w:rFonts w:eastAsia="TimesNewRoman"/>
+          <w:szCs w:val="28"/>
+        </w:rPr>
+      </w:pPr>
+      <w:r>
+        <w:rPr>
+          <w:rFonts w:eastAsia="TimesNewRoman"/>
+          <w:szCs w:val="28"/>
+        </w:rPr>
+        <w:t>принятие и реализация федеральных законов и иных нормативных прав</w:t>
+      </w:r>
+      <w:r>
+        <w:rPr>
+          <w:rFonts w:eastAsia="TimesNewRoman"/>
+          <w:szCs w:val="28"/>
+        </w:rPr>
+        <w:t>о</w:t>
+      </w:r>
+      <w:r>
+        <w:rPr>
+          <w:rFonts w:eastAsia="TimesNewRoman"/>
+          <w:szCs w:val="28"/>
+        </w:rPr>
+        <w:t>вых актов Российской Федерации, законов и иных нормативных правовых актов субъектов Российской Федерации в области охраны труда, а также федеральных целевых, ведомственных целевых и территориальных целевых программ улучш</w:t>
+      </w:r>
+      <w:r>
+        <w:rPr>
+          <w:rFonts w:eastAsia="TimesNewRoman"/>
+          <w:szCs w:val="28"/>
+        </w:rPr>
+        <w:t>е</w:t>
+      </w:r>
+      <w:r>
+        <w:rPr>
+          <w:rFonts w:eastAsia="TimesNewRoman"/>
+          <w:szCs w:val="28"/>
+        </w:rPr>
+        <w:t>ния условий и охраны труда;</w:t>
+      </w:r>
+    </w:p>
+    <w:p>
+      <w:pPr>
+        <w:pStyle w:val="a4"/>
+        <w:numPr>
+          <w:ilvl w:val="0"/>
+          <w:numId w:val="15"/>
+        </w:numPr>
+        <w:tabs>
+          <w:tab w:val="left" w:pos="851"/>
+        </w:tabs>
+        <w:autoSpaceDE w:val="0"/>
+        <w:autoSpaceDN w:val="0"/>
+        <w:adjustRightInd w:val="0"/>
+        <w:spacing w:line="360" w:lineRule="auto"/>
+        <w:ind w:left="426" w:firstLine="0"/>
+        <w:rPr>
+          <w:rFonts w:eastAsia="TimesNewRoman"/>
+          <w:szCs w:val="28"/>
+        </w:rPr>
+      </w:pPr>
+      <w:r>
+        <w:rPr>
+          <w:rFonts w:eastAsia="TimesNewRoman"/>
+          <w:szCs w:val="28"/>
+        </w:rPr>
+        <w:t>государственное управление охраной труда;</w:t>
+      </w:r>
+    </w:p>
+    <w:p>
+      <w:pPr>
+        <w:pStyle w:val="a4"/>
+        <w:numPr>
+          <w:ilvl w:val="0"/>
+          <w:numId w:val="15"/>
+        </w:numPr>
+        <w:tabs>
+          <w:tab w:val="left" w:pos="851"/>
+        </w:tabs>
+        <w:autoSpaceDE w:val="0"/>
+        <w:autoSpaceDN w:val="0"/>
+        <w:adjustRightInd w:val="0"/>
+        <w:spacing w:line="360" w:lineRule="auto"/>
+        <w:ind w:left="426" w:firstLine="0"/>
+        <w:rPr>
+          <w:rFonts w:eastAsia="TimesNewRoman"/>
+          <w:szCs w:val="28"/>
+        </w:rPr>
+      </w:pPr>
+      <w:r>
+        <w:rPr>
+          <w:rFonts w:eastAsia="TimesNewRoman"/>
+          <w:szCs w:val="28"/>
+        </w:rPr>
+        <w:t xml:space="preserve">государственный надзор и </w:t>
+      </w:r>
+      <w:proofErr w:type="gramStart"/>
+      <w:r>
+        <w:rPr>
+          <w:rFonts w:eastAsia="TimesNewRoman"/>
+          <w:szCs w:val="28"/>
+        </w:rPr>
+        <w:t>контроль за</w:t>
+      </w:r>
+      <w:proofErr w:type="gramEnd"/>
+      <w:r>
+        <w:rPr>
+          <w:rFonts w:eastAsia="TimesNewRoman"/>
+          <w:szCs w:val="28"/>
+        </w:rPr>
+        <w:t xml:space="preserve"> соблюдением государственных нормативных требований охраны труда;</w:t>
+      </w:r>
+    </w:p>
+    <w:p>
+      <w:pPr>
+        <w:pStyle w:val="a4"/>
+        <w:numPr>
+          <w:ilvl w:val="0"/>
+          <w:numId w:val="15"/>
+        </w:numPr>
+        <w:tabs>
+          <w:tab w:val="left" w:pos="851"/>
+        </w:tabs>
+        <w:autoSpaceDE w:val="0"/>
+        <w:autoSpaceDN w:val="0"/>
+        <w:adjustRightInd w:val="0"/>
+        <w:spacing w:line="360" w:lineRule="auto"/>
+        <w:ind w:left="426" w:firstLine="0"/>
+        <w:rPr>
+          <w:rFonts w:eastAsia="TimesNewRoman"/>
+          <w:szCs w:val="28"/>
+        </w:rPr>
+      </w:pPr>
+      <w:r>
+        <w:rPr>
+          <w:rFonts w:eastAsia="TimesNewRoman"/>
+          <w:szCs w:val="28"/>
+        </w:rPr>
+        <w:t>государственная экспертиза условий труда;</w:t>
+      </w:r>
+    </w:p>
+    <w:p>
+      <w:pPr>
+        <w:pStyle w:val="a4"/>
+        <w:numPr>
+          <w:ilvl w:val="0"/>
+          <w:numId w:val="15"/>
+        </w:numPr>
+        <w:tabs>
+          <w:tab w:val="left" w:pos="851"/>
+        </w:tabs>
+        <w:autoSpaceDE w:val="0"/>
+        <w:autoSpaceDN w:val="0"/>
+        <w:adjustRightInd w:val="0"/>
+        <w:spacing w:line="360" w:lineRule="auto"/>
+        <w:ind w:left="426" w:firstLine="0"/>
+        <w:rPr>
+          <w:rFonts w:eastAsia="TimesNewRoman"/>
+          <w:szCs w:val="28"/>
+        </w:rPr>
+      </w:pPr>
+      <w:r>
+        <w:rPr>
+          <w:rFonts w:eastAsia="TimesNewRoman"/>
+          <w:szCs w:val="28"/>
+        </w:rPr>
+        <w:t>установление порядка проведения аттестации рабочих мест по условиям труда и порядка подтверждения соответствия организации работ по охране труда государственным нормативным требованиям охраны труда;</w:t>
+      </w:r>
+    </w:p>
+    <w:p>
+      <w:pPr>
+        <w:pStyle w:val="a4"/>
+        <w:numPr>
+          <w:ilvl w:val="0"/>
+          <w:numId w:val="15"/>
+        </w:numPr>
+        <w:tabs>
+          <w:tab w:val="left" w:pos="851"/>
+        </w:tabs>
+        <w:autoSpaceDE w:val="0"/>
+        <w:autoSpaceDN w:val="0"/>
+        <w:adjustRightInd w:val="0"/>
+        <w:spacing w:line="360" w:lineRule="auto"/>
+        <w:ind w:left="426" w:firstLine="0"/>
+        <w:rPr>
+          <w:rFonts w:eastAsia="TimesNewRoman"/>
+          <w:szCs w:val="28"/>
+        </w:rPr>
+      </w:pPr>
+      <w:r>
+        <w:rPr>
+          <w:rFonts w:eastAsia="TimesNewRoman"/>
+          <w:szCs w:val="28"/>
+        </w:rPr>
+        <w:t xml:space="preserve">содействие общественному </w:t>
+      </w:r>
+      <w:proofErr w:type="gramStart"/>
+      <w:r>
+        <w:rPr>
+          <w:rFonts w:eastAsia="TimesNewRoman"/>
+          <w:szCs w:val="28"/>
+        </w:rPr>
+        <w:t>контролю за</w:t>
+      </w:r>
+      <w:proofErr w:type="gramEnd"/>
+      <w:r>
+        <w:rPr>
+          <w:rFonts w:eastAsia="TimesNewRoman"/>
+          <w:szCs w:val="28"/>
+        </w:rPr>
+        <w:t xml:space="preserve"> соблюдением прав и законных интересов работников в области охраны труда;</w:t>
+      </w:r>
+    </w:p>
+    <w:p>
+      <w:pPr>
+        <w:pStyle w:val="a4"/>
+        <w:numPr>
+          <w:ilvl w:val="0"/>
+          <w:numId w:val="15"/>
+        </w:numPr>
+        <w:tabs>
+          <w:tab w:val="left" w:pos="851"/>
+        </w:tabs>
+        <w:autoSpaceDE w:val="0"/>
+        <w:autoSpaceDN w:val="0"/>
+        <w:adjustRightInd w:val="0"/>
+        <w:spacing w:line="360" w:lineRule="auto"/>
+        <w:ind w:left="426" w:firstLine="0"/>
+        <w:rPr>
+          <w:rFonts w:eastAsia="TimesNewRoman,Bold"/>
+          <w:bCs/>
+          <w:szCs w:val="28"/>
+        </w:rPr>
+      </w:pPr>
+      <w:r>
+        <w:rPr>
+          <w:rFonts w:eastAsia="TimesNewRoman,Bold"/>
+          <w:bCs/>
+          <w:szCs w:val="28"/>
+        </w:rPr>
+        <w:t>профилактика несчастных случаев и повреждения здоровья работников;</w:t>
+      </w:r>
+    </w:p>
+    <w:p>
+      <w:pPr>
+        <w:pStyle w:val="a4"/>
+        <w:numPr>
+          <w:ilvl w:val="0"/>
+          <w:numId w:val="15"/>
+        </w:numPr>
+        <w:tabs>
+          <w:tab w:val="left" w:pos="851"/>
+        </w:tabs>
+        <w:autoSpaceDE w:val="0"/>
+        <w:autoSpaceDN w:val="0"/>
+        <w:adjustRightInd w:val="0"/>
+        <w:spacing w:line="360" w:lineRule="auto"/>
+        <w:ind w:left="426" w:firstLine="0"/>
+        <w:rPr>
+          <w:rFonts w:eastAsia="TimesNewRoman"/>
+          <w:szCs w:val="28"/>
+        </w:rPr>
+      </w:pPr>
+      <w:r>
+        <w:rPr>
+          <w:rFonts w:eastAsia="TimesNewRoman"/>
+          <w:szCs w:val="28"/>
+        </w:rPr>
+        <w:t>расследование и учет несчастных случаев на производстве и професси</w:t>
+      </w:r>
+      <w:r>
+        <w:rPr>
+          <w:rFonts w:eastAsia="TimesNewRoman"/>
+          <w:szCs w:val="28"/>
+        </w:rPr>
+        <w:t>о</w:t>
+      </w:r>
+      <w:r>
+        <w:rPr>
+          <w:rFonts w:eastAsia="TimesNewRoman"/>
+          <w:szCs w:val="28"/>
+        </w:rPr>
+        <w:t>нальных заболеваний;</w:t>
+      </w:r>
+    </w:p>
+    <w:p>
+      <w:pPr>
+        <w:pStyle w:val="a4"/>
+        <w:numPr>
+          <w:ilvl w:val="0"/>
+          <w:numId w:val="15"/>
+        </w:numPr>
+        <w:tabs>
+          <w:tab w:val="left" w:pos="851"/>
+        </w:tabs>
+        <w:autoSpaceDE w:val="0"/>
+        <w:autoSpaceDN w:val="0"/>
+        <w:adjustRightInd w:val="0"/>
+        <w:spacing w:line="360" w:lineRule="auto"/>
+        <w:ind w:left="426" w:firstLine="0"/>
+        <w:rPr>
+          <w:rFonts w:eastAsia="TimesNewRoman"/>
+          <w:szCs w:val="28"/>
+        </w:rPr>
+      </w:pPr>
+      <w:r>
+        <w:rPr>
+          <w:rFonts w:eastAsia="TimesNewRoman"/>
+          <w:szCs w:val="28"/>
+        </w:rPr>
+        <w:t xml:space="preserve"> защита законных интересов работников, пострадавших от несчастных сл</w:t>
+      </w:r>
+      <w:r>
+        <w:rPr>
+          <w:rFonts w:eastAsia="TimesNewRoman"/>
+          <w:szCs w:val="28"/>
+        </w:rPr>
+        <w:t>у</w:t>
+      </w:r>
+      <w:r>
+        <w:rPr>
+          <w:rFonts w:eastAsia="TimesNewRoman"/>
+          <w:szCs w:val="28"/>
+        </w:rPr>
+        <w:t xml:space="preserve">чаев на производстве и профессиональных заболеваний, а также членов их семей, на основе </w:t>
+      </w:r>
+      <w:proofErr w:type="gramStart"/>
+      <w:r>
+        <w:rPr>
+          <w:rFonts w:eastAsia="TimesNewRoman"/>
+          <w:szCs w:val="28"/>
+        </w:rPr>
+        <w:t>обязательного</w:t>
+      </w:r>
+      <w:proofErr w:type="gramEnd"/>
+      <w:r>
+        <w:rPr>
+          <w:rFonts w:eastAsia="TimesNewRoman"/>
+          <w:szCs w:val="28"/>
+        </w:rPr>
+        <w:t xml:space="preserve"> социального страхования работников от несчастных сл</w:t>
+      </w:r>
+      <w:r>
+        <w:rPr>
+          <w:rFonts w:eastAsia="TimesNewRoman"/>
+          <w:szCs w:val="28"/>
+        </w:rPr>
+        <w:t>у</w:t>
+      </w:r>
+      <w:r>
+        <w:rPr>
+          <w:rFonts w:eastAsia="TimesNewRoman"/>
+          <w:szCs w:val="28"/>
+        </w:rPr>
+        <w:t>чаев на производстве и профессиональных заболеваний;</w:t>
+      </w:r>
+    </w:p>
+    <w:p>
+      <w:pPr>
+        <w:pStyle w:val="a4"/>
+        <w:numPr>
+          <w:ilvl w:val="0"/>
+          <w:numId w:val="15"/>
+        </w:numPr>
+        <w:tabs>
+          <w:tab w:val="left" w:pos="851"/>
+        </w:tabs>
+        <w:autoSpaceDE w:val="0"/>
+        <w:autoSpaceDN w:val="0"/>
+        <w:adjustRightInd w:val="0"/>
+        <w:spacing w:line="360" w:lineRule="auto"/>
+        <w:ind w:left="426" w:firstLine="0"/>
+        <w:rPr>
+          <w:rFonts w:eastAsia="TimesNewRoman"/>
+          <w:szCs w:val="28"/>
+        </w:rPr>
+      </w:pPr>
+      <w:r>
+        <w:rPr>
+          <w:rFonts w:eastAsia="TimesNewRoman"/>
+          <w:szCs w:val="28"/>
+        </w:rPr>
+        <w:t xml:space="preserve"> </w:t>
+      </w:r>
+      <w:r>
+        <w:rPr>
+          <w:rFonts w:eastAsia="TimesNewRoman"/>
+          <w:szCs w:val="28"/>
+        </w:rPr>
+        <w:t>установление компенсаций за тяжелую работу и работу с вредными и (или) опасными условиями труда;</w:t>
+      </w:r>
+    </w:p>
+    <w:p>
+      <w:pPr>
+        <w:pStyle w:val="a4"/>
+        <w:numPr>
+          <w:ilvl w:val="0"/>
+          <w:numId w:val="15"/>
+        </w:numPr>
+        <w:tabs>
+          <w:tab w:val="left" w:pos="851"/>
+        </w:tabs>
+        <w:autoSpaceDE w:val="0"/>
+        <w:autoSpaceDN w:val="0"/>
+        <w:adjustRightInd w:val="0"/>
+        <w:spacing w:line="360" w:lineRule="auto"/>
+        <w:ind w:left="426" w:firstLine="0"/>
+        <w:rPr>
+          <w:rFonts w:eastAsia="TimesNewRoman"/>
+          <w:szCs w:val="28"/>
+        </w:rPr>
+      </w:pPr>
+      <w:r>
+        <w:rPr>
+          <w:rFonts w:eastAsia="TimesNewRoman"/>
+          <w:szCs w:val="28"/>
+        </w:rPr>
+        <w:lastRenderedPageBreak/>
+        <w:t>координация деятельности в области охраны труда, охраны окружающей природной среды и других видов экономической и социальной деятельности;</w:t>
+      </w:r>
+    </w:p>
+    <w:p>
+      <w:pPr>
+        <w:pStyle w:val="a4"/>
+        <w:numPr>
+          <w:ilvl w:val="0"/>
+          <w:numId w:val="15"/>
+        </w:numPr>
+        <w:tabs>
+          <w:tab w:val="left" w:pos="851"/>
+        </w:tabs>
+        <w:autoSpaceDE w:val="0"/>
+        <w:autoSpaceDN w:val="0"/>
+        <w:adjustRightInd w:val="0"/>
+        <w:spacing w:line="360" w:lineRule="auto"/>
+        <w:ind w:left="426" w:firstLine="0"/>
+        <w:rPr>
+          <w:rFonts w:eastAsia="TimesNewRoman"/>
+          <w:szCs w:val="28"/>
+        </w:rPr>
+      </w:pPr>
+      <w:r>
+        <w:rPr>
+          <w:rFonts w:eastAsia="TimesNewRoman"/>
+          <w:szCs w:val="28"/>
+        </w:rPr>
+        <w:t>распространение передового отечественного и зарубежного опыта работы по улучшению условий и охраны труда;</w:t>
+      </w:r>
+    </w:p>
+    <w:p>
+      <w:pPr>
+        <w:pStyle w:val="a4"/>
+        <w:numPr>
+          <w:ilvl w:val="0"/>
+          <w:numId w:val="15"/>
+        </w:numPr>
+        <w:tabs>
+          <w:tab w:val="left" w:pos="851"/>
+        </w:tabs>
+        <w:autoSpaceDE w:val="0"/>
+        <w:autoSpaceDN w:val="0"/>
+        <w:adjustRightInd w:val="0"/>
+        <w:spacing w:line="360" w:lineRule="auto"/>
+        <w:ind w:left="426" w:firstLine="0"/>
+        <w:rPr>
+          <w:rFonts w:eastAsia="TimesNewRoman"/>
+          <w:szCs w:val="28"/>
+        </w:rPr>
+      </w:pPr>
+      <w:r>
+        <w:rPr>
+          <w:rFonts w:eastAsia="TimesNewRoman"/>
+          <w:szCs w:val="28"/>
+        </w:rPr>
+        <w:t>участие государства в финансировании мероприятий по охране труда;</w:t>
+      </w:r>
+    </w:p>
+    <w:p>
+      <w:pPr>
+        <w:pStyle w:val="a4"/>
+        <w:numPr>
+          <w:ilvl w:val="0"/>
+          <w:numId w:val="15"/>
+        </w:numPr>
+        <w:tabs>
+          <w:tab w:val="left" w:pos="851"/>
+        </w:tabs>
+        <w:autoSpaceDE w:val="0"/>
+        <w:autoSpaceDN w:val="0"/>
+        <w:adjustRightInd w:val="0"/>
+        <w:spacing w:line="360" w:lineRule="auto"/>
+        <w:ind w:left="426" w:firstLine="0"/>
+        <w:rPr>
+          <w:rFonts w:eastAsia="TimesNewRoman"/>
+          <w:szCs w:val="28"/>
+        </w:rPr>
+      </w:pPr>
+      <w:r>
+        <w:rPr>
+          <w:rFonts w:eastAsia="TimesNewRoman"/>
+          <w:szCs w:val="28"/>
+        </w:rPr>
+        <w:t>подготовка специалистов по охране труда и повышение их квалификации;</w:t>
+      </w:r>
+    </w:p>
+    <w:p>
+      <w:pPr>
+        <w:pStyle w:val="a4"/>
+        <w:numPr>
+          <w:ilvl w:val="0"/>
+          <w:numId w:val="15"/>
+        </w:numPr>
+        <w:tabs>
+          <w:tab w:val="left" w:pos="851"/>
+        </w:tabs>
+        <w:autoSpaceDE w:val="0"/>
+        <w:autoSpaceDN w:val="0"/>
+        <w:adjustRightInd w:val="0"/>
+        <w:spacing w:line="360" w:lineRule="auto"/>
+        <w:ind w:left="426" w:firstLine="0"/>
+        <w:rPr>
+          <w:rFonts w:eastAsia="TimesNewRoman"/>
+          <w:szCs w:val="28"/>
+        </w:rPr>
+      </w:pPr>
+      <w:r>
+        <w:rPr>
+          <w:rFonts w:eastAsia="TimesNewRoman"/>
+          <w:szCs w:val="28"/>
+        </w:rPr>
+        <w:t>организация государственной статистической отчетности об условиях тр</w:t>
+      </w:r>
+      <w:r>
+        <w:rPr>
+          <w:rFonts w:eastAsia="TimesNewRoman"/>
+          <w:szCs w:val="28"/>
+        </w:rPr>
+        <w:t>у</w:t>
+      </w:r>
+      <w:r>
+        <w:rPr>
+          <w:rFonts w:eastAsia="TimesNewRoman"/>
+          <w:szCs w:val="28"/>
+        </w:rPr>
+        <w:t>да, а также о производственном травматизме, профессиональной заболеваемости и об их материальных последствиях;</w:t>
+      </w:r>
+    </w:p>
+    <w:p>
+      <w:pPr>
+        <w:pStyle w:val="a4"/>
+        <w:numPr>
+          <w:ilvl w:val="0"/>
+          <w:numId w:val="15"/>
+        </w:numPr>
+        <w:tabs>
+          <w:tab w:val="left" w:pos="851"/>
+        </w:tabs>
+        <w:autoSpaceDE w:val="0"/>
+        <w:autoSpaceDN w:val="0"/>
+        <w:adjustRightInd w:val="0"/>
+        <w:spacing w:line="360" w:lineRule="auto"/>
+        <w:ind w:left="426" w:firstLine="0"/>
+        <w:rPr>
+          <w:rFonts w:eastAsia="TimesNewRoman"/>
+          <w:szCs w:val="28"/>
+        </w:rPr>
+      </w:pPr>
+      <w:r>
+        <w:rPr>
+          <w:rFonts w:eastAsia="TimesNewRoman"/>
+          <w:szCs w:val="28"/>
+        </w:rPr>
+        <w:t>обеспечение функционирования единой информационной системы охраны труда;</w:t>
+      </w:r>
+    </w:p>
+    <w:p>
+      <w:pPr>
+        <w:pStyle w:val="a4"/>
+        <w:numPr>
+          <w:ilvl w:val="0"/>
+          <w:numId w:val="15"/>
+        </w:numPr>
+        <w:tabs>
+          <w:tab w:val="left" w:pos="851"/>
+        </w:tabs>
+        <w:autoSpaceDE w:val="0"/>
+        <w:autoSpaceDN w:val="0"/>
+        <w:adjustRightInd w:val="0"/>
+        <w:spacing w:line="360" w:lineRule="auto"/>
+        <w:ind w:left="426" w:firstLine="0"/>
+        <w:rPr>
+          <w:rFonts w:eastAsia="TimesNewRoman"/>
+          <w:szCs w:val="28"/>
+        </w:rPr>
+      </w:pPr>
+      <w:r>
+        <w:rPr>
+          <w:rFonts w:eastAsia="TimesNewRoman"/>
+          <w:szCs w:val="28"/>
+        </w:rPr>
+        <w:t>международное сотрудничество в области охраны труда;</w:t>
+      </w:r>
+    </w:p>
+    <w:p>
+      <w:pPr>
+        <w:pStyle w:val="a4"/>
+        <w:numPr>
+          <w:ilvl w:val="0"/>
+          <w:numId w:val="15"/>
+        </w:numPr>
+        <w:tabs>
+          <w:tab w:val="left" w:pos="851"/>
+        </w:tabs>
+        <w:autoSpaceDE w:val="0"/>
+        <w:autoSpaceDN w:val="0"/>
+        <w:adjustRightInd w:val="0"/>
+        <w:spacing w:line="360" w:lineRule="auto"/>
+        <w:ind w:left="426" w:firstLine="0"/>
+        <w:rPr>
+          <w:rFonts w:eastAsia="TimesNewRoman"/>
+          <w:szCs w:val="28"/>
+        </w:rPr>
+      </w:pPr>
+      <w:r>
+        <w:rPr>
+          <w:rFonts w:eastAsia="TimesNewRoman"/>
+          <w:szCs w:val="28"/>
+        </w:rPr>
+        <w:t>проведение эффективной налоговой политики, стимулирующей создание безопасных условий труда, разработку и внедрение безопасных техники и техн</w:t>
+      </w:r>
+      <w:r>
+        <w:rPr>
+          <w:rFonts w:eastAsia="TimesNewRoman"/>
+          <w:szCs w:val="28"/>
+        </w:rPr>
+        <w:t>о</w:t>
+      </w:r>
+      <w:r>
+        <w:rPr>
+          <w:rFonts w:eastAsia="TimesNewRoman"/>
+          <w:szCs w:val="28"/>
+        </w:rPr>
+        <w:t>логий, производство средств индивидуальной и коллективной защиты работн</w:t>
+      </w:r>
+      <w:r>
+        <w:rPr>
+          <w:rFonts w:eastAsia="TimesNewRoman"/>
+          <w:szCs w:val="28"/>
+        </w:rPr>
+        <w:t>и</w:t>
+      </w:r>
+      <w:r>
+        <w:rPr>
+          <w:rFonts w:eastAsia="TimesNewRoman"/>
+          <w:szCs w:val="28"/>
+        </w:rPr>
+        <w:t>ков;</w:t>
+      </w:r>
+    </w:p>
+    <w:p>
+      <w:pPr>
+        <w:pStyle w:val="a4"/>
+        <w:numPr>
+          <w:ilvl w:val="0"/>
+          <w:numId w:val="15"/>
+        </w:numPr>
+        <w:tabs>
+          <w:tab w:val="left" w:pos="851"/>
+        </w:tabs>
+        <w:autoSpaceDE w:val="0"/>
+        <w:autoSpaceDN w:val="0"/>
+        <w:adjustRightInd w:val="0"/>
+        <w:spacing w:line="360" w:lineRule="auto"/>
+        <w:ind w:left="426" w:firstLine="0"/>
+        <w:rPr>
+          <w:rFonts w:eastAsia="TimesNewRoman"/>
+          <w:szCs w:val="28"/>
+        </w:rPr>
+      </w:pPr>
+      <w:r>
+        <w:rPr>
+          <w:rFonts w:eastAsia="TimesNewRoman"/>
+          <w:szCs w:val="28"/>
+        </w:rPr>
+        <w:t>установление порядка обеспечения работников средствами индивидуал</w:t>
+      </w:r>
+      <w:r>
+        <w:rPr>
+          <w:rFonts w:eastAsia="TimesNewRoman"/>
+          <w:szCs w:val="28"/>
+        </w:rPr>
+        <w:t>ь</w:t>
+      </w:r>
+      <w:r>
+        <w:rPr>
+          <w:rFonts w:eastAsia="TimesNewRoman"/>
+          <w:szCs w:val="28"/>
+        </w:rPr>
+        <w:t>ной и коллективной защиты, а также санитарно-бытовыми помещениями и ус</w:t>
+      </w:r>
+      <w:r>
+        <w:rPr>
+          <w:rFonts w:eastAsia="TimesNewRoman"/>
+          <w:szCs w:val="28"/>
+        </w:rPr>
+        <w:t>т</w:t>
+      </w:r>
+      <w:r>
+        <w:rPr>
+          <w:rFonts w:eastAsia="TimesNewRoman"/>
+          <w:szCs w:val="28"/>
+        </w:rPr>
+        <w:t>ройствами, лечебно-профилактическими средствами.</w:t>
+      </w:r>
+    </w:p>
+    <w:p>
+      <w:pPr>
+        <w:pStyle w:val="a4"/>
+        <w:tabs>
+          <w:tab w:val="left" w:pos="851"/>
+        </w:tabs>
+        <w:autoSpaceDE w:val="0"/>
+        <w:autoSpaceDN w:val="0"/>
+        <w:adjustRightInd w:val="0"/>
+        <w:spacing w:line="360" w:lineRule="auto"/>
+        <w:ind w:left="426"/>
+        <w:rPr>
+          <w:rFonts w:eastAsia="TimesNewRoman"/>
+          <w:szCs w:val="28"/>
+        </w:rPr>
+      </w:pPr>
+    </w:p>
+    <w:p>
+      <w:pPr>
         <w:pStyle w:val="3"/>
         <w:numPr>
           <w:ilvl w:val="2"/>
           <w:numId w:val="1"/>
         </w:numPr>
       </w:pPr>
-      <w:bookmarkStart w:id="40" w:name="_Toc417380453"/>
-      <w:r>
-        <w:t>Обоснование расчетной части</w:t>
-      </w:r>
-      <w:bookmarkEnd w:id="40"/>
+      <w:bookmarkStart w:id="41" w:name="_Toc417380455"/>
+      <w:r>
+        <w:t>Мероприятия по обеспечению комфортных условий труда</w:t>
+      </w:r>
+      <w:bookmarkEnd w:id="41"/>
+    </w:p>
+    <w:p/>
+    <w:p>
+      <w:pPr>
+        <w:spacing w:line="360" w:lineRule="auto"/>
+        <w:ind w:firstLine="708"/>
+      </w:pPr>
+      <w:r>
+        <w:t>Обеспечение комфортных условий для трудовой деятельности позволяет повысить качество и производительность труда, обеспечить хорошее самочувствие и наилучшие для сохранения здоровья параметры среды обитания и характеристики трудового процесса.</w:t>
+      </w:r>
+    </w:p>
+    <w:p>
+      <w:pPr>
+        <w:spacing w:line="360" w:lineRule="auto"/>
+        <w:ind w:firstLine="708"/>
+      </w:pPr>
+      <w:r>
+        <w:lastRenderedPageBreak/>
+        <w:t xml:space="preserve">Согласно </w:t>
+      </w:r>
+      <w:r>
+        <w:t>ТОИ Р-45-084-01</w:t>
+      </w:r>
+      <w:r>
+        <w:t xml:space="preserve"> от министерства РФ по связи и информатизации к</w:t>
+      </w:r>
+      <w:r>
+        <w:t xml:space="preserve">омфортные условия труда для работников, взаимодействующих </w:t>
+      </w:r>
+      <w:r>
+        <w:t>с ПЭВМ,</w:t>
+      </w:r>
+      <w:r>
+        <w:t xml:space="preserve"> заключаются в  установлении режима работы в зависимости</w:t>
+      </w:r>
+      <w:r>
+        <w:t xml:space="preserve"> </w:t>
+      </w:r>
+      <w:r>
+        <w:t>от вида</w:t>
+      </w:r>
+      <w:r>
+        <w:t xml:space="preserve"> их</w:t>
+      </w:r>
+      <w:r>
+        <w:t xml:space="preserve"> трудовой деятельности</w:t>
+      </w:r>
+      <w:r>
+        <w:t xml:space="preserve">: </w:t>
+      </w:r>
     </w:p>
     <w:p>
       <w:pPr>
         <w:pStyle w:val="a4"/>
-      </w:pPr>
+        <w:numPr>
+          <w:ilvl w:val="0"/>
+          <w:numId w:val="16"/>
+        </w:numPr>
+        <w:spacing w:line="360" w:lineRule="auto"/>
+      </w:pPr>
+      <w:r>
+        <w:t>Группа «А» – работа по считыванию информации с монитора ПЭВМ с предварительным запросом</w:t>
+      </w:r>
+      <w:r>
+        <w:t>;</w:t>
+      </w:r>
+    </w:p>
+    <w:p>
+      <w:pPr>
+        <w:pStyle w:val="a4"/>
+        <w:numPr>
+          <w:ilvl w:val="0"/>
+          <w:numId w:val="16"/>
+        </w:numPr>
+        <w:spacing w:line="360" w:lineRule="auto"/>
+      </w:pPr>
+      <w:r>
+        <w:t>Группа «Б» – работа по вводу информации</w:t>
+      </w:r>
+      <w:r>
+        <w:t>;</w:t>
+      </w:r>
+    </w:p>
+    <w:p>
+      <w:pPr>
+        <w:pStyle w:val="a4"/>
+        <w:numPr>
+          <w:ilvl w:val="0"/>
+          <w:numId w:val="16"/>
+        </w:numPr>
+        <w:spacing w:line="360" w:lineRule="auto"/>
+      </w:pPr>
+      <w:r>
+        <w:t>Группа «В» - творческая  работа в режиме диалога с ПЭВМ.</w:t>
+      </w:r>
+    </w:p>
+    <w:p>
+      <w:pPr>
+        <w:spacing w:line="360" w:lineRule="auto"/>
+        <w:ind w:firstLine="708"/>
+      </w:pPr>
+      <w:r>
+        <w:t>П</w:t>
+      </w:r>
+      <w:r>
+        <w:t>ри  выполнении  в  течение</w:t>
+      </w:r>
+      <w:r>
+        <w:t xml:space="preserve"> </w:t>
+      </w:r>
+      <w:r>
+        <w:t>рабочей   смены   работ,   относящихся   к  различным  видам  трудовой</w:t>
+      </w:r>
+      <w:r>
+        <w:t xml:space="preserve"> </w:t>
+      </w:r>
+      <w:r>
+        <w:t>деятельности,  за основную  работу  с  компьютером  следует  принимать</w:t>
+      </w:r>
+      <w:r>
+        <w:t xml:space="preserve"> </w:t>
+      </w:r>
+      <w:r>
+        <w:t>такую,  которая занимает не менее 50%  времени в течение рабочей смены</w:t>
+      </w:r>
+      <w:r>
+        <w:t xml:space="preserve"> </w:t>
+      </w:r>
+      <w:r>
+        <w:t>или рабочего дня.</w:t>
+      </w:r>
+    </w:p>
+    <w:p>
+      <w:pPr>
+        <w:spacing w:line="360" w:lineRule="auto"/>
+        <w:ind w:firstLine="708"/>
+        <w:rPr>
+          <w:szCs w:val="28"/>
+        </w:rPr>
+      </w:pPr>
+      <w:r>
+        <w:rPr>
+          <w:szCs w:val="28"/>
+        </w:rPr>
+        <w:t xml:space="preserve">Для </w:t>
+      </w:r>
+      <w:r>
+        <w:rPr>
+          <w:szCs w:val="28"/>
+        </w:rPr>
+        <w:t>групп категорий</w:t>
+      </w:r>
+      <w:r>
+        <w:rPr>
+          <w:szCs w:val="28"/>
+        </w:rPr>
+        <w:t xml:space="preserve"> устанавливаются три </w:t>
+      </w:r>
+      <w:r>
+        <w:rPr>
+          <w:szCs w:val="28"/>
+        </w:rPr>
+        <w:t>типа</w:t>
+      </w:r>
+      <w:r>
+        <w:rPr>
+          <w:szCs w:val="28"/>
+        </w:rPr>
+        <w:t xml:space="preserve"> тяжести и напряженности работы с ПЭВМ: </w:t>
+      </w:r>
+    </w:p>
+    <w:p>
+      <w:pPr>
+        <w:pStyle w:val="a4"/>
+        <w:numPr>
+          <w:ilvl w:val="0"/>
+          <w:numId w:val="17"/>
+        </w:numPr>
+        <w:spacing w:line="360" w:lineRule="auto"/>
+      </w:pPr>
+      <w:r>
+        <w:rPr>
+          <w:szCs w:val="28"/>
+        </w:rPr>
+        <w:t>Д</w:t>
+      </w:r>
+      <w:r>
+        <w:rPr>
+          <w:szCs w:val="28"/>
+        </w:rPr>
+        <w:t>л</w:t>
+      </w:r>
+      <w:r>
+        <w:rPr>
+          <w:szCs w:val="28"/>
+        </w:rPr>
+        <w:t>я группы «</w:t>
+      </w:r>
+      <w:r>
+        <w:rPr>
+          <w:szCs w:val="28"/>
+        </w:rPr>
+        <w:t>А</w:t>
+      </w:r>
+      <w:r>
+        <w:rPr>
+          <w:szCs w:val="28"/>
+        </w:rPr>
+        <w:t>»</w:t>
+      </w:r>
+      <w:r>
+        <w:rPr>
+          <w:szCs w:val="28"/>
+        </w:rPr>
+        <w:t xml:space="preserve"> - по су</w:t>
+      </w:r>
+      <w:r>
+        <w:rPr>
+          <w:szCs w:val="28"/>
+        </w:rPr>
+        <w:t>м</w:t>
+      </w:r>
+      <w:r>
+        <w:rPr>
+          <w:szCs w:val="28"/>
+        </w:rPr>
+        <w:t>марному числу считываемых знаков за рабочую смену, но не более 60000 знаков за смену;</w:t>
+      </w:r>
+    </w:p>
+    <w:p>
+      <w:pPr>
+        <w:pStyle w:val="a4"/>
+        <w:numPr>
+          <w:ilvl w:val="0"/>
+          <w:numId w:val="17"/>
+        </w:numPr>
+        <w:spacing w:line="360" w:lineRule="auto"/>
+      </w:pPr>
+      <w:r>
+        <w:rPr>
+          <w:szCs w:val="28"/>
+        </w:rPr>
+        <w:t>Д</w:t>
+      </w:r>
+      <w:r>
+        <w:rPr>
+          <w:szCs w:val="28"/>
+        </w:rPr>
+        <w:t xml:space="preserve">ля группы </w:t>
+      </w:r>
+      <w:r>
+        <w:rPr>
+          <w:szCs w:val="28"/>
+        </w:rPr>
+        <w:t>«</w:t>
+      </w:r>
+      <w:r>
+        <w:rPr>
+          <w:szCs w:val="28"/>
+        </w:rPr>
+        <w:t>Б</w:t>
+      </w:r>
+      <w:r>
+        <w:rPr>
+          <w:szCs w:val="28"/>
+        </w:rPr>
+        <w:t>»</w:t>
+      </w:r>
+      <w:r>
+        <w:rPr>
+          <w:szCs w:val="28"/>
+        </w:rPr>
+        <w:t xml:space="preserve"> - по суммарному числу считываемых или вводимых зн</w:t>
+      </w:r>
+      <w:r>
+        <w:rPr>
+          <w:szCs w:val="28"/>
+        </w:rPr>
+        <w:t>а</w:t>
+      </w:r>
+      <w:r>
+        <w:rPr>
+          <w:szCs w:val="28"/>
+        </w:rPr>
+        <w:t xml:space="preserve">ков за рабочую смену, но не более 40000 знаков за смену; </w:t>
+      </w:r>
+    </w:p>
+    <w:p>
+      <w:pPr>
+        <w:pStyle w:val="a4"/>
+        <w:numPr>
+          <w:ilvl w:val="0"/>
+          <w:numId w:val="17"/>
+        </w:numPr>
+        <w:spacing w:line="360" w:lineRule="auto"/>
+      </w:pPr>
+      <w:r>
+        <w:rPr>
+          <w:szCs w:val="28"/>
+        </w:rPr>
+        <w:t>Д</w:t>
+      </w:r>
+      <w:r>
+        <w:rPr>
+          <w:szCs w:val="28"/>
+        </w:rPr>
+        <w:t xml:space="preserve">ля группы </w:t>
+      </w:r>
+      <w:r>
+        <w:rPr>
+          <w:szCs w:val="28"/>
+        </w:rPr>
+        <w:t>«</w:t>
+      </w:r>
+      <w:r>
+        <w:rPr>
+          <w:szCs w:val="28"/>
+        </w:rPr>
+        <w:t>В</w:t>
+      </w:r>
+      <w:r>
+        <w:rPr>
+          <w:szCs w:val="28"/>
+        </w:rPr>
+        <w:t>»</w:t>
+      </w:r>
+      <w:r>
+        <w:rPr>
+          <w:szCs w:val="28"/>
+        </w:rPr>
+        <w:t xml:space="preserve"> - по су</w:t>
+      </w:r>
+      <w:r>
+        <w:rPr>
+          <w:szCs w:val="28"/>
+        </w:rPr>
+        <w:t>м</w:t>
+      </w:r>
+      <w:r>
+        <w:rPr>
+          <w:szCs w:val="28"/>
+        </w:rPr>
+        <w:t>марному времени непосредственной работы с ПЭВМ за рабочую смену, но не б</w:t>
+      </w:r>
+      <w:r>
+        <w:rPr>
+          <w:szCs w:val="28"/>
+        </w:rPr>
+        <w:t>о</w:t>
+      </w:r>
+      <w:r>
+        <w:rPr>
+          <w:szCs w:val="28"/>
+        </w:rPr>
+        <w:t>лее 6 часов за смену.</w:t>
+      </w:r>
+    </w:p>
+    <w:p>
+      <w:pPr>
+        <w:spacing w:line="360" w:lineRule="auto"/>
+        <w:ind w:firstLine="708"/>
+        <w:rPr>
+          <w:szCs w:val="28"/>
+        </w:rPr>
+      </w:pPr>
+      <w:r>
+        <w:rPr>
+          <w:szCs w:val="28"/>
+        </w:rPr>
+        <w:t>Также в</w:t>
+      </w:r>
+      <w:r>
+        <w:rPr>
+          <w:szCs w:val="28"/>
+        </w:rPr>
+        <w:t xml:space="preserve"> зависимости от категории трудовой деятельности и уровня нагрузки за рабочую смену при работе с ПЭВМ устанавливается суммарное время регламе</w:t>
+      </w:r>
+      <w:r>
+        <w:rPr>
+          <w:szCs w:val="28"/>
+        </w:rPr>
+        <w:t>н</w:t>
+      </w:r>
+      <w:r>
+        <w:rPr>
+          <w:szCs w:val="28"/>
+        </w:rPr>
+        <w:t>тированных перерывов.</w:t>
+      </w:r>
+      <w:r>
+        <w:rPr>
+          <w:szCs w:val="28"/>
+        </w:rPr>
+        <w:t xml:space="preserve"> Если у работника наблюдается ухудшение зрения или другие неприятные ощущения, то рекомендуется применять индивидуальный регламент времени работы за  ПЭВМ.  </w:t>
+      </w:r>
+    </w:p>
+    <w:p>
+      <w:pPr>
+        <w:spacing w:line="360" w:lineRule="auto"/>
+        <w:ind w:firstLine="708"/>
+        <w:rPr>
+          <w:szCs w:val="28"/>
+        </w:rPr>
+      </w:pPr>
+      <w:r>
+        <w:rPr>
+          <w:szCs w:val="28"/>
+        </w:rPr>
+        <w:t>Для предупреждения преждевременной утомляемости пользователей ПЭВМ рекомендуется организовывать рабочую смену путем чередования работ с и</w:t>
+      </w:r>
+      <w:r>
+        <w:rPr>
+          <w:szCs w:val="28"/>
+        </w:rPr>
+        <w:t>с</w:t>
+      </w:r>
+      <w:r>
+        <w:rPr>
+          <w:szCs w:val="28"/>
+        </w:rPr>
+        <w:t>пользованием ПЭВМ и без него.</w:t>
+      </w:r>
+    </w:p>
+    <w:p>
+      <w:pPr>
+        <w:spacing w:line="360" w:lineRule="auto"/>
+      </w:pPr>
+      <w:r>
+        <w:tab/>
+      </w:r>
+    </w:p>
+    <w:p>
+      <w:pPr>
+        <w:pStyle w:val="3"/>
+        <w:numPr>
+          <w:ilvl w:val="2"/>
+          <w:numId w:val="1"/>
+        </w:numPr>
+      </w:pPr>
+      <w:bookmarkStart w:id="42" w:name="_Toc417380456"/>
+      <w:r>
+        <w:lastRenderedPageBreak/>
+        <w:t xml:space="preserve">Мероприятия по защите от опасных </w:t>
+      </w:r>
+      <w:r>
+        <w:t xml:space="preserve">и вредных </w:t>
+      </w:r>
+      <w:r>
+        <w:t>производственных факторов</w:t>
+      </w:r>
+      <w:bookmarkEnd w:id="42"/>
+    </w:p>
+    <w:p/>
+    <w:p>
+      <w:pPr>
+        <w:spacing w:line="360" w:lineRule="auto"/>
+        <w:ind w:firstLine="708"/>
+      </w:pPr>
+      <w:r>
+        <w:t>Основные мероприятия по защите работника от опасных и вредных производственных факторов (ОВПФ) заключаются:</w:t>
+      </w:r>
+    </w:p>
+    <w:p>
+      <w:pPr>
+        <w:pStyle w:val="a4"/>
+        <w:numPr>
+          <w:ilvl w:val="0"/>
+          <w:numId w:val="18"/>
+        </w:numPr>
+        <w:spacing w:line="360" w:lineRule="auto"/>
+      </w:pPr>
+      <w:r>
+        <w:t>В использовании новых технологий на производстве с целью снижения уровня ОВПФ.</w:t>
+      </w:r>
+    </w:p>
+    <w:p>
+      <w:pPr>
+        <w:pStyle w:val="a4"/>
+        <w:numPr>
+          <w:ilvl w:val="0"/>
+          <w:numId w:val="18"/>
+        </w:numPr>
+        <w:spacing w:line="360" w:lineRule="auto"/>
+      </w:pPr>
+      <w:r>
+        <w:t>Удаление на расстояние от источника ОВПФ.</w:t>
+      </w:r>
+    </w:p>
+    <w:p>
+      <w:pPr>
+        <w:pStyle w:val="a4"/>
+        <w:numPr>
+          <w:ilvl w:val="0"/>
+          <w:numId w:val="18"/>
+        </w:numPr>
+        <w:spacing w:line="360" w:lineRule="auto"/>
+      </w:pPr>
+      <w:r>
+        <w:t>Уменьшение времени нахождения в зоне действия ОВПФ.</w:t>
+      </w:r>
+    </w:p>
+    <w:p>
+      <w:pPr>
+        <w:pStyle w:val="a4"/>
+        <w:numPr>
+          <w:ilvl w:val="0"/>
+          <w:numId w:val="18"/>
+        </w:numPr>
+        <w:spacing w:line="360" w:lineRule="auto"/>
+      </w:pPr>
+      <w:r>
+        <w:t>Применение средств защиты (индивидуальной и коллективной).</w:t>
+      </w:r>
+    </w:p>
+    <w:p>
+      <w:pPr>
+        <w:spacing w:line="360" w:lineRule="auto"/>
+        <w:ind w:firstLine="708"/>
+      </w:pPr>
+      <w:r>
+        <w:t>На рабочем месте инженера-программиста основными ОВПФ являются шум, электромагнитное и ионизирующее излучения. Для защиты следует использовать превентивные меры:</w:t>
+      </w:r>
+    </w:p>
+    <w:p>
+      <w:pPr>
+        <w:pStyle w:val="a4"/>
+        <w:numPr>
+          <w:ilvl w:val="0"/>
+          <w:numId w:val="19"/>
+        </w:numPr>
+        <w:tabs>
+          <w:tab w:val="left" w:pos="709"/>
+        </w:tabs>
+        <w:spacing w:line="360" w:lineRule="auto"/>
+        <w:ind w:left="284" w:firstLine="0"/>
+      </w:pPr>
+      <w:r>
+        <w:t xml:space="preserve">Заменить </w:t>
+      </w:r>
+      <w:proofErr w:type="spellStart"/>
+      <w:r>
+        <w:t>ЭЛТ-монитор</w:t>
+      </w:r>
+      <w:proofErr w:type="spellEnd"/>
+      <w:r>
+        <w:t xml:space="preserve"> на </w:t>
+      </w:r>
+      <w:r>
+        <w:rPr>
+          <w:lang w:val="en-US"/>
+        </w:rPr>
+        <w:t>LED</w:t>
+      </w:r>
+      <w:r>
+        <w:t xml:space="preserve"> </w:t>
+      </w:r>
+      <w:r>
+        <w:t>или ЖК-дисплей.</w:t>
+      </w:r>
+    </w:p>
+    <w:p>
+      <w:pPr>
+        <w:pStyle w:val="a4"/>
+        <w:numPr>
+          <w:ilvl w:val="0"/>
+          <w:numId w:val="19"/>
+        </w:numPr>
+        <w:tabs>
+          <w:tab w:val="left" w:pos="709"/>
+        </w:tabs>
+        <w:spacing w:line="360" w:lineRule="auto"/>
+        <w:ind w:left="284" w:firstLine="0"/>
+      </w:pPr>
+      <w:r>
+        <w:t>По возможности увеличить расстояние до экрана.</w:t>
+      </w:r>
+    </w:p>
+    <w:p>
+      <w:pPr>
+        <w:pStyle w:val="a4"/>
+        <w:numPr>
+          <w:ilvl w:val="0"/>
+          <w:numId w:val="19"/>
+        </w:numPr>
+        <w:tabs>
+          <w:tab w:val="left" w:pos="709"/>
+        </w:tabs>
+        <w:spacing w:line="360" w:lineRule="auto"/>
+        <w:ind w:left="284" w:firstLine="0"/>
+      </w:pPr>
+      <w:r>
+        <w:t>Для защиты от шума использовать наушники, специальные звукопоглощающие контейнеры или произвести замену оборудования на новое малошумное.</w:t>
+      </w:r>
+      <w:r>
+        <w:t xml:space="preserve"> </w:t>
+      </w:r>
     </w:p>
     <w:p>
       <w:pPr>
@@ -23665,74 +25191,18 @@
       <w:r>
         <w:t xml:space="preserve"> </w:t>
       </w:r>
-      <w:bookmarkStart w:id="41" w:name="_Toc417380454"/>
-      <w:r>
-        <w:t>Мероприятия по охране труда</w:t>
-      </w:r>
-      <w:bookmarkEnd w:id="41"/>
-    </w:p>
-    <w:p>
-      <w:pPr>
-        <w:pStyle w:val="3"/>
-        <w:numPr>
-          <w:ilvl w:val="2"/>
-          <w:numId w:val="1"/>
-        </w:numPr>
-      </w:pPr>
-      <w:bookmarkStart w:id="42" w:name="_Toc417380455"/>
-      <w:r>
-        <w:t>Мероприятия по обеспечению комфортных условий труда</w:t>
-      </w:r>
-      <w:bookmarkEnd w:id="42"/>
-    </w:p>
-    <w:p>
-      <w:pPr>
-        <w:pStyle w:val="3"/>
-        <w:numPr>
-          <w:ilvl w:val="2"/>
-          <w:numId w:val="1"/>
-        </w:numPr>
-      </w:pPr>
-      <w:bookmarkStart w:id="43" w:name="_Toc417380456"/>
-      <w:r>
-        <w:t>Мероприятия по защите от опасных производственных факторов</w:t>
+      <w:bookmarkStart w:id="43" w:name="_Toc417380459"/>
+      <w:r>
+        <w:t>Мероприятия по охране окружающей среды</w:t>
       </w:r>
       <w:bookmarkEnd w:id="43"/>
-    </w:p>
-    <w:p>
-      <w:pPr>
-        <w:pStyle w:val="3"/>
-        <w:numPr>
-          <w:ilvl w:val="2"/>
-          <w:numId w:val="1"/>
-        </w:numPr>
-      </w:pPr>
-      <w:bookmarkStart w:id="44" w:name="_Toc417380457"/>
-      <w:r>
-        <w:t>Мероприятия по защите от вр</w:t>
-      </w:r>
-      <w:r>
-        <w:t>едных производственных факторов</w:t>
-      </w:r>
-      <w:bookmarkEnd w:id="44"/>
-    </w:p>
-    <w:p>
-      <w:pPr>
-        <w:pStyle w:val="3"/>
-        <w:numPr>
-          <w:ilvl w:val="2"/>
-          <w:numId w:val="1"/>
-        </w:numPr>
-      </w:pPr>
-      <w:bookmarkStart w:id="45" w:name="_Toc417380458"/>
-      <w:r>
-        <w:t>Квалификационные требования к персоналу</w:t>
-      </w:r>
-      <w:bookmarkEnd w:id="45"/>
-    </w:p>
-    <w:p>
-      <w:pPr>
-        <w:ind w:left="360"/>
+      <w:r>
+        <w:t xml:space="preserve"> </w:t>
+      </w:r>
+    </w:p>
+    <w:p>
+      <w:pPr>
+        <w:pStyle w:val="a4"/>
       </w:pPr>
     </w:p>
     <w:p>
@@ -23746,19 +25216,11 @@
       <w:r>
         <w:t xml:space="preserve"> </w:t>
       </w:r>
-      <w:bookmarkStart w:id="46" w:name="_Toc417380459"/>
-      <w:r>
-        <w:t>Мероприятия по охране окружающей среды</w:t>
-      </w:r>
-      <w:bookmarkEnd w:id="46"/>
-      <w:r>
-        <w:t xml:space="preserve"> </w:t>
-      </w:r>
-    </w:p>
-    <w:p>
-      <w:pPr>
-        <w:pStyle w:val="a4"/>
-      </w:pPr>
+      <w:bookmarkStart w:id="44" w:name="_Toc417380460"/>
+      <w:r>
+        <w:t>Мероприятия по защите от чрезвычайных ситуаций</w:t>
+      </w:r>
+      <w:bookmarkEnd w:id="44"/>
     </w:p>
     <w:p>
       <w:pPr>
@@ -23769,15 +25231,15 @@
         </w:numPr>
       </w:pPr>
       <w:r>
-        <w:lastRenderedPageBreak/>
         <w:t xml:space="preserve"> </w:t>
       </w:r>
-      <w:bookmarkStart w:id="47" w:name="_Toc417380460"/>
-      <w:r>
-        <w:t>Мероприятия по защите от чрезвычайных ситуаций</w:t>
-      </w:r>
-      <w:bookmarkEnd w:id="47"/>
-    </w:p>
+      <w:bookmarkStart w:id="45" w:name="_Toc417380461"/>
+      <w:r>
+        <w:t>Расчетная часть</w:t>
+      </w:r>
+      <w:bookmarkEnd w:id="45"/>
+    </w:p>
+    <w:p/>
     <w:p>
       <w:pPr>
         <w:pStyle w:val="2"/>
@@ -23789,28 +25251,11 @@
       <w:r>
         <w:t xml:space="preserve"> </w:t>
       </w:r>
-      <w:bookmarkStart w:id="48" w:name="_Toc417380461"/>
-      <w:r>
-        <w:t>Расчетная часть</w:t>
-      </w:r>
-      <w:bookmarkEnd w:id="48"/>
-    </w:p>
-    <w:p>
-      <w:pPr>
-        <w:pStyle w:val="2"/>
-        <w:numPr>
-          <w:ilvl w:val="1"/>
-          <w:numId w:val="1"/>
-        </w:numPr>
-      </w:pPr>
-      <w:r>
-        <w:t xml:space="preserve"> </w:t>
-      </w:r>
-      <w:bookmarkStart w:id="49" w:name="_Toc417380462"/>
+      <w:bookmarkStart w:id="46" w:name="_Toc417380462"/>
       <w:r>
         <w:t>Оценка эффективности принятых решений</w:t>
       </w:r>
-      <w:bookmarkEnd w:id="49"/>
+      <w:bookmarkEnd w:id="46"/>
     </w:p>
     <w:p>
       <w:pPr>
@@ -23857,14 +25302,14 @@
         <w:pStyle w:val="1"/>
         <w:ind w:left="720"/>
       </w:pPr>
-      <w:bookmarkStart w:id="50" w:name="_Toc417326861"/>
-      <w:bookmarkStart w:id="51" w:name="_Toc417380463"/>
+      <w:bookmarkStart w:id="47" w:name="_Toc417326861"/>
+      <w:bookmarkStart w:id="48" w:name="_Toc417380463"/>
       <w:r>
         <w:lastRenderedPageBreak/>
         <w:t>ЗАКЛЮЧЕНИЕ</w:t>
       </w:r>
-      <w:bookmarkEnd w:id="50"/>
-      <w:bookmarkEnd w:id="51"/>
+      <w:bookmarkEnd w:id="47"/>
+      <w:bookmarkEnd w:id="48"/>
     </w:p>
     <w:p/>
     <w:sectPr>
@@ -24143,7 +25588,7 @@
                       <w:noProof/>
                       <w:sz w:val="24"/>
                     </w:rPr>
-                    <w:t>40</w:t>
+                    <w:t>46</w:t>
                   </w:r>
                   <w:r>
                     <w:rPr>
@@ -24926,16 +26371,16 @@
 <file path=word/numbering.xml><?xml version="1.0" encoding="utf-8"?>
 <w:numbering xmlns:ve="http://schemas.openxmlformats.org/markup-compatibility/2006" xmlns:o="urn:schemas-microsoft-com:office:office" xmlns:r="http://schemas.openxmlformats.org/officeDocument/2006/relationships" xmlns:m="http://schemas.openxmlformats.org/officeDocument/2006/math" xmlns:v="urn:schemas-microsoft-com:vml" xmlns:wp="http://schemas.openxmlformats.org/drawingml/2006/wordprocessingDrawing" xmlns:w10="urn:schemas-microsoft-com:office:word" xmlns:w="http://schemas.openxmlformats.org/wordprocessingml/2006/main" xmlns:wne="http://schemas.microsoft.com/office/word/2006/wordml">
   <w:abstractNum w:abstractNumId="0">
-    <w:nsid w:val="097455DE"/>
+    <w:nsid w:val="06423523"/>
     <w:multiLevelType w:val="hybridMultilevel"/>
-    <w:tmpl w:val="F0988EE8"/>
-    <w:lvl w:ilvl="0" w:tplc="81A8ADB8">
+    <w:tmpl w:val="A7305D08"/>
+    <w:lvl w:ilvl="0" w:tplc="0BD0A378">
       <w:start w:val="1"/>
       <w:numFmt w:val="decimal"/>
       <w:lvlText w:val="%1."/>
       <w:lvlJc w:val="left"/>
       <w:pPr>
-        <w:ind w:left="1069" w:hanging="360"/>
+        <w:ind w:left="1068" w:hanging="360"/>
       </w:pPr>
       <w:rPr>
         <w:rFonts w:hint="default"/>
@@ -24947,7 +26392,7 @@
       <w:lvlText w:val="%2."/>
       <w:lvlJc w:val="left"/>
       <w:pPr>
-        <w:ind w:left="1789" w:hanging="360"/>
+        <w:ind w:left="1788" w:hanging="360"/>
       </w:pPr>
     </w:lvl>
     <w:lvl w:ilvl="2" w:tplc="0419001B" w:tentative="1">
@@ -24956,7 +26401,7 @@
       <w:lvlText w:val="%3."/>
       <w:lvlJc w:val="right"/>
       <w:pPr>
-        <w:ind w:left="2509" w:hanging="180"/>
+        <w:ind w:left="2508" w:hanging="180"/>
       </w:pPr>
     </w:lvl>
     <w:lvl w:ilvl="3" w:tplc="0419000F" w:tentative="1">
@@ -24965,7 +26410,7 @@
       <w:lvlText w:val="%4."/>
       <w:lvlJc w:val="left"/>
       <w:pPr>
-        <w:ind w:left="3229" w:hanging="360"/>
+        <w:ind w:left="3228" w:hanging="360"/>
       </w:pPr>
     </w:lvl>
     <w:lvl w:ilvl="4" w:tplc="04190019" w:tentative="1">
@@ -24974,7 +26419,7 @@
       <w:lvlText w:val="%5."/>
       <w:lvlJc w:val="left"/>
       <w:pPr>
-        <w:ind w:left="3949" w:hanging="360"/>
+        <w:ind w:left="3948" w:hanging="360"/>
       </w:pPr>
     </w:lvl>
     <w:lvl w:ilvl="5" w:tplc="0419001B" w:tentative="1">
@@ -24983,7 +26428,7 @@
       <w:lvlText w:val="%6."/>
       <w:lvlJc w:val="right"/>
       <w:pPr>
-        <w:ind w:left="4669" w:hanging="180"/>
+        <w:ind w:left="4668" w:hanging="180"/>
       </w:pPr>
     </w:lvl>
     <w:lvl w:ilvl="6" w:tplc="0419000F" w:tentative="1">
@@ -24992,7 +26437,7 @@
       <w:lvlText w:val="%7."/>
       <w:lvlJc w:val="left"/>
       <w:pPr>
-        <w:ind w:left="5389" w:hanging="360"/>
+        <w:ind w:left="5388" w:hanging="360"/>
       </w:pPr>
     </w:lvl>
     <w:lvl w:ilvl="7" w:tplc="04190019" w:tentative="1">
@@ -25001,7 +26446,7 @@
       <w:lvlText w:val="%8."/>
       <w:lvlJc w:val="left"/>
       <w:pPr>
-        <w:ind w:left="6109" w:hanging="360"/>
+        <w:ind w:left="6108" w:hanging="360"/>
       </w:pPr>
     </w:lvl>
     <w:lvl w:ilvl="8" w:tplc="0419001B" w:tentative="1">
@@ -25010,11 +26455,100 @@
       <w:lvlText w:val="%9."/>
       <w:lvlJc w:val="right"/>
       <w:pPr>
-        <w:ind w:left="6829" w:hanging="180"/>
+        <w:ind w:left="6828" w:hanging="180"/>
       </w:pPr>
     </w:lvl>
   </w:abstractNum>
   <w:abstractNum w:abstractNumId="1">
+    <w:nsid w:val="097455DE"/>
+    <w:multiLevelType w:val="hybridMultilevel"/>
+    <w:tmpl w:val="F0988EE8"/>
+    <w:lvl w:ilvl="0" w:tplc="81A8ADB8">
+      <w:start w:val="1"/>
+      <w:numFmt w:val="decimal"/>
+      <w:lvlText w:val="%1."/>
+      <w:lvlJc w:val="left"/>
+      <w:pPr>
+        <w:ind w:left="1069" w:hanging="360"/>
+      </w:pPr>
+      <w:rPr>
+        <w:rFonts w:hint="default"/>
+      </w:rPr>
+    </w:lvl>
+    <w:lvl w:ilvl="1" w:tplc="04190019" w:tentative="1">
+      <w:start w:val="1"/>
+      <w:numFmt w:val="lowerLetter"/>
+      <w:lvlText w:val="%2."/>
+      <w:lvlJc w:val="left"/>
+      <w:pPr>
+        <w:ind w:left="1789" w:hanging="360"/>
+      </w:pPr>
+    </w:lvl>
+    <w:lvl w:ilvl="2" w:tplc="0419001B" w:tentative="1">
+      <w:start w:val="1"/>
+      <w:numFmt w:val="lowerRoman"/>
+      <w:lvlText w:val="%3."/>
+      <w:lvlJc w:val="right"/>
+      <w:pPr>
+        <w:ind w:left="2509" w:hanging="180"/>
+      </w:pPr>
+    </w:lvl>
+    <w:lvl w:ilvl="3" w:tplc="0419000F" w:tentative="1">
+      <w:start w:val="1"/>
+      <w:numFmt w:val="decimal"/>
+      <w:lvlText w:val="%4."/>
+      <w:lvlJc w:val="left"/>
+      <w:pPr>
+        <w:ind w:left="3229" w:hanging="360"/>
+      </w:pPr>
+    </w:lvl>
+    <w:lvl w:ilvl="4" w:tplc="04190019" w:tentative="1">
+      <w:start w:val="1"/>
+      <w:numFmt w:val="lowerLetter"/>
+      <w:lvlText w:val="%5."/>
+      <w:lvlJc w:val="left"/>
+      <w:pPr>
+        <w:ind w:left="3949" w:hanging="360"/>
+      </w:pPr>
+    </w:lvl>
+    <w:lvl w:ilvl="5" w:tplc="0419001B" w:tentative="1">
+      <w:start w:val="1"/>
+      <w:numFmt w:val="lowerRoman"/>
+      <w:lvlText w:val="%6."/>
+      <w:lvlJc w:val="right"/>
+      <w:pPr>
+        <w:ind w:left="4669" w:hanging="180"/>
+      </w:pPr>
+    </w:lvl>
+    <w:lvl w:ilvl="6" w:tplc="0419000F" w:tentative="1">
+      <w:start w:val="1"/>
+      <w:numFmt w:val="decimal"/>
+      <w:lvlText w:val="%7."/>
+      <w:lvlJc w:val="left"/>
+      <w:pPr>
+        <w:ind w:left="5389" w:hanging="360"/>
+      </w:pPr>
+    </w:lvl>
+    <w:lvl w:ilvl="7" w:tplc="04190019" w:tentative="1">
+      <w:start w:val="1"/>
+      <w:numFmt w:val="lowerLetter"/>
+      <w:lvlText w:val="%8."/>
+      <w:lvlJc w:val="left"/>
+      <w:pPr>
+        <w:ind w:left="6109" w:hanging="360"/>
+      </w:pPr>
+    </w:lvl>
+    <w:lvl w:ilvl="8" w:tplc="0419001B" w:tentative="1">
+      <w:start w:val="1"/>
+      <w:numFmt w:val="lowerRoman"/>
+      <w:lvlText w:val="%9."/>
+      <w:lvlJc w:val="right"/>
+      <w:pPr>
+        <w:ind w:left="6829" w:hanging="180"/>
+      </w:pPr>
+    </w:lvl>
+  </w:abstractNum>
+  <w:abstractNum w:abstractNumId="2">
     <w:nsid w:val="0CEE2BEE"/>
     <w:multiLevelType w:val="multilevel"/>
     <w:tmpl w:val="CF32367C"/>
@@ -25164,7 +26698,7 @@
       </w:rPr>
     </w:lvl>
   </w:abstractNum>
-  <w:abstractNum w:abstractNumId="2">
+  <w:abstractNum w:abstractNumId="3">
     <w:nsid w:val="0D953F2C"/>
     <w:multiLevelType w:val="hybridMultilevel"/>
     <w:tmpl w:val="8F94BFFC"/>
@@ -25253,7 +26787,7 @@
       </w:pPr>
     </w:lvl>
   </w:abstractNum>
-  <w:abstractNum w:abstractNumId="3">
+  <w:abstractNum w:abstractNumId="4">
     <w:nsid w:val="24881FF1"/>
     <w:multiLevelType w:val="hybridMultilevel"/>
     <w:tmpl w:val="409CF2DA"/>
@@ -25366,7 +26900,96 @@
       </w:rPr>
     </w:lvl>
   </w:abstractNum>
-  <w:abstractNum w:abstractNumId="4">
+  <w:abstractNum w:abstractNumId="5">
+    <w:nsid w:val="26A676BE"/>
+    <w:multiLevelType w:val="hybridMultilevel"/>
+    <w:tmpl w:val="089A3FDA"/>
+    <w:lvl w:ilvl="0" w:tplc="2140F218">
+      <w:start w:val="1"/>
+      <w:numFmt w:val="decimal"/>
+      <w:lvlText w:val="%1."/>
+      <w:lvlJc w:val="left"/>
+      <w:pPr>
+        <w:ind w:left="1069" w:hanging="360"/>
+      </w:pPr>
+      <w:rPr>
+        <w:rFonts w:eastAsia="TimesNewRoman" w:hint="default"/>
+      </w:rPr>
+    </w:lvl>
+    <w:lvl w:ilvl="1" w:tplc="04190019" w:tentative="1">
+      <w:start w:val="1"/>
+      <w:numFmt w:val="lowerLetter"/>
+      <w:lvlText w:val="%2."/>
+      <w:lvlJc w:val="left"/>
+      <w:pPr>
+        <w:ind w:left="1789" w:hanging="360"/>
+      </w:pPr>
+    </w:lvl>
+    <w:lvl w:ilvl="2" w:tplc="0419001B" w:tentative="1">
+      <w:start w:val="1"/>
+      <w:numFmt w:val="lowerRoman"/>
+      <w:lvlText w:val="%3."/>
+      <w:lvlJc w:val="right"/>
+      <w:pPr>
+        <w:ind w:left="2509" w:hanging="180"/>
+      </w:pPr>
+    </w:lvl>
+    <w:lvl w:ilvl="3" w:tplc="0419000F" w:tentative="1">
+      <w:start w:val="1"/>
+      <w:numFmt w:val="decimal"/>
+      <w:lvlText w:val="%4."/>
+      <w:lvlJc w:val="left"/>
+      <w:pPr>
+        <w:ind w:left="3229" w:hanging="360"/>
+      </w:pPr>
+    </w:lvl>
+    <w:lvl w:ilvl="4" w:tplc="04190019" w:tentative="1">
+      <w:start w:val="1"/>
+      <w:numFmt w:val="lowerLetter"/>
+      <w:lvlText w:val="%5."/>
+      <w:lvlJc w:val="left"/>
+      <w:pPr>
+        <w:ind w:left="3949" w:hanging="360"/>
+      </w:pPr>
+    </w:lvl>
+    <w:lvl w:ilvl="5" w:tplc="0419001B" w:tentative="1">
+      <w:start w:val="1"/>
+      <w:numFmt w:val="lowerRoman"/>
+      <w:lvlText w:val="%6."/>
+      <w:lvlJc w:val="right"/>
+      <w:pPr>
+        <w:ind w:left="4669" w:hanging="180"/>
+      </w:pPr>
+    </w:lvl>
+    <w:lvl w:ilvl="6" w:tplc="0419000F" w:tentative="1">
+      <w:start w:val="1"/>
+      <w:numFmt w:val="decimal"/>
+      <w:lvlText w:val="%7."/>
+      <w:lvlJc w:val="left"/>
+      <w:pPr>
+        <w:ind w:left="5389" w:hanging="360"/>
+      </w:pPr>
+    </w:lvl>
+    <w:lvl w:ilvl="7" w:tplc="04190019" w:tentative="1">
+      <w:start w:val="1"/>
+      <w:numFmt w:val="lowerLetter"/>
+      <w:lvlText w:val="%8."/>
+      <w:lvlJc w:val="left"/>
+      <w:pPr>
+        <w:ind w:left="6109" w:hanging="360"/>
+      </w:pPr>
+    </w:lvl>
+    <w:lvl w:ilvl="8" w:tplc="0419001B" w:tentative="1">
+      <w:start w:val="1"/>
+      <w:numFmt w:val="lowerRoman"/>
+      <w:lvlText w:val="%9."/>
+      <w:lvlJc w:val="right"/>
+      <w:pPr>
+        <w:ind w:left="6829" w:hanging="180"/>
+      </w:pPr>
+    </w:lvl>
+  </w:abstractNum>
+  <w:abstractNum w:abstractNumId="6">
     <w:nsid w:val="389977E9"/>
     <w:multiLevelType w:val="hybridMultilevel"/>
     <w:tmpl w:val="D2C08542"/>
@@ -25506,7 +27129,7 @@
       </w:rPr>
     </w:lvl>
   </w:abstractNum>
-  <w:abstractNum w:abstractNumId="5">
+  <w:abstractNum w:abstractNumId="7">
     <w:nsid w:val="39384A71"/>
     <w:multiLevelType w:val="multilevel"/>
     <w:tmpl w:val="C2D88BCE"/>
@@ -25627,7 +27250,7 @@
       </w:rPr>
     </w:lvl>
   </w:abstractNum>
-  <w:abstractNum w:abstractNumId="6">
+  <w:abstractNum w:abstractNumId="8">
     <w:nsid w:val="3D356031"/>
     <w:multiLevelType w:val="hybridMultilevel"/>
     <w:tmpl w:val="DEAC2F96"/>
@@ -25716,11 +27339,11 @@
       </w:pPr>
     </w:lvl>
   </w:abstractNum>
-  <w:abstractNum w:abstractNumId="7">
-    <w:nsid w:val="43235C2A"/>
+  <w:abstractNum w:abstractNumId="9">
+    <w:nsid w:val="41A218F1"/>
     <w:multiLevelType w:val="hybridMultilevel"/>
-    <w:tmpl w:val="8A64AB20"/>
-    <w:lvl w:ilvl="0" w:tplc="8416C6F8">
+    <w:tmpl w:val="54E40FEE"/>
+    <w:lvl w:ilvl="0" w:tplc="7BC0D462">
       <w:start w:val="1"/>
       <w:numFmt w:val="decimal"/>
       <w:lvlText w:val="%1."/>
@@ -25805,17 +27428,17 @@
       </w:pPr>
     </w:lvl>
   </w:abstractNum>
-  <w:abstractNum w:abstractNumId="8">
-    <w:nsid w:val="64363193"/>
+  <w:abstractNum w:abstractNumId="10">
+    <w:nsid w:val="43235C2A"/>
     <w:multiLevelType w:val="hybridMultilevel"/>
-    <w:tmpl w:val="0C0CA356"/>
-    <w:lvl w:ilvl="0" w:tplc="77CAF03E">
+    <w:tmpl w:val="8A64AB20"/>
+    <w:lvl w:ilvl="0" w:tplc="8416C6F8">
       <w:start w:val="1"/>
       <w:numFmt w:val="decimal"/>
       <w:lvlText w:val="%1."/>
       <w:lvlJc w:val="left"/>
       <w:pPr>
-        <w:ind w:left="1211" w:hanging="360"/>
+        <w:ind w:left="1068" w:hanging="360"/>
       </w:pPr>
       <w:rPr>
         <w:rFonts w:hint="default"/>
@@ -25827,7 +27450,7 @@
       <w:lvlText w:val="%2."/>
       <w:lvlJc w:val="left"/>
       <w:pPr>
-        <w:ind w:left="1931" w:hanging="360"/>
+        <w:ind w:left="1788" w:hanging="360"/>
       </w:pPr>
     </w:lvl>
     <w:lvl w:ilvl="2" w:tplc="0419001B" w:tentative="1">
@@ -25836,7 +27459,7 @@
       <w:lvlText w:val="%3."/>
       <w:lvlJc w:val="right"/>
       <w:pPr>
-        <w:ind w:left="2651" w:hanging="180"/>
+        <w:ind w:left="2508" w:hanging="180"/>
       </w:pPr>
     </w:lvl>
     <w:lvl w:ilvl="3" w:tplc="0419000F" w:tentative="1">
@@ -25845,7 +27468,7 @@
       <w:lvlText w:val="%4."/>
       <w:lvlJc w:val="left"/>
       <w:pPr>
-        <w:ind w:left="3371" w:hanging="360"/>
+        <w:ind w:left="3228" w:hanging="360"/>
       </w:pPr>
     </w:lvl>
     <w:lvl w:ilvl="4" w:tplc="04190019" w:tentative="1">
@@ -25854,7 +27477,7 @@
       <w:lvlText w:val="%5."/>
       <w:lvlJc w:val="left"/>
       <w:pPr>
-        <w:ind w:left="4091" w:hanging="360"/>
+        <w:ind w:left="3948" w:hanging="360"/>
       </w:pPr>
     </w:lvl>
     <w:lvl w:ilvl="5" w:tplc="0419001B" w:tentative="1">
@@ -25863,7 +27486,7 @@
       <w:lvlText w:val="%6."/>
       <w:lvlJc w:val="right"/>
       <w:pPr>
-        <w:ind w:left="4811" w:hanging="180"/>
+        <w:ind w:left="4668" w:hanging="180"/>
       </w:pPr>
     </w:lvl>
     <w:lvl w:ilvl="6" w:tplc="0419000F" w:tentative="1">
@@ -25872,7 +27495,7 @@
       <w:lvlText w:val="%7."/>
       <w:lvlJc w:val="left"/>
       <w:pPr>
-        <w:ind w:left="5531" w:hanging="360"/>
+        <w:ind w:left="5388" w:hanging="360"/>
       </w:pPr>
     </w:lvl>
     <w:lvl w:ilvl="7" w:tplc="04190019" w:tentative="1">
@@ -25881,7 +27504,7 @@
       <w:lvlText w:val="%8."/>
       <w:lvlJc w:val="left"/>
       <w:pPr>
-        <w:ind w:left="6251" w:hanging="360"/>
+        <w:ind w:left="6108" w:hanging="360"/>
       </w:pPr>
     </w:lvl>
     <w:lvl w:ilvl="8" w:tplc="0419001B" w:tentative="1">
@@ -25890,15 +27513,15 @@
       <w:lvlText w:val="%9."/>
       <w:lvlJc w:val="right"/>
       <w:pPr>
-        <w:ind w:left="6971" w:hanging="180"/>
+        <w:ind w:left="6828" w:hanging="180"/>
       </w:pPr>
     </w:lvl>
   </w:abstractNum>
-  <w:abstractNum w:abstractNumId="9">
-    <w:nsid w:val="6A4E0C2B"/>
+  <w:abstractNum w:abstractNumId="11">
+    <w:nsid w:val="46B855EE"/>
     <w:multiLevelType w:val="hybridMultilevel"/>
-    <w:tmpl w:val="5EFE91D6"/>
-    <w:lvl w:ilvl="0" w:tplc="C9AA183E">
+    <w:tmpl w:val="6B306AD4"/>
+    <w:lvl w:ilvl="0" w:tplc="24A071E8">
       <w:start w:val="1"/>
       <w:numFmt w:val="decimal"/>
       <w:lvlText w:val="%1."/>
@@ -25983,7 +27606,363 @@
       </w:pPr>
     </w:lvl>
   </w:abstractNum>
-  <w:abstractNum w:abstractNumId="10">
+  <w:abstractNum w:abstractNumId="12">
+    <w:nsid w:val="55001983"/>
+    <w:multiLevelType w:val="hybridMultilevel"/>
+    <w:tmpl w:val="9314FDD2"/>
+    <w:lvl w:ilvl="0" w:tplc="D4BA9B12">
+      <w:start w:val="1"/>
+      <w:numFmt w:val="decimal"/>
+      <w:lvlText w:val="%1."/>
+      <w:lvlJc w:val="left"/>
+      <w:pPr>
+        <w:ind w:left="1068" w:hanging="360"/>
+      </w:pPr>
+      <w:rPr>
+        <w:rFonts w:hint="default"/>
+      </w:rPr>
+    </w:lvl>
+    <w:lvl w:ilvl="1" w:tplc="04190019" w:tentative="1">
+      <w:start w:val="1"/>
+      <w:numFmt w:val="lowerLetter"/>
+      <w:lvlText w:val="%2."/>
+      <w:lvlJc w:val="left"/>
+      <w:pPr>
+        <w:ind w:left="1788" w:hanging="360"/>
+      </w:pPr>
+    </w:lvl>
+    <w:lvl w:ilvl="2" w:tplc="0419001B" w:tentative="1">
+      <w:start w:val="1"/>
+      <w:numFmt w:val="lowerRoman"/>
+      <w:lvlText w:val="%3."/>
+      <w:lvlJc w:val="right"/>
+      <w:pPr>
+        <w:ind w:left="2508" w:hanging="180"/>
+      </w:pPr>
+    </w:lvl>
+    <w:lvl w:ilvl="3" w:tplc="0419000F" w:tentative="1">
+      <w:start w:val="1"/>
+      <w:numFmt w:val="decimal"/>
+      <w:lvlText w:val="%4."/>
+      <w:lvlJc w:val="left"/>
+      <w:pPr>
+        <w:ind w:left="3228" w:hanging="360"/>
+      </w:pPr>
+    </w:lvl>
+    <w:lvl w:ilvl="4" w:tplc="04190019" w:tentative="1">
+      <w:start w:val="1"/>
+      <w:numFmt w:val="lowerLetter"/>
+      <w:lvlText w:val="%5."/>
+      <w:lvlJc w:val="left"/>
+      <w:pPr>
+        <w:ind w:left="3948" w:hanging="360"/>
+      </w:pPr>
+    </w:lvl>
+    <w:lvl w:ilvl="5" w:tplc="0419001B" w:tentative="1">
+      <w:start w:val="1"/>
+      <w:numFmt w:val="lowerRoman"/>
+      <w:lvlText w:val="%6."/>
+      <w:lvlJc w:val="right"/>
+      <w:pPr>
+        <w:ind w:left="4668" w:hanging="180"/>
+      </w:pPr>
+    </w:lvl>
+    <w:lvl w:ilvl="6" w:tplc="0419000F" w:tentative="1">
+      <w:start w:val="1"/>
+      <w:numFmt w:val="decimal"/>
+      <w:lvlText w:val="%7."/>
+      <w:lvlJc w:val="left"/>
+      <w:pPr>
+        <w:ind w:left="5388" w:hanging="360"/>
+      </w:pPr>
+    </w:lvl>
+    <w:lvl w:ilvl="7" w:tplc="04190019" w:tentative="1">
+      <w:start w:val="1"/>
+      <w:numFmt w:val="lowerLetter"/>
+      <w:lvlText w:val="%8."/>
+      <w:lvlJc w:val="left"/>
+      <w:pPr>
+        <w:ind w:left="6108" w:hanging="360"/>
+      </w:pPr>
+    </w:lvl>
+    <w:lvl w:ilvl="8" w:tplc="0419001B" w:tentative="1">
+      <w:start w:val="1"/>
+      <w:numFmt w:val="lowerRoman"/>
+      <w:lvlText w:val="%9."/>
+      <w:lvlJc w:val="right"/>
+      <w:pPr>
+        <w:ind w:left="6828" w:hanging="180"/>
+      </w:pPr>
+    </w:lvl>
+  </w:abstractNum>
+  <w:abstractNum w:abstractNumId="13">
+    <w:nsid w:val="5D583BD6"/>
+    <w:multiLevelType w:val="hybridMultilevel"/>
+    <w:tmpl w:val="1E1681C4"/>
+    <w:lvl w:ilvl="0" w:tplc="DE480DD6">
+      <w:start w:val="1"/>
+      <w:numFmt w:val="decimal"/>
+      <w:lvlText w:val="%1."/>
+      <w:lvlJc w:val="left"/>
+      <w:pPr>
+        <w:ind w:left="1065" w:hanging="360"/>
+      </w:pPr>
+      <w:rPr>
+        <w:rFonts w:hint="default"/>
+      </w:rPr>
+    </w:lvl>
+    <w:lvl w:ilvl="1" w:tplc="04190019" w:tentative="1">
+      <w:start w:val="1"/>
+      <w:numFmt w:val="lowerLetter"/>
+      <w:lvlText w:val="%2."/>
+      <w:lvlJc w:val="left"/>
+      <w:pPr>
+        <w:ind w:left="1785" w:hanging="360"/>
+      </w:pPr>
+    </w:lvl>
+    <w:lvl w:ilvl="2" w:tplc="0419001B" w:tentative="1">
+      <w:start w:val="1"/>
+      <w:numFmt w:val="lowerRoman"/>
+      <w:lvlText w:val="%3."/>
+      <w:lvlJc w:val="right"/>
+      <w:pPr>
+        <w:ind w:left="2505" w:hanging="180"/>
+      </w:pPr>
+    </w:lvl>
+    <w:lvl w:ilvl="3" w:tplc="0419000F" w:tentative="1">
+      <w:start w:val="1"/>
+      <w:numFmt w:val="decimal"/>
+      <w:lvlText w:val="%4."/>
+      <w:lvlJc w:val="left"/>
+      <w:pPr>
+        <w:ind w:left="3225" w:hanging="360"/>
+      </w:pPr>
+    </w:lvl>
+    <w:lvl w:ilvl="4" w:tplc="04190019" w:tentative="1">
+      <w:start w:val="1"/>
+      <w:numFmt w:val="lowerLetter"/>
+      <w:lvlText w:val="%5."/>
+      <w:lvlJc w:val="left"/>
+      <w:pPr>
+        <w:ind w:left="3945" w:hanging="360"/>
+      </w:pPr>
+    </w:lvl>
+    <w:lvl w:ilvl="5" w:tplc="0419001B" w:tentative="1">
+      <w:start w:val="1"/>
+      <w:numFmt w:val="lowerRoman"/>
+      <w:lvlText w:val="%6."/>
+      <w:lvlJc w:val="right"/>
+      <w:pPr>
+        <w:ind w:left="4665" w:hanging="180"/>
+      </w:pPr>
+    </w:lvl>
+    <w:lvl w:ilvl="6" w:tplc="0419000F" w:tentative="1">
+      <w:start w:val="1"/>
+      <w:numFmt w:val="decimal"/>
+      <w:lvlText w:val="%7."/>
+      <w:lvlJc w:val="left"/>
+      <w:pPr>
+        <w:ind w:left="5385" w:hanging="360"/>
+      </w:pPr>
+    </w:lvl>
+    <w:lvl w:ilvl="7" w:tplc="04190019" w:tentative="1">
+      <w:start w:val="1"/>
+      <w:numFmt w:val="lowerLetter"/>
+      <w:lvlText w:val="%8."/>
+      <w:lvlJc w:val="left"/>
+      <w:pPr>
+        <w:ind w:left="6105" w:hanging="360"/>
+      </w:pPr>
+    </w:lvl>
+    <w:lvl w:ilvl="8" w:tplc="0419001B" w:tentative="1">
+      <w:start w:val="1"/>
+      <w:numFmt w:val="lowerRoman"/>
+      <w:lvlText w:val="%9."/>
+      <w:lvlJc w:val="right"/>
+      <w:pPr>
+        <w:ind w:left="6825" w:hanging="180"/>
+      </w:pPr>
+    </w:lvl>
+  </w:abstractNum>
+  <w:abstractNum w:abstractNumId="14">
+    <w:nsid w:val="64363193"/>
+    <w:multiLevelType w:val="hybridMultilevel"/>
+    <w:tmpl w:val="0C0CA356"/>
+    <w:lvl w:ilvl="0" w:tplc="77CAF03E">
+      <w:start w:val="1"/>
+      <w:numFmt w:val="decimal"/>
+      <w:lvlText w:val="%1."/>
+      <w:lvlJc w:val="left"/>
+      <w:pPr>
+        <w:ind w:left="1211" w:hanging="360"/>
+      </w:pPr>
+      <w:rPr>
+        <w:rFonts w:hint="default"/>
+      </w:rPr>
+    </w:lvl>
+    <w:lvl w:ilvl="1" w:tplc="04190019" w:tentative="1">
+      <w:start w:val="1"/>
+      <w:numFmt w:val="lowerLetter"/>
+      <w:lvlText w:val="%2."/>
+      <w:lvlJc w:val="left"/>
+      <w:pPr>
+        <w:ind w:left="1931" w:hanging="360"/>
+      </w:pPr>
+    </w:lvl>
+    <w:lvl w:ilvl="2" w:tplc="0419001B" w:tentative="1">
+      <w:start w:val="1"/>
+      <w:numFmt w:val="lowerRoman"/>
+      <w:lvlText w:val="%3."/>
+      <w:lvlJc w:val="right"/>
+      <w:pPr>
+        <w:ind w:left="2651" w:hanging="180"/>
+      </w:pPr>
+    </w:lvl>
+    <w:lvl w:ilvl="3" w:tplc="0419000F" w:tentative="1">
+      <w:start w:val="1"/>
+      <w:numFmt w:val="decimal"/>
+      <w:lvlText w:val="%4."/>
+      <w:lvlJc w:val="left"/>
+      <w:pPr>
+        <w:ind w:left="3371" w:hanging="360"/>
+      </w:pPr>
+    </w:lvl>
+    <w:lvl w:ilvl="4" w:tplc="04190019" w:tentative="1">
+      <w:start w:val="1"/>
+      <w:numFmt w:val="lowerLetter"/>
+      <w:lvlText w:val="%5."/>
+      <w:lvlJc w:val="left"/>
+      <w:pPr>
+        <w:ind w:left="4091" w:hanging="360"/>
+      </w:pPr>
+    </w:lvl>
+    <w:lvl w:ilvl="5" w:tplc="0419001B" w:tentative="1">
+      <w:start w:val="1"/>
+      <w:numFmt w:val="lowerRoman"/>
+      <w:lvlText w:val="%6."/>
+      <w:lvlJc w:val="right"/>
+      <w:pPr>
+        <w:ind w:left="4811" w:hanging="180"/>
+      </w:pPr>
+    </w:lvl>
+    <w:lvl w:ilvl="6" w:tplc="0419000F" w:tentative="1">
+      <w:start w:val="1"/>
+      <w:numFmt w:val="decimal"/>
+      <w:lvlText w:val="%7."/>
+      <w:lvlJc w:val="left"/>
+      <w:pPr>
+        <w:ind w:left="5531" w:hanging="360"/>
+      </w:pPr>
+    </w:lvl>
+    <w:lvl w:ilvl="7" w:tplc="04190019" w:tentative="1">
+      <w:start w:val="1"/>
+      <w:numFmt w:val="lowerLetter"/>
+      <w:lvlText w:val="%8."/>
+      <w:lvlJc w:val="left"/>
+      <w:pPr>
+        <w:ind w:left="6251" w:hanging="360"/>
+      </w:pPr>
+    </w:lvl>
+    <w:lvl w:ilvl="8" w:tplc="0419001B" w:tentative="1">
+      <w:start w:val="1"/>
+      <w:numFmt w:val="lowerRoman"/>
+      <w:lvlText w:val="%9."/>
+      <w:lvlJc w:val="right"/>
+      <w:pPr>
+        <w:ind w:left="6971" w:hanging="180"/>
+      </w:pPr>
+    </w:lvl>
+  </w:abstractNum>
+  <w:abstractNum w:abstractNumId="15">
+    <w:nsid w:val="6A4E0C2B"/>
+    <w:multiLevelType w:val="hybridMultilevel"/>
+    <w:tmpl w:val="5EFE91D6"/>
+    <w:lvl w:ilvl="0" w:tplc="C9AA183E">
+      <w:start w:val="1"/>
+      <w:numFmt w:val="decimal"/>
+      <w:lvlText w:val="%1."/>
+      <w:lvlJc w:val="left"/>
+      <w:pPr>
+        <w:ind w:left="1068" w:hanging="360"/>
+      </w:pPr>
+      <w:rPr>
+        <w:rFonts w:hint="default"/>
+      </w:rPr>
+    </w:lvl>
+    <w:lvl w:ilvl="1" w:tplc="04190019" w:tentative="1">
+      <w:start w:val="1"/>
+      <w:numFmt w:val="lowerLetter"/>
+      <w:lvlText w:val="%2."/>
+      <w:lvlJc w:val="left"/>
+      <w:pPr>
+        <w:ind w:left="1788" w:hanging="360"/>
+      </w:pPr>
+    </w:lvl>
+    <w:lvl w:ilvl="2" w:tplc="0419001B" w:tentative="1">
+      <w:start w:val="1"/>
+      <w:numFmt w:val="lowerRoman"/>
+      <w:lvlText w:val="%3."/>
+      <w:lvlJc w:val="right"/>
+      <w:pPr>
+        <w:ind w:left="2508" w:hanging="180"/>
+      </w:pPr>
+    </w:lvl>
+    <w:lvl w:ilvl="3" w:tplc="0419000F" w:tentative="1">
+      <w:start w:val="1"/>
+      <w:numFmt w:val="decimal"/>
+      <w:lvlText w:val="%4."/>
+      <w:lvlJc w:val="left"/>
+      <w:pPr>
+        <w:ind w:left="3228" w:hanging="360"/>
+      </w:pPr>
+    </w:lvl>
+    <w:lvl w:ilvl="4" w:tplc="04190019" w:tentative="1">
+      <w:start w:val="1"/>
+      <w:numFmt w:val="lowerLetter"/>
+      <w:lvlText w:val="%5."/>
+      <w:lvlJc w:val="left"/>
+      <w:pPr>
+        <w:ind w:left="3948" w:hanging="360"/>
+      </w:pPr>
+    </w:lvl>
+    <w:lvl w:ilvl="5" w:tplc="0419001B" w:tentative="1">
+      <w:start w:val="1"/>
+      <w:numFmt w:val="lowerRoman"/>
+      <w:lvlText w:val="%6."/>
+      <w:lvlJc w:val="right"/>
+      <w:pPr>
+        <w:ind w:left="4668" w:hanging="180"/>
+      </w:pPr>
+    </w:lvl>
+    <w:lvl w:ilvl="6" w:tplc="0419000F" w:tentative="1">
+      <w:start w:val="1"/>
+      <w:numFmt w:val="decimal"/>
+      <w:lvlText w:val="%7."/>
+      <w:lvlJc w:val="left"/>
+      <w:pPr>
+        <w:ind w:left="5388" w:hanging="360"/>
+      </w:pPr>
+    </w:lvl>
+    <w:lvl w:ilvl="7" w:tplc="04190019" w:tentative="1">
+      <w:start w:val="1"/>
+      <w:numFmt w:val="lowerLetter"/>
+      <w:lvlText w:val="%8."/>
+      <w:lvlJc w:val="left"/>
+      <w:pPr>
+        <w:ind w:left="6108" w:hanging="360"/>
+      </w:pPr>
+    </w:lvl>
+    <w:lvl w:ilvl="8" w:tplc="0419001B" w:tentative="1">
+      <w:start w:val="1"/>
+      <w:numFmt w:val="lowerRoman"/>
+      <w:lvlText w:val="%9."/>
+      <w:lvlJc w:val="right"/>
+      <w:pPr>
+        <w:ind w:left="6828" w:hanging="180"/>
+      </w:pPr>
+    </w:lvl>
+  </w:abstractNum>
+  <w:abstractNum w:abstractNumId="16">
     <w:nsid w:val="72353D61"/>
     <w:multiLevelType w:val="multilevel"/>
     <w:tmpl w:val="98880F28"/>
@@ -26133,7 +28112,96 @@
       </w:rPr>
     </w:lvl>
   </w:abstractNum>
-  <w:abstractNum w:abstractNumId="11">
+  <w:abstractNum w:abstractNumId="17">
+    <w:nsid w:val="7A31022B"/>
+    <w:multiLevelType w:val="hybridMultilevel"/>
+    <w:tmpl w:val="0EF088C0"/>
+    <w:lvl w:ilvl="0" w:tplc="0419000F">
+      <w:start w:val="1"/>
+      <w:numFmt w:val="decimal"/>
+      <w:lvlText w:val="%1."/>
+      <w:lvlJc w:val="left"/>
+      <w:pPr>
+        <w:ind w:left="720" w:hanging="360"/>
+      </w:pPr>
+      <w:rPr>
+        <w:rFonts w:hint="default"/>
+      </w:rPr>
+    </w:lvl>
+    <w:lvl w:ilvl="1" w:tplc="04190019" w:tentative="1">
+      <w:start w:val="1"/>
+      <w:numFmt w:val="lowerLetter"/>
+      <w:lvlText w:val="%2."/>
+      <w:lvlJc w:val="left"/>
+      <w:pPr>
+        <w:ind w:left="1440" w:hanging="360"/>
+      </w:pPr>
+    </w:lvl>
+    <w:lvl w:ilvl="2" w:tplc="0419001B" w:tentative="1">
+      <w:start w:val="1"/>
+      <w:numFmt w:val="lowerRoman"/>
+      <w:lvlText w:val="%3."/>
+      <w:lvlJc w:val="right"/>
+      <w:pPr>
+        <w:ind w:left="2160" w:hanging="180"/>
+      </w:pPr>
+    </w:lvl>
+    <w:lvl w:ilvl="3" w:tplc="0419000F" w:tentative="1">
+      <w:start w:val="1"/>
+      <w:numFmt w:val="decimal"/>
+      <w:lvlText w:val="%4."/>
+      <w:lvlJc w:val="left"/>
+      <w:pPr>
+        <w:ind w:left="2880" w:hanging="360"/>
+      </w:pPr>
+    </w:lvl>
+    <w:lvl w:ilvl="4" w:tplc="04190019" w:tentative="1">
+      <w:start w:val="1"/>
+      <w:numFmt w:val="lowerLetter"/>
+      <w:lvlText w:val="%5."/>
+      <w:lvlJc w:val="left"/>
+      <w:pPr>
+        <w:ind w:left="3600" w:hanging="360"/>
+      </w:pPr>
+    </w:lvl>
+    <w:lvl w:ilvl="5" w:tplc="0419001B" w:tentative="1">
+      <w:start w:val="1"/>
+      <w:numFmt w:val="lowerRoman"/>
+      <w:lvlText w:val="%6."/>
+      <w:lvlJc w:val="right"/>
+      <w:pPr>
+        <w:ind w:left="4320" w:hanging="180"/>
+      </w:pPr>
+    </w:lvl>
+    <w:lvl w:ilvl="6" w:tplc="0419000F" w:tentative="1">
+      <w:start w:val="1"/>
+      <w:numFmt w:val="decimal"/>
+      <w:lvlText w:val="%7."/>
+      <w:lvlJc w:val="left"/>
+      <w:pPr>
+        <w:ind w:left="5040" w:hanging="360"/>
+      </w:pPr>
+    </w:lvl>
+    <w:lvl w:ilvl="7" w:tplc="04190019" w:tentative="1">
+      <w:start w:val="1"/>
+      <w:numFmt w:val="lowerLetter"/>
+      <w:lvlText w:val="%8."/>
+      <w:lvlJc w:val="left"/>
+      <w:pPr>
+        <w:ind w:left="5760" w:hanging="360"/>
+      </w:pPr>
+    </w:lvl>
+    <w:lvl w:ilvl="8" w:tplc="0419001B" w:tentative="1">
+      <w:start w:val="1"/>
+      <w:numFmt w:val="lowerRoman"/>
+      <w:lvlText w:val="%9."/>
+      <w:lvlJc w:val="right"/>
+      <w:pPr>
+        <w:ind w:left="6480" w:hanging="180"/>
+      </w:pPr>
+    </w:lvl>
+  </w:abstractNum>
+  <w:abstractNum w:abstractNumId="18">
     <w:nsid w:val="7BF0705D"/>
     <w:multiLevelType w:val="hybridMultilevel"/>
     <w:tmpl w:val="7F64A6F6"/>
@@ -26275,40 +28343,61 @@
     </w:lvl>
   </w:abstractNum>
   <w:num w:numId="1">
+    <w:abstractNumId w:val="7"/>
+  </w:num>
+  <w:num w:numId="2">
+    <w:abstractNumId w:val="18"/>
+  </w:num>
+  <w:num w:numId="3">
+    <w:abstractNumId w:val="6"/>
+  </w:num>
+  <w:num w:numId="4">
+    <w:abstractNumId w:val="4"/>
+  </w:num>
+  <w:num w:numId="5">
+    <w:abstractNumId w:val="2"/>
+  </w:num>
+  <w:num w:numId="6">
+    <w:abstractNumId w:val="1"/>
+  </w:num>
+  <w:num w:numId="7">
+    <w:abstractNumId w:val="16"/>
+  </w:num>
+  <w:num w:numId="8">
+    <w:abstractNumId w:val="8"/>
+  </w:num>
+  <w:num w:numId="9">
+    <w:abstractNumId w:val="14"/>
+  </w:num>
+  <w:num w:numId="10">
+    <w:abstractNumId w:val="10"/>
+  </w:num>
+  <w:num w:numId="11">
+    <w:abstractNumId w:val="3"/>
+  </w:num>
+  <w:num w:numId="12">
+    <w:abstractNumId w:val="15"/>
+  </w:num>
+  <w:num w:numId="13">
+    <w:abstractNumId w:val="13"/>
+  </w:num>
+  <w:num w:numId="14">
+    <w:abstractNumId w:val="0"/>
+  </w:num>
+  <w:num w:numId="15">
     <w:abstractNumId w:val="5"/>
   </w:num>
-  <w:num w:numId="2">
+  <w:num w:numId="16">
+    <w:abstractNumId w:val="9"/>
+  </w:num>
+  <w:num w:numId="17">
     <w:abstractNumId w:val="11"/>
   </w:num>
-  <w:num w:numId="3">
-    <w:abstractNumId w:val="4"/>
+  <w:num w:numId="18">
+    <w:abstractNumId w:val="17"/>
   </w:num>
-  <w:num w:numId="4">
-    <w:abstractNumId w:val="3"/>
-  </w:num>
-  <w:num w:numId="5">
-    <w:abstractNumId w:val="1"/>
-  </w:num>
-  <w:num w:numId="6">
-    <w:abstractNumId w:val="0"/>
-  </w:num>
-  <w:num w:numId="7">
-    <w:abstractNumId w:val="10"/>
-  </w:num>
-  <w:num w:numId="8">
-    <w:abstractNumId w:val="6"/>
-  </w:num>
-  <w:num w:numId="9">
-    <w:abstractNumId w:val="8"/>
-  </w:num>
-  <w:num w:numId="10">
-    <w:abstractNumId w:val="7"/>
-  </w:num>
-  <w:num w:numId="11">
-    <w:abstractNumId w:val="2"/>
-  </w:num>
-  <w:num w:numId="12">
-    <w:abstractNumId w:val="9"/>
+  <w:num w:numId="19">
+    <w:abstractNumId w:val="12"/>
   </w:num>
 </w:numbering>
 </file>
@@ -27260,7 +29349,7 @@
 </file>
 
 <file path=customXml/itemProps1.xml><?xml version="1.0" encoding="utf-8"?>
-<ds:datastoreItem xmlns:ds="http://schemas.openxmlformats.org/officeDocument/2006/customXml" ds:itemID="{B0BA5267-EB38-482E-A0CA-A11A39F87651}">
+<ds:datastoreItem xmlns:ds="http://schemas.openxmlformats.org/officeDocument/2006/customXml" ds:itemID="{946FB0B5-A9D2-4730-89A8-8C42D5632FE8}">
   <ds:schemaRefs>
     <ds:schemaRef ds:uri="http://schemas.openxmlformats.org/officeDocument/2006/bibliography"/>
   </ds:schemaRefs>

</xml_diff>

<commit_message>
Returned to my diploma
</commit_message>
<xml_diff>
--- a/Диплом_Желепов.docx
+++ b/Диплом_Желепов.docx
@@ -4310,6 +4310,9 @@
           <w:ilvl w:val="0"/>
           <w:numId w:val="1"/>
         </w:numPr>
+        <w:rPr>
+          <w:lang w:val="en-US"/>
+        </w:rPr>
       </w:pPr>
       <w:bookmarkStart w:id="10" w:name="_Toc417326852"/>
       <w:bookmarkStart w:id="11" w:name="_Toc417541367"/>
@@ -4319,6 +4322,2142 @@
       </w:r>
       <w:bookmarkEnd w:id="10"/>
       <w:bookmarkEnd w:id="11"/>
+    </w:p>
+    <w:p>
+      <w:pPr>
+        <w:rPr>
+          <w:lang w:val="en-US"/>
+        </w:rPr>
+      </w:pPr>
+    </w:p>
+    <w:p>
+      <w:pPr>
+        <w:pStyle w:val="2"/>
+        <w:numPr>
+          <w:ilvl w:val="1"/>
+          <w:numId w:val="1"/>
+        </w:numPr>
+      </w:pPr>
+      <w:r>
+        <w:t xml:space="preserve"> </w:t>
+      </w:r>
+      <w:r>
+        <w:t>Назначение и цели создания системы</w:t>
+      </w:r>
+    </w:p>
+    <w:p/>
+    <w:p>
+      <w:pPr>
+        <w:spacing w:line="360" w:lineRule="auto"/>
+        <w:ind w:firstLine="708"/>
+      </w:pPr>
+      <w:r>
+        <w:t xml:space="preserve">Основным назначением разработки дипломного проекта является </w:t>
+      </w:r>
+      <w:r>
+        <w:t>обеспечение</w:t>
+      </w:r>
+      <w:r>
+        <w:t xml:space="preserve"> </w:t>
+      </w:r>
+      <w:r>
+        <w:t xml:space="preserve">двустороннего </w:t>
+      </w:r>
+      <w:r>
+        <w:t xml:space="preserve">обмена данными между </w:t>
+      </w:r>
+      <w:r>
+        <w:t xml:space="preserve">федеральной системой </w:t>
+      </w:r>
+      <w:r>
+        <w:t xml:space="preserve">«Реформа ЖКХ» и </w:t>
+      </w:r>
+      <w:r>
+        <w:t xml:space="preserve">региональной информационной системой </w:t>
+      </w:r>
+      <w:r>
+        <w:t>«АИС: Объектовый учет».</w:t>
+      </w:r>
+      <w:r>
+        <w:t xml:space="preserve"> </w:t>
+      </w:r>
+    </w:p>
+    <w:p>
+      <w:pPr>
+        <w:spacing w:line="360" w:lineRule="auto"/>
+        <w:ind w:firstLine="708"/>
+      </w:pPr>
+      <w:r>
+        <w:t>Целями создания программного продукта являются:</w:t>
+      </w:r>
+    </w:p>
+    <w:p>
+      <w:pPr>
+        <w:pStyle w:val="a4"/>
+        <w:numPr>
+          <w:ilvl w:val="0"/>
+          <w:numId w:val="29"/>
+        </w:numPr>
+        <w:spacing w:line="360" w:lineRule="auto"/>
+      </w:pPr>
+      <w:r>
+        <w:t>автоматизация процесса загрузки данных управляющими компаниями на портал «Реформа ЖКХ»</w:t>
+      </w:r>
+      <w:r>
+        <w:t>;</w:t>
+      </w:r>
+    </w:p>
+    <w:p>
+      <w:pPr>
+        <w:pStyle w:val="a4"/>
+        <w:numPr>
+          <w:ilvl w:val="0"/>
+          <w:numId w:val="29"/>
+        </w:numPr>
+        <w:spacing w:line="360" w:lineRule="auto"/>
+      </w:pPr>
+      <w:r>
+        <w:t xml:space="preserve">создание универсального решения интеграции, которое позволит </w:t>
+      </w:r>
+      <w:r>
+        <w:t xml:space="preserve">не только </w:t>
+      </w:r>
+      <w:r>
+        <w:t>обеспечивать обмен данными</w:t>
+      </w:r>
+      <w:r>
+        <w:t xml:space="preserve"> с федеральной системой «Реформа ЖКХ», но и может быть использовано при взаимодействии с другими информационными системами</w:t>
+      </w:r>
+      <w:r>
+        <w:t>.</w:t>
+      </w:r>
+    </w:p>
+    <w:p>
+      <w:pPr>
+        <w:pStyle w:val="2"/>
+        <w:numPr>
+          <w:ilvl w:val="1"/>
+          <w:numId w:val="1"/>
+        </w:numPr>
+      </w:pPr>
+      <w:r>
+        <w:t xml:space="preserve"> Характеристика объекта автоматизации</w:t>
+      </w:r>
+    </w:p>
+    <w:p>
+      <w:pPr>
+        <w:pStyle w:val="a4"/>
+        <w:ind w:left="0" w:firstLine="360"/>
+      </w:pPr>
+    </w:p>
+    <w:p>
+      <w:pPr>
+        <w:spacing w:line="360" w:lineRule="auto"/>
+        <w:ind w:firstLine="708"/>
+      </w:pPr>
+      <w:r>
+        <w:t xml:space="preserve">Объектом автоматизации является процесс обмена данными между </w:t>
+      </w:r>
+      <w:proofErr w:type="spellStart"/>
+      <w:r>
+        <w:t>домоуправляющими</w:t>
+      </w:r>
+      <w:proofErr w:type="spellEnd"/>
+      <w:r>
+        <w:t xml:space="preserve"> компаниями и информационным порталом «Реформа ЖКХ». </w:t>
+      </w:r>
+    </w:p>
+    <w:p>
+      <w:pPr>
+        <w:pStyle w:val="3"/>
+        <w:numPr>
+          <w:ilvl w:val="2"/>
+          <w:numId w:val="1"/>
+        </w:numPr>
+        <w:rPr>
+          <w:lang w:val="en-US"/>
+        </w:rPr>
+      </w:pPr>
+      <w:r>
+        <w:t>Общее описание</w:t>
+      </w:r>
+    </w:p>
+    <w:p>
+      <w:pPr>
+        <w:ind w:firstLine="720"/>
+        <w:rPr>
+          <w:color w:val="000000"/>
+          <w:sz w:val="20"/>
+          <w:szCs w:val="20"/>
+          <w:lang w:val="en-US"/>
+        </w:rPr>
+      </w:pPr>
+    </w:p>
+    <w:p>
+      <w:pPr>
+        <w:spacing w:line="360" w:lineRule="auto"/>
+        <w:ind w:firstLine="720"/>
+      </w:pPr>
+      <w:r>
+        <w:t>Сфера жилищно-коммунального хозяйства является одной из поп</w:t>
+      </w:r>
+      <w:r>
+        <w:t xml:space="preserve">улярных площадок для разработки </w:t>
+      </w:r>
+      <w:r>
+        <w:t xml:space="preserve">программных </w:t>
+      </w:r>
+      <w:r>
+        <w:t>продуктов</w:t>
+      </w:r>
+      <w:r>
+        <w:t>. Эта тенденция объясняется возможностью программного решения существующих задач, автоматизации процессов и предоставления открытого доступа к информации. Особенно остро вопрос прозрачности данных стоит для собственников жилья, которые заинтересованы в объективном и своевременном решении коммунальных проблем управляющими компаниями.   </w:t>
+      </w:r>
+    </w:p>
+    <w:p>
+      <w:pPr>
+        <w:spacing w:line="360" w:lineRule="auto"/>
+      </w:pPr>
+      <w:r>
+        <w:lastRenderedPageBreak/>
+        <w:tab/>
+        <w:t>Правительство Российской Федерации поддерживает инициативы по внедрению информационных технологий в сфере ЖКХ. Законодательно эта поддержка оформлена постановлением № 731 "Об утверждении стандарта раскрытия информации организациями, осуществляющими деятельность в сфере управления многоквартирными домами". Согласно постановлению управляющие компании обязаны раскрывать информацию о реальном состоянии ЖКХ на федеральном портале “Реформа ЖКХ” (далее Реформа).</w:t>
+      </w:r>
+    </w:p>
+    <w:p>
+      <w:pPr>
+        <w:spacing w:line="360" w:lineRule="auto"/>
+        <w:ind w:firstLine="720"/>
+      </w:pPr>
+      <w:r>
+        <w:t xml:space="preserve">Реформа представляет собой интернет-ресурс, при </w:t>
+      </w:r>
+      <w:proofErr w:type="gramStart"/>
+      <w:r>
+        <w:t>использовании</w:t>
+      </w:r>
+      <w:proofErr w:type="gramEnd"/>
+      <w:r>
+        <w:t xml:space="preserve"> которого пользователь имеет возможность ознакомиться с: </w:t>
+      </w:r>
+    </w:p>
+    <w:p>
+      <w:pPr>
+        <w:pStyle w:val="a4"/>
+        <w:numPr>
+          <w:ilvl w:val="0"/>
+          <w:numId w:val="30"/>
+        </w:numPr>
+        <w:spacing w:line="360" w:lineRule="auto"/>
+        <w:textAlignment w:val="baseline"/>
+      </w:pPr>
+      <w:r>
+        <w:t>данными процессов домоуправления, которые загружаются организациями;</w:t>
+      </w:r>
+    </w:p>
+    <w:p>
+      <w:pPr>
+        <w:pStyle w:val="a4"/>
+        <w:numPr>
+          <w:ilvl w:val="0"/>
+          <w:numId w:val="30"/>
+        </w:numPr>
+        <w:spacing w:line="360" w:lineRule="auto"/>
+        <w:textAlignment w:val="baseline"/>
+      </w:pPr>
+      <w:r>
+        <w:t>всероссийским рейтингом управляющих компаний;</w:t>
+      </w:r>
+    </w:p>
+    <w:p>
+      <w:pPr>
+        <w:pStyle w:val="a4"/>
+        <w:numPr>
+          <w:ilvl w:val="0"/>
+          <w:numId w:val="30"/>
+        </w:numPr>
+        <w:spacing w:line="360" w:lineRule="auto"/>
+        <w:textAlignment w:val="baseline"/>
+      </w:pPr>
+      <w:r>
+        <w:t>всероссийским мониторингом решения задачи переселения граждан из аварийного и ветхого жилья.</w:t>
+      </w:r>
+    </w:p>
+    <w:p>
+      <w:pPr>
+        <w:spacing w:line="360" w:lineRule="auto"/>
+        <w:ind w:firstLine="708"/>
+      </w:pPr>
+      <w:r>
+        <w:t xml:space="preserve">Для </w:t>
+      </w:r>
+      <w:r>
+        <w:t xml:space="preserve">загрузки </w:t>
+      </w:r>
+      <w:r>
+        <w:t xml:space="preserve">данных </w:t>
+      </w:r>
+      <w:r>
+        <w:t xml:space="preserve">процессов домоуправления на информационный портал «Реформа ЖКХ» </w:t>
+      </w:r>
+      <w:r>
+        <w:t>компании необходимо подать заявку на регистрацию, содержащую полную информацию об организации. После проверки данных администратором портала организации предоставляется доступ к личному кабинету. В нем оператор управляющей компании имеет возможност</w:t>
+      </w:r>
+      <w:r>
+        <w:t>ь загружать и изменять данные</w:t>
+      </w:r>
+      <w:r>
+        <w:t>:</w:t>
+      </w:r>
+    </w:p>
+    <w:p>
+      <w:pPr>
+        <w:pStyle w:val="a4"/>
+        <w:numPr>
+          <w:ilvl w:val="0"/>
+          <w:numId w:val="31"/>
+        </w:numPr>
+        <w:spacing w:line="360" w:lineRule="auto"/>
+        <w:textAlignment w:val="baseline"/>
+      </w:pPr>
+      <w:r>
+        <w:t>конструктивны</w:t>
+      </w:r>
+      <w:r>
+        <w:t>х</w:t>
+      </w:r>
+      <w:r>
+        <w:t xml:space="preserve"> элемент</w:t>
+      </w:r>
+      <w:r>
+        <w:t>ов</w:t>
+      </w:r>
+      <w:r>
+        <w:t>, состояни</w:t>
+      </w:r>
+      <w:r>
+        <w:t>я</w:t>
+      </w:r>
+      <w:r>
+        <w:t xml:space="preserve"> и параметр</w:t>
+      </w:r>
+      <w:r>
+        <w:t>ов</w:t>
+      </w:r>
+      <w:r>
+        <w:t xml:space="preserve"> объекта;</w:t>
+      </w:r>
+    </w:p>
+    <w:p>
+      <w:pPr>
+        <w:numPr>
+          <w:ilvl w:val="0"/>
+          <w:numId w:val="31"/>
+        </w:numPr>
+        <w:spacing w:line="360" w:lineRule="auto"/>
+        <w:textAlignment w:val="baseline"/>
+      </w:pPr>
+      <w:r>
+        <w:t>списк</w:t>
+      </w:r>
+      <w:r>
+        <w:t>а</w:t>
+      </w:r>
+      <w:r>
+        <w:t xml:space="preserve"> домов, находящихся в управлении;</w:t>
+      </w:r>
+    </w:p>
+    <w:p>
+      <w:pPr>
+        <w:numPr>
+          <w:ilvl w:val="0"/>
+          <w:numId w:val="31"/>
+        </w:numPr>
+        <w:spacing w:line="360" w:lineRule="auto"/>
+        <w:textAlignment w:val="baseline"/>
+      </w:pPr>
+      <w:r>
+        <w:t>прикрепленны</w:t>
+      </w:r>
+      <w:r>
+        <w:t>х</w:t>
+      </w:r>
+      <w:r>
+        <w:t xml:space="preserve"> файл</w:t>
+      </w:r>
+      <w:r>
+        <w:t>ов</w:t>
+      </w:r>
+      <w:r>
+        <w:t xml:space="preserve"> нормативных актов и документов.  </w:t>
+      </w:r>
+    </w:p>
+    <w:p>
+      <w:pPr>
+        <w:spacing w:line="360" w:lineRule="auto"/>
+      </w:pPr>
+      <w:r>
+        <w:tab/>
+        <w:t xml:space="preserve">Федеральный проект “Реформа ЖКХ” не единственный, который решает задачи автоматизации процессов домоуправления. В настоящие время многие частные фирмы разрабатывают и продвигают свои информационные продукты в сфере жилищно-коммунального хозяйства. Эти программные решения зачастую более функциональны, чем относительно новый проект “Реформа ЖКХ”. </w:t>
+      </w:r>
+    </w:p>
+    <w:p>
+      <w:pPr>
+        <w:spacing w:line="360" w:lineRule="auto"/>
+        <w:ind w:firstLine="708"/>
+      </w:pPr>
+      <w:r>
+        <w:lastRenderedPageBreak/>
+        <w:t>Управляющие организации используют такие программные продукты на протяжении многих лет. Соответственно, передача данных на портал приводит к сложностям синхронизации предоставляемой информации. Проблема возникает во время загрузки данных в несколько источников одновременно (в  региональную систему и в Реформу), что приводит к дополнительным временным затратам на сопоставление данных.</w:t>
+      </w:r>
+      <w:r>
+        <w:t xml:space="preserve"> Разработчики федеральной системы предусмотрели этот вариант событий и предоставили API для интеграции с другими информационными системами. </w:t>
+      </w:r>
+    </w:p>
+    <w:p>
+      <w:pPr>
+        <w:spacing w:line="360" w:lineRule="auto"/>
+        <w:ind w:firstLine="708"/>
+      </w:pPr>
+      <w:r>
+        <w:t xml:space="preserve">Для организации обмена данными посредством API-интерфейса создатели портала использовали технологию web-служб. Этот модуль приложения предоставляет разработчикам возможность удаленного взаимодействия с базой данных федеральной ИС с помощью программных методов. Передача информации осуществляется через протокол обмена xml-сообщениями SOAP. Web-служба поддерживает более двадцати API-методов, которые подразделяются на два типа: методы GET, реализующие возможность получения данных с Реформы, и POST, обеспечивающие непосредственную загрузку данных. Таким </w:t>
+      </w:r>
+      <w:proofErr w:type="gramStart"/>
+      <w:r>
+        <w:t>образом</w:t>
+      </w:r>
+      <w:proofErr w:type="gramEnd"/>
+      <w:r>
+        <w:t xml:space="preserve"> реализован двусторонний канал обмена информацией.</w:t>
+      </w:r>
+    </w:p>
+    <w:p>
+      <w:pPr>
+        <w:pStyle w:val="3"/>
+        <w:numPr>
+          <w:ilvl w:val="2"/>
+          <w:numId w:val="1"/>
+        </w:numPr>
+        <w:rPr>
+          <w:lang w:val="en-US"/>
+        </w:rPr>
+      </w:pPr>
+      <w:r>
+        <w:t>Структура и принципы функционирования</w:t>
+      </w:r>
+    </w:p>
+    <w:p>
+      <w:pPr>
+        <w:spacing w:line="360" w:lineRule="auto"/>
+        <w:ind w:firstLine="708"/>
+      </w:pPr>
+    </w:p>
+    <w:p>
+      <w:pPr>
+        <w:spacing w:line="360" w:lineRule="auto"/>
+        <w:ind w:firstLine="708"/>
+      </w:pPr>
+      <w:r>
+        <w:t>Каждая управляющая организация, использующая</w:t>
+      </w:r>
+      <w:r>
+        <w:t xml:space="preserve"> региональную систему объектового учета</w:t>
+      </w:r>
+      <w:r>
+        <w:t xml:space="preserve"> «АИС: Объектовый учет» может </w:t>
+      </w:r>
+      <w:r>
+        <w:t>оставить</w:t>
+      </w:r>
+      <w:r>
+        <w:t xml:space="preserve"> заявку на обмен данными с </w:t>
+      </w:r>
+      <w:r>
+        <w:t>информационной</w:t>
+      </w:r>
+      <w:r>
+        <w:t xml:space="preserve"> </w:t>
+      </w:r>
+      <w:r>
+        <w:t>системой</w:t>
+      </w:r>
+      <w:r>
+        <w:t xml:space="preserve"> «Реформа ЖКХ» из личного кабинета. </w:t>
+      </w:r>
+      <w:r>
+        <w:t>Поданная заявка рассматривается администратором федерального портала и может быть принята или отклонена. Статус заявки виден из личного кабинета пользователя управляющей компании.</w:t>
+      </w:r>
+    </w:p>
+    <w:p>
+      <w:pPr>
+        <w:spacing w:line="360" w:lineRule="auto"/>
+        <w:ind w:firstLine="708"/>
+      </w:pPr>
+      <w:r>
+        <w:t>При успешной регистрации происходит процесс инициализации компании на портале «Реформа ЖКХ», подразумевающий загрузку всех данных организации по процессам домоуправления.</w:t>
+      </w:r>
+    </w:p>
+    <w:p>
+      <w:pPr>
+        <w:spacing w:line="360" w:lineRule="auto"/>
+        <w:ind w:firstLine="708"/>
+      </w:pPr>
+      <w:r>
+        <w:lastRenderedPageBreak/>
+        <w:t>Пользователь управляющей компании часто вносит какие-либо изменения в данные. Например, добавление нового конструктивного элемента для дома, загрузка документа по капитальному ремонту объекта и т.д. Эти изменения отслеживаются мо</w:t>
+      </w:r>
+      <w:r>
+        <w:t>дулем интеграции, который оповещает о них информационный портал «Реформа ЖКХ», загружая новые данные.</w:t>
+      </w:r>
+    </w:p>
+    <w:p>
+      <w:pPr>
+        <w:spacing w:line="360" w:lineRule="auto"/>
+        <w:ind w:firstLine="708"/>
+      </w:pPr>
+      <w:r>
+        <w:t>Для отслеживания проводимых операций по обмену данными пользователю предоставлен доступ к списку интеграционных запросов</w:t>
+      </w:r>
+      <w:r>
+        <w:t xml:space="preserve"> </w:t>
+      </w:r>
+      <w:r>
+        <w:t xml:space="preserve">его организации. По каждому из них отображается история вызова, где можно увидеть тексты отправляемых и принимаемых </w:t>
+      </w:r>
+      <w:r>
+        <w:rPr>
+          <w:lang w:val="en-US"/>
+        </w:rPr>
+        <w:t>SOAP</w:t>
+      </w:r>
+      <w:r>
+        <w:t>-сообщений, статус и время выполнения запроса на обмен данными. Е</w:t>
+      </w:r>
+      <w:r>
+        <w:t>сли запрос выполнен с</w:t>
+      </w:r>
+      <w:r>
+        <w:t xml:space="preserve"> ошибкой, то пользователь может исправить свои данные, согласно информации, содержащейся в сообщении об ошибке или сообщить</w:t>
+      </w:r>
+      <w:r>
+        <w:t xml:space="preserve"> службе поддержки «АИС: Объектовый учет».</w:t>
+      </w:r>
+      <w:r>
+        <w:t xml:space="preserve"> </w:t>
+      </w:r>
+    </w:p>
+    <w:p>
+      <w:pPr>
+        <w:pStyle w:val="3"/>
+        <w:numPr>
+          <w:ilvl w:val="2"/>
+          <w:numId w:val="1"/>
+        </w:numPr>
+      </w:pPr>
+      <w:r>
+        <w:t>Существующая информационная система и ее недостатки</w:t>
+      </w:r>
+      <w:r>
+        <w:br/>
+      </w:r>
+    </w:p>
+    <w:p>
+      <w:pPr>
+        <w:spacing w:line="360" w:lineRule="auto"/>
+        <w:ind w:firstLine="708"/>
+      </w:pPr>
+      <w:r>
+        <w:t xml:space="preserve">На текущий момент организации, производящие выгрузку данных по процессам домоуправления на федеральный портал «Реформа ЖКХ» производят все операции вручную. </w:t>
+      </w:r>
+    </w:p>
+    <w:p>
+      <w:pPr>
+        <w:spacing w:line="360" w:lineRule="auto"/>
+        <w:ind w:firstLine="708"/>
+      </w:pPr>
+      <w:r>
+        <w:t xml:space="preserve">Управляющие компании, использующие информационную систему объектового учета «АИС: Объектовый учет» делают «двойную» работу, сохраняя данные на региональном и федеральном порталах. </w:t>
+      </w:r>
+    </w:p>
+    <w:p>
+      <w:pPr>
+        <w:spacing w:line="360" w:lineRule="auto"/>
+        <w:ind w:firstLine="708"/>
+      </w:pPr>
+      <w:r>
+        <w:t xml:space="preserve">Основной недостаток помимо траты большого количества времени на загрузку заключается в сопоставлении данных в обеих информационных системах. </w:t>
+      </w:r>
+      <w:r>
+        <w:t>Процессы домоуправления динамичны, поэтому операцию по сверке данных приходится производить часто из-за постоянно меняющейся информации.</w:t>
+      </w:r>
+    </w:p>
+    <w:p>
+      <w:pPr>
+        <w:pStyle w:val="3"/>
+        <w:numPr>
+          <w:ilvl w:val="2"/>
+          <w:numId w:val="1"/>
+        </w:numPr>
+      </w:pPr>
+      <w:r>
+        <w:t>Анализ аналогичных разработок</w:t>
+      </w:r>
+    </w:p>
+    <w:p>
+      <w:pPr>
+        <w:ind w:left="708"/>
+      </w:pPr>
+    </w:p>
+    <w:p>
+      <w:pPr>
+        <w:spacing w:line="360" w:lineRule="auto"/>
+        <w:ind w:firstLine="708"/>
+      </w:pPr>
+      <w:r>
+        <w:t xml:space="preserve">Существуют </w:t>
+      </w:r>
+      <w:r>
+        <w:t xml:space="preserve">порядка </w:t>
+      </w:r>
+      <w:r>
+        <w:t>70</w:t>
+      </w:r>
+      <w:r>
+        <w:t xml:space="preserve"> </w:t>
+      </w:r>
+      <w:r>
+        <w:t>программны</w:t>
+      </w:r>
+      <w:r>
+        <w:t>х</w:t>
+      </w:r>
+      <w:r>
+        <w:t xml:space="preserve"> решени</w:t>
+      </w:r>
+      <w:r>
+        <w:t>й</w:t>
+      </w:r>
+      <w:r>
+        <w:t xml:space="preserve"> интеграции с федеральным порталом «Реформа ЖКХ». Однако все они </w:t>
+      </w:r>
+      <w:r>
+        <w:t xml:space="preserve">разрабатываются на </w:t>
+      </w:r>
+      <w:r>
+        <w:lastRenderedPageBreak/>
+        <w:t xml:space="preserve">основе </w:t>
+      </w:r>
+      <w:r>
+        <w:rPr>
+          <w:lang w:val="en-US"/>
+        </w:rPr>
+        <w:t>API</w:t>
+      </w:r>
+      <w:r>
+        <w:t>-интерфейса</w:t>
+      </w:r>
+      <w:r>
+        <w:t xml:space="preserve"> обмена данными с </w:t>
+      </w:r>
+      <w:r>
+        <w:t xml:space="preserve">федеральным порталом. Соответственно, </w:t>
+      </w:r>
+      <w:r>
+        <w:t xml:space="preserve">можно сделать вывод о том, что </w:t>
+      </w:r>
+      <w:r>
+        <w:t xml:space="preserve">все аналоги и рассматриваемый модуль интеграции </w:t>
+      </w:r>
+      <w:r>
+        <w:t>для «АИС: Объектовый учет»</w:t>
+      </w:r>
+      <w:r>
+        <w:t xml:space="preserve"> в</w:t>
+      </w:r>
+      <w:r>
+        <w:t xml:space="preserve"> какой-то степени</w:t>
+      </w:r>
+      <w:r>
+        <w:t xml:space="preserve"> </w:t>
+      </w:r>
+      <w:r>
+        <w:t>похожи между собой</w:t>
+      </w:r>
+      <w:r>
+        <w:t xml:space="preserve">,  так как они решают </w:t>
+      </w:r>
+      <w:r>
+        <w:t>общую</w:t>
+      </w:r>
+      <w:r>
+        <w:t xml:space="preserve"> задачу</w:t>
+      </w:r>
+      <w:r>
+        <w:t>.</w:t>
+      </w:r>
+    </w:p>
+    <w:p>
+      <w:pPr>
+        <w:spacing w:line="360" w:lineRule="auto"/>
+        <w:ind w:firstLine="708"/>
+      </w:pPr>
+      <w:r>
+        <w:t>Возможно</w:t>
+      </w:r>
+      <w:r>
+        <w:rPr>
+          <w:rStyle w:val="af3"/>
+        </w:rPr>
+        <w:footnoteReference w:id="1"/>
+      </w:r>
+      <w:r>
+        <w:t>, о</w:t>
+      </w:r>
+      <w:r>
+        <w:t xml:space="preserve">сновные различия аналогов </w:t>
+      </w:r>
+      <w:r>
+        <w:t xml:space="preserve">модуля интеграции с федеральным порталом «Реформа ЖКХ» для «АИС: Объектовый учет» </w:t>
+      </w:r>
+      <w:r>
+        <w:t>заключаются:</w:t>
+      </w:r>
+    </w:p>
+    <w:p>
+      <w:pPr>
+        <w:pStyle w:val="a4"/>
+        <w:numPr>
+          <w:ilvl w:val="0"/>
+          <w:numId w:val="32"/>
+        </w:numPr>
+        <w:spacing w:line="360" w:lineRule="auto"/>
+      </w:pPr>
+      <w:r>
+        <w:t>в подходе к сбору информации для интеграции из баз данных региональных систем объектового учета</w:t>
+      </w:r>
+      <w:r>
+        <w:t>;</w:t>
+      </w:r>
+    </w:p>
+    <w:p>
+      <w:pPr>
+        <w:pStyle w:val="a4"/>
+        <w:numPr>
+          <w:ilvl w:val="0"/>
+          <w:numId w:val="32"/>
+        </w:numPr>
+        <w:spacing w:line="360" w:lineRule="auto"/>
+      </w:pPr>
+      <w:r>
+        <w:t xml:space="preserve">в способе формировании объектов для обмена данными посредством предоставляемого </w:t>
+      </w:r>
+      <w:r>
+        <w:rPr>
+          <w:lang w:val="en-US"/>
+        </w:rPr>
+        <w:t>API</w:t>
+      </w:r>
+      <w:r>
+        <w:t>;</w:t>
+      </w:r>
+    </w:p>
+    <w:p>
+      <w:pPr>
+        <w:pStyle w:val="a4"/>
+        <w:numPr>
+          <w:ilvl w:val="0"/>
+          <w:numId w:val="32"/>
+        </w:numPr>
+        <w:spacing w:line="360" w:lineRule="auto"/>
+      </w:pPr>
+      <w:r>
+        <w:t>прочим</w:t>
+      </w:r>
+      <w:r>
+        <w:t xml:space="preserve"> особенностям архитектуры</w:t>
+      </w:r>
+      <w:r>
+        <w:t xml:space="preserve"> приложения</w:t>
+      </w:r>
+      <w:r>
+        <w:t>.</w:t>
+      </w:r>
+    </w:p>
+    <w:p>
+      <w:pPr>
+        <w:spacing w:line="360" w:lineRule="auto"/>
+        <w:ind w:firstLine="708"/>
+      </w:pPr>
+      <w:r>
+        <w:t>О</w:t>
+      </w:r>
+      <w:r>
+        <w:t>тличительной особенностью решения интеграции</w:t>
+      </w:r>
+      <w:r>
+        <w:t>, которое рассматривается в рамках дипломного проектирования,</w:t>
+      </w:r>
+      <w:r>
+        <w:t xml:space="preserve"> является то, что модуль работает автономно </w:t>
+      </w:r>
+      <w:r>
+        <w:t>от основного</w:t>
+      </w:r>
+      <w:r>
+        <w:t xml:space="preserve"> приложени</w:t>
+      </w:r>
+      <w:r>
+        <w:t>я</w:t>
+      </w:r>
+      <w:r>
+        <w:t xml:space="preserve"> объектового учета.</w:t>
+      </w:r>
+      <w:r>
+        <w:t xml:space="preserve">  </w:t>
+      </w:r>
+    </w:p>
+    <w:p>
+      <w:pPr>
+        <w:pStyle w:val="3"/>
+        <w:numPr>
+          <w:ilvl w:val="2"/>
+          <w:numId w:val="1"/>
+        </w:numPr>
+      </w:pPr>
+      <w:r>
+        <w:t>Актуальность проводимой разработки</w:t>
+      </w:r>
+    </w:p>
+    <w:p/>
+    <w:p>
+      <w:pPr>
+        <w:spacing w:line="360" w:lineRule="auto"/>
+        <w:ind w:firstLine="708"/>
+      </w:pPr>
+      <w:r>
+        <w:t xml:space="preserve">Согласно постановлению Правительства Российской федерации № 731 "Об утверждении стандарта раскрытия информации организациями, осуществляющими деятельность в сфере управления многоквартирными домами" </w:t>
+      </w:r>
+      <w:proofErr w:type="spellStart"/>
+      <w:r>
+        <w:t>домоуправляющие</w:t>
+      </w:r>
+      <w:proofErr w:type="spellEnd"/>
+      <w:r>
+        <w:t xml:space="preserve"> компании обязаны раскрывать информацию о реальном состоянии </w:t>
+      </w:r>
+      <w:r>
+        <w:t>жилищно-коммунального</w:t>
+      </w:r>
+      <w:r>
+        <w:t xml:space="preserve"> </w:t>
+      </w:r>
+      <w:r>
+        <w:t xml:space="preserve">хозяйства </w:t>
+      </w:r>
+      <w:r>
+        <w:t>на федеральном портале “Реформа ЖКХ”.</w:t>
+      </w:r>
+      <w:r>
+        <w:t xml:space="preserve"> </w:t>
+      </w:r>
+    </w:p>
+    <w:p>
+      <w:pPr>
+        <w:spacing w:line="360" w:lineRule="auto"/>
+        <w:ind w:firstLine="708"/>
+      </w:pPr>
+      <w:r>
+        <w:t xml:space="preserve">Модуль интеграции с порталом для региональной информационной системы «АИС: Объектовый учет» решает </w:t>
+      </w:r>
+      <w:r>
+        <w:t>поставленную</w:t>
+      </w:r>
+      <w:r>
+        <w:t xml:space="preserve"> задачу путем двустороннего обмена данными.</w:t>
+      </w:r>
+    </w:p>
+    <w:p>
+      <w:pPr>
+        <w:pStyle w:val="2"/>
+        <w:numPr>
+          <w:ilvl w:val="1"/>
+          <w:numId w:val="1"/>
+        </w:numPr>
+      </w:pPr>
+      <w:r>
+        <w:lastRenderedPageBreak/>
+        <w:t xml:space="preserve"> </w:t>
+      </w:r>
+      <w:r>
+        <w:t>Общие требования к системе</w:t>
+      </w:r>
+    </w:p>
+    <w:p>
+      <w:pPr>
+        <w:pStyle w:val="3"/>
+        <w:numPr>
+          <w:ilvl w:val="2"/>
+          <w:numId w:val="1"/>
+        </w:numPr>
+      </w:pPr>
+      <w:r>
+        <w:t>Требования к структуре и функционированию системы</w:t>
+      </w:r>
+    </w:p>
+    <w:p/>
+    <w:p>
+      <w:pPr>
+        <w:spacing w:line="360" w:lineRule="auto"/>
+        <w:ind w:firstLine="708"/>
+      </w:pPr>
+      <w:r>
+        <w:t xml:space="preserve">Приложение интеграции должно быть </w:t>
+      </w:r>
+      <w:r>
+        <w:t>создано</w:t>
+      </w:r>
+      <w:r>
+        <w:t xml:space="preserve"> с использованием модульного подхода к разработке </w:t>
+      </w:r>
+      <w:proofErr w:type="gramStart"/>
+      <w:r>
+        <w:t>ПО</w:t>
+      </w:r>
+      <w:proofErr w:type="gramEnd"/>
+      <w:r>
+        <w:t xml:space="preserve">. </w:t>
+      </w:r>
+      <w:r>
+        <w:t>Его применение</w:t>
+      </w:r>
+      <w:r>
+        <w:t xml:space="preserve"> объясняется необходимостью интеграции региональной системы «АИС: Объектовый учет» с другими информационными решениями</w:t>
+      </w:r>
+      <w:r>
+        <w:rPr>
+          <w:rStyle w:val="af3"/>
+        </w:rPr>
+        <w:footnoteReference w:id="2"/>
+      </w:r>
+      <w:r>
+        <w:t xml:space="preserve"> для сферы ЖКХ.</w:t>
+      </w:r>
+      <w:r>
+        <w:t xml:space="preserve"> </w:t>
+      </w:r>
+      <w:r>
+        <w:t xml:space="preserve">Основное преимущество модульного похода заключается в </w:t>
+      </w:r>
+      <w:proofErr w:type="spellStart"/>
+      <w:r>
+        <w:t>переиспользовании</w:t>
+      </w:r>
+      <w:proofErr w:type="spellEnd"/>
+      <w:r>
+        <w:t xml:space="preserve"> компонентов, что дает возможность расширять систему интеграции, составляя ее из готовых программных частей и библиотек.   </w:t>
+      </w:r>
+    </w:p>
+    <w:p>
+      <w:pPr>
+        <w:spacing w:line="360" w:lineRule="auto"/>
+        <w:ind w:firstLine="708"/>
+      </w:pPr>
+      <w:r>
+        <w:t>Основными модулями программного решения</w:t>
+      </w:r>
+      <w:r>
+        <w:t xml:space="preserve"> для автоматизации обмена данными с федеральным порталом «Реформа ЖКХ»</w:t>
+      </w:r>
+      <w:r>
+        <w:t xml:space="preserve"> должны стать:</w:t>
+      </w:r>
+    </w:p>
+    <w:p>
+      <w:pPr>
+        <w:pStyle w:val="a4"/>
+        <w:numPr>
+          <w:ilvl w:val="0"/>
+          <w:numId w:val="33"/>
+        </w:numPr>
+        <w:spacing w:line="360" w:lineRule="auto"/>
+      </w:pPr>
+      <w:r>
+        <w:t xml:space="preserve">модуль сбора данных, который осуществляет </w:t>
+      </w:r>
+      <w:proofErr w:type="gramStart"/>
+      <w:r>
+        <w:t>поиск</w:t>
+      </w:r>
+      <w:proofErr w:type="gramEnd"/>
+      <w:r>
+        <w:t xml:space="preserve"> и представление в табличном виде информации согласно </w:t>
+      </w:r>
+      <w:r>
+        <w:t>необходимому набору полей, которые описаны в документации по интеграции с порталом</w:t>
+      </w:r>
+      <w:r>
+        <w:t>;</w:t>
+      </w:r>
+    </w:p>
+    <w:p>
+      <w:pPr>
+        <w:pStyle w:val="a4"/>
+        <w:numPr>
+          <w:ilvl w:val="0"/>
+          <w:numId w:val="33"/>
+        </w:numPr>
+        <w:spacing w:line="360" w:lineRule="auto"/>
+      </w:pPr>
+      <w:r>
+        <w:t xml:space="preserve">модуль привязки, позволяющей на основании данных, полученных в табличном виде, формировать объект </w:t>
+      </w:r>
+      <w:r>
+        <w:rPr>
+          <w:lang w:val="en-US"/>
+        </w:rPr>
+        <w:t>API</w:t>
+      </w:r>
+      <w:r>
+        <w:t>-</w:t>
+      </w:r>
+      <w:r>
+        <w:t>класса</w:t>
+      </w:r>
+      <w:r>
+        <w:rPr>
+          <w:rStyle w:val="af3"/>
+        </w:rPr>
+        <w:footnoteReference w:id="3"/>
+      </w:r>
+      <w:r>
+        <w:t xml:space="preserve"> с любым уровнем вложенностей</w:t>
+      </w:r>
+      <w:r>
+        <w:t>;</w:t>
+      </w:r>
+    </w:p>
+    <w:p>
+      <w:pPr>
+        <w:pStyle w:val="a4"/>
+        <w:numPr>
+          <w:ilvl w:val="0"/>
+          <w:numId w:val="33"/>
+        </w:numPr>
+        <w:spacing w:line="360" w:lineRule="auto"/>
+      </w:pPr>
+      <w:r>
+        <w:t xml:space="preserve">модуль </w:t>
+      </w:r>
+      <w:r>
+        <w:t>для работы</w:t>
+      </w:r>
+      <w:r>
+        <w:t xml:space="preserve"> </w:t>
+      </w:r>
+      <w:r>
+        <w:t>с</w:t>
+      </w:r>
+      <w:r>
+        <w:t xml:space="preserve"> </w:t>
+      </w:r>
+      <w:r>
+        <w:rPr>
+          <w:lang w:val="en-US"/>
+        </w:rPr>
+        <w:t>API</w:t>
+      </w:r>
+      <w:r>
+        <w:t>-интерфейс</w:t>
+      </w:r>
+      <w:r>
+        <w:t>ом</w:t>
+      </w:r>
+      <w:r>
+        <w:t xml:space="preserve">, </w:t>
+      </w:r>
+      <w:r>
+        <w:t>который используется для непосредственной поставки данных</w:t>
+      </w:r>
+      <w:r>
+        <w:t>;</w:t>
+      </w:r>
+    </w:p>
+    <w:p>
+      <w:pPr>
+        <w:pStyle w:val="a4"/>
+        <w:numPr>
+          <w:ilvl w:val="0"/>
+          <w:numId w:val="33"/>
+        </w:numPr>
+        <w:spacing w:line="360" w:lineRule="auto"/>
+      </w:pPr>
+      <w:r>
+        <w:t>раздел управления интеграцией для личного кабинета пользователя управляющей организации</w:t>
+      </w:r>
+      <w:r>
+        <w:t>;</w:t>
+      </w:r>
+    </w:p>
+    <w:p>
+      <w:pPr>
+        <w:pStyle w:val="a4"/>
+        <w:numPr>
+          <w:ilvl w:val="0"/>
+          <w:numId w:val="33"/>
+        </w:numPr>
+        <w:spacing w:line="360" w:lineRule="auto"/>
+      </w:pPr>
+      <w:r>
+        <w:t>модуль «слежения» за действиями пользователя, на основе которого будет формироваться список запросов на изменение соответствующих данных на портале «Реформа ЖКХ»</w:t>
+      </w:r>
+      <w:r>
+        <w:t>;</w:t>
+      </w:r>
+    </w:p>
+    <w:p>
+      <w:pPr>
+        <w:pStyle w:val="a4"/>
+        <w:numPr>
+          <w:ilvl w:val="0"/>
+          <w:numId w:val="33"/>
+        </w:numPr>
+        <w:spacing w:line="360" w:lineRule="auto"/>
+      </w:pPr>
+      <w:r>
+        <w:t>модуль интеграции файлов, подразумевающий разработку хранилища данных, в котором будут находиться ссылки на файлы документов, хранящиеся на сервере.</w:t>
+      </w:r>
+    </w:p>
+    <w:p>
+      <w:pPr>
+        <w:pStyle w:val="3"/>
+        <w:numPr>
+          <w:ilvl w:val="2"/>
+          <w:numId w:val="1"/>
+        </w:numPr>
+      </w:pPr>
+      <w:r>
+        <w:lastRenderedPageBreak/>
+        <w:t>Дополнительные требования</w:t>
+      </w:r>
+    </w:p>
+    <w:p/>
+    <w:p>
+      <w:pPr>
+        <w:spacing w:line="360" w:lineRule="auto"/>
+        <w:ind w:firstLine="708"/>
+      </w:pPr>
+      <w:r>
+        <w:t>Дополнительн</w:t>
+      </w:r>
+      <w:r>
+        <w:t>ым</w:t>
+      </w:r>
+      <w:r>
+        <w:t xml:space="preserve"> требование</w:t>
+      </w:r>
+      <w:r>
+        <w:t>м</w:t>
+      </w:r>
+      <w:r>
+        <w:t xml:space="preserve"> к разработке приложения интеграции</w:t>
+      </w:r>
+      <w:r>
+        <w:t xml:space="preserve"> должна</w:t>
+      </w:r>
+      <w:r>
+        <w:t xml:space="preserve"> </w:t>
+      </w:r>
+      <w:r>
+        <w:t xml:space="preserve">является его независимость от основного проекта. Программное решение должно только обеспечивать обмен данными и никаким образом не влиять на работу </w:t>
+      </w:r>
+      <w:r>
+        <w:t xml:space="preserve">информационной системы «АИС: Объектовый учет». </w:t>
+      </w:r>
+    </w:p>
+    <w:p>
+      <w:pPr>
+        <w:spacing w:line="360" w:lineRule="auto"/>
+        <w:ind w:firstLine="708"/>
+      </w:pPr>
+      <w:r>
+        <w:t>Это требование будет реализовано применением технологии создания службы</w:t>
+      </w:r>
+      <w:r>
+        <w:t xml:space="preserve"> </w:t>
+      </w:r>
+      <w:r>
+        <w:t>.</w:t>
+      </w:r>
+      <w:r>
+        <w:rPr>
+          <w:lang w:val="en-US"/>
+        </w:rPr>
+        <w:t>NET</w:t>
+      </w:r>
+      <w:r>
+        <w:t>. В этом случае принцип работы интеграционного приложения должен быть сведен к следующему алгоритму действий:</w:t>
+      </w:r>
+    </w:p>
+    <w:p>
+      <w:pPr>
+        <w:pStyle w:val="a4"/>
+        <w:numPr>
+          <w:ilvl w:val="0"/>
+          <w:numId w:val="34"/>
+        </w:numPr>
+        <w:spacing w:line="360" w:lineRule="auto"/>
+      </w:pPr>
+      <w:r>
+        <w:t>запуск приложения службы</w:t>
+      </w:r>
+      <w:r>
+        <w:rPr>
+          <w:lang w:val="en-US"/>
+        </w:rPr>
+        <w:t>;</w:t>
+      </w:r>
+    </w:p>
+    <w:p>
+      <w:pPr>
+        <w:pStyle w:val="a4"/>
+        <w:numPr>
+          <w:ilvl w:val="0"/>
+          <w:numId w:val="34"/>
+        </w:numPr>
+        <w:spacing w:line="360" w:lineRule="auto"/>
+      </w:pPr>
+      <w:r>
+        <w:t>анализ действий пользователя за определенный промежуток времени</w:t>
+      </w:r>
+      <w:r>
+        <w:t>;</w:t>
+      </w:r>
+    </w:p>
+    <w:p>
+      <w:pPr>
+        <w:pStyle w:val="a4"/>
+        <w:numPr>
+          <w:ilvl w:val="0"/>
+          <w:numId w:val="34"/>
+        </w:numPr>
+        <w:spacing w:line="360" w:lineRule="auto"/>
+      </w:pPr>
+      <w:r>
+        <w:t xml:space="preserve">сбор необходимой информации и преобразование ее в </w:t>
+      </w:r>
+      <w:r>
+        <w:rPr>
+          <w:lang w:val="en-US"/>
+        </w:rPr>
+        <w:t>API</w:t>
+      </w:r>
+      <w:r>
+        <w:t>-</w:t>
+      </w:r>
+      <w:r>
+        <w:t>объекты</w:t>
+      </w:r>
+      <w:r>
+        <w:t>;</w:t>
+      </w:r>
+    </w:p>
+    <w:p>
+      <w:pPr>
+        <w:pStyle w:val="a4"/>
+        <w:numPr>
+          <w:ilvl w:val="0"/>
+          <w:numId w:val="34"/>
+        </w:numPr>
+        <w:spacing w:line="360" w:lineRule="auto"/>
+      </w:pPr>
+      <w:r>
+        <w:t>осуществление интеграционных запросов</w:t>
+      </w:r>
+      <w:r>
+        <w:rPr>
+          <w:lang w:val="en-US"/>
+        </w:rPr>
+        <w:t>;</w:t>
+      </w:r>
+    </w:p>
+    <w:p>
+      <w:pPr>
+        <w:pStyle w:val="a4"/>
+        <w:numPr>
+          <w:ilvl w:val="0"/>
+          <w:numId w:val="34"/>
+        </w:numPr>
+        <w:spacing w:line="360" w:lineRule="auto"/>
+      </w:pPr>
+      <w:r>
+        <w:t>завершение работы службы.</w:t>
+      </w:r>
+    </w:p>
+    <w:p>
+      <w:pPr>
+        <w:spacing w:line="360" w:lineRule="auto"/>
+        <w:ind w:firstLine="708"/>
+      </w:pPr>
+      <w:r>
+        <w:t xml:space="preserve">Преимуществом </w:t>
+      </w:r>
+      <w:r>
+        <w:t>использования службы, как приложения интеграции, является то, что она занимает ресурсы сервера только на определенный временной интервал, а затем</w:t>
+      </w:r>
+      <w:r>
+        <w:t>,</w:t>
+      </w:r>
+      <w:r>
+        <w:t xml:space="preserve"> выключаясь, освобождает их.      </w:t>
+      </w:r>
+    </w:p>
+    <w:p>
+      <w:pPr>
+        <w:pStyle w:val="2"/>
+        <w:numPr>
+          <w:ilvl w:val="1"/>
+          <w:numId w:val="1"/>
+        </w:numPr>
+      </w:pPr>
+      <w:r>
+        <w:t xml:space="preserve"> </w:t>
+      </w:r>
+      <w:r>
+        <w:t>Требования к функциям, выполняемым системой</w:t>
+      </w:r>
+    </w:p>
+    <w:p/>
+    <w:p>
+      <w:pPr>
+        <w:pStyle w:val="3"/>
+        <w:numPr>
+          <w:ilvl w:val="2"/>
+          <w:numId w:val="1"/>
+        </w:numPr>
+      </w:pPr>
+      <w:r>
+        <w:t>Сбор информации для интеграции</w:t>
+      </w:r>
+      <w:r>
+        <w:t xml:space="preserve"> по каждому из </w:t>
+      </w:r>
+      <w:r>
+        <w:rPr>
+          <w:lang w:val="en-US"/>
+        </w:rPr>
+        <w:t>API</w:t>
+      </w:r>
+      <w:r>
+        <w:t>-</w:t>
+      </w:r>
+      <w:r>
+        <w:t>методов</w:t>
+      </w:r>
+    </w:p>
+    <w:p/>
+    <w:p>
+      <w:pPr>
+        <w:spacing w:line="360" w:lineRule="auto"/>
+        <w:ind w:firstLine="708"/>
+      </w:pPr>
+      <w:r>
+        <w:t>Функция выполняет сбор данных для последующего формирования объекта</w:t>
+      </w:r>
+      <w:r>
+        <w:rPr>
+          <w:rStyle w:val="af3"/>
+        </w:rPr>
+        <w:footnoteReference w:id="4"/>
+      </w:r>
+      <w:r>
+        <w:t xml:space="preserve"> </w:t>
+      </w:r>
+      <w:r>
+        <w:rPr>
+          <w:lang w:val="en-US"/>
+        </w:rPr>
+        <w:t>API</w:t>
+      </w:r>
+      <w:r>
+        <w:t>-класса</w:t>
+      </w:r>
+      <w:r>
+        <w:t>.</w:t>
+      </w:r>
+    </w:p>
+    <w:p>
+      <w:pPr>
+        <w:spacing w:line="360" w:lineRule="auto"/>
+        <w:ind w:firstLine="708"/>
+        <w:rPr>
+          <w:lang w:val="en-US"/>
+        </w:rPr>
+      </w:pPr>
+      <w:r>
+        <w:t>Приоритет выполнения задачи</w:t>
+      </w:r>
+      <w:r>
+        <w:t>:</w:t>
+      </w:r>
+      <w:r>
+        <w:t xml:space="preserve"> высокий</w:t>
+      </w:r>
+      <w:r>
+        <w:t>.</w:t>
+      </w:r>
+    </w:p>
+    <w:p>
+      <w:pPr>
+        <w:spacing w:line="360" w:lineRule="auto"/>
+        <w:ind w:firstLine="708"/>
+      </w:pPr>
+      <w:r>
+        <w:t xml:space="preserve">Требования к входным данным: управляющая организация, объект домоуправления, наименование функции </w:t>
+      </w:r>
+      <w:r>
+        <w:rPr>
+          <w:lang w:val="en-US"/>
+        </w:rPr>
+        <w:t>API</w:t>
+      </w:r>
+      <w:r>
+        <w:t>-</w:t>
+      </w:r>
+      <w:r>
+        <w:t>интерфейса.</w:t>
+      </w:r>
+      <w:r>
+        <w:t xml:space="preserve"> </w:t>
+      </w:r>
+      <w:r>
+        <w:t xml:space="preserve"> </w:t>
+      </w:r>
+    </w:p>
+    <w:p>
+      <w:pPr>
+        <w:spacing w:line="360" w:lineRule="auto"/>
+        <w:ind w:firstLine="708"/>
+      </w:pPr>
+      <w:r>
+        <w:t>Требования к выходным данным: совокупность данных представленных в виде таблицы. Полями этой таблицы являются название поля</w:t>
+      </w:r>
+      <w:r>
+        <w:rPr>
+          <w:rStyle w:val="af3"/>
+        </w:rPr>
+        <w:footnoteReference w:id="5"/>
+      </w:r>
+      <w:r>
+        <w:t>,  значение и возможный идентификатор элемента, если тип данных – массив объектов.</w:t>
+      </w:r>
+    </w:p>
+    <w:p>
+      <w:pPr>
+        <w:pStyle w:val="3"/>
+        <w:numPr>
+          <w:ilvl w:val="2"/>
+          <w:numId w:val="1"/>
+        </w:numPr>
+      </w:pPr>
+      <w:r>
+        <w:lastRenderedPageBreak/>
+        <w:t>Функция привязки данных</w:t>
+      </w:r>
+    </w:p>
+    <w:p>
+      <w:pPr>
+        <w:spacing w:line="360" w:lineRule="auto"/>
+        <w:ind w:firstLine="708"/>
+      </w:pPr>
+    </w:p>
+    <w:p>
+      <w:pPr>
+        <w:spacing w:line="360" w:lineRule="auto"/>
+        <w:ind w:firstLine="708"/>
+      </w:pPr>
+      <w:r>
+        <w:t xml:space="preserve">Функция выполняет сборку объекта </w:t>
+      </w:r>
+      <w:r>
+        <w:rPr>
+          <w:lang w:val="en-US"/>
+        </w:rPr>
+        <w:t>API</w:t>
+      </w:r>
+      <w:r>
+        <w:t>-класса для последующей отправке ИС «Реформа ЖКХ».</w:t>
+      </w:r>
+    </w:p>
+    <w:p>
+      <w:pPr>
+        <w:spacing w:line="360" w:lineRule="auto"/>
+        <w:ind w:firstLine="708"/>
+      </w:pPr>
+      <w:r>
+        <w:t>Приоритет выполнения: высокий.</w:t>
+      </w:r>
+    </w:p>
+    <w:p>
+      <w:pPr>
+        <w:spacing w:line="360" w:lineRule="auto"/>
+        <w:ind w:firstLine="708"/>
+      </w:pPr>
+      <w:r>
+        <w:t>Требования к входным данным: совокупность данных в виде таблицы</w:t>
+      </w:r>
+      <w:r>
+        <w:rPr>
+          <w:rStyle w:val="af3"/>
+        </w:rPr>
+        <w:footnoteReference w:id="6"/>
+      </w:r>
+      <w:r>
+        <w:t xml:space="preserve">, пустой объект определенного </w:t>
+      </w:r>
+      <w:r>
+        <w:rPr>
+          <w:lang w:val="en-US"/>
+        </w:rPr>
+        <w:t>API</w:t>
+      </w:r>
+      <w:r>
+        <w:t>-</w:t>
+      </w:r>
+      <w:r>
+        <w:t>класса.</w:t>
+      </w:r>
+    </w:p>
+    <w:p>
+      <w:pPr>
+        <w:spacing w:line="360" w:lineRule="auto"/>
+        <w:ind w:firstLine="708"/>
+      </w:pPr>
+      <w:r>
+        <w:t xml:space="preserve">Требования к выходным данным: сформированный объект указанного </w:t>
+      </w:r>
+      <w:r>
+        <w:rPr>
+          <w:lang w:val="en-US"/>
+        </w:rPr>
+        <w:t>API</w:t>
+      </w:r>
+      <w:r>
+        <w:t xml:space="preserve">-класса. </w:t>
+      </w:r>
+    </w:p>
+    <w:p>
+      <w:pPr>
+        <w:pStyle w:val="3"/>
+        <w:numPr>
+          <w:ilvl w:val="2"/>
+          <w:numId w:val="1"/>
+        </w:numPr>
+      </w:pPr>
+      <w:r>
+        <w:t>Первая</w:t>
+      </w:r>
+      <w:r>
+        <w:t xml:space="preserve"> поставка данных</w:t>
+      </w:r>
+      <w:r>
+        <w:t xml:space="preserve"> организацией</w:t>
+      </w:r>
+    </w:p>
+    <w:p/>
+    <w:p>
+      <w:pPr>
+        <w:spacing w:line="360" w:lineRule="auto"/>
+        <w:ind w:firstLine="708"/>
+      </w:pPr>
+      <w:r>
+        <w:t>Ф</w:t>
+      </w:r>
+      <w:r>
+        <w:t>ункция выполняется при подаче пользователем управляющей компании заявки на раскрытие своих данных.</w:t>
+      </w:r>
+      <w:r>
+        <w:t xml:space="preserve"> </w:t>
+      </w:r>
+    </w:p>
+    <w:p>
+      <w:pPr>
+        <w:spacing w:line="360" w:lineRule="auto"/>
+        <w:ind w:firstLine="708"/>
+      </w:pPr>
+      <w:r>
+        <w:t>Приоритет выполнения задачи: высокий.</w:t>
+      </w:r>
+    </w:p>
+    <w:p>
+      <w:pPr>
+        <w:spacing w:line="360" w:lineRule="auto"/>
+        <w:ind w:firstLine="708"/>
+      </w:pPr>
+      <w:r>
+        <w:t>Требования к входным данным: управляющая организация</w:t>
+      </w:r>
+      <w:r>
+        <w:t>.</w:t>
+      </w:r>
+    </w:p>
+    <w:p>
+      <w:pPr>
+        <w:spacing w:line="360" w:lineRule="auto"/>
+        <w:ind w:firstLine="708"/>
+      </w:pPr>
+      <w:r>
+        <w:t>Требования к выходным данным: выходные данные представляют собой записи в таблице, обозначающие, какие запросы необходимо произвести, чтобы полностью осуществить выгрузку данных организации в ИС «Реформа ЖКХ».</w:t>
+      </w:r>
+    </w:p>
+    <w:p>
+      <w:pPr>
+        <w:pStyle w:val="3"/>
+        <w:numPr>
+          <w:ilvl w:val="2"/>
+          <w:numId w:val="1"/>
+        </w:numPr>
+      </w:pPr>
+      <w:r>
+        <w:t xml:space="preserve">Формирование списка интеграционных запросов на поставку данных </w:t>
+      </w:r>
+    </w:p>
+    <w:p>
+      <w:pPr>
+        <w:ind w:left="360"/>
+      </w:pPr>
+    </w:p>
+    <w:p>
+      <w:pPr>
+        <w:spacing w:line="360" w:lineRule="auto"/>
+        <w:ind w:firstLine="708"/>
+      </w:pPr>
+      <w:r>
+        <w:t>Функция производит мониторинг действий пользователя управляющей компании за указанный временной интервал и формирует список необходимых запросов на синхронизацию данных.</w:t>
+      </w:r>
+    </w:p>
+    <w:p>
+      <w:pPr>
+        <w:spacing w:line="360" w:lineRule="auto"/>
+        <w:ind w:firstLine="708"/>
+      </w:pPr>
+      <w:r>
+        <w:t>Приоритет выполнения задачи: высокий.</w:t>
+      </w:r>
+    </w:p>
+    <w:p>
+      <w:pPr>
+        <w:spacing w:line="360" w:lineRule="auto"/>
+        <w:ind w:firstLine="708"/>
+      </w:pPr>
+      <w:r>
+        <w:t>Требования к входным данным: управляющая организация, временной интервал.</w:t>
+      </w:r>
+    </w:p>
+    <w:p>
+      <w:pPr>
+        <w:spacing w:line="360" w:lineRule="auto"/>
+        <w:ind w:firstLine="708"/>
+      </w:pPr>
+      <w:r>
+        <w:lastRenderedPageBreak/>
+        <w:t>Требования к выходным  данным: создание записей в таблице запросов на выгрузку или синхронизацию данных с ИС «Реформа ЖКХ».</w:t>
+      </w:r>
+    </w:p>
+    <w:p>
+      <w:pPr>
+        <w:pStyle w:val="3"/>
+        <w:numPr>
+          <w:ilvl w:val="2"/>
+          <w:numId w:val="1"/>
+        </w:numPr>
+      </w:pPr>
+      <w:r>
+        <w:t>Формирование ссылок на файлы документов организации</w:t>
+      </w:r>
+    </w:p>
+    <w:p>
+      <w:pPr>
+        <w:ind w:left="708"/>
+      </w:pPr>
+    </w:p>
+    <w:p>
+      <w:pPr>
+        <w:spacing w:line="360" w:lineRule="auto"/>
+        <w:ind w:firstLine="708"/>
+      </w:pPr>
+      <w:r>
+        <w:t>При запуске функции формируется хранилище, в котором содержатся ссылки на файлы документов, хранящиеся на сервере.</w:t>
+      </w:r>
+    </w:p>
+    <w:p>
+      <w:pPr>
+        <w:spacing w:line="360" w:lineRule="auto"/>
+        <w:ind w:firstLine="708"/>
+      </w:pPr>
+      <w:r>
+        <w:t>Приоритет выполнения: средний.</w:t>
+      </w:r>
+    </w:p>
+    <w:p>
+      <w:pPr>
+        <w:spacing w:line="360" w:lineRule="auto"/>
+        <w:ind w:firstLine="708"/>
+      </w:pPr>
+      <w:r>
+        <w:t>Требования к входным данным: управляющая организация.</w:t>
+      </w:r>
+    </w:p>
+    <w:p>
+      <w:pPr>
+        <w:spacing w:line="360" w:lineRule="auto"/>
+        <w:ind w:firstLine="708"/>
+      </w:pPr>
+      <w:r>
+        <w:t>Требования к выходным данным: выходными данными является таблица, хранящая сведения о файлах документов, прикрепляемых управляющей организацией.</w:t>
+      </w:r>
+    </w:p>
+    <w:p>
+      <w:pPr>
+        <w:pStyle w:val="3"/>
+        <w:numPr>
+          <w:ilvl w:val="2"/>
+          <w:numId w:val="1"/>
+        </w:numPr>
+      </w:pPr>
+      <w:r>
+        <w:t>Очередь запросов</w:t>
+      </w:r>
+    </w:p>
+    <w:p>
+      <w:pPr>
+        <w:spacing w:line="360" w:lineRule="auto"/>
+        <w:ind w:firstLine="708"/>
+      </w:pPr>
+    </w:p>
+    <w:p>
+      <w:pPr>
+        <w:spacing w:line="360" w:lineRule="auto"/>
+        <w:ind w:firstLine="708"/>
+      </w:pPr>
+      <w:r>
+        <w:t xml:space="preserve">Функция осуществляет выполнение интеграционных </w:t>
+      </w:r>
+      <w:r>
+        <w:rPr>
+          <w:lang w:val="en-US"/>
+        </w:rPr>
+        <w:t>API</w:t>
+      </w:r>
+      <w:r>
+        <w:t>-методов, описанных в таблице запросов, для организации.</w:t>
+      </w:r>
+    </w:p>
+    <w:p>
+      <w:pPr>
+        <w:spacing w:line="360" w:lineRule="auto"/>
+        <w:ind w:firstLine="708"/>
+      </w:pPr>
+      <w:r>
+        <w:t>Приоритет выполнения: высокий.</w:t>
+      </w:r>
+    </w:p>
+    <w:p>
+      <w:pPr>
+        <w:spacing w:line="360" w:lineRule="auto"/>
+        <w:ind w:firstLine="708"/>
+      </w:pPr>
+      <w:r>
+        <w:t>Требования к входным данным: таблица запросов, управляющая организация.</w:t>
+      </w:r>
+    </w:p>
+    <w:p>
+      <w:pPr>
+        <w:spacing w:line="360" w:lineRule="auto"/>
+        <w:ind w:firstLine="708"/>
+      </w:pPr>
+      <w:r>
+        <w:t xml:space="preserve">Требования к выходным данным: выходные данные представляются ответными </w:t>
+      </w:r>
+      <w:r>
+        <w:rPr>
+          <w:lang w:val="en-US"/>
+        </w:rPr>
+        <w:t>SOAP</w:t>
+      </w:r>
+      <w:r>
+        <w:t>-сообщениями от ИС «Реформа ЖКХ». Они содержат информацию о статусе выполнения каждого запроса и текста возможной ошибки.</w:t>
+      </w:r>
+    </w:p>
+    <w:p>
+      <w:pPr>
+        <w:pStyle w:val="3"/>
+        <w:numPr>
+          <w:ilvl w:val="2"/>
+          <w:numId w:val="1"/>
+        </w:numPr>
+      </w:pPr>
+      <w:r>
+        <w:t>Отображение списка запросов к ИС «Реформа ЖКХ»</w:t>
+      </w:r>
+    </w:p>
+    <w:p/>
+    <w:p>
+      <w:pPr>
+        <w:spacing w:line="360" w:lineRule="auto"/>
+        <w:ind w:firstLine="708"/>
+      </w:pPr>
+      <w:r>
+        <w:t>Панель управления интеграцией в личном кабинете пользователя управляющей компании должна обеспечивать отображение списка запросов организации к ИС «Реформа ЖКХ».</w:t>
+      </w:r>
+    </w:p>
+    <w:p>
+      <w:pPr>
+        <w:spacing w:line="360" w:lineRule="auto"/>
+        <w:ind w:firstLine="708"/>
+      </w:pPr>
+      <w:r>
+        <w:t>Приоритет выполнения: средний.</w:t>
+      </w:r>
+    </w:p>
+    <w:p>
+      <w:pPr>
+        <w:spacing w:line="360" w:lineRule="auto"/>
+        <w:ind w:firstLine="708"/>
+      </w:pPr>
+      <w:r>
+        <w:t>Требование к входным данным: управляющая организация.</w:t>
+      </w:r>
+    </w:p>
+    <w:p>
+      <w:pPr>
+        <w:spacing w:line="360" w:lineRule="auto"/>
+        <w:ind w:firstLine="708"/>
+      </w:pPr>
+      <w:r>
+        <w:lastRenderedPageBreak/>
+        <w:t xml:space="preserve">Требование к выходным данным: отображение списка запросов на </w:t>
+      </w:r>
+      <w:r>
+        <w:rPr>
+          <w:lang w:val="en-US"/>
+        </w:rPr>
+        <w:t>web</w:t>
+      </w:r>
+      <w:r>
+        <w:t>-</w:t>
+      </w:r>
+      <w:r>
+        <w:t>странице.</w:t>
+      </w:r>
+    </w:p>
+    <w:p>
+      <w:pPr>
+        <w:pStyle w:val="3"/>
+        <w:numPr>
+          <w:ilvl w:val="2"/>
+          <w:numId w:val="1"/>
+        </w:numPr>
+      </w:pPr>
+      <w:r>
+        <w:t xml:space="preserve">Формирование отображения истории выполнения </w:t>
+      </w:r>
+      <w:r>
+        <w:t>запросов</w:t>
+      </w:r>
+    </w:p>
+    <w:p/>
+    <w:p>
+      <w:pPr>
+        <w:spacing w:line="360" w:lineRule="auto"/>
+        <w:ind w:firstLine="708"/>
+      </w:pPr>
+      <w:r>
+        <w:t>Панель управления интеграцией в личном кабинете пользователя управляющей компании должна обеспечивать отображение истории выполнения интеграционных запросов к ИС «Реформа ЖКХ».</w:t>
+      </w:r>
+    </w:p>
+    <w:p>
+      <w:pPr>
+        <w:spacing w:line="360" w:lineRule="auto"/>
+        <w:ind w:firstLine="708"/>
+      </w:pPr>
+      <w:r>
+        <w:t>Приоритет выполнения: средний.</w:t>
+      </w:r>
+    </w:p>
+    <w:p>
+      <w:pPr>
+        <w:spacing w:line="360" w:lineRule="auto"/>
+        <w:ind w:firstLine="708"/>
+      </w:pPr>
+      <w:r>
+        <w:t>Требование к входным данным: управляющая организация.</w:t>
+      </w:r>
+    </w:p>
+    <w:p>
+      <w:pPr>
+        <w:spacing w:line="360" w:lineRule="auto"/>
+        <w:ind w:firstLine="708"/>
+      </w:pPr>
+      <w:r>
+        <w:t xml:space="preserve">Требование к выходным данным: отображение списка ответных сообщений от ИС «Реформа ЖКХ» на </w:t>
+      </w:r>
+      <w:r>
+        <w:rPr>
+          <w:lang w:val="en-US"/>
+        </w:rPr>
+        <w:t>web</w:t>
+      </w:r>
+      <w:r>
+        <w:t>-</w:t>
+      </w:r>
+      <w:r>
+        <w:t>странице.</w:t>
+      </w:r>
+    </w:p>
+    <w:p>
+      <w:pPr>
+        <w:pStyle w:val="3"/>
+        <w:numPr>
+          <w:ilvl w:val="2"/>
+          <w:numId w:val="1"/>
+        </w:numPr>
+      </w:pPr>
+      <w:r>
+        <w:t>Формирование статистики</w:t>
+      </w:r>
+    </w:p>
+    <w:p/>
+    <w:p>
+      <w:pPr>
+        <w:spacing w:line="360" w:lineRule="auto"/>
+        <w:ind w:firstLine="708"/>
+      </w:pPr>
+      <w:r>
+        <w:t>Панель управления интеграцией в личном кабинете пользователя управляющей компании должна обеспечивать отображение статистики интеграционного процесса.</w:t>
+      </w:r>
+    </w:p>
+    <w:p>
+      <w:pPr>
+        <w:spacing w:line="360" w:lineRule="auto"/>
+        <w:ind w:firstLine="708"/>
+      </w:pPr>
+      <w:r>
+        <w:t>Приоритет выполнения: низкий.</w:t>
+      </w:r>
+    </w:p>
+    <w:p>
+      <w:pPr>
+        <w:spacing w:line="360" w:lineRule="auto"/>
+        <w:ind w:firstLine="708"/>
+      </w:pPr>
+      <w:r>
+        <w:t>Требование к входным данным: управляющая организация, таблица запросов организации, таблица истории выполнения запросов.</w:t>
+      </w:r>
+    </w:p>
+    <w:p>
+      <w:pPr>
+        <w:spacing w:line="360" w:lineRule="auto"/>
+        <w:ind w:firstLine="708"/>
+      </w:pPr>
+      <w:r>
+        <w:t>Требование к выходным данным: отображение графиков синхронизации объектов домоуправления, активность организации и др.</w:t>
+      </w:r>
+    </w:p>
+    <w:p>
+      <w:pPr>
+        <w:pStyle w:val="2"/>
+        <w:numPr>
+          <w:ilvl w:val="1"/>
+          <w:numId w:val="1"/>
+        </w:numPr>
+      </w:pPr>
+      <w:r>
+        <w:t xml:space="preserve"> </w:t>
+      </w:r>
+      <w:r>
+        <w:t>Требования к видам обеспечения</w:t>
+      </w:r>
+    </w:p>
+    <w:p>
+      <w:pPr>
+        <w:pStyle w:val="a4"/>
+      </w:pPr>
+    </w:p>
+    <w:p>
+      <w:pPr>
+        <w:pStyle w:val="3"/>
+        <w:numPr>
+          <w:ilvl w:val="2"/>
+          <w:numId w:val="1"/>
+        </w:numPr>
+      </w:pPr>
+      <w:r>
+        <w:t>Требования</w:t>
+      </w:r>
+      <w:r>
+        <w:t xml:space="preserve"> к математическому обеспечению</w:t>
+      </w:r>
+    </w:p>
+    <w:p>
+      <w:pPr>
+        <w:pStyle w:val="a4"/>
+        <w:ind w:left="1080"/>
+      </w:pPr>
+    </w:p>
+    <w:p>
+      <w:pPr>
+        <w:spacing w:line="360" w:lineRule="auto"/>
+        <w:ind w:firstLine="360"/>
+      </w:pPr>
+      <w:r>
+        <w:t>Для корректной  работы приложения интеграции необходимо разработать следующие алгоритмы:</w:t>
+      </w:r>
+    </w:p>
+    <w:p>
+      <w:pPr>
+        <w:pStyle w:val="a4"/>
+        <w:numPr>
+          <w:ilvl w:val="0"/>
+          <w:numId w:val="36"/>
+        </w:numPr>
+        <w:spacing w:line="360" w:lineRule="auto"/>
+      </w:pPr>
+      <w:proofErr w:type="gramStart"/>
+      <w:r>
+        <w:t>обеспечивающий</w:t>
+      </w:r>
+      <w:proofErr w:type="gramEnd"/>
+      <w:r>
+        <w:t xml:space="preserve"> сборку объектов </w:t>
+      </w:r>
+      <w:r>
+        <w:rPr>
+          <w:lang w:val="en-US"/>
+        </w:rPr>
+        <w:t>API</w:t>
+      </w:r>
+      <w:r>
+        <w:t>-</w:t>
+      </w:r>
+      <w:r>
+        <w:t>классов на основании таблицы</w:t>
+      </w:r>
+      <w:r>
+        <w:rPr>
+          <w:rStyle w:val="af3"/>
+        </w:rPr>
+        <w:footnoteReference w:id="7"/>
+      </w:r>
+      <w:r>
+        <w:t>;</w:t>
+      </w:r>
+    </w:p>
+    <w:p>
+      <w:pPr>
+        <w:pStyle w:val="a4"/>
+        <w:numPr>
+          <w:ilvl w:val="0"/>
+          <w:numId w:val="36"/>
+        </w:numPr>
+        <w:spacing w:line="360" w:lineRule="auto"/>
+      </w:pPr>
+      <w:r>
+        <w:lastRenderedPageBreak/>
+        <w:t>осуществляющий запуск интеграционных запросов поочередно для организаций</w:t>
+      </w:r>
+      <w:r>
+        <w:t>;</w:t>
+      </w:r>
+    </w:p>
+    <w:p>
+      <w:pPr>
+        <w:pStyle w:val="a4"/>
+        <w:numPr>
+          <w:ilvl w:val="0"/>
+          <w:numId w:val="36"/>
+        </w:numPr>
+        <w:spacing w:line="360" w:lineRule="auto"/>
+      </w:pPr>
+      <w:r>
+        <w:t>осуществляющий сбор и отображение статистики интеграции для организации</w:t>
+      </w:r>
+      <w:r>
+        <w:t>;</w:t>
+      </w:r>
+    </w:p>
+    <w:p>
+      <w:pPr>
+        <w:pStyle w:val="a4"/>
+        <w:numPr>
+          <w:ilvl w:val="0"/>
+          <w:numId w:val="36"/>
+        </w:numPr>
+        <w:spacing w:line="360" w:lineRule="auto"/>
+        <w:ind w:left="708"/>
+      </w:pPr>
+      <w:r>
+        <w:t>«быстрого» выделения множества записей, описывающих действия пользователей.</w:t>
+      </w:r>
+    </w:p>
+    <w:p>
+      <w:pPr>
+        <w:pStyle w:val="3"/>
+        <w:numPr>
+          <w:ilvl w:val="2"/>
+          <w:numId w:val="1"/>
+        </w:numPr>
+      </w:pPr>
+      <w:r>
+        <w:t>Требования к информационному обеспечению</w:t>
+      </w:r>
+    </w:p>
+    <w:p>
+      <w:pPr>
+        <w:pStyle w:val="a4"/>
+      </w:pPr>
+    </w:p>
+    <w:p>
+      <w:pPr>
+        <w:ind w:left="708"/>
+      </w:pPr>
+      <w:r>
+        <w:t xml:space="preserve">Данные информационной системы </w:t>
+      </w:r>
+    </w:p>
+    <w:p>
+      <w:pPr>
+        <w:pStyle w:val="3"/>
+        <w:numPr>
+          <w:ilvl w:val="2"/>
+          <w:numId w:val="1"/>
+        </w:numPr>
+      </w:pPr>
+      <w:r>
+        <w:t>Требования программному обеспечению</w:t>
+      </w:r>
+    </w:p>
+    <w:p/>
+    <w:p>
+      <w:pPr>
+        <w:pStyle w:val="a4"/>
+        <w:ind w:left="1080"/>
+      </w:pPr>
+    </w:p>
+    <w:p>
+      <w:pPr>
+        <w:pStyle w:val="3"/>
+      </w:pPr>
+      <w:r>
+        <w:t xml:space="preserve">1.5.4 Требования к техническому </w:t>
+      </w:r>
+      <w:r>
+        <w:t>обеспечению</w:t>
+      </w:r>
+    </w:p>
+    <w:p>
+      <w:pPr>
+        <w:pStyle w:val="a4"/>
+      </w:pPr>
     </w:p>
     <w:p>
       <w:pPr>
@@ -14030,14 +16169,12 @@
             </m:ctrlPr>
           </m:sSubPr>
           <m:e>
-            <w:proofErr w:type="gramStart"/>
             <m:r>
               <w:rPr>
                 <w:rFonts w:ascii="Cambria Math" w:hAnsi="Cambria Math"/>
               </w:rPr>
               <m:t>З</m:t>
             </m:r>
-            <w:proofErr w:type="gramEnd"/>
           </m:e>
           <m:sub>
             <m:r>
@@ -14203,7 +16340,6 @@
       <w:r>
         <w:rPr>
           <w:rFonts w:eastAsiaTheme="majorEastAsia"/>
-          <w:lang w:val="en-US"/>
         </w:rPr>
         <w:t>9</w:t>
       </w:r>
@@ -21522,9 +23658,6 @@
         <w:t>ия. М.: Изд-во стандартов, 1996</w:t>
       </w:r>
       <w:r>
-        <w:rPr>
-          <w:lang w:val="en-US"/>
-        </w:rPr>
         <w:t>;</w:t>
       </w:r>
     </w:p>
@@ -21627,9 +23760,6 @@
         <w:t>троустановок. М.: Энергия, 1987</w:t>
       </w:r>
       <w:r>
-        <w:rPr>
-          <w:lang w:val="en-US"/>
-        </w:rPr>
         <w:t>;</w:t>
       </w:r>
     </w:p>
@@ -21683,9 +23813,6 @@
         <w:t>рные нормы. М.: Стройиздат,1986</w:t>
       </w:r>
       <w:r>
-        <w:rPr>
-          <w:lang w:val="en-US"/>
-        </w:rPr>
         <w:t>;</w:t>
       </w:r>
     </w:p>
@@ -21798,9 +23925,6 @@
         <w:t>оскомсанэпиднадзор России, 1994</w:t>
       </w:r>
       <w:r>
-        <w:rPr>
-          <w:lang w:val="en-US"/>
-        </w:rPr>
         <w:t>;</w:t>
       </w:r>
     </w:p>
@@ -21966,7 +24090,7 @@
           <v:shape id="_x0000_i1025" type="#_x0000_t75" style="width:474.55pt;height:644.25pt" o:ole="">
             <v:imagedata r:id="rId10" o:title=""/>
           </v:shape>
-          <o:OLEObject Type="Embed" ProgID="Visio.Drawing.11" ShapeID="_x0000_i1025" DrawAspect="Content" ObjectID="_1491470997" r:id="rId11"/>
+          <o:OLEObject Type="Embed" ProgID="Visio.Drawing.11" ShapeID="_x0000_i1025" DrawAspect="Content" ObjectID="_1492884299" r:id="rId11"/>
         </w:object>
       </w:r>
     </w:p>
@@ -22062,7 +24186,7 @@
           <v:shape id="_x0000_i1026" type="#_x0000_t75" style="width:474.55pt;height:412.6pt" o:ole="">
             <v:imagedata r:id="rId12" o:title=""/>
           </v:shape>
-          <o:OLEObject Type="Embed" ProgID="Visio.Drawing.11" ShapeID="_x0000_i1026" DrawAspect="Content" ObjectID="_1491470998" r:id="rId13"/>
+          <o:OLEObject Type="Embed" ProgID="Visio.Drawing.11" ShapeID="_x0000_i1026" DrawAspect="Content" ObjectID="_1492884300" r:id="rId13"/>
         </w:object>
       </w:r>
     </w:p>
@@ -24897,7 +27021,7 @@
           <v:shape id="_x0000_i1027" type="#_x0000_t75" style="width:474.55pt;height:552.85pt" o:ole="">
             <v:imagedata r:id="rId14" o:title=""/>
           </v:shape>
-          <o:OLEObject Type="Embed" ProgID="Visio.Drawing.11" ShapeID="_x0000_i1027" DrawAspect="Content" ObjectID="_1491470999" r:id="rId15"/>
+          <o:OLEObject Type="Embed" ProgID="Visio.Drawing.11" ShapeID="_x0000_i1027" DrawAspect="Content" ObjectID="_1492884301" r:id="rId15"/>
         </w:object>
       </w:r>
     </w:p>
@@ -28869,6 +30993,144 @@
     <w:p>
       <w:r>
         <w:continuationSeparator/>
+      </w:r>
+    </w:p>
+  </w:footnote>
+  <w:footnote w:id="1">
+    <w:p>
+      <w:pPr>
+        <w:pStyle w:val="af1"/>
+      </w:pPr>
+      <w:r>
+        <w:rPr>
+          <w:rStyle w:val="af3"/>
+        </w:rPr>
+        <w:footnoteRef/>
+      </w:r>
+      <w:r>
+        <w:t xml:space="preserve"> Особенности реализации аналогов неизвестны.</w:t>
+      </w:r>
+    </w:p>
+  </w:footnote>
+  <w:footnote w:id="2">
+    <w:p>
+      <w:pPr>
+        <w:pStyle w:val="af1"/>
+      </w:pPr>
+      <w:r>
+        <w:rPr>
+          <w:rStyle w:val="af3"/>
+        </w:rPr>
+        <w:footnoteRef/>
+      </w:r>
+      <w:r>
+        <w:t xml:space="preserve"> Например, </w:t>
+      </w:r>
+      <w:hyperlink r:id="rId1" w:history="1">
+        <w:r>
+          <w:rPr>
+            <w:rStyle w:val="ab"/>
+          </w:rPr>
+          <w:t>http://dom.gosuslugi.ru/</w:t>
+        </w:r>
+      </w:hyperlink>
+    </w:p>
+  </w:footnote>
+  <w:footnote w:id="3">
+    <w:p>
+      <w:pPr>
+        <w:pStyle w:val="af1"/>
+      </w:pPr>
+      <w:r>
+        <w:rPr>
+          <w:rStyle w:val="af3"/>
+        </w:rPr>
+        <w:footnoteRef/>
+      </w:r>
+      <w:r>
+        <w:t xml:space="preserve"> Содержит в себе поля данных, которые поставляются в ИС «Реформа ЖКХ» посредством </w:t>
+      </w:r>
+      <w:r>
+        <w:rPr>
+          <w:lang w:val="en-US"/>
+        </w:rPr>
+        <w:t>API</w:t>
+      </w:r>
+      <w:r>
+        <w:t>-методов</w:t>
+      </w:r>
+    </w:p>
+  </w:footnote>
+  <w:footnote w:id="4">
+    <w:p>
+      <w:pPr>
+        <w:pStyle w:val="af1"/>
+      </w:pPr>
+      <w:r>
+        <w:rPr>
+          <w:rStyle w:val="af3"/>
+        </w:rPr>
+        <w:footnoteRef/>
+      </w:r>
+      <w:r>
+        <w:t xml:space="preserve"> Объект используется как аргумент </w:t>
+      </w:r>
+      <w:r>
+        <w:rPr>
+          <w:lang w:val="en-US"/>
+        </w:rPr>
+        <w:t>API</w:t>
+      </w:r>
+      <w:r>
+        <w:t>-метода.</w:t>
+      </w:r>
+    </w:p>
+  </w:footnote>
+  <w:footnote w:id="5">
+    <w:p>
+      <w:pPr>
+        <w:pStyle w:val="af1"/>
+      </w:pPr>
+      <w:r>
+        <w:rPr>
+          <w:rStyle w:val="af3"/>
+        </w:rPr>
+        <w:footnoteRef/>
+      </w:r>
+      <w:r>
+        <w:t xml:space="preserve"> Если имеет место быть вложенность типа «объект в объекте», то ее уровень указывается через разделитель.</w:t>
+      </w:r>
+    </w:p>
+  </w:footnote>
+  <w:footnote w:id="6">
+    <w:p>
+      <w:pPr>
+        <w:pStyle w:val="af1"/>
+      </w:pPr>
+      <w:r>
+        <w:rPr>
+          <w:rStyle w:val="af3"/>
+        </w:rPr>
+        <w:footnoteRef/>
+      </w:r>
+      <w:r>
+        <w:t xml:space="preserve"> Описана в 1.4.1</w:t>
+      </w:r>
+    </w:p>
+  </w:footnote>
+  <w:footnote w:id="7">
+    <w:p>
+      <w:pPr>
+        <w:pStyle w:val="af1"/>
+      </w:pPr>
+      <w:r>
+        <w:rPr>
+          <w:rStyle w:val="af3"/>
+        </w:rPr>
+        <w:footnoteRef/>
+      </w:r>
+      <w:r>
+        <w:t xml:space="preserve"> Описана в 1.4.1</w:t>
       </w:r>
     </w:p>
   </w:footnote>
@@ -29102,7 +31364,7 @@
                       <w:noProof/>
                       <w:sz w:val="24"/>
                     </w:rPr>
-                    <w:t>27</w:t>
+                    <w:t>19</w:t>
                   </w:r>
                   <w:r>
                     <w:rPr>
@@ -29885,10 +32147,10 @@
 <file path=word/numbering.xml><?xml version="1.0" encoding="utf-8"?>
 <w:numbering xmlns:ve="http://schemas.openxmlformats.org/markup-compatibility/2006" xmlns:o="urn:schemas-microsoft-com:office:office" xmlns:r="http://schemas.openxmlformats.org/officeDocument/2006/relationships" xmlns:m="http://schemas.openxmlformats.org/officeDocument/2006/math" xmlns:v="urn:schemas-microsoft-com:vml" xmlns:wp="http://schemas.openxmlformats.org/drawingml/2006/wordprocessingDrawing" xmlns:w10="urn:schemas-microsoft-com:office:word" xmlns:w="http://schemas.openxmlformats.org/wordprocessingml/2006/main" xmlns:wne="http://schemas.microsoft.com/office/word/2006/wordml">
   <w:abstractNum w:abstractNumId="0">
-    <w:nsid w:val="06423523"/>
+    <w:nsid w:val="00FC79B9"/>
     <w:multiLevelType w:val="hybridMultilevel"/>
-    <w:tmpl w:val="DE749704"/>
-    <w:lvl w:ilvl="0" w:tplc="04190011">
+    <w:tmpl w:val="CF8CC3A8"/>
+    <w:lvl w:ilvl="0" w:tplc="C5529656">
       <w:start w:val="1"/>
       <w:numFmt w:val="decimal"/>
       <w:lvlText w:val="%1)"/>
@@ -29974,16 +32236,132 @@
     </w:lvl>
   </w:abstractNum>
   <w:abstractNum w:abstractNumId="1">
-    <w:nsid w:val="097455DE"/>
-    <w:multiLevelType w:val="hybridMultilevel"/>
-    <w:tmpl w:val="F0988EE8"/>
-    <w:lvl w:ilvl="0" w:tplc="81A8ADB8">
+    <w:nsid w:val="02E00A2A"/>
+    <w:multiLevelType w:val="multilevel"/>
+    <w:tmpl w:val="F63AC2F0"/>
+    <w:lvl w:ilvl="0">
       <w:start w:val="1"/>
       <w:numFmt w:val="decimal"/>
-      <w:lvlText w:val="%1."/>
+      <w:lvlText w:val="%1)"/>
       <w:lvlJc w:val="left"/>
       <w:pPr>
-        <w:ind w:left="1069" w:hanging="360"/>
+        <w:tabs>
+          <w:tab w:val="num" w:pos="720"/>
+        </w:tabs>
+        <w:ind w:left="720" w:hanging="360"/>
+      </w:pPr>
+      <w:rPr>
+        <w:rFonts w:ascii="Times New Roman" w:eastAsia="Times New Roman" w:hAnsi="Times New Roman" w:cs="Times New Roman"/>
+      </w:rPr>
+    </w:lvl>
+    <w:lvl w:ilvl="1" w:tentative="1">
+      <w:start w:val="1"/>
+      <w:numFmt w:val="decimal"/>
+      <w:lvlText w:val="%2."/>
+      <w:lvlJc w:val="left"/>
+      <w:pPr>
+        <w:tabs>
+          <w:tab w:val="num" w:pos="1440"/>
+        </w:tabs>
+        <w:ind w:left="1440" w:hanging="360"/>
+      </w:pPr>
+    </w:lvl>
+    <w:lvl w:ilvl="2" w:tentative="1">
+      <w:start w:val="1"/>
+      <w:numFmt w:val="decimal"/>
+      <w:lvlText w:val="%3."/>
+      <w:lvlJc w:val="left"/>
+      <w:pPr>
+        <w:tabs>
+          <w:tab w:val="num" w:pos="2160"/>
+        </w:tabs>
+        <w:ind w:left="2160" w:hanging="360"/>
+      </w:pPr>
+    </w:lvl>
+    <w:lvl w:ilvl="3" w:tentative="1">
+      <w:start w:val="1"/>
+      <w:numFmt w:val="decimal"/>
+      <w:lvlText w:val="%4."/>
+      <w:lvlJc w:val="left"/>
+      <w:pPr>
+        <w:tabs>
+          <w:tab w:val="num" w:pos="2880"/>
+        </w:tabs>
+        <w:ind w:left="2880" w:hanging="360"/>
+      </w:pPr>
+    </w:lvl>
+    <w:lvl w:ilvl="4" w:tentative="1">
+      <w:start w:val="1"/>
+      <w:numFmt w:val="decimal"/>
+      <w:lvlText w:val="%5."/>
+      <w:lvlJc w:val="left"/>
+      <w:pPr>
+        <w:tabs>
+          <w:tab w:val="num" w:pos="3600"/>
+        </w:tabs>
+        <w:ind w:left="3600" w:hanging="360"/>
+      </w:pPr>
+    </w:lvl>
+    <w:lvl w:ilvl="5" w:tentative="1">
+      <w:start w:val="1"/>
+      <w:numFmt w:val="decimal"/>
+      <w:lvlText w:val="%6."/>
+      <w:lvlJc w:val="left"/>
+      <w:pPr>
+        <w:tabs>
+          <w:tab w:val="num" w:pos="4320"/>
+        </w:tabs>
+        <w:ind w:left="4320" w:hanging="360"/>
+      </w:pPr>
+    </w:lvl>
+    <w:lvl w:ilvl="6" w:tentative="1">
+      <w:start w:val="1"/>
+      <w:numFmt w:val="decimal"/>
+      <w:lvlText w:val="%7."/>
+      <w:lvlJc w:val="left"/>
+      <w:pPr>
+        <w:tabs>
+          <w:tab w:val="num" w:pos="5040"/>
+        </w:tabs>
+        <w:ind w:left="5040" w:hanging="360"/>
+      </w:pPr>
+    </w:lvl>
+    <w:lvl w:ilvl="7" w:tentative="1">
+      <w:start w:val="1"/>
+      <w:numFmt w:val="decimal"/>
+      <w:lvlText w:val="%8."/>
+      <w:lvlJc w:val="left"/>
+      <w:pPr>
+        <w:tabs>
+          <w:tab w:val="num" w:pos="5760"/>
+        </w:tabs>
+        <w:ind w:left="5760" w:hanging="360"/>
+      </w:pPr>
+    </w:lvl>
+    <w:lvl w:ilvl="8" w:tentative="1">
+      <w:start w:val="1"/>
+      <w:numFmt w:val="decimal"/>
+      <w:lvlText w:val="%9."/>
+      <w:lvlJc w:val="left"/>
+      <w:pPr>
+        <w:tabs>
+          <w:tab w:val="num" w:pos="6480"/>
+        </w:tabs>
+        <w:ind w:left="6480" w:hanging="360"/>
+      </w:pPr>
+    </w:lvl>
+  </w:abstractNum>
+  <w:abstractNum w:abstractNumId="2">
+    <w:nsid w:val="06423523"/>
+    <w:multiLevelType w:val="hybridMultilevel"/>
+    <w:tmpl w:val="DE749704"/>
+    <w:lvl w:ilvl="0" w:tplc="04190011">
+      <w:start w:val="1"/>
+      <w:numFmt w:val="decimal"/>
+      <w:lvlText w:val="%1)"/>
+      <w:lvlJc w:val="left"/>
+      <w:pPr>
+        <w:ind w:left="1068" w:hanging="360"/>
       </w:pPr>
       <w:rPr>
         <w:rFonts w:hint="default"/>
@@ -29995,7 +32373,7 @@
       <w:lvlText w:val="%2."/>
       <w:lvlJc w:val="left"/>
       <w:pPr>
-        <w:ind w:left="1789" w:hanging="360"/>
+        <w:ind w:left="1788" w:hanging="360"/>
       </w:pPr>
     </w:lvl>
     <w:lvl w:ilvl="2" w:tplc="0419001B" w:tentative="1">
@@ -30004,7 +32382,7 @@
       <w:lvlText w:val="%3."/>
       <w:lvlJc w:val="right"/>
       <w:pPr>
-        <w:ind w:left="2509" w:hanging="180"/>
+        <w:ind w:left="2508" w:hanging="180"/>
       </w:pPr>
     </w:lvl>
     <w:lvl w:ilvl="3" w:tplc="0419000F" w:tentative="1">
@@ -30013,7 +32391,7 @@
       <w:lvlText w:val="%4."/>
       <w:lvlJc w:val="left"/>
       <w:pPr>
-        <w:ind w:left="3229" w:hanging="360"/>
+        <w:ind w:left="3228" w:hanging="360"/>
       </w:pPr>
     </w:lvl>
     <w:lvl w:ilvl="4" w:tplc="04190019" w:tentative="1">
@@ -30022,7 +32400,7 @@
       <w:lvlText w:val="%5."/>
       <w:lvlJc w:val="left"/>
       <w:pPr>
-        <w:ind w:left="3949" w:hanging="360"/>
+        <w:ind w:left="3948" w:hanging="360"/>
       </w:pPr>
     </w:lvl>
     <w:lvl w:ilvl="5" w:tplc="0419001B" w:tentative="1">
@@ -30031,7 +32409,7 @@
       <w:lvlText w:val="%6."/>
       <w:lvlJc w:val="right"/>
       <w:pPr>
-        <w:ind w:left="4669" w:hanging="180"/>
+        <w:ind w:left="4668" w:hanging="180"/>
       </w:pPr>
     </w:lvl>
     <w:lvl w:ilvl="6" w:tplc="0419000F" w:tentative="1">
@@ -30040,7 +32418,7 @@
       <w:lvlText w:val="%7."/>
       <w:lvlJc w:val="left"/>
       <w:pPr>
-        <w:ind w:left="5389" w:hanging="360"/>
+        <w:ind w:left="5388" w:hanging="360"/>
       </w:pPr>
     </w:lvl>
     <w:lvl w:ilvl="7" w:tplc="04190019" w:tentative="1">
@@ -30049,7 +32427,7 @@
       <w:lvlText w:val="%8."/>
       <w:lvlJc w:val="left"/>
       <w:pPr>
-        <w:ind w:left="6109" w:hanging="360"/>
+        <w:ind w:left="6108" w:hanging="360"/>
       </w:pPr>
     </w:lvl>
     <w:lvl w:ilvl="8" w:tplc="0419001B" w:tentative="1">
@@ -30058,11 +32436,189 @@
       <w:lvlText w:val="%9."/>
       <w:lvlJc w:val="right"/>
       <w:pPr>
-        <w:ind w:left="6829" w:hanging="180"/>
+        <w:ind w:left="6828" w:hanging="180"/>
       </w:pPr>
     </w:lvl>
   </w:abstractNum>
-  <w:abstractNum w:abstractNumId="2">
+  <w:abstractNum w:abstractNumId="3">
+    <w:nsid w:val="097455DE"/>
+    <w:multiLevelType w:val="hybridMultilevel"/>
+    <w:tmpl w:val="F0988EE8"/>
+    <w:lvl w:ilvl="0" w:tplc="81A8ADB8">
+      <w:start w:val="1"/>
+      <w:numFmt w:val="decimal"/>
+      <w:lvlText w:val="%1."/>
+      <w:lvlJc w:val="left"/>
+      <w:pPr>
+        <w:ind w:left="1069" w:hanging="360"/>
+      </w:pPr>
+      <w:rPr>
+        <w:rFonts w:hint="default"/>
+      </w:rPr>
+    </w:lvl>
+    <w:lvl w:ilvl="1" w:tplc="04190019" w:tentative="1">
+      <w:start w:val="1"/>
+      <w:numFmt w:val="lowerLetter"/>
+      <w:lvlText w:val="%2."/>
+      <w:lvlJc w:val="left"/>
+      <w:pPr>
+        <w:ind w:left="1789" w:hanging="360"/>
+      </w:pPr>
+    </w:lvl>
+    <w:lvl w:ilvl="2" w:tplc="0419001B" w:tentative="1">
+      <w:start w:val="1"/>
+      <w:numFmt w:val="lowerRoman"/>
+      <w:lvlText w:val="%3."/>
+      <w:lvlJc w:val="right"/>
+      <w:pPr>
+        <w:ind w:left="2509" w:hanging="180"/>
+      </w:pPr>
+    </w:lvl>
+    <w:lvl w:ilvl="3" w:tplc="0419000F" w:tentative="1">
+      <w:start w:val="1"/>
+      <w:numFmt w:val="decimal"/>
+      <w:lvlText w:val="%4."/>
+      <w:lvlJc w:val="left"/>
+      <w:pPr>
+        <w:ind w:left="3229" w:hanging="360"/>
+      </w:pPr>
+    </w:lvl>
+    <w:lvl w:ilvl="4" w:tplc="04190019" w:tentative="1">
+      <w:start w:val="1"/>
+      <w:numFmt w:val="lowerLetter"/>
+      <w:lvlText w:val="%5."/>
+      <w:lvlJc w:val="left"/>
+      <w:pPr>
+        <w:ind w:left="3949" w:hanging="360"/>
+      </w:pPr>
+    </w:lvl>
+    <w:lvl w:ilvl="5" w:tplc="0419001B" w:tentative="1">
+      <w:start w:val="1"/>
+      <w:numFmt w:val="lowerRoman"/>
+      <w:lvlText w:val="%6."/>
+      <w:lvlJc w:val="right"/>
+      <w:pPr>
+        <w:ind w:left="4669" w:hanging="180"/>
+      </w:pPr>
+    </w:lvl>
+    <w:lvl w:ilvl="6" w:tplc="0419000F" w:tentative="1">
+      <w:start w:val="1"/>
+      <w:numFmt w:val="decimal"/>
+      <w:lvlText w:val="%7."/>
+      <w:lvlJc w:val="left"/>
+      <w:pPr>
+        <w:ind w:left="5389" w:hanging="360"/>
+      </w:pPr>
+    </w:lvl>
+    <w:lvl w:ilvl="7" w:tplc="04190019" w:tentative="1">
+      <w:start w:val="1"/>
+      <w:numFmt w:val="lowerLetter"/>
+      <w:lvlText w:val="%8."/>
+      <w:lvlJc w:val="left"/>
+      <w:pPr>
+        <w:ind w:left="6109" w:hanging="360"/>
+      </w:pPr>
+    </w:lvl>
+    <w:lvl w:ilvl="8" w:tplc="0419001B" w:tentative="1">
+      <w:start w:val="1"/>
+      <w:numFmt w:val="lowerRoman"/>
+      <w:lvlText w:val="%9."/>
+      <w:lvlJc w:val="right"/>
+      <w:pPr>
+        <w:ind w:left="6829" w:hanging="180"/>
+      </w:pPr>
+    </w:lvl>
+  </w:abstractNum>
+  <w:abstractNum w:abstractNumId="4">
+    <w:nsid w:val="0C0C533B"/>
+    <w:multiLevelType w:val="hybridMultilevel"/>
+    <w:tmpl w:val="7810749A"/>
+    <w:lvl w:ilvl="0" w:tplc="04190011">
+      <w:start w:val="1"/>
+      <w:numFmt w:val="decimal"/>
+      <w:lvlText w:val="%1)"/>
+      <w:lvlJc w:val="left"/>
+      <w:pPr>
+        <w:ind w:left="720" w:hanging="360"/>
+      </w:pPr>
+      <w:rPr>
+        <w:rFonts w:hint="default"/>
+      </w:rPr>
+    </w:lvl>
+    <w:lvl w:ilvl="1" w:tplc="04190019" w:tentative="1">
+      <w:start w:val="1"/>
+      <w:numFmt w:val="lowerLetter"/>
+      <w:lvlText w:val="%2."/>
+      <w:lvlJc w:val="left"/>
+      <w:pPr>
+        <w:ind w:left="1440" w:hanging="360"/>
+      </w:pPr>
+    </w:lvl>
+    <w:lvl w:ilvl="2" w:tplc="0419001B" w:tentative="1">
+      <w:start w:val="1"/>
+      <w:numFmt w:val="lowerRoman"/>
+      <w:lvlText w:val="%3."/>
+      <w:lvlJc w:val="right"/>
+      <w:pPr>
+        <w:ind w:left="2160" w:hanging="180"/>
+      </w:pPr>
+    </w:lvl>
+    <w:lvl w:ilvl="3" w:tplc="0419000F" w:tentative="1">
+      <w:start w:val="1"/>
+      <w:numFmt w:val="decimal"/>
+      <w:lvlText w:val="%4."/>
+      <w:lvlJc w:val="left"/>
+      <w:pPr>
+        <w:ind w:left="2880" w:hanging="360"/>
+      </w:pPr>
+    </w:lvl>
+    <w:lvl w:ilvl="4" w:tplc="04190019" w:tentative="1">
+      <w:start w:val="1"/>
+      <w:numFmt w:val="lowerLetter"/>
+      <w:lvlText w:val="%5."/>
+      <w:lvlJc w:val="left"/>
+      <w:pPr>
+        <w:ind w:left="3600" w:hanging="360"/>
+      </w:pPr>
+    </w:lvl>
+    <w:lvl w:ilvl="5" w:tplc="0419001B" w:tentative="1">
+      <w:start w:val="1"/>
+      <w:numFmt w:val="lowerRoman"/>
+      <w:lvlText w:val="%6."/>
+      <w:lvlJc w:val="right"/>
+      <w:pPr>
+        <w:ind w:left="4320" w:hanging="180"/>
+      </w:pPr>
+    </w:lvl>
+    <w:lvl w:ilvl="6" w:tplc="0419000F" w:tentative="1">
+      <w:start w:val="1"/>
+      <w:numFmt w:val="decimal"/>
+      <w:lvlText w:val="%7."/>
+      <w:lvlJc w:val="left"/>
+      <w:pPr>
+        <w:ind w:left="5040" w:hanging="360"/>
+      </w:pPr>
+    </w:lvl>
+    <w:lvl w:ilvl="7" w:tplc="04190019" w:tentative="1">
+      <w:start w:val="1"/>
+      <w:numFmt w:val="lowerLetter"/>
+      <w:lvlText w:val="%8."/>
+      <w:lvlJc w:val="left"/>
+      <w:pPr>
+        <w:ind w:left="5760" w:hanging="360"/>
+      </w:pPr>
+    </w:lvl>
+    <w:lvl w:ilvl="8" w:tplc="0419001B" w:tentative="1">
+      <w:start w:val="1"/>
+      <w:numFmt w:val="lowerRoman"/>
+      <w:lvlText w:val="%9."/>
+      <w:lvlJc w:val="right"/>
+      <w:pPr>
+        <w:ind w:left="6480" w:hanging="180"/>
+      </w:pPr>
+    </w:lvl>
+  </w:abstractNum>
+  <w:abstractNum w:abstractNumId="5">
     <w:nsid w:val="0CEE2BEE"/>
     <w:multiLevelType w:val="multilevel"/>
     <w:tmpl w:val="CF32367C"/>
@@ -30212,7 +32768,7 @@
       </w:rPr>
     </w:lvl>
   </w:abstractNum>
-  <w:abstractNum w:abstractNumId="3">
+  <w:abstractNum w:abstractNumId="6">
     <w:nsid w:val="0D953F2C"/>
     <w:multiLevelType w:val="hybridMultilevel"/>
     <w:tmpl w:val="B40C9FCC"/>
@@ -30301,7 +32857,96 @@
       </w:pPr>
     </w:lvl>
   </w:abstractNum>
-  <w:abstractNum w:abstractNumId="4">
+  <w:abstractNum w:abstractNumId="7">
+    <w:nsid w:val="1A2B2191"/>
+    <w:multiLevelType w:val="hybridMultilevel"/>
+    <w:tmpl w:val="6A384F42"/>
+    <w:lvl w:ilvl="0" w:tplc="04190011">
+      <w:start w:val="1"/>
+      <w:numFmt w:val="decimal"/>
+      <w:lvlText w:val="%1)"/>
+      <w:lvlJc w:val="left"/>
+      <w:pPr>
+        <w:ind w:left="720" w:hanging="360"/>
+      </w:pPr>
+      <w:rPr>
+        <w:rFonts w:hint="default"/>
+      </w:rPr>
+    </w:lvl>
+    <w:lvl w:ilvl="1" w:tplc="04190019" w:tentative="1">
+      <w:start w:val="1"/>
+      <w:numFmt w:val="lowerLetter"/>
+      <w:lvlText w:val="%2."/>
+      <w:lvlJc w:val="left"/>
+      <w:pPr>
+        <w:ind w:left="1440" w:hanging="360"/>
+      </w:pPr>
+    </w:lvl>
+    <w:lvl w:ilvl="2" w:tplc="0419001B" w:tentative="1">
+      <w:start w:val="1"/>
+      <w:numFmt w:val="lowerRoman"/>
+      <w:lvlText w:val="%3."/>
+      <w:lvlJc w:val="right"/>
+      <w:pPr>
+        <w:ind w:left="2160" w:hanging="180"/>
+      </w:pPr>
+    </w:lvl>
+    <w:lvl w:ilvl="3" w:tplc="0419000F" w:tentative="1">
+      <w:start w:val="1"/>
+      <w:numFmt w:val="decimal"/>
+      <w:lvlText w:val="%4."/>
+      <w:lvlJc w:val="left"/>
+      <w:pPr>
+        <w:ind w:left="2880" w:hanging="360"/>
+      </w:pPr>
+    </w:lvl>
+    <w:lvl w:ilvl="4" w:tplc="04190019" w:tentative="1">
+      <w:start w:val="1"/>
+      <w:numFmt w:val="lowerLetter"/>
+      <w:lvlText w:val="%5."/>
+      <w:lvlJc w:val="left"/>
+      <w:pPr>
+        <w:ind w:left="3600" w:hanging="360"/>
+      </w:pPr>
+    </w:lvl>
+    <w:lvl w:ilvl="5" w:tplc="0419001B" w:tentative="1">
+      <w:start w:val="1"/>
+      <w:numFmt w:val="lowerRoman"/>
+      <w:lvlText w:val="%6."/>
+      <w:lvlJc w:val="right"/>
+      <w:pPr>
+        <w:ind w:left="4320" w:hanging="180"/>
+      </w:pPr>
+    </w:lvl>
+    <w:lvl w:ilvl="6" w:tplc="0419000F" w:tentative="1">
+      <w:start w:val="1"/>
+      <w:numFmt w:val="decimal"/>
+      <w:lvlText w:val="%7."/>
+      <w:lvlJc w:val="left"/>
+      <w:pPr>
+        <w:ind w:left="5040" w:hanging="360"/>
+      </w:pPr>
+    </w:lvl>
+    <w:lvl w:ilvl="7" w:tplc="04190019" w:tentative="1">
+      <w:start w:val="1"/>
+      <w:numFmt w:val="lowerLetter"/>
+      <w:lvlText w:val="%8."/>
+      <w:lvlJc w:val="left"/>
+      <w:pPr>
+        <w:ind w:left="5760" w:hanging="360"/>
+      </w:pPr>
+    </w:lvl>
+    <w:lvl w:ilvl="8" w:tplc="0419001B" w:tentative="1">
+      <w:start w:val="1"/>
+      <w:numFmt w:val="lowerRoman"/>
+      <w:lvlText w:val="%9."/>
+      <w:lvlJc w:val="right"/>
+      <w:pPr>
+        <w:ind w:left="6480" w:hanging="180"/>
+      </w:pPr>
+    </w:lvl>
+  </w:abstractNum>
+  <w:abstractNum w:abstractNumId="8">
     <w:nsid w:val="1ED46D03"/>
     <w:multiLevelType w:val="hybridMultilevel"/>
     <w:tmpl w:val="A9F81BA6"/>
@@ -30414,7 +33059,7 @@
       </w:rPr>
     </w:lvl>
   </w:abstractNum>
-  <w:abstractNum w:abstractNumId="5">
+  <w:abstractNum w:abstractNumId="9">
     <w:nsid w:val="1FE25EC0"/>
     <w:multiLevelType w:val="hybridMultilevel"/>
     <w:tmpl w:val="62DAAF6C"/>
@@ -30503,7 +33148,212 @@
       </w:pPr>
     </w:lvl>
   </w:abstractNum>
-  <w:abstractNum w:abstractNumId="6">
+  <w:abstractNum w:abstractNumId="10">
+    <w:nsid w:val="22123AF3"/>
+    <w:multiLevelType w:val="multilevel"/>
+    <w:tmpl w:val="515A7930"/>
+    <w:lvl w:ilvl="0">
+      <w:start w:val="1"/>
+      <w:numFmt w:val="decimal"/>
+      <w:lvlText w:val="%1)"/>
+      <w:lvlJc w:val="left"/>
+      <w:pPr>
+        <w:tabs>
+          <w:tab w:val="num" w:pos="720"/>
+        </w:tabs>
+        <w:ind w:left="720" w:hanging="360"/>
+      </w:pPr>
+      <w:rPr>
+        <w:rFonts w:ascii="Times New Roman" w:eastAsia="Times New Roman" w:hAnsi="Times New Roman" w:cs="Times New Roman"/>
+      </w:rPr>
+    </w:lvl>
+    <w:lvl w:ilvl="1" w:tentative="1">
+      <w:start w:val="1"/>
+      <w:numFmt w:val="decimal"/>
+      <w:lvlText w:val="%2."/>
+      <w:lvlJc w:val="left"/>
+      <w:pPr>
+        <w:tabs>
+          <w:tab w:val="num" w:pos="1440"/>
+        </w:tabs>
+        <w:ind w:left="1440" w:hanging="360"/>
+      </w:pPr>
+    </w:lvl>
+    <w:lvl w:ilvl="2" w:tentative="1">
+      <w:start w:val="1"/>
+      <w:numFmt w:val="decimal"/>
+      <w:lvlText w:val="%3."/>
+      <w:lvlJc w:val="left"/>
+      <w:pPr>
+        <w:tabs>
+          <w:tab w:val="num" w:pos="2160"/>
+        </w:tabs>
+        <w:ind w:left="2160" w:hanging="360"/>
+      </w:pPr>
+    </w:lvl>
+    <w:lvl w:ilvl="3" w:tentative="1">
+      <w:start w:val="1"/>
+      <w:numFmt w:val="decimal"/>
+      <w:lvlText w:val="%4."/>
+      <w:lvlJc w:val="left"/>
+      <w:pPr>
+        <w:tabs>
+          <w:tab w:val="num" w:pos="2880"/>
+        </w:tabs>
+        <w:ind w:left="2880" w:hanging="360"/>
+      </w:pPr>
+    </w:lvl>
+    <w:lvl w:ilvl="4" w:tentative="1">
+      <w:start w:val="1"/>
+      <w:numFmt w:val="decimal"/>
+      <w:lvlText w:val="%5."/>
+      <w:lvlJc w:val="left"/>
+      <w:pPr>
+        <w:tabs>
+          <w:tab w:val="num" w:pos="3600"/>
+        </w:tabs>
+        <w:ind w:left="3600" w:hanging="360"/>
+      </w:pPr>
+    </w:lvl>
+    <w:lvl w:ilvl="5" w:tentative="1">
+      <w:start w:val="1"/>
+      <w:numFmt w:val="decimal"/>
+      <w:lvlText w:val="%6."/>
+      <w:lvlJc w:val="left"/>
+      <w:pPr>
+        <w:tabs>
+          <w:tab w:val="num" w:pos="4320"/>
+        </w:tabs>
+        <w:ind w:left="4320" w:hanging="360"/>
+      </w:pPr>
+    </w:lvl>
+    <w:lvl w:ilvl="6" w:tentative="1">
+      <w:start w:val="1"/>
+      <w:numFmt w:val="decimal"/>
+      <w:lvlText w:val="%7."/>
+      <w:lvlJc w:val="left"/>
+      <w:pPr>
+        <w:tabs>
+          <w:tab w:val="num" w:pos="5040"/>
+        </w:tabs>
+        <w:ind w:left="5040" w:hanging="360"/>
+      </w:pPr>
+    </w:lvl>
+    <w:lvl w:ilvl="7" w:tentative="1">
+      <w:start w:val="1"/>
+      <w:numFmt w:val="decimal"/>
+      <w:lvlText w:val="%8."/>
+      <w:lvlJc w:val="left"/>
+      <w:pPr>
+        <w:tabs>
+          <w:tab w:val="num" w:pos="5760"/>
+        </w:tabs>
+        <w:ind w:left="5760" w:hanging="360"/>
+      </w:pPr>
+    </w:lvl>
+    <w:lvl w:ilvl="8" w:tentative="1">
+      <w:start w:val="1"/>
+      <w:numFmt w:val="decimal"/>
+      <w:lvlText w:val="%9."/>
+      <w:lvlJc w:val="left"/>
+      <w:pPr>
+        <w:tabs>
+          <w:tab w:val="num" w:pos="6480"/>
+        </w:tabs>
+        <w:ind w:left="6480" w:hanging="360"/>
+      </w:pPr>
+    </w:lvl>
+  </w:abstractNum>
+  <w:abstractNum w:abstractNumId="11">
+    <w:nsid w:val="22195065"/>
+    <w:multiLevelType w:val="hybridMultilevel"/>
+    <w:tmpl w:val="4DD8E658"/>
+    <w:lvl w:ilvl="0" w:tplc="B07C235E">
+      <w:start w:val="1"/>
+      <w:numFmt w:val="decimal"/>
+      <w:lvlText w:val="%1)"/>
+      <w:lvlJc w:val="left"/>
+      <w:pPr>
+        <w:ind w:left="1068" w:hanging="360"/>
+      </w:pPr>
+      <w:rPr>
+        <w:rFonts w:hint="default"/>
+      </w:rPr>
+    </w:lvl>
+    <w:lvl w:ilvl="1" w:tplc="04190019" w:tentative="1">
+      <w:start w:val="1"/>
+      <w:numFmt w:val="lowerLetter"/>
+      <w:lvlText w:val="%2."/>
+      <w:lvlJc w:val="left"/>
+      <w:pPr>
+        <w:ind w:left="1788" w:hanging="360"/>
+      </w:pPr>
+    </w:lvl>
+    <w:lvl w:ilvl="2" w:tplc="0419001B" w:tentative="1">
+      <w:start w:val="1"/>
+      <w:numFmt w:val="lowerRoman"/>
+      <w:lvlText w:val="%3."/>
+      <w:lvlJc w:val="right"/>
+      <w:pPr>
+        <w:ind w:left="2508" w:hanging="180"/>
+      </w:pPr>
+    </w:lvl>
+    <w:lvl w:ilvl="3" w:tplc="0419000F" w:tentative="1">
+      <w:start w:val="1"/>
+      <w:numFmt w:val="decimal"/>
+      <w:lvlText w:val="%4."/>
+      <w:lvlJc w:val="left"/>
+      <w:pPr>
+        <w:ind w:left="3228" w:hanging="360"/>
+      </w:pPr>
+    </w:lvl>
+    <w:lvl w:ilvl="4" w:tplc="04190019" w:tentative="1">
+      <w:start w:val="1"/>
+      <w:numFmt w:val="lowerLetter"/>
+      <w:lvlText w:val="%5."/>
+      <w:lvlJc w:val="left"/>
+      <w:pPr>
+        <w:ind w:left="3948" w:hanging="360"/>
+      </w:pPr>
+    </w:lvl>
+    <w:lvl w:ilvl="5" w:tplc="0419001B" w:tentative="1">
+      <w:start w:val="1"/>
+      <w:numFmt w:val="lowerRoman"/>
+      <w:lvlText w:val="%6."/>
+      <w:lvlJc w:val="right"/>
+      <w:pPr>
+        <w:ind w:left="4668" w:hanging="180"/>
+      </w:pPr>
+    </w:lvl>
+    <w:lvl w:ilvl="6" w:tplc="0419000F" w:tentative="1">
+      <w:start w:val="1"/>
+      <w:numFmt w:val="decimal"/>
+      <w:lvlText w:val="%7."/>
+      <w:lvlJc w:val="left"/>
+      <w:pPr>
+        <w:ind w:left="5388" w:hanging="360"/>
+      </w:pPr>
+    </w:lvl>
+    <w:lvl w:ilvl="7" w:tplc="04190019" w:tentative="1">
+      <w:start w:val="1"/>
+      <w:numFmt w:val="lowerLetter"/>
+      <w:lvlText w:val="%8."/>
+      <w:lvlJc w:val="left"/>
+      <w:pPr>
+        <w:ind w:left="6108" w:hanging="360"/>
+      </w:pPr>
+    </w:lvl>
+    <w:lvl w:ilvl="8" w:tplc="0419001B" w:tentative="1">
+      <w:start w:val="1"/>
+      <w:numFmt w:val="lowerRoman"/>
+      <w:lvlText w:val="%9."/>
+      <w:lvlJc w:val="right"/>
+      <w:pPr>
+        <w:ind w:left="6828" w:hanging="180"/>
+      </w:pPr>
+    </w:lvl>
+  </w:abstractNum>
+  <w:abstractNum w:abstractNumId="12">
     <w:nsid w:val="24881FF1"/>
     <w:multiLevelType w:val="hybridMultilevel"/>
     <w:tmpl w:val="88A83F44"/>
@@ -30616,7 +33466,7 @@
       </w:rPr>
     </w:lvl>
   </w:abstractNum>
-  <w:abstractNum w:abstractNumId="7">
+  <w:abstractNum w:abstractNumId="13">
     <w:nsid w:val="26A676BE"/>
     <w:multiLevelType w:val="hybridMultilevel"/>
     <w:tmpl w:val="F586CD90"/>
@@ -30705,7 +33555,7 @@
       </w:pPr>
     </w:lvl>
   </w:abstractNum>
-  <w:abstractNum w:abstractNumId="8">
+  <w:abstractNum w:abstractNumId="14">
     <w:nsid w:val="303A4B41"/>
     <w:multiLevelType w:val="multilevel"/>
     <w:tmpl w:val="72AA80D2"/>
@@ -30855,7 +33705,7 @@
       </w:rPr>
     </w:lvl>
   </w:abstractNum>
-  <w:abstractNum w:abstractNumId="9">
+  <w:abstractNum w:abstractNumId="15">
     <w:nsid w:val="332D04B3"/>
     <w:multiLevelType w:val="hybridMultilevel"/>
     <w:tmpl w:val="F6326D60"/>
@@ -30944,7 +33794,7 @@
       </w:pPr>
     </w:lvl>
   </w:abstractNum>
-  <w:abstractNum w:abstractNumId="10">
+  <w:abstractNum w:abstractNumId="16">
     <w:nsid w:val="389977E9"/>
     <w:multiLevelType w:val="hybridMultilevel"/>
     <w:tmpl w:val="D2C08542"/>
@@ -31084,7 +33934,7 @@
       </w:rPr>
     </w:lvl>
   </w:abstractNum>
-  <w:abstractNum w:abstractNumId="11">
+  <w:abstractNum w:abstractNumId="17">
     <w:nsid w:val="39384A71"/>
     <w:multiLevelType w:val="multilevel"/>
     <w:tmpl w:val="C2D88BCE"/>
@@ -31205,7 +34055,7 @@
       </w:rPr>
     </w:lvl>
   </w:abstractNum>
-  <w:abstractNum w:abstractNumId="12">
+  <w:abstractNum w:abstractNumId="18">
     <w:nsid w:val="3D356031"/>
     <w:multiLevelType w:val="hybridMultilevel"/>
     <w:tmpl w:val="C51A24BA"/>
@@ -31294,7 +34144,7 @@
       </w:pPr>
     </w:lvl>
   </w:abstractNum>
-  <w:abstractNum w:abstractNumId="13">
+  <w:abstractNum w:abstractNumId="19">
     <w:nsid w:val="41A218F1"/>
     <w:multiLevelType w:val="hybridMultilevel"/>
     <w:tmpl w:val="CCE64910"/>
@@ -31383,7 +34233,7 @@
       </w:pPr>
     </w:lvl>
   </w:abstractNum>
-  <w:abstractNum w:abstractNumId="14">
+  <w:abstractNum w:abstractNumId="20">
     <w:nsid w:val="43235C2A"/>
     <w:multiLevelType w:val="hybridMultilevel"/>
     <w:tmpl w:val="8A64AB20"/>
@@ -31472,11 +34322,11 @@
       </w:pPr>
     </w:lvl>
   </w:abstractNum>
-  <w:abstractNum w:abstractNumId="15">
-    <w:nsid w:val="46B855EE"/>
+  <w:abstractNum w:abstractNumId="21">
+    <w:nsid w:val="443C075B"/>
     <w:multiLevelType w:val="hybridMultilevel"/>
-    <w:tmpl w:val="7B865360"/>
-    <w:lvl w:ilvl="0" w:tplc="04190011">
+    <w:tmpl w:val="0ED09D26"/>
+    <w:lvl w:ilvl="0" w:tplc="F81E195A">
       <w:start w:val="1"/>
       <w:numFmt w:val="decimal"/>
       <w:lvlText w:val="%1)"/>
@@ -31561,17 +34411,17 @@
       </w:pPr>
     </w:lvl>
   </w:abstractNum>
-  <w:abstractNum w:abstractNumId="16">
-    <w:nsid w:val="49C00A17"/>
+  <w:abstractNum w:abstractNumId="22">
+    <w:nsid w:val="46B855EE"/>
     <w:multiLevelType w:val="hybridMultilevel"/>
-    <w:tmpl w:val="73D06D3E"/>
+    <w:tmpl w:val="7B865360"/>
     <w:lvl w:ilvl="0" w:tplc="04190011">
       <w:start w:val="1"/>
       <w:numFmt w:val="decimal"/>
       <w:lvlText w:val="%1)"/>
       <w:lvlJc w:val="left"/>
       <w:pPr>
-        <w:ind w:left="1913" w:hanging="360"/>
+        <w:ind w:left="1068" w:hanging="360"/>
       </w:pPr>
       <w:rPr>
         <w:rFonts w:hint="default"/>
@@ -31583,7 +34433,7 @@
       <w:lvlText w:val="%2."/>
       <w:lvlJc w:val="left"/>
       <w:pPr>
-        <w:ind w:left="1440" w:hanging="360"/>
+        <w:ind w:left="1788" w:hanging="360"/>
       </w:pPr>
     </w:lvl>
     <w:lvl w:ilvl="2" w:tplc="0419001B" w:tentative="1">
@@ -31592,7 +34442,7 @@
       <w:lvlText w:val="%3."/>
       <w:lvlJc w:val="right"/>
       <w:pPr>
-        <w:ind w:left="2160" w:hanging="180"/>
+        <w:ind w:left="2508" w:hanging="180"/>
       </w:pPr>
     </w:lvl>
     <w:lvl w:ilvl="3" w:tplc="0419000F" w:tentative="1">
@@ -31601,7 +34451,7 @@
       <w:lvlText w:val="%4."/>
       <w:lvlJc w:val="left"/>
       <w:pPr>
-        <w:ind w:left="2880" w:hanging="360"/>
+        <w:ind w:left="3228" w:hanging="360"/>
       </w:pPr>
     </w:lvl>
     <w:lvl w:ilvl="4" w:tplc="04190019" w:tentative="1">
@@ -31610,7 +34460,7 @@
       <w:lvlText w:val="%5."/>
       <w:lvlJc w:val="left"/>
       <w:pPr>
-        <w:ind w:left="3600" w:hanging="360"/>
+        <w:ind w:left="3948" w:hanging="360"/>
       </w:pPr>
     </w:lvl>
     <w:lvl w:ilvl="5" w:tplc="0419001B" w:tentative="1">
@@ -31619,7 +34469,7 @@
       <w:lvlText w:val="%6."/>
       <w:lvlJc w:val="right"/>
       <w:pPr>
-        <w:ind w:left="4320" w:hanging="180"/>
+        <w:ind w:left="4668" w:hanging="180"/>
       </w:pPr>
     </w:lvl>
     <w:lvl w:ilvl="6" w:tplc="0419000F" w:tentative="1">
@@ -31628,7 +34478,7 @@
       <w:lvlText w:val="%7."/>
       <w:lvlJc w:val="left"/>
       <w:pPr>
-        <w:ind w:left="5040" w:hanging="360"/>
+        <w:ind w:left="5388" w:hanging="360"/>
       </w:pPr>
     </w:lvl>
     <w:lvl w:ilvl="7" w:tplc="04190019" w:tentative="1">
@@ -31637,7 +34487,7 @@
       <w:lvlText w:val="%8."/>
       <w:lvlJc w:val="left"/>
       <w:pPr>
-        <w:ind w:left="5760" w:hanging="360"/>
+        <w:ind w:left="6108" w:hanging="360"/>
       </w:pPr>
     </w:lvl>
     <w:lvl w:ilvl="8" w:tplc="0419001B" w:tentative="1">
@@ -31646,18 +34496,18 @@
       <w:lvlText w:val="%9."/>
       <w:lvlJc w:val="right"/>
       <w:pPr>
-        <w:ind w:left="6480" w:hanging="180"/>
+        <w:ind w:left="6828" w:hanging="180"/>
       </w:pPr>
     </w:lvl>
   </w:abstractNum>
-  <w:abstractNum w:abstractNumId="17">
-    <w:nsid w:val="53120D83"/>
+  <w:abstractNum w:abstractNumId="23">
+    <w:nsid w:val="49C00A17"/>
     <w:multiLevelType w:val="hybridMultilevel"/>
-    <w:tmpl w:val="01CAFF54"/>
-    <w:lvl w:ilvl="0" w:tplc="B2C6E750">
+    <w:tmpl w:val="73D06D3E"/>
+    <w:lvl w:ilvl="0" w:tplc="04190011">
       <w:start w:val="1"/>
       <w:numFmt w:val="decimal"/>
-      <w:lvlText w:val="%1."/>
+      <w:lvlText w:val="%1)"/>
       <w:lvlJc w:val="left"/>
       <w:pPr>
         <w:ind w:left="1913" w:hanging="360"/>
@@ -31739,11 +34589,11 @@
       </w:pPr>
     </w:lvl>
   </w:abstractNum>
-  <w:abstractNum w:abstractNumId="18">
-    <w:nsid w:val="55001983"/>
+  <w:abstractNum w:abstractNumId="24">
+    <w:nsid w:val="507E4685"/>
     <w:multiLevelType w:val="hybridMultilevel"/>
-    <w:tmpl w:val="3E444AC2"/>
-    <w:lvl w:ilvl="0" w:tplc="04190011">
+    <w:tmpl w:val="A3F2F816"/>
+    <w:lvl w:ilvl="0" w:tplc="1668D8DA">
       <w:start w:val="1"/>
       <w:numFmt w:val="decimal"/>
       <w:lvlText w:val="%1)"/>
@@ -31828,17 +34678,17 @@
       </w:pPr>
     </w:lvl>
   </w:abstractNum>
-  <w:abstractNum w:abstractNumId="19">
-    <w:nsid w:val="5D583BD6"/>
+  <w:abstractNum w:abstractNumId="25">
+    <w:nsid w:val="53120D83"/>
     <w:multiLevelType w:val="hybridMultilevel"/>
-    <w:tmpl w:val="53985994"/>
-    <w:lvl w:ilvl="0" w:tplc="04190011">
+    <w:tmpl w:val="01CAFF54"/>
+    <w:lvl w:ilvl="0" w:tplc="B2C6E750">
       <w:start w:val="1"/>
       <w:numFmt w:val="decimal"/>
-      <w:lvlText w:val="%1)"/>
+      <w:lvlText w:val="%1."/>
       <w:lvlJc w:val="left"/>
       <w:pPr>
-        <w:ind w:left="1065" w:hanging="360"/>
+        <w:ind w:left="1913" w:hanging="360"/>
       </w:pPr>
       <w:rPr>
         <w:rFonts w:hint="default"/>
@@ -31850,7 +34700,7 @@
       <w:lvlText w:val="%2."/>
       <w:lvlJc w:val="left"/>
       <w:pPr>
-        <w:ind w:left="1785" w:hanging="360"/>
+        <w:ind w:left="1440" w:hanging="360"/>
       </w:pPr>
     </w:lvl>
     <w:lvl w:ilvl="2" w:tplc="0419001B" w:tentative="1">
@@ -31859,7 +34709,7 @@
       <w:lvlText w:val="%3."/>
       <w:lvlJc w:val="right"/>
       <w:pPr>
-        <w:ind w:left="2505" w:hanging="180"/>
+        <w:ind w:left="2160" w:hanging="180"/>
       </w:pPr>
     </w:lvl>
     <w:lvl w:ilvl="3" w:tplc="0419000F" w:tentative="1">
@@ -31868,7 +34718,7 @@
       <w:lvlText w:val="%4."/>
       <w:lvlJc w:val="left"/>
       <w:pPr>
-        <w:ind w:left="3225" w:hanging="360"/>
+        <w:ind w:left="2880" w:hanging="360"/>
       </w:pPr>
     </w:lvl>
     <w:lvl w:ilvl="4" w:tplc="04190019" w:tentative="1">
@@ -31877,7 +34727,7 @@
       <w:lvlText w:val="%5."/>
       <w:lvlJc w:val="left"/>
       <w:pPr>
-        <w:ind w:left="3945" w:hanging="360"/>
+        <w:ind w:left="3600" w:hanging="360"/>
       </w:pPr>
     </w:lvl>
     <w:lvl w:ilvl="5" w:tplc="0419001B" w:tentative="1">
@@ -31886,7 +34736,7 @@
       <w:lvlText w:val="%6."/>
       <w:lvlJc w:val="right"/>
       <w:pPr>
-        <w:ind w:left="4665" w:hanging="180"/>
+        <w:ind w:left="4320" w:hanging="180"/>
       </w:pPr>
     </w:lvl>
     <w:lvl w:ilvl="6" w:tplc="0419000F" w:tentative="1">
@@ -31895,7 +34745,7 @@
       <w:lvlText w:val="%7."/>
       <w:lvlJc w:val="left"/>
       <w:pPr>
-        <w:ind w:left="5385" w:hanging="360"/>
+        <w:ind w:left="5040" w:hanging="360"/>
       </w:pPr>
     </w:lvl>
     <w:lvl w:ilvl="7" w:tplc="04190019" w:tentative="1">
@@ -31904,7 +34754,7 @@
       <w:lvlText w:val="%8."/>
       <w:lvlJc w:val="left"/>
       <w:pPr>
-        <w:ind w:left="6105" w:hanging="360"/>
+        <w:ind w:left="5760" w:hanging="360"/>
       </w:pPr>
     </w:lvl>
     <w:lvl w:ilvl="8" w:tplc="0419001B" w:tentative="1">
@@ -31913,14 +34763,14 @@
       <w:lvlText w:val="%9."/>
       <w:lvlJc w:val="right"/>
       <w:pPr>
-        <w:ind w:left="6825" w:hanging="180"/>
+        <w:ind w:left="6480" w:hanging="180"/>
       </w:pPr>
     </w:lvl>
   </w:abstractNum>
-  <w:abstractNum w:abstractNumId="20">
-    <w:nsid w:val="5E3B4D2D"/>
+  <w:abstractNum w:abstractNumId="26">
+    <w:nsid w:val="55001983"/>
     <w:multiLevelType w:val="hybridMultilevel"/>
-    <w:tmpl w:val="9438A9C0"/>
+    <w:tmpl w:val="3E444AC2"/>
     <w:lvl w:ilvl="0" w:tplc="04190011">
       <w:start w:val="1"/>
       <w:numFmt w:val="decimal"/>
@@ -32006,17 +34856,17 @@
       </w:pPr>
     </w:lvl>
   </w:abstractNum>
-  <w:abstractNum w:abstractNumId="21">
-    <w:nsid w:val="64363193"/>
+  <w:abstractNum w:abstractNumId="27">
+    <w:nsid w:val="5D583BD6"/>
     <w:multiLevelType w:val="hybridMultilevel"/>
-    <w:tmpl w:val="75548DB2"/>
+    <w:tmpl w:val="53985994"/>
     <w:lvl w:ilvl="0" w:tplc="04190011">
       <w:start w:val="1"/>
       <w:numFmt w:val="decimal"/>
       <w:lvlText w:val="%1)"/>
       <w:lvlJc w:val="left"/>
       <w:pPr>
-        <w:ind w:left="1211" w:hanging="360"/>
+        <w:ind w:left="1065" w:hanging="360"/>
       </w:pPr>
       <w:rPr>
         <w:rFonts w:hint="default"/>
@@ -32028,7 +34878,7 @@
       <w:lvlText w:val="%2."/>
       <w:lvlJc w:val="left"/>
       <w:pPr>
-        <w:ind w:left="1931" w:hanging="360"/>
+        <w:ind w:left="1785" w:hanging="360"/>
       </w:pPr>
     </w:lvl>
     <w:lvl w:ilvl="2" w:tplc="0419001B" w:tentative="1">
@@ -32037,7 +34887,7 @@
       <w:lvlText w:val="%3."/>
       <w:lvlJc w:val="right"/>
       <w:pPr>
-        <w:ind w:left="2651" w:hanging="180"/>
+        <w:ind w:left="2505" w:hanging="180"/>
       </w:pPr>
     </w:lvl>
     <w:lvl w:ilvl="3" w:tplc="0419000F" w:tentative="1">
@@ -32046,7 +34896,7 @@
       <w:lvlText w:val="%4."/>
       <w:lvlJc w:val="left"/>
       <w:pPr>
-        <w:ind w:left="3371" w:hanging="360"/>
+        <w:ind w:left="3225" w:hanging="360"/>
       </w:pPr>
     </w:lvl>
     <w:lvl w:ilvl="4" w:tplc="04190019" w:tentative="1">
@@ -32055,7 +34905,7 @@
       <w:lvlText w:val="%5."/>
       <w:lvlJc w:val="left"/>
       <w:pPr>
-        <w:ind w:left="4091" w:hanging="360"/>
+        <w:ind w:left="3945" w:hanging="360"/>
       </w:pPr>
     </w:lvl>
     <w:lvl w:ilvl="5" w:tplc="0419001B" w:tentative="1">
@@ -32064,7 +34914,7 @@
       <w:lvlText w:val="%6."/>
       <w:lvlJc w:val="right"/>
       <w:pPr>
-        <w:ind w:left="4811" w:hanging="180"/>
+        <w:ind w:left="4665" w:hanging="180"/>
       </w:pPr>
     </w:lvl>
     <w:lvl w:ilvl="6" w:tplc="0419000F" w:tentative="1">
@@ -32073,7 +34923,7 @@
       <w:lvlText w:val="%7."/>
       <w:lvlJc w:val="left"/>
       <w:pPr>
-        <w:ind w:left="5531" w:hanging="360"/>
+        <w:ind w:left="5385" w:hanging="360"/>
       </w:pPr>
     </w:lvl>
     <w:lvl w:ilvl="7" w:tplc="04190019" w:tentative="1">
@@ -32082,7 +34932,7 @@
       <w:lvlText w:val="%8."/>
       <w:lvlJc w:val="left"/>
       <w:pPr>
-        <w:ind w:left="6251" w:hanging="360"/>
+        <w:ind w:left="6105" w:hanging="360"/>
       </w:pPr>
     </w:lvl>
     <w:lvl w:ilvl="8" w:tplc="0419001B" w:tentative="1">
@@ -32091,14 +34941,14 @@
       <w:lvlText w:val="%9."/>
       <w:lvlJc w:val="right"/>
       <w:pPr>
-        <w:ind w:left="6971" w:hanging="180"/>
+        <w:ind w:left="6825" w:hanging="180"/>
       </w:pPr>
     </w:lvl>
   </w:abstractNum>
-  <w:abstractNum w:abstractNumId="22">
-    <w:nsid w:val="6A4E0C2B"/>
+  <w:abstractNum w:abstractNumId="28">
+    <w:nsid w:val="5E3B4D2D"/>
     <w:multiLevelType w:val="hybridMultilevel"/>
-    <w:tmpl w:val="E72E5960"/>
+    <w:tmpl w:val="9438A9C0"/>
     <w:lvl w:ilvl="0" w:tplc="04190011">
       <w:start w:val="1"/>
       <w:numFmt w:val="decimal"/>
@@ -32184,7 +35034,185 @@
       </w:pPr>
     </w:lvl>
   </w:abstractNum>
-  <w:abstractNum w:abstractNumId="23">
+  <w:abstractNum w:abstractNumId="29">
+    <w:nsid w:val="64363193"/>
+    <w:multiLevelType w:val="hybridMultilevel"/>
+    <w:tmpl w:val="75548DB2"/>
+    <w:lvl w:ilvl="0" w:tplc="04190011">
+      <w:start w:val="1"/>
+      <w:numFmt w:val="decimal"/>
+      <w:lvlText w:val="%1)"/>
+      <w:lvlJc w:val="left"/>
+      <w:pPr>
+        <w:ind w:left="1211" w:hanging="360"/>
+      </w:pPr>
+      <w:rPr>
+        <w:rFonts w:hint="default"/>
+      </w:rPr>
+    </w:lvl>
+    <w:lvl w:ilvl="1" w:tplc="04190019" w:tentative="1">
+      <w:start w:val="1"/>
+      <w:numFmt w:val="lowerLetter"/>
+      <w:lvlText w:val="%2."/>
+      <w:lvlJc w:val="left"/>
+      <w:pPr>
+        <w:ind w:left="1931" w:hanging="360"/>
+      </w:pPr>
+    </w:lvl>
+    <w:lvl w:ilvl="2" w:tplc="0419001B" w:tentative="1">
+      <w:start w:val="1"/>
+      <w:numFmt w:val="lowerRoman"/>
+      <w:lvlText w:val="%3."/>
+      <w:lvlJc w:val="right"/>
+      <w:pPr>
+        <w:ind w:left="2651" w:hanging="180"/>
+      </w:pPr>
+    </w:lvl>
+    <w:lvl w:ilvl="3" w:tplc="0419000F" w:tentative="1">
+      <w:start w:val="1"/>
+      <w:numFmt w:val="decimal"/>
+      <w:lvlText w:val="%4."/>
+      <w:lvlJc w:val="left"/>
+      <w:pPr>
+        <w:ind w:left="3371" w:hanging="360"/>
+      </w:pPr>
+    </w:lvl>
+    <w:lvl w:ilvl="4" w:tplc="04190019" w:tentative="1">
+      <w:start w:val="1"/>
+      <w:numFmt w:val="lowerLetter"/>
+      <w:lvlText w:val="%5."/>
+      <w:lvlJc w:val="left"/>
+      <w:pPr>
+        <w:ind w:left="4091" w:hanging="360"/>
+      </w:pPr>
+    </w:lvl>
+    <w:lvl w:ilvl="5" w:tplc="0419001B" w:tentative="1">
+      <w:start w:val="1"/>
+      <w:numFmt w:val="lowerRoman"/>
+      <w:lvlText w:val="%6."/>
+      <w:lvlJc w:val="right"/>
+      <w:pPr>
+        <w:ind w:left="4811" w:hanging="180"/>
+      </w:pPr>
+    </w:lvl>
+    <w:lvl w:ilvl="6" w:tplc="0419000F" w:tentative="1">
+      <w:start w:val="1"/>
+      <w:numFmt w:val="decimal"/>
+      <w:lvlText w:val="%7."/>
+      <w:lvlJc w:val="left"/>
+      <w:pPr>
+        <w:ind w:left="5531" w:hanging="360"/>
+      </w:pPr>
+    </w:lvl>
+    <w:lvl w:ilvl="7" w:tplc="04190019" w:tentative="1">
+      <w:start w:val="1"/>
+      <w:numFmt w:val="lowerLetter"/>
+      <w:lvlText w:val="%8."/>
+      <w:lvlJc w:val="left"/>
+      <w:pPr>
+        <w:ind w:left="6251" w:hanging="360"/>
+      </w:pPr>
+    </w:lvl>
+    <w:lvl w:ilvl="8" w:tplc="0419001B" w:tentative="1">
+      <w:start w:val="1"/>
+      <w:numFmt w:val="lowerRoman"/>
+      <w:lvlText w:val="%9."/>
+      <w:lvlJc w:val="right"/>
+      <w:pPr>
+        <w:ind w:left="6971" w:hanging="180"/>
+      </w:pPr>
+    </w:lvl>
+  </w:abstractNum>
+  <w:abstractNum w:abstractNumId="30">
+    <w:nsid w:val="6A4E0C2B"/>
+    <w:multiLevelType w:val="hybridMultilevel"/>
+    <w:tmpl w:val="E72E5960"/>
+    <w:lvl w:ilvl="0" w:tplc="04190011">
+      <w:start w:val="1"/>
+      <w:numFmt w:val="decimal"/>
+      <w:lvlText w:val="%1)"/>
+      <w:lvlJc w:val="left"/>
+      <w:pPr>
+        <w:ind w:left="1068" w:hanging="360"/>
+      </w:pPr>
+      <w:rPr>
+        <w:rFonts w:hint="default"/>
+      </w:rPr>
+    </w:lvl>
+    <w:lvl w:ilvl="1" w:tplc="04190019" w:tentative="1">
+      <w:start w:val="1"/>
+      <w:numFmt w:val="lowerLetter"/>
+      <w:lvlText w:val="%2."/>
+      <w:lvlJc w:val="left"/>
+      <w:pPr>
+        <w:ind w:left="1788" w:hanging="360"/>
+      </w:pPr>
+    </w:lvl>
+    <w:lvl w:ilvl="2" w:tplc="0419001B" w:tentative="1">
+      <w:start w:val="1"/>
+      <w:numFmt w:val="lowerRoman"/>
+      <w:lvlText w:val="%3."/>
+      <w:lvlJc w:val="right"/>
+      <w:pPr>
+        <w:ind w:left="2508" w:hanging="180"/>
+      </w:pPr>
+    </w:lvl>
+    <w:lvl w:ilvl="3" w:tplc="0419000F" w:tentative="1">
+      <w:start w:val="1"/>
+      <w:numFmt w:val="decimal"/>
+      <w:lvlText w:val="%4."/>
+      <w:lvlJc w:val="left"/>
+      <w:pPr>
+        <w:ind w:left="3228" w:hanging="360"/>
+      </w:pPr>
+    </w:lvl>
+    <w:lvl w:ilvl="4" w:tplc="04190019" w:tentative="1">
+      <w:start w:val="1"/>
+      <w:numFmt w:val="lowerLetter"/>
+      <w:lvlText w:val="%5."/>
+      <w:lvlJc w:val="left"/>
+      <w:pPr>
+        <w:ind w:left="3948" w:hanging="360"/>
+      </w:pPr>
+    </w:lvl>
+    <w:lvl w:ilvl="5" w:tplc="0419001B" w:tentative="1">
+      <w:start w:val="1"/>
+      <w:numFmt w:val="lowerRoman"/>
+      <w:lvlText w:val="%6."/>
+      <w:lvlJc w:val="right"/>
+      <w:pPr>
+        <w:ind w:left="4668" w:hanging="180"/>
+      </w:pPr>
+    </w:lvl>
+    <w:lvl w:ilvl="6" w:tplc="0419000F" w:tentative="1">
+      <w:start w:val="1"/>
+      <w:numFmt w:val="decimal"/>
+      <w:lvlText w:val="%7."/>
+      <w:lvlJc w:val="left"/>
+      <w:pPr>
+        <w:ind w:left="5388" w:hanging="360"/>
+      </w:pPr>
+    </w:lvl>
+    <w:lvl w:ilvl="7" w:tplc="04190019" w:tentative="1">
+      <w:start w:val="1"/>
+      <w:numFmt w:val="lowerLetter"/>
+      <w:lvlText w:val="%8."/>
+      <w:lvlJc w:val="left"/>
+      <w:pPr>
+        <w:ind w:left="6108" w:hanging="360"/>
+      </w:pPr>
+    </w:lvl>
+    <w:lvl w:ilvl="8" w:tplc="0419001B" w:tentative="1">
+      <w:start w:val="1"/>
+      <w:numFmt w:val="lowerRoman"/>
+      <w:lvlText w:val="%9."/>
+      <w:lvlJc w:val="right"/>
+      <w:pPr>
+        <w:ind w:left="6828" w:hanging="180"/>
+      </w:pPr>
+    </w:lvl>
+  </w:abstractNum>
+  <w:abstractNum w:abstractNumId="31">
     <w:nsid w:val="72353D61"/>
     <w:multiLevelType w:val="multilevel"/>
     <w:tmpl w:val="98880F28"/>
@@ -32334,7 +35362,7 @@
       </w:rPr>
     </w:lvl>
   </w:abstractNum>
-  <w:abstractNum w:abstractNumId="24">
+  <w:abstractNum w:abstractNumId="32">
     <w:nsid w:val="72A56387"/>
     <w:multiLevelType w:val="hybridMultilevel"/>
     <w:tmpl w:val="FEE8CF50"/>
@@ -32474,7 +35502,7 @@
       </w:rPr>
     </w:lvl>
   </w:abstractNum>
-  <w:abstractNum w:abstractNumId="25">
+  <w:abstractNum w:abstractNumId="33">
     <w:nsid w:val="73CC32FA"/>
     <w:multiLevelType w:val="hybridMultilevel"/>
     <w:tmpl w:val="A8403E9E"/>
@@ -32563,7 +35591,7 @@
       </w:pPr>
     </w:lvl>
   </w:abstractNum>
-  <w:abstractNum w:abstractNumId="26">
+  <w:abstractNum w:abstractNumId="34">
     <w:nsid w:val="7A31022B"/>
     <w:multiLevelType w:val="hybridMultilevel"/>
     <w:tmpl w:val="799263AE"/>
@@ -32652,7 +35680,7 @@
       </w:pPr>
     </w:lvl>
   </w:abstractNum>
-  <w:abstractNum w:abstractNumId="27">
+  <w:abstractNum w:abstractNumId="35">
     <w:nsid w:val="7BF0705D"/>
     <w:multiLevelType w:val="hybridMultilevel"/>
     <w:tmpl w:val="7F64A6F6"/>
@@ -32794,88 +35822,112 @@
     </w:lvl>
   </w:abstractNum>
   <w:num w:numId="1">
+    <w:abstractNumId w:val="17"/>
+  </w:num>
+  <w:num w:numId="2">
+    <w:abstractNumId w:val="35"/>
+  </w:num>
+  <w:num w:numId="3">
+    <w:abstractNumId w:val="16"/>
+  </w:num>
+  <w:num w:numId="4">
+    <w:abstractNumId w:val="12"/>
+  </w:num>
+  <w:num w:numId="5">
+    <w:abstractNumId w:val="5"/>
+  </w:num>
+  <w:num w:numId="6">
+    <w:abstractNumId w:val="3"/>
+  </w:num>
+  <w:num w:numId="7">
+    <w:abstractNumId w:val="31"/>
+  </w:num>
+  <w:num w:numId="8">
+    <w:abstractNumId w:val="18"/>
+  </w:num>
+  <w:num w:numId="9">
+    <w:abstractNumId w:val="29"/>
+  </w:num>
+  <w:num w:numId="10">
+    <w:abstractNumId w:val="20"/>
+  </w:num>
+  <w:num w:numId="11">
+    <w:abstractNumId w:val="6"/>
+  </w:num>
+  <w:num w:numId="12">
+    <w:abstractNumId w:val="30"/>
+  </w:num>
+  <w:num w:numId="13">
+    <w:abstractNumId w:val="27"/>
+  </w:num>
+  <w:num w:numId="14">
+    <w:abstractNumId w:val="2"/>
+  </w:num>
+  <w:num w:numId="15">
+    <w:abstractNumId w:val="13"/>
+  </w:num>
+  <w:num w:numId="16">
+    <w:abstractNumId w:val="19"/>
+  </w:num>
+  <w:num w:numId="17">
+    <w:abstractNumId w:val="22"/>
+  </w:num>
+  <w:num w:numId="18">
+    <w:abstractNumId w:val="34"/>
+  </w:num>
+  <w:num w:numId="19">
+    <w:abstractNumId w:val="26"/>
+  </w:num>
+  <w:num w:numId="20">
+    <w:abstractNumId w:val="33"/>
+  </w:num>
+  <w:num w:numId="21">
+    <w:abstractNumId w:val="28"/>
+  </w:num>
+  <w:num w:numId="22">
+    <w:abstractNumId w:val="25"/>
+  </w:num>
+  <w:num w:numId="23">
+    <w:abstractNumId w:val="9"/>
+  </w:num>
+  <w:num w:numId="24">
+    <w:abstractNumId w:val="15"/>
+  </w:num>
+  <w:num w:numId="25">
+    <w:abstractNumId w:val="14"/>
+  </w:num>
+  <w:num w:numId="26">
+    <w:abstractNumId w:val="23"/>
+  </w:num>
+  <w:num w:numId="27">
+    <w:abstractNumId w:val="8"/>
+  </w:num>
+  <w:num w:numId="28">
+    <w:abstractNumId w:val="32"/>
+  </w:num>
+  <w:num w:numId="29">
+    <w:abstractNumId w:val="7"/>
+  </w:num>
+  <w:num w:numId="30">
+    <w:abstractNumId w:val="1"/>
+  </w:num>
+  <w:num w:numId="31">
+    <w:abstractNumId w:val="10"/>
+  </w:num>
+  <w:num w:numId="32">
+    <w:abstractNumId w:val="0"/>
+  </w:num>
+  <w:num w:numId="33">
+    <w:abstractNumId w:val="21"/>
+  </w:num>
+  <w:num w:numId="34">
     <w:abstractNumId w:val="11"/>
   </w:num>
-  <w:num w:numId="2">
-    <w:abstractNumId w:val="27"/>
+  <w:num w:numId="35">
+    <w:abstractNumId w:val="24"/>
   </w:num>
-  <w:num w:numId="3">
-    <w:abstractNumId w:val="10"/>
-  </w:num>
-  <w:num w:numId="4">
-    <w:abstractNumId w:val="6"/>
-  </w:num>
-  <w:num w:numId="5">
-    <w:abstractNumId w:val="2"/>
-  </w:num>
-  <w:num w:numId="6">
-    <w:abstractNumId w:val="1"/>
-  </w:num>
-  <w:num w:numId="7">
-    <w:abstractNumId w:val="23"/>
-  </w:num>
-  <w:num w:numId="8">
-    <w:abstractNumId w:val="12"/>
-  </w:num>
-  <w:num w:numId="9">
-    <w:abstractNumId w:val="21"/>
-  </w:num>
-  <w:num w:numId="10">
-    <w:abstractNumId w:val="14"/>
-  </w:num>
-  <w:num w:numId="11">
-    <w:abstractNumId w:val="3"/>
-  </w:num>
-  <w:num w:numId="12">
-    <w:abstractNumId w:val="22"/>
-  </w:num>
-  <w:num w:numId="13">
-    <w:abstractNumId w:val="19"/>
-  </w:num>
-  <w:num w:numId="14">
-    <w:abstractNumId w:val="0"/>
-  </w:num>
-  <w:num w:numId="15">
-    <w:abstractNumId w:val="7"/>
-  </w:num>
-  <w:num w:numId="16">
-    <w:abstractNumId w:val="13"/>
-  </w:num>
-  <w:num w:numId="17">
-    <w:abstractNumId w:val="15"/>
-  </w:num>
-  <w:num w:numId="18">
-    <w:abstractNumId w:val="26"/>
-  </w:num>
-  <w:num w:numId="19">
-    <w:abstractNumId w:val="18"/>
-  </w:num>
-  <w:num w:numId="20">
-    <w:abstractNumId w:val="25"/>
-  </w:num>
-  <w:num w:numId="21">
-    <w:abstractNumId w:val="20"/>
-  </w:num>
-  <w:num w:numId="22">
-    <w:abstractNumId w:val="17"/>
-  </w:num>
-  <w:num w:numId="23">
-    <w:abstractNumId w:val="5"/>
-  </w:num>
-  <w:num w:numId="24">
-    <w:abstractNumId w:val="9"/>
-  </w:num>
-  <w:num w:numId="25">
-    <w:abstractNumId w:val="8"/>
-  </w:num>
-  <w:num w:numId="26">
-    <w:abstractNumId w:val="16"/>
-  </w:num>
-  <w:num w:numId="27">
+  <w:num w:numId="36">
     <w:abstractNumId w:val="4"/>
-  </w:num>
-  <w:num w:numId="28">
-    <w:abstractNumId w:val="24"/>
   </w:num>
 </w:numbering>
 </file>
@@ -33536,6 +36588,44 @@
       <w:lang w:eastAsia="ru-RU"/>
     </w:rPr>
   </w:style>
+  <w:style w:type="paragraph" w:styleId="af1">
+    <w:name w:val="footnote text"/>
+    <w:basedOn w:val="a0"/>
+    <w:link w:val="af2"/>
+    <w:uiPriority w:val="99"/>
+    <w:semiHidden/>
+    <w:unhideWhenUsed/>
+    <w:rsid w:val="00260A6D"/>
+    <w:rPr>
+      <w:sz w:val="20"/>
+      <w:szCs w:val="20"/>
+    </w:rPr>
+  </w:style>
+  <w:style w:type="character" w:customStyle="1" w:styleId="af2">
+    <w:name w:val="Текст сноски Знак"/>
+    <w:basedOn w:val="a1"/>
+    <w:link w:val="af1"/>
+    <w:uiPriority w:val="99"/>
+    <w:semiHidden/>
+    <w:rsid w:val="00260A6D"/>
+    <w:rPr>
+      <w:rFonts w:ascii="Times New Roman" w:eastAsia="Times New Roman" w:hAnsi="Times New Roman" w:cs="Times New Roman"/>
+      <w:sz w:val="20"/>
+      <w:szCs w:val="20"/>
+      <w:lang w:eastAsia="ru-RU"/>
+    </w:rPr>
+  </w:style>
+  <w:style w:type="character" w:styleId="af3">
+    <w:name w:val="footnote reference"/>
+    <w:basedOn w:val="a1"/>
+    <w:uiPriority w:val="99"/>
+    <w:semiHidden/>
+    <w:unhideWhenUsed/>
+    <w:rsid w:val="00260A6D"/>
+    <w:rPr>
+      <w:vertAlign w:val="superscript"/>
+    </w:rPr>
+  </w:style>
 </w:styles>
 </file>
 
@@ -33827,7 +36917,7 @@
 </file>
 
 <file path=customXml/itemProps1.xml><?xml version="1.0" encoding="utf-8"?>
-<ds:datastoreItem xmlns:ds="http://schemas.openxmlformats.org/officeDocument/2006/customXml" ds:itemID="{9A960AB2-8B12-4C96-86DC-2102DD7EE82D}">
+<ds:datastoreItem xmlns:ds="http://schemas.openxmlformats.org/officeDocument/2006/customXml" ds:itemID="{2EE6B6D0-43E2-48D4-88C7-41394035C8A9}">
   <ds:schemaRefs>
     <ds:schemaRef ds:uri="http://schemas.openxmlformats.org/officeDocument/2006/bibliography"/>
   </ds:schemaRefs>

</xml_diff>

<commit_message>
First diploma rubric requires detailed check
</commit_message>
<xml_diff>
--- a/Диплом_Желепов.docx
+++ b/Диплом_Желепов.docx
@@ -6418,10 +6418,128 @@
     </w:p>
     <w:p>
       <w:pPr>
-        <w:ind w:left="708"/>
-      </w:pPr>
-      <w:r>
-        <w:t xml:space="preserve">Данные информационной системы </w:t>
+        <w:spacing w:line="360" w:lineRule="auto"/>
+        <w:ind w:firstLine="708"/>
+      </w:pPr>
+      <w:r>
+        <w:t xml:space="preserve">При разработке приложения интеграции необходимо разработать базу данных, которая будет хранить информацию об интеграционных запросах организаций, истории их выполнения и файловом хранилище. Дополнительно должно быть организовано хранение и обновление данных о полях интеграции, методов </w:t>
+      </w:r>
+      <w:r>
+        <w:rPr>
+          <w:lang w:val="en-US"/>
+        </w:rPr>
+        <w:t>API</w:t>
+      </w:r>
+      <w:r>
+        <w:t xml:space="preserve">-интерфейса. Эта информация должна заполняться </w:t>
+      </w:r>
+      <w:r>
+        <w:t>согласно</w:t>
+      </w:r>
+      <w:r>
+        <w:t xml:space="preserve"> документации </w:t>
+      </w:r>
+      <w:r>
+        <w:rPr>
+          <w:lang w:val="en-US"/>
+        </w:rPr>
+        <w:t>API</w:t>
+      </w:r>
+      <w:r>
+        <w:t xml:space="preserve"> ИС «Реформа ЖКХ».</w:t>
+      </w:r>
+      <w:r>
+        <w:t xml:space="preserve"> Процесс развертки может быть организован посредством </w:t>
+      </w:r>
+      <w:r>
+        <w:rPr>
+          <w:lang w:val="en-US"/>
+        </w:rPr>
+        <w:t>deploy</w:t>
+      </w:r>
+      <w:r>
+        <w:t>-</w:t>
+      </w:r>
+      <w:r>
+        <w:t>процедур</w:t>
+      </w:r>
+      <w:r>
+        <w:rPr>
+          <w:rStyle w:val="af3"/>
+        </w:rPr>
+        <w:footnoteReference w:id="8"/>
+      </w:r>
+      <w:r>
+        <w:t>.</w:t>
+      </w:r>
+    </w:p>
+    <w:p>
+      <w:pPr>
+        <w:spacing w:line="360" w:lineRule="auto"/>
+        <w:ind w:firstLine="708"/>
+      </w:pPr>
+      <w:r>
+        <w:t>«АИС: Объектовый учет» использует СУБД</w:t>
+      </w:r>
+      <w:r>
+        <w:t xml:space="preserve"> </w:t>
+      </w:r>
+      <w:r>
+        <w:rPr>
+          <w:lang w:val="en-US"/>
+        </w:rPr>
+        <w:t>Microsoft</w:t>
+      </w:r>
+      <w:r>
+        <w:t xml:space="preserve"> </w:t>
+      </w:r>
+      <w:r>
+        <w:rPr>
+          <w:lang w:val="en-US"/>
+        </w:rPr>
+        <w:t>SQL</w:t>
+      </w:r>
+      <w:r>
+        <w:t xml:space="preserve"> </w:t>
+      </w:r>
+      <w:r>
+        <w:rPr>
+          <w:lang w:val="en-US"/>
+        </w:rPr>
+        <w:t>Server</w:t>
+      </w:r>
+      <w:r>
+        <w:t xml:space="preserve">. Чтобы использовать стандартный подход доступа к данным необходимо использовать </w:t>
+      </w:r>
+      <w:r>
+        <w:t>указанную</w:t>
+      </w:r>
+      <w:r>
+        <w:t xml:space="preserve"> технологию. </w:t>
+      </w:r>
+      <w:r>
+        <w:t>Используемый я</w:t>
+      </w:r>
+      <w:r>
+        <w:t xml:space="preserve">зык запросов для получения данных – </w:t>
+      </w:r>
+      <w:r>
+        <w:rPr>
+          <w:lang w:val="en-US"/>
+        </w:rPr>
+        <w:t>Transact</w:t>
+      </w:r>
+      <w:r>
+        <w:t>-</w:t>
+      </w:r>
+      <w:r>
+        <w:rPr>
+          <w:lang w:val="en-US"/>
+        </w:rPr>
+        <w:t>SQL</w:t>
+      </w:r>
+      <w:r>
+        <w:t>.</w:t>
       </w:r>
     </w:p>
     <w:p>
@@ -6439,25 +6557,265 @@
     <w:p/>
     <w:p>
       <w:pPr>
+        <w:spacing w:line="360" w:lineRule="auto"/>
+        <w:ind w:firstLine="708"/>
+      </w:pPr>
+      <w:r>
+        <w:t xml:space="preserve">Создание приложения интеграции </w:t>
+      </w:r>
+      <w:r>
+        <w:t>должно</w:t>
+      </w:r>
+      <w:r>
+        <w:t xml:space="preserve"> производит</w:t>
+      </w:r>
+      <w:r>
+        <w:t>ь</w:t>
+      </w:r>
+      <w:r>
+        <w:t xml:space="preserve">ся инструментальными средствами среды  </w:t>
+      </w:r>
+      <w:r>
+        <w:t>Visual Studio</w:t>
+      </w:r>
+      <w:r>
+        <w:t xml:space="preserve"> и </w:t>
+      </w:r>
+      <w:r>
+        <w:rPr>
+          <w:lang w:val="en-US"/>
+        </w:rPr>
+        <w:t>F</w:t>
+      </w:r>
+      <w:proofErr w:type="spellStart"/>
+      <w:r>
+        <w:t>ramework</w:t>
+      </w:r>
+      <w:proofErr w:type="spellEnd"/>
+      <w:r>
+        <w:t xml:space="preserve"> .NET 4.0.</w:t>
+      </w:r>
+      <w:r>
+        <w:t>, так к</w:t>
+      </w:r>
+      <w:r>
+        <w:t>ак с помощью этих технологий был реализован проект «АИС</w:t>
+      </w:r>
+      <w:r>
+        <w:t xml:space="preserve">: </w:t>
+      </w:r>
+      <w:r>
+        <w:t>Объектовый учет».</w:t>
+      </w:r>
+    </w:p>
+    <w:p>
+      <w:pPr>
+        <w:spacing w:line="360" w:lineRule="auto"/>
+        <w:ind w:firstLine="708"/>
+      </w:pPr>
+      <w:r>
+        <w:t>Разраб</w:t>
+      </w:r>
+      <w:r>
+        <w:t>отанная служба интеграции должна</w:t>
+      </w:r>
+      <w:r>
+        <w:t xml:space="preserve"> функционировать на </w:t>
+      </w:r>
+      <w:r>
+        <w:t>компьютере</w:t>
+      </w:r>
+      <w:r>
+        <w:t xml:space="preserve"> с операционной системой </w:t>
+      </w:r>
+      <w:r>
+        <w:rPr>
+          <w:lang w:val="en-US"/>
+        </w:rPr>
+        <w:t>Microsoft</w:t>
+      </w:r>
+      <w:r>
+        <w:t xml:space="preserve"> </w:t>
+      </w:r>
+      <w:r>
+        <w:rPr>
+          <w:lang w:val="en-US"/>
+        </w:rPr>
+        <w:t>Server</w:t>
+      </w:r>
+      <w:r>
+        <w:t xml:space="preserve"> 2012.</w:t>
+      </w:r>
+    </w:p>
+    <w:p>
+      <w:pPr>
+        <w:spacing w:line="360" w:lineRule="auto"/>
+        <w:ind w:firstLine="708"/>
+      </w:pPr>
+      <w:r>
+        <w:lastRenderedPageBreak/>
+        <w:t xml:space="preserve">Программный код должен быть хорошо структурирован, для этого необходимо использовать паттерны программирования. </w:t>
+      </w:r>
+      <w:r>
+        <w:t>Видимая часть проекта – п</w:t>
+      </w:r>
+      <w:r>
+        <w:t xml:space="preserve">анель управления интеграцией для пользователей разрабатывается в соответствии с шаблоном проектирования </w:t>
+      </w:r>
+      <w:r>
+        <w:rPr>
+          <w:lang w:val="en-US"/>
+        </w:rPr>
+        <w:t>Model</w:t>
+      </w:r>
+      <w:r>
+        <w:t>-</w:t>
+      </w:r>
+      <w:r>
+        <w:rPr>
+          <w:lang w:val="en-US"/>
+        </w:rPr>
+        <w:t>View</w:t>
+      </w:r>
+      <w:r>
+        <w:t>-</w:t>
+      </w:r>
+      <w:r>
+        <w:rPr>
+          <w:lang w:val="en-US"/>
+        </w:rPr>
+        <w:t>Controller</w:t>
+      </w:r>
+      <w:r>
+        <w:t xml:space="preserve">. </w:t>
+      </w:r>
+    </w:p>
+    <w:p>
+      <w:pPr>
+        <w:pStyle w:val="3"/>
+        <w:numPr>
+          <w:ilvl w:val="2"/>
+          <w:numId w:val="1"/>
+        </w:numPr>
+      </w:pPr>
+      <w:r>
+        <w:t xml:space="preserve">Требования к техническому </w:t>
+      </w:r>
+      <w:r>
+        <w:t>обеспечению</w:t>
+      </w:r>
+    </w:p>
+    <w:p>
+      <w:pPr>
         <w:pStyle w:val="a4"/>
-        <w:ind w:left="1080"/>
-      </w:pPr>
-    </w:p>
-    <w:p>
-      <w:pPr>
-        <w:pStyle w:val="3"/>
-      </w:pPr>
-      <w:r>
-        <w:t xml:space="preserve">1.5.4 Требования к техническому </w:t>
-      </w:r>
-      <w:r>
-        <w:t>обеспечению</w:t>
-      </w:r>
+      </w:pPr>
     </w:p>
     <w:p>
       <w:pPr>
         <w:pStyle w:val="a4"/>
-      </w:pPr>
+        <w:spacing w:line="360" w:lineRule="auto"/>
+        <w:ind w:left="0" w:firstLine="708"/>
+      </w:pPr>
+      <w:r>
+        <w:t>Служба интеграции, обеспечивающая обмен данными, работает на компьютере-сервере вместе с «АИС: Объектовый учет». Характеристики аппаратной части сервера:</w:t>
+      </w:r>
+    </w:p>
+    <w:p>
+      <w:pPr>
+        <w:pStyle w:val="a4"/>
+        <w:numPr>
+          <w:ilvl w:val="0"/>
+          <w:numId w:val="37"/>
+        </w:numPr>
+        <w:spacing w:line="360" w:lineRule="auto"/>
+      </w:pPr>
+      <w:r>
+        <w:t xml:space="preserve">Процессор – </w:t>
+      </w:r>
+      <w:r>
+        <w:rPr>
+          <w:lang w:val="en-US"/>
+        </w:rPr>
+        <w:t>Intel Core i5;</w:t>
+      </w:r>
+    </w:p>
+    <w:p>
+      <w:pPr>
+        <w:pStyle w:val="a4"/>
+        <w:numPr>
+          <w:ilvl w:val="0"/>
+          <w:numId w:val="37"/>
+        </w:numPr>
+        <w:spacing w:line="360" w:lineRule="auto"/>
+      </w:pPr>
+      <w:r>
+        <w:t>ОЗУ – 16 Гб</w:t>
+      </w:r>
+      <w:r>
+        <w:rPr>
+          <w:lang w:val="en-US"/>
+        </w:rPr>
+        <w:t>;</w:t>
+      </w:r>
+    </w:p>
+    <w:p>
+      <w:pPr>
+        <w:pStyle w:val="a4"/>
+        <w:numPr>
+          <w:ilvl w:val="0"/>
+          <w:numId w:val="37"/>
+        </w:numPr>
+        <w:spacing w:line="360" w:lineRule="auto"/>
+      </w:pPr>
+      <w:r>
+        <w:t xml:space="preserve">Жесткий диск объемом 1 Тб с интерфейсом обмена данными </w:t>
+      </w:r>
+      <w:r>
+        <w:rPr>
+          <w:lang w:val="en-US"/>
+        </w:rPr>
+        <w:t>SATA</w:t>
+      </w:r>
+      <w:r>
+        <w:t>.</w:t>
+      </w:r>
+    </w:p>
+    <w:p>
+      <w:pPr>
+        <w:pStyle w:val="a4"/>
+        <w:numPr>
+          <w:ilvl w:val="0"/>
+          <w:numId w:val="37"/>
+        </w:numPr>
+        <w:spacing w:line="360" w:lineRule="auto"/>
+      </w:pPr>
+      <w:r>
+        <w:rPr>
+          <w:lang w:val="en-US"/>
+        </w:rPr>
+        <w:t>Ethernet</w:t>
+      </w:r>
+      <w:r>
+        <w:t xml:space="preserve"> адаптер с пропускной способностью 1</w:t>
+      </w:r>
+      <w:r>
+        <w:t xml:space="preserve"> </w:t>
+      </w:r>
+      <w:r>
+        <w:t>Гбит/с</w:t>
+      </w:r>
+      <w:r>
+        <w:t>.</w:t>
+      </w:r>
+    </w:p>
+    <w:p>
+      <w:pPr>
+        <w:spacing w:line="360" w:lineRule="auto"/>
+        <w:ind w:firstLine="708"/>
+      </w:pPr>
+      <w:r>
+        <w:t>Требования аппаратной части позволяют хранить большие объемы данных и производить обращение к ним с высокой скоростью, что значительно уменьшает время работы службы интеграции.</w:t>
+      </w:r>
     </w:p>
     <w:p>
       <w:pPr>
@@ -24090,7 +24448,7 @@
           <v:shape id="_x0000_i1025" type="#_x0000_t75" style="width:474.55pt;height:644.25pt" o:ole="">
             <v:imagedata r:id="rId10" o:title=""/>
           </v:shape>
-          <o:OLEObject Type="Embed" ProgID="Visio.Drawing.11" ShapeID="_x0000_i1025" DrawAspect="Content" ObjectID="_1492884299" r:id="rId11"/>
+          <o:OLEObject Type="Embed" ProgID="Visio.Drawing.11" ShapeID="_x0000_i1025" DrawAspect="Content" ObjectID="_1492892229" r:id="rId11"/>
         </w:object>
       </w:r>
     </w:p>
@@ -24186,7 +24544,7 @@
           <v:shape id="_x0000_i1026" type="#_x0000_t75" style="width:474.55pt;height:412.6pt" o:ole="">
             <v:imagedata r:id="rId12" o:title=""/>
           </v:shape>
-          <o:OLEObject Type="Embed" ProgID="Visio.Drawing.11" ShapeID="_x0000_i1026" DrawAspect="Content" ObjectID="_1492884300" r:id="rId13"/>
+          <o:OLEObject Type="Embed" ProgID="Visio.Drawing.11" ShapeID="_x0000_i1026" DrawAspect="Content" ObjectID="_1492892230" r:id="rId13"/>
         </w:object>
       </w:r>
     </w:p>
@@ -27021,7 +27379,7 @@
           <v:shape id="_x0000_i1027" type="#_x0000_t75" style="width:474.55pt;height:552.85pt" o:ole="">
             <v:imagedata r:id="rId14" o:title=""/>
           </v:shape>
-          <o:OLEObject Type="Embed" ProgID="Visio.Drawing.11" ShapeID="_x0000_i1027" DrawAspect="Content" ObjectID="_1492884301" r:id="rId15"/>
+          <o:OLEObject Type="Embed" ProgID="Visio.Drawing.11" ShapeID="_x0000_i1027" DrawAspect="Content" ObjectID="_1492892231" r:id="rId15"/>
         </w:object>
       </w:r>
     </w:p>
@@ -31131,6 +31489,22 @@
       </w:r>
       <w:r>
         <w:t xml:space="preserve"> Описана в 1.4.1</w:t>
+      </w:r>
+    </w:p>
+  </w:footnote>
+  <w:footnote w:id="8">
+    <w:p>
+      <w:pPr>
+        <w:pStyle w:val="af1"/>
+      </w:pPr>
+      <w:r>
+        <w:rPr>
+          <w:rStyle w:val="af3"/>
+        </w:rPr>
+        <w:footnoteRef/>
+      </w:r>
+      <w:r>
+        <w:t xml:space="preserve"> Обеспечивает заполнение таблицы данными.</w:t>
       </w:r>
     </w:p>
   </w:footnote>
@@ -31364,7 +31738,7 @@
                       <w:noProof/>
                       <w:sz w:val="24"/>
                     </w:rPr>
-                    <w:t>19</w:t>
+                    <w:t>20</w:t>
                   </w:r>
                   <w:r>
                     <w:rPr>
@@ -32858,16 +33232,16 @@
     </w:lvl>
   </w:abstractNum>
   <w:abstractNum w:abstractNumId="7">
-    <w:nsid w:val="1A2B2191"/>
+    <w:nsid w:val="142C071E"/>
     <w:multiLevelType w:val="hybridMultilevel"/>
-    <w:tmpl w:val="6A384F42"/>
-    <w:lvl w:ilvl="0" w:tplc="04190011">
+    <w:tmpl w:val="AC8018CA"/>
+    <w:lvl w:ilvl="0" w:tplc="4D7E3E62">
       <w:start w:val="1"/>
       <w:numFmt w:val="decimal"/>
       <w:lvlText w:val="%1)"/>
       <w:lvlJc w:val="left"/>
       <w:pPr>
-        <w:ind w:left="720" w:hanging="360"/>
+        <w:ind w:left="1068" w:hanging="360"/>
       </w:pPr>
       <w:rPr>
         <w:rFonts w:hint="default"/>
@@ -32879,7 +33253,7 @@
       <w:lvlText w:val="%2."/>
       <w:lvlJc w:val="left"/>
       <w:pPr>
-        <w:ind w:left="1440" w:hanging="360"/>
+        <w:ind w:left="1788" w:hanging="360"/>
       </w:pPr>
     </w:lvl>
     <w:lvl w:ilvl="2" w:tplc="0419001B" w:tentative="1">
@@ -32888,7 +33262,7 @@
       <w:lvlText w:val="%3."/>
       <w:lvlJc w:val="right"/>
       <w:pPr>
-        <w:ind w:left="2160" w:hanging="180"/>
+        <w:ind w:left="2508" w:hanging="180"/>
       </w:pPr>
     </w:lvl>
     <w:lvl w:ilvl="3" w:tplc="0419000F" w:tentative="1">
@@ -32897,7 +33271,7 @@
       <w:lvlText w:val="%4."/>
       <w:lvlJc w:val="left"/>
       <w:pPr>
-        <w:ind w:left="2880" w:hanging="360"/>
+        <w:ind w:left="3228" w:hanging="360"/>
       </w:pPr>
     </w:lvl>
     <w:lvl w:ilvl="4" w:tplc="04190019" w:tentative="1">
@@ -32906,7 +33280,7 @@
       <w:lvlText w:val="%5."/>
       <w:lvlJc w:val="left"/>
       <w:pPr>
-        <w:ind w:left="3600" w:hanging="360"/>
+        <w:ind w:left="3948" w:hanging="360"/>
       </w:pPr>
     </w:lvl>
     <w:lvl w:ilvl="5" w:tplc="0419001B" w:tentative="1">
@@ -32915,7 +33289,7 @@
       <w:lvlText w:val="%6."/>
       <w:lvlJc w:val="right"/>
       <w:pPr>
-        <w:ind w:left="4320" w:hanging="180"/>
+        <w:ind w:left="4668" w:hanging="180"/>
       </w:pPr>
     </w:lvl>
     <w:lvl w:ilvl="6" w:tplc="0419000F" w:tentative="1">
@@ -32924,7 +33298,7 @@
       <w:lvlText w:val="%7."/>
       <w:lvlJc w:val="left"/>
       <w:pPr>
-        <w:ind w:left="5040" w:hanging="360"/>
+        <w:ind w:left="5388" w:hanging="360"/>
       </w:pPr>
     </w:lvl>
     <w:lvl w:ilvl="7" w:tplc="04190019" w:tentative="1">
@@ -32933,7 +33307,7 @@
       <w:lvlText w:val="%8."/>
       <w:lvlJc w:val="left"/>
       <w:pPr>
-        <w:ind w:left="5760" w:hanging="360"/>
+        <w:ind w:left="6108" w:hanging="360"/>
       </w:pPr>
     </w:lvl>
     <w:lvl w:ilvl="8" w:tplc="0419001B" w:tentative="1">
@@ -32942,11 +33316,100 @@
       <w:lvlText w:val="%9."/>
       <w:lvlJc w:val="right"/>
       <w:pPr>
-        <w:ind w:left="6480" w:hanging="180"/>
+        <w:ind w:left="6828" w:hanging="180"/>
       </w:pPr>
     </w:lvl>
   </w:abstractNum>
   <w:abstractNum w:abstractNumId="8">
+    <w:nsid w:val="1A2B2191"/>
+    <w:multiLevelType w:val="hybridMultilevel"/>
+    <w:tmpl w:val="6A384F42"/>
+    <w:lvl w:ilvl="0" w:tplc="04190011">
+      <w:start w:val="1"/>
+      <w:numFmt w:val="decimal"/>
+      <w:lvlText w:val="%1)"/>
+      <w:lvlJc w:val="left"/>
+      <w:pPr>
+        <w:ind w:left="720" w:hanging="360"/>
+      </w:pPr>
+      <w:rPr>
+        <w:rFonts w:hint="default"/>
+      </w:rPr>
+    </w:lvl>
+    <w:lvl w:ilvl="1" w:tplc="04190019" w:tentative="1">
+      <w:start w:val="1"/>
+      <w:numFmt w:val="lowerLetter"/>
+      <w:lvlText w:val="%2."/>
+      <w:lvlJc w:val="left"/>
+      <w:pPr>
+        <w:ind w:left="1440" w:hanging="360"/>
+      </w:pPr>
+    </w:lvl>
+    <w:lvl w:ilvl="2" w:tplc="0419001B" w:tentative="1">
+      <w:start w:val="1"/>
+      <w:numFmt w:val="lowerRoman"/>
+      <w:lvlText w:val="%3."/>
+      <w:lvlJc w:val="right"/>
+      <w:pPr>
+        <w:ind w:left="2160" w:hanging="180"/>
+      </w:pPr>
+    </w:lvl>
+    <w:lvl w:ilvl="3" w:tplc="0419000F" w:tentative="1">
+      <w:start w:val="1"/>
+      <w:numFmt w:val="decimal"/>
+      <w:lvlText w:val="%4."/>
+      <w:lvlJc w:val="left"/>
+      <w:pPr>
+        <w:ind w:left="2880" w:hanging="360"/>
+      </w:pPr>
+    </w:lvl>
+    <w:lvl w:ilvl="4" w:tplc="04190019" w:tentative="1">
+      <w:start w:val="1"/>
+      <w:numFmt w:val="lowerLetter"/>
+      <w:lvlText w:val="%5."/>
+      <w:lvlJc w:val="left"/>
+      <w:pPr>
+        <w:ind w:left="3600" w:hanging="360"/>
+      </w:pPr>
+    </w:lvl>
+    <w:lvl w:ilvl="5" w:tplc="0419001B" w:tentative="1">
+      <w:start w:val="1"/>
+      <w:numFmt w:val="lowerRoman"/>
+      <w:lvlText w:val="%6."/>
+      <w:lvlJc w:val="right"/>
+      <w:pPr>
+        <w:ind w:left="4320" w:hanging="180"/>
+      </w:pPr>
+    </w:lvl>
+    <w:lvl w:ilvl="6" w:tplc="0419000F" w:tentative="1">
+      <w:start w:val="1"/>
+      <w:numFmt w:val="decimal"/>
+      <w:lvlText w:val="%7."/>
+      <w:lvlJc w:val="left"/>
+      <w:pPr>
+        <w:ind w:left="5040" w:hanging="360"/>
+      </w:pPr>
+    </w:lvl>
+    <w:lvl w:ilvl="7" w:tplc="04190019" w:tentative="1">
+      <w:start w:val="1"/>
+      <w:numFmt w:val="lowerLetter"/>
+      <w:lvlText w:val="%8."/>
+      <w:lvlJc w:val="left"/>
+      <w:pPr>
+        <w:ind w:left="5760" w:hanging="360"/>
+      </w:pPr>
+    </w:lvl>
+    <w:lvl w:ilvl="8" w:tplc="0419001B" w:tentative="1">
+      <w:start w:val="1"/>
+      <w:numFmt w:val="lowerRoman"/>
+      <w:lvlText w:val="%9."/>
+      <w:lvlJc w:val="right"/>
+      <w:pPr>
+        <w:ind w:left="6480" w:hanging="180"/>
+      </w:pPr>
+    </w:lvl>
+  </w:abstractNum>
+  <w:abstractNum w:abstractNumId="9">
     <w:nsid w:val="1ED46D03"/>
     <w:multiLevelType w:val="hybridMultilevel"/>
     <w:tmpl w:val="A9F81BA6"/>
@@ -33059,7 +33522,7 @@
       </w:rPr>
     </w:lvl>
   </w:abstractNum>
-  <w:abstractNum w:abstractNumId="9">
+  <w:abstractNum w:abstractNumId="10">
     <w:nsid w:val="1FE25EC0"/>
     <w:multiLevelType w:val="hybridMultilevel"/>
     <w:tmpl w:val="62DAAF6C"/>
@@ -33148,7 +33611,7 @@
       </w:pPr>
     </w:lvl>
   </w:abstractNum>
-  <w:abstractNum w:abstractNumId="10">
+  <w:abstractNum w:abstractNumId="11">
     <w:nsid w:val="22123AF3"/>
     <w:multiLevelType w:val="multilevel"/>
     <w:tmpl w:val="515A7930"/>
@@ -33264,7 +33727,7 @@
       </w:pPr>
     </w:lvl>
   </w:abstractNum>
-  <w:abstractNum w:abstractNumId="11">
+  <w:abstractNum w:abstractNumId="12">
     <w:nsid w:val="22195065"/>
     <w:multiLevelType w:val="hybridMultilevel"/>
     <w:tmpl w:val="4DD8E658"/>
@@ -33353,7 +33816,7 @@
       </w:pPr>
     </w:lvl>
   </w:abstractNum>
-  <w:abstractNum w:abstractNumId="12">
+  <w:abstractNum w:abstractNumId="13">
     <w:nsid w:val="24881FF1"/>
     <w:multiLevelType w:val="hybridMultilevel"/>
     <w:tmpl w:val="88A83F44"/>
@@ -33466,7 +33929,7 @@
       </w:rPr>
     </w:lvl>
   </w:abstractNum>
-  <w:abstractNum w:abstractNumId="13">
+  <w:abstractNum w:abstractNumId="14">
     <w:nsid w:val="26A676BE"/>
     <w:multiLevelType w:val="hybridMultilevel"/>
     <w:tmpl w:val="F586CD90"/>
@@ -33555,7 +34018,7 @@
       </w:pPr>
     </w:lvl>
   </w:abstractNum>
-  <w:abstractNum w:abstractNumId="14">
+  <w:abstractNum w:abstractNumId="15">
     <w:nsid w:val="303A4B41"/>
     <w:multiLevelType w:val="multilevel"/>
     <w:tmpl w:val="72AA80D2"/>
@@ -33705,7 +34168,7 @@
       </w:rPr>
     </w:lvl>
   </w:abstractNum>
-  <w:abstractNum w:abstractNumId="15">
+  <w:abstractNum w:abstractNumId="16">
     <w:nsid w:val="332D04B3"/>
     <w:multiLevelType w:val="hybridMultilevel"/>
     <w:tmpl w:val="F6326D60"/>
@@ -33794,7 +34257,7 @@
       </w:pPr>
     </w:lvl>
   </w:abstractNum>
-  <w:abstractNum w:abstractNumId="16">
+  <w:abstractNum w:abstractNumId="17">
     <w:nsid w:val="389977E9"/>
     <w:multiLevelType w:val="hybridMultilevel"/>
     <w:tmpl w:val="D2C08542"/>
@@ -33934,7 +34397,7 @@
       </w:rPr>
     </w:lvl>
   </w:abstractNum>
-  <w:abstractNum w:abstractNumId="17">
+  <w:abstractNum w:abstractNumId="18">
     <w:nsid w:val="39384A71"/>
     <w:multiLevelType w:val="multilevel"/>
     <w:tmpl w:val="C2D88BCE"/>
@@ -34055,7 +34518,7 @@
       </w:rPr>
     </w:lvl>
   </w:abstractNum>
-  <w:abstractNum w:abstractNumId="18">
+  <w:abstractNum w:abstractNumId="19">
     <w:nsid w:val="3D356031"/>
     <w:multiLevelType w:val="hybridMultilevel"/>
     <w:tmpl w:val="C51A24BA"/>
@@ -34144,7 +34607,7 @@
       </w:pPr>
     </w:lvl>
   </w:abstractNum>
-  <w:abstractNum w:abstractNumId="19">
+  <w:abstractNum w:abstractNumId="20">
     <w:nsid w:val="41A218F1"/>
     <w:multiLevelType w:val="hybridMultilevel"/>
     <w:tmpl w:val="CCE64910"/>
@@ -34233,7 +34696,7 @@
       </w:pPr>
     </w:lvl>
   </w:abstractNum>
-  <w:abstractNum w:abstractNumId="20">
+  <w:abstractNum w:abstractNumId="21">
     <w:nsid w:val="43235C2A"/>
     <w:multiLevelType w:val="hybridMultilevel"/>
     <w:tmpl w:val="8A64AB20"/>
@@ -34322,7 +34785,7 @@
       </w:pPr>
     </w:lvl>
   </w:abstractNum>
-  <w:abstractNum w:abstractNumId="21">
+  <w:abstractNum w:abstractNumId="22">
     <w:nsid w:val="443C075B"/>
     <w:multiLevelType w:val="hybridMultilevel"/>
     <w:tmpl w:val="0ED09D26"/>
@@ -34411,7 +34874,7 @@
       </w:pPr>
     </w:lvl>
   </w:abstractNum>
-  <w:abstractNum w:abstractNumId="22">
+  <w:abstractNum w:abstractNumId="23">
     <w:nsid w:val="46B855EE"/>
     <w:multiLevelType w:val="hybridMultilevel"/>
     <w:tmpl w:val="7B865360"/>
@@ -34500,7 +34963,7 @@
       </w:pPr>
     </w:lvl>
   </w:abstractNum>
-  <w:abstractNum w:abstractNumId="23">
+  <w:abstractNum w:abstractNumId="24">
     <w:nsid w:val="49C00A17"/>
     <w:multiLevelType w:val="hybridMultilevel"/>
     <w:tmpl w:val="73D06D3E"/>
@@ -34589,7 +35052,7 @@
       </w:pPr>
     </w:lvl>
   </w:abstractNum>
-  <w:abstractNum w:abstractNumId="24">
+  <w:abstractNum w:abstractNumId="25">
     <w:nsid w:val="507E4685"/>
     <w:multiLevelType w:val="hybridMultilevel"/>
     <w:tmpl w:val="A3F2F816"/>
@@ -34678,7 +35141,7 @@
       </w:pPr>
     </w:lvl>
   </w:abstractNum>
-  <w:abstractNum w:abstractNumId="25">
+  <w:abstractNum w:abstractNumId="26">
     <w:nsid w:val="53120D83"/>
     <w:multiLevelType w:val="hybridMultilevel"/>
     <w:tmpl w:val="01CAFF54"/>
@@ -34767,7 +35230,7 @@
       </w:pPr>
     </w:lvl>
   </w:abstractNum>
-  <w:abstractNum w:abstractNumId="26">
+  <w:abstractNum w:abstractNumId="27">
     <w:nsid w:val="55001983"/>
     <w:multiLevelType w:val="hybridMultilevel"/>
     <w:tmpl w:val="3E444AC2"/>
@@ -34856,7 +35319,7 @@
       </w:pPr>
     </w:lvl>
   </w:abstractNum>
-  <w:abstractNum w:abstractNumId="27">
+  <w:abstractNum w:abstractNumId="28">
     <w:nsid w:val="5D583BD6"/>
     <w:multiLevelType w:val="hybridMultilevel"/>
     <w:tmpl w:val="53985994"/>
@@ -34945,7 +35408,7 @@
       </w:pPr>
     </w:lvl>
   </w:abstractNum>
-  <w:abstractNum w:abstractNumId="28">
+  <w:abstractNum w:abstractNumId="29">
     <w:nsid w:val="5E3B4D2D"/>
     <w:multiLevelType w:val="hybridMultilevel"/>
     <w:tmpl w:val="9438A9C0"/>
@@ -35034,7 +35497,7 @@
       </w:pPr>
     </w:lvl>
   </w:abstractNum>
-  <w:abstractNum w:abstractNumId="29">
+  <w:abstractNum w:abstractNumId="30">
     <w:nsid w:val="64363193"/>
     <w:multiLevelType w:val="hybridMultilevel"/>
     <w:tmpl w:val="75548DB2"/>
@@ -35123,7 +35586,7 @@
       </w:pPr>
     </w:lvl>
   </w:abstractNum>
-  <w:abstractNum w:abstractNumId="30">
+  <w:abstractNum w:abstractNumId="31">
     <w:nsid w:val="6A4E0C2B"/>
     <w:multiLevelType w:val="hybridMultilevel"/>
     <w:tmpl w:val="E72E5960"/>
@@ -35212,7 +35675,7 @@
       </w:pPr>
     </w:lvl>
   </w:abstractNum>
-  <w:abstractNum w:abstractNumId="31">
+  <w:abstractNum w:abstractNumId="32">
     <w:nsid w:val="72353D61"/>
     <w:multiLevelType w:val="multilevel"/>
     <w:tmpl w:val="98880F28"/>
@@ -35362,7 +35825,7 @@
       </w:rPr>
     </w:lvl>
   </w:abstractNum>
-  <w:abstractNum w:abstractNumId="32">
+  <w:abstractNum w:abstractNumId="33">
     <w:nsid w:val="72A56387"/>
     <w:multiLevelType w:val="hybridMultilevel"/>
     <w:tmpl w:val="FEE8CF50"/>
@@ -35502,7 +35965,7 @@
       </w:rPr>
     </w:lvl>
   </w:abstractNum>
-  <w:abstractNum w:abstractNumId="33">
+  <w:abstractNum w:abstractNumId="34">
     <w:nsid w:val="73CC32FA"/>
     <w:multiLevelType w:val="hybridMultilevel"/>
     <w:tmpl w:val="A8403E9E"/>
@@ -35591,7 +36054,7 @@
       </w:pPr>
     </w:lvl>
   </w:abstractNum>
-  <w:abstractNum w:abstractNumId="34">
+  <w:abstractNum w:abstractNumId="35">
     <w:nsid w:val="7A31022B"/>
     <w:multiLevelType w:val="hybridMultilevel"/>
     <w:tmpl w:val="799263AE"/>
@@ -35680,7 +36143,7 @@
       </w:pPr>
     </w:lvl>
   </w:abstractNum>
-  <w:abstractNum w:abstractNumId="35">
+  <w:abstractNum w:abstractNumId="36">
     <w:nsid w:val="7BF0705D"/>
     <w:multiLevelType w:val="hybridMultilevel"/>
     <w:tmpl w:val="7F64A6F6"/>
@@ -35822,16 +36285,16 @@
     </w:lvl>
   </w:abstractNum>
   <w:num w:numId="1">
+    <w:abstractNumId w:val="18"/>
+  </w:num>
+  <w:num w:numId="2">
+    <w:abstractNumId w:val="36"/>
+  </w:num>
+  <w:num w:numId="3">
     <w:abstractNumId w:val="17"/>
   </w:num>
-  <w:num w:numId="2">
-    <w:abstractNumId w:val="35"/>
-  </w:num>
-  <w:num w:numId="3">
-    <w:abstractNumId w:val="16"/>
-  </w:num>
   <w:num w:numId="4">
-    <w:abstractNumId w:val="12"/>
+    <w:abstractNumId w:val="13"/>
   </w:num>
   <w:num w:numId="5">
     <w:abstractNumId w:val="5"/>
@@ -35840,94 +36303,97 @@
     <w:abstractNumId w:val="3"/>
   </w:num>
   <w:num w:numId="7">
-    <w:abstractNumId w:val="31"/>
+    <w:abstractNumId w:val="32"/>
   </w:num>
   <w:num w:numId="8">
-    <w:abstractNumId w:val="18"/>
+    <w:abstractNumId w:val="19"/>
   </w:num>
   <w:num w:numId="9">
-    <w:abstractNumId w:val="29"/>
+    <w:abstractNumId w:val="30"/>
   </w:num>
   <w:num w:numId="10">
-    <w:abstractNumId w:val="20"/>
+    <w:abstractNumId w:val="21"/>
   </w:num>
   <w:num w:numId="11">
     <w:abstractNumId w:val="6"/>
   </w:num>
   <w:num w:numId="12">
-    <w:abstractNumId w:val="30"/>
+    <w:abstractNumId w:val="31"/>
   </w:num>
   <w:num w:numId="13">
-    <w:abstractNumId w:val="27"/>
+    <w:abstractNumId w:val="28"/>
   </w:num>
   <w:num w:numId="14">
     <w:abstractNumId w:val="2"/>
   </w:num>
   <w:num w:numId="15">
-    <w:abstractNumId w:val="13"/>
+    <w:abstractNumId w:val="14"/>
   </w:num>
   <w:num w:numId="16">
-    <w:abstractNumId w:val="19"/>
+    <w:abstractNumId w:val="20"/>
   </w:num>
   <w:num w:numId="17">
-    <w:abstractNumId w:val="22"/>
+    <w:abstractNumId w:val="23"/>
   </w:num>
   <w:num w:numId="18">
+    <w:abstractNumId w:val="35"/>
+  </w:num>
+  <w:num w:numId="19">
+    <w:abstractNumId w:val="27"/>
+  </w:num>
+  <w:num w:numId="20">
     <w:abstractNumId w:val="34"/>
   </w:num>
-  <w:num w:numId="19">
+  <w:num w:numId="21">
+    <w:abstractNumId w:val="29"/>
+  </w:num>
+  <w:num w:numId="22">
     <w:abstractNumId w:val="26"/>
   </w:num>
-  <w:num w:numId="20">
+  <w:num w:numId="23">
+    <w:abstractNumId w:val="10"/>
+  </w:num>
+  <w:num w:numId="24">
+    <w:abstractNumId w:val="16"/>
+  </w:num>
+  <w:num w:numId="25">
+    <w:abstractNumId w:val="15"/>
+  </w:num>
+  <w:num w:numId="26">
+    <w:abstractNumId w:val="24"/>
+  </w:num>
+  <w:num w:numId="27">
+    <w:abstractNumId w:val="9"/>
+  </w:num>
+  <w:num w:numId="28">
     <w:abstractNumId w:val="33"/>
   </w:num>
-  <w:num w:numId="21">
-    <w:abstractNumId w:val="28"/>
-  </w:num>
-  <w:num w:numId="22">
-    <w:abstractNumId w:val="25"/>
-  </w:num>
-  <w:num w:numId="23">
-    <w:abstractNumId w:val="9"/>
-  </w:num>
-  <w:num w:numId="24">
-    <w:abstractNumId w:val="15"/>
-  </w:num>
-  <w:num w:numId="25">
-    <w:abstractNumId w:val="14"/>
-  </w:num>
-  <w:num w:numId="26">
-    <w:abstractNumId w:val="23"/>
-  </w:num>
-  <w:num w:numId="27">
+  <w:num w:numId="29">
     <w:abstractNumId w:val="8"/>
-  </w:num>
-  <w:num w:numId="28">
-    <w:abstractNumId w:val="32"/>
-  </w:num>
-  <w:num w:numId="29">
-    <w:abstractNumId w:val="7"/>
   </w:num>
   <w:num w:numId="30">
     <w:abstractNumId w:val="1"/>
   </w:num>
   <w:num w:numId="31">
-    <w:abstractNumId w:val="10"/>
+    <w:abstractNumId w:val="11"/>
   </w:num>
   <w:num w:numId="32">
     <w:abstractNumId w:val="0"/>
   </w:num>
   <w:num w:numId="33">
-    <w:abstractNumId w:val="21"/>
+    <w:abstractNumId w:val="22"/>
   </w:num>
   <w:num w:numId="34">
-    <w:abstractNumId w:val="11"/>
+    <w:abstractNumId w:val="12"/>
   </w:num>
   <w:num w:numId="35">
-    <w:abstractNumId w:val="24"/>
+    <w:abstractNumId w:val="25"/>
   </w:num>
   <w:num w:numId="36">
     <w:abstractNumId w:val="4"/>
+  </w:num>
+  <w:num w:numId="37">
+    <w:abstractNumId w:val="7"/>
   </w:num>
 </w:numbering>
 </file>
@@ -36917,7 +37383,7 @@
 </file>
 
 <file path=customXml/itemProps1.xml><?xml version="1.0" encoding="utf-8"?>
-<ds:datastoreItem xmlns:ds="http://schemas.openxmlformats.org/officeDocument/2006/customXml" ds:itemID="{2EE6B6D0-43E2-48D4-88C7-41394035C8A9}">
+<ds:datastoreItem xmlns:ds="http://schemas.openxmlformats.org/officeDocument/2006/customXml" ds:itemID="{FD61E64B-B9D0-454E-8376-679894458A98}">
   <ds:schemaRefs>
     <ds:schemaRef ds:uri="http://schemas.openxmlformats.org/officeDocument/2006/bibliography"/>
   </ds:schemaRefs>

</xml_diff>

<commit_message>
Made some improvements for economical part
</commit_message>
<xml_diff>
--- a/Диплом_Желепов.docx
+++ b/Диплом_Желепов.docx
@@ -447,7 +447,21 @@
         <w:rPr>
           <w:szCs w:val="28"/>
         </w:rPr>
-        <w:t xml:space="preserve">4. Содержание пояснительной записки (перечень подлежащих разработке вопросов): </w:t>
+        <w:t xml:space="preserve">4. </w:t>
+      </w:r>
+      <w:proofErr w:type="gramStart"/>
+      <w:r>
+        <w:rPr>
+          <w:szCs w:val="28"/>
+        </w:rPr>
+        <w:t>Содержание пояснительной записки (перечень подлежащих разработке</w:t>
+      </w:r>
+      <w:proofErr w:type="gramEnd"/>
+      <w:r>
+        <w:rPr>
+          <w:szCs w:val="28"/>
+        </w:rPr>
+        <w:t xml:space="preserve"> вопросов): </w:t>
       </w:r>
       <w:r>
         <w:rPr>
@@ -1491,7 +1505,7 @@
             <w:noProof/>
             <w:webHidden/>
           </w:rPr>
-          <w:t>10</w:t>
+          <w:t>21</w:t>
         </w:r>
         <w:r>
           <w:rPr>
@@ -1579,7 +1593,7 @@
             <w:noProof/>
             <w:webHidden/>
           </w:rPr>
-          <w:t>11</w:t>
+          <w:t>22</w:t>
         </w:r>
         <w:r>
           <w:rPr>
@@ -1667,7 +1681,7 @@
             <w:noProof/>
             <w:webHidden/>
           </w:rPr>
-          <w:t>12</w:t>
+          <w:t>23</w:t>
         </w:r>
         <w:r>
           <w:rPr>
@@ -1755,7 +1769,7 @@
             <w:noProof/>
             <w:webHidden/>
           </w:rPr>
-          <w:t>13</w:t>
+          <w:t>24</w:t>
         </w:r>
         <w:r>
           <w:rPr>
@@ -1843,7 +1857,7 @@
             <w:noProof/>
             <w:webHidden/>
           </w:rPr>
-          <w:t>14</w:t>
+          <w:t>25</w:t>
         </w:r>
         <w:r>
           <w:rPr>
@@ -1931,7 +1945,7 @@
             <w:noProof/>
             <w:webHidden/>
           </w:rPr>
-          <w:t>15</w:t>
+          <w:t>26</w:t>
         </w:r>
         <w:r>
           <w:rPr>
@@ -2019,7 +2033,7 @@
             <w:noProof/>
             <w:webHidden/>
           </w:rPr>
-          <w:t>16</w:t>
+          <w:t>27</w:t>
         </w:r>
         <w:r>
           <w:rPr>
@@ -2107,7 +2121,7 @@
             <w:noProof/>
             <w:webHidden/>
           </w:rPr>
-          <w:t>16</w:t>
+          <w:t>27</w:t>
         </w:r>
         <w:r>
           <w:rPr>
@@ -2195,7 +2209,7 @@
             <w:noProof/>
             <w:webHidden/>
           </w:rPr>
-          <w:t>19</w:t>
+          <w:t>30</w:t>
         </w:r>
         <w:r>
           <w:rPr>
@@ -2283,7 +2297,7 @@
             <w:noProof/>
             <w:webHidden/>
           </w:rPr>
-          <w:t>21</w:t>
+          <w:t>32</w:t>
         </w:r>
         <w:r>
           <w:rPr>
@@ -2372,7 +2386,7 @@
             <w:noProof/>
             <w:webHidden/>
           </w:rPr>
-          <w:t>22</w:t>
+          <w:t>33</w:t>
         </w:r>
         <w:r>
           <w:rPr>
@@ -2461,7 +2475,7 @@
             <w:noProof/>
             <w:webHidden/>
           </w:rPr>
-          <w:t>23</w:t>
+          <w:t>34</w:t>
         </w:r>
         <w:r>
           <w:rPr>
@@ -2549,7 +2563,7 @@
             <w:noProof/>
             <w:webHidden/>
           </w:rPr>
-          <w:t>24</w:t>
+          <w:t>35</w:t>
         </w:r>
         <w:r>
           <w:rPr>
@@ -2637,7 +2651,7 @@
             <w:noProof/>
             <w:webHidden/>
           </w:rPr>
-          <w:t>25</w:t>
+          <w:t>36</w:t>
         </w:r>
         <w:r>
           <w:rPr>
@@ -2725,7 +2739,7 @@
             <w:noProof/>
             <w:webHidden/>
           </w:rPr>
-          <w:t>25</w:t>
+          <w:t>36</w:t>
         </w:r>
         <w:r>
           <w:rPr>
@@ -2813,7 +2827,7 @@
             <w:noProof/>
             <w:webHidden/>
           </w:rPr>
-          <w:t>28</w:t>
+          <w:t>39</w:t>
         </w:r>
         <w:r>
           <w:rPr>
@@ -2901,7 +2915,7 @@
             <w:noProof/>
             <w:webHidden/>
           </w:rPr>
-          <w:t>28</w:t>
+          <w:t>39</w:t>
         </w:r>
         <w:r>
           <w:rPr>
@@ -2989,7 +3003,7 @@
             <w:noProof/>
             <w:webHidden/>
           </w:rPr>
-          <w:t>29</w:t>
+          <w:t>40</w:t>
         </w:r>
         <w:r>
           <w:rPr>
@@ -3077,7 +3091,7 @@
             <w:noProof/>
             <w:webHidden/>
           </w:rPr>
-          <w:t>31</w:t>
+          <w:t>41</w:t>
         </w:r>
         <w:r>
           <w:rPr>
@@ -3165,7 +3179,7 @@
             <w:noProof/>
             <w:webHidden/>
           </w:rPr>
-          <w:t>33</w:t>
+          <w:t>44</w:t>
         </w:r>
         <w:r>
           <w:rPr>
@@ -3253,7 +3267,7 @@
             <w:noProof/>
             <w:webHidden/>
           </w:rPr>
-          <w:t>40</w:t>
+          <w:t>51</w:t>
         </w:r>
         <w:r>
           <w:rPr>
@@ -3341,7 +3355,7 @@
             <w:noProof/>
             <w:webHidden/>
           </w:rPr>
-          <w:t>40</w:t>
+          <w:t>51</w:t>
         </w:r>
         <w:r>
           <w:rPr>
@@ -3429,7 +3443,7 @@
             <w:noProof/>
             <w:webHidden/>
           </w:rPr>
-          <w:t>42</w:t>
+          <w:t>53</w:t>
         </w:r>
         <w:r>
           <w:rPr>
@@ -3556,7 +3570,7 @@
             <w:noProof/>
             <w:webHidden/>
           </w:rPr>
-          <w:t>43</w:t>
+          <w:t>54</w:t>
         </w:r>
         <w:r>
           <w:rPr>
@@ -3644,7 +3658,7 @@
             <w:noProof/>
             <w:webHidden/>
           </w:rPr>
-          <w:t>45</w:t>
+          <w:t>56</w:t>
         </w:r>
         <w:r>
           <w:rPr>
@@ -3732,7 +3746,7 @@
             <w:noProof/>
             <w:webHidden/>
           </w:rPr>
-          <w:t>45</w:t>
+          <w:t>56</w:t>
         </w:r>
         <w:r>
           <w:rPr>
@@ -3820,7 +3834,7 @@
             <w:noProof/>
             <w:webHidden/>
           </w:rPr>
-          <w:t>46</w:t>
+          <w:t>57</w:t>
         </w:r>
         <w:r>
           <w:rPr>
@@ -3908,7 +3922,7 @@
             <w:noProof/>
             <w:webHidden/>
           </w:rPr>
-          <w:t>47</w:t>
+          <w:t>58</w:t>
         </w:r>
         <w:r>
           <w:rPr>
@@ -3996,7 +4010,7 @@
             <w:noProof/>
             <w:webHidden/>
           </w:rPr>
-          <w:t>47</w:t>
+          <w:t>58</w:t>
         </w:r>
         <w:r>
           <w:rPr>
@@ -4084,7 +4098,7 @@
             <w:noProof/>
             <w:webHidden/>
           </w:rPr>
-          <w:t>48</w:t>
+          <w:t>59</w:t>
         </w:r>
         <w:r>
           <w:rPr>
@@ -4172,7 +4186,7 @@
             <w:noProof/>
             <w:webHidden/>
           </w:rPr>
-          <w:t>50</w:t>
+          <w:t>61</w:t>
         </w:r>
         <w:r>
           <w:rPr>
@@ -4243,7 +4257,7 @@
             <w:noProof/>
             <w:webHidden/>
           </w:rPr>
-          <w:t>51</w:t>
+          <w:t>62</w:t>
         </w:r>
         <w:r>
           <w:rPr>
@@ -5689,9 +5703,6 @@
       <w:pPr>
         <w:spacing w:line="360" w:lineRule="auto"/>
         <w:ind w:firstLine="708"/>
-        <w:rPr>
-          <w:lang w:val="en-US"/>
-        </w:rPr>
       </w:pPr>
       <w:r>
         <w:t>Приоритет выполнения задачи</w:t>
@@ -6575,9 +6586,19 @@
       <w:r>
         <w:t xml:space="preserve">ся инструментальными средствами среды  </w:t>
       </w:r>
-      <w:r>
-        <w:t>Visual Studio</w:t>
-      </w:r>
+      <w:proofErr w:type="spellStart"/>
+      <w:r>
+        <w:t>Visual</w:t>
+      </w:r>
+      <w:proofErr w:type="spellEnd"/>
+      <w:r>
+        <w:t xml:space="preserve"> </w:t>
+      </w:r>
+      <w:proofErr w:type="spellStart"/>
+      <w:r>
+        <w:t>Studio</w:t>
+      </w:r>
+      <w:proofErr w:type="spellEnd"/>
       <w:r>
         <w:t xml:space="preserve"> и </w:t>
       </w:r>
@@ -8608,7 +8629,24 @@
                 <w:szCs w:val="28"/>
                 <w:shd w:val="clear" w:color="auto" w:fill="FFFFFF"/>
               </w:rPr>
-              <w:t>530</w:t>
+              <w:t>5</w:t>
+            </w:r>
+            <w:r>
+              <w:rPr>
+                <w:color w:val="000000"/>
+                <w:szCs w:val="28"/>
+                <w:shd w:val="clear" w:color="auto" w:fill="FFFFFF"/>
+                <w:lang w:val="en-US"/>
+              </w:rPr>
+              <w:t>4</w:t>
+            </w:r>
+            <w:r>
+              <w:rPr>
+                <w:color w:val="000000"/>
+                <w:szCs w:val="28"/>
+                <w:shd w:val="clear" w:color="auto" w:fill="FFFFFF"/>
+              </w:rPr>
+              <w:t>0</w:t>
             </w:r>
           </w:p>
         </w:tc>
@@ -8673,7 +8711,55 @@
         <w:rPr>
           <w:shd w:val="clear" w:color="auto" w:fill="FFFFFF"/>
         </w:rPr>
-        <w:t xml:space="preserve"> 500 ч., что примерно составляет 55,5 9-ти часовых рабочих дней.</w:t>
+        <w:t xml:space="preserve"> </w:t>
+      </w:r>
+      <w:r>
+        <w:rPr>
+          <w:shd w:val="clear" w:color="auto" w:fill="FFFFFF"/>
+        </w:rPr>
+        <w:t>5</w:t>
+      </w:r>
+      <w:r>
+        <w:rPr>
+          <w:shd w:val="clear" w:color="auto" w:fill="FFFFFF"/>
+        </w:rPr>
+        <w:t>4</w:t>
+      </w:r>
+      <w:r>
+        <w:rPr>
+          <w:shd w:val="clear" w:color="auto" w:fill="FFFFFF"/>
+        </w:rPr>
+        <w:t>0</w:t>
+      </w:r>
+      <w:r>
+        <w:rPr>
+          <w:shd w:val="clear" w:color="auto" w:fill="FFFFFF"/>
+        </w:rPr>
+        <w:t xml:space="preserve"> ч.</w:t>
+      </w:r>
+      <w:r>
+        <w:rPr>
+          <w:shd w:val="clear" w:color="auto" w:fill="FFFFFF"/>
+        </w:rPr>
+        <w:t>, что примерно составляет 67</w:t>
+      </w:r>
+      <w:r>
+        <w:rPr>
+          <w:shd w:val="clear" w:color="auto" w:fill="FFFFFF"/>
+        </w:rPr>
+        <w:t>,5</w:t>
+      </w:r>
+      <w:r>
+        <w:rPr>
+          <w:shd w:val="clear" w:color="auto" w:fill="FFFFFF"/>
+        </w:rPr>
+        <w:t xml:space="preserve"> 8-м</w:t>
+      </w:r>
+      <w:r>
+        <w:rPr>
+          <w:shd w:val="clear" w:color="auto" w:fill="FFFFFF"/>
+        </w:rPr>
+        <w:t>и часовых рабочих дней.</w:t>
       </w:r>
     </w:p>
     <w:p>
@@ -14926,7 +15012,7 @@
                 <w:szCs w:val="28"/>
                 <w:shd w:val="clear" w:color="auto" w:fill="FFFFFF"/>
               </w:rPr>
-              <w:t>700</w:t>
+              <w:t>200</w:t>
             </w:r>
           </w:p>
         </w:tc>
@@ -14960,7 +15046,7 @@
                 <w:szCs w:val="28"/>
                 <w:shd w:val="clear" w:color="auto" w:fill="FFFFFF"/>
               </w:rPr>
-              <w:t>700</w:t>
+              <w:t>200</w:t>
             </w:r>
           </w:p>
         </w:tc>
@@ -15024,6 +15110,7 @@
             <w:pPr>
               <w:rPr>
                 <w:szCs w:val="28"/>
+                <w:lang w:val="en-US"/>
               </w:rPr>
             </w:pPr>
             <w:r>
@@ -15032,7 +15119,7 @@
                 <w:szCs w:val="28"/>
                 <w:shd w:val="clear" w:color="auto" w:fill="FFFFFF"/>
               </w:rPr>
-              <w:t>2 100</w:t>
+              <w:t>1 600</w:t>
             </w:r>
           </w:p>
         </w:tc>
@@ -15956,6 +16043,7 @@
             <w:pPr>
               <w:rPr>
                 <w:szCs w:val="28"/>
+                <w:lang w:val="en-US"/>
               </w:rPr>
             </w:pPr>
             <w:r>
@@ -15964,7 +16052,16 @@
                 <w:szCs w:val="28"/>
                 <w:shd w:val="clear" w:color="auto" w:fill="FFFFFF"/>
               </w:rPr>
-              <w:t>2,0</w:t>
+              <w:t>2,</w:t>
+            </w:r>
+            <w:r>
+              <w:rPr>
+                <w:color w:val="222222"/>
+                <w:szCs w:val="28"/>
+                <w:shd w:val="clear" w:color="auto" w:fill="FFFFFF"/>
+                <w:lang w:val="en-US"/>
+              </w:rPr>
+              <w:t>9</w:t>
             </w:r>
           </w:p>
         </w:tc>
@@ -15989,6 +16086,7 @@
             <w:pPr>
               <w:rPr>
                 <w:szCs w:val="28"/>
+                <w:lang w:val="en-US"/>
               </w:rPr>
             </w:pPr>
             <w:r>
@@ -15996,8 +16094,9 @@
                 <w:color w:val="222222"/>
                 <w:szCs w:val="28"/>
                 <w:shd w:val="clear" w:color="auto" w:fill="FFFFFF"/>
-              </w:rPr>
-              <w:t>106</w:t>
+                <w:lang w:val="en-US"/>
+              </w:rPr>
+              <w:t>153,7</w:t>
             </w:r>
           </w:p>
         </w:tc>
@@ -16180,6 +16279,7 @@
             <w:pPr>
               <w:rPr>
                 <w:szCs w:val="28"/>
+                <w:lang w:val="en-US"/>
               </w:rPr>
             </w:pPr>
             <w:r>
@@ -16189,6 +16289,15 @@
                 <w:shd w:val="clear" w:color="auto" w:fill="FFFFFF"/>
               </w:rPr>
               <w:t>0,2</w:t>
+            </w:r>
+            <w:r>
+              <w:rPr>
+                <w:color w:val="222222"/>
+                <w:szCs w:val="28"/>
+                <w:shd w:val="clear" w:color="auto" w:fill="FFFFFF"/>
+                <w:lang w:val="en-US"/>
+              </w:rPr>
+              <w:t>9</w:t>
             </w:r>
           </w:p>
         </w:tc>
@@ -16371,6 +16480,7 @@
             <w:pPr>
               <w:rPr>
                 <w:szCs w:val="28"/>
+                <w:lang w:val="en-US"/>
               </w:rPr>
             </w:pPr>
             <w:r>
@@ -16378,8 +16488,9 @@
                 <w:color w:val="222222"/>
                 <w:szCs w:val="28"/>
                 <w:shd w:val="clear" w:color="auto" w:fill="FFFFFF"/>
-              </w:rPr>
-              <w:t>6</w:t>
+                <w:lang w:val="en-US"/>
+              </w:rPr>
+              <w:t>17,4</w:t>
             </w:r>
           </w:p>
         </w:tc>
@@ -16443,6 +16554,7 @@
             <w:pPr>
               <w:rPr>
                 <w:szCs w:val="28"/>
+                <w:lang w:val="en-US"/>
               </w:rPr>
             </w:pPr>
             <w:r>
@@ -16450,8 +16562,9 @@
                 <w:color w:val="222222"/>
                 <w:szCs w:val="28"/>
                 <w:shd w:val="clear" w:color="auto" w:fill="FFFFFF"/>
-              </w:rPr>
-              <w:t>112,2</w:t>
+                <w:lang w:val="en-US"/>
+              </w:rPr>
+              <w:t>171,39</w:t>
             </w:r>
           </w:p>
         </w:tc>
@@ -17247,7 +17360,22 @@
                 <w:color w:val="000000"/>
                 <w:szCs w:val="28"/>
               </w:rPr>
-              <w:t>540</w:t>
+              <w:t>5</w:t>
+            </w:r>
+            <w:r>
+              <w:rPr>
+                <w:color w:val="000000"/>
+                <w:szCs w:val="28"/>
+                <w:lang w:val="en-US"/>
+              </w:rPr>
+              <w:t>3</w:t>
+            </w:r>
+            <w:r>
+              <w:rPr>
+                <w:color w:val="000000"/>
+                <w:szCs w:val="28"/>
+              </w:rPr>
+              <w:t>0</w:t>
             </w:r>
           </w:p>
         </w:tc>
@@ -17306,14 +17434,16 @@
               <w:spacing w:line="0" w:lineRule="atLeast"/>
               <w:rPr>
                 <w:szCs w:val="28"/>
+                <w:lang w:val="en-US"/>
               </w:rPr>
             </w:pPr>
             <w:r>
               <w:rPr>
                 <w:color w:val="000000"/>
                 <w:szCs w:val="28"/>
-              </w:rPr>
-              <w:t>43 200</w:t>
+                <w:lang w:val="en-US"/>
+              </w:rPr>
+              <w:t>42 400</w:t>
             </w:r>
           </w:p>
         </w:tc>
@@ -17413,8 +17543,16 @@
               <w:rPr>
                 <w:color w:val="000000"/>
                 <w:szCs w:val="28"/>
-              </w:rPr>
-              <w:t>20</w:t>
+                <w:lang w:val="en-US"/>
+              </w:rPr>
+              <w:t>1</w:t>
+            </w:r>
+            <w:r>
+              <w:rPr>
+                <w:color w:val="000000"/>
+                <w:szCs w:val="28"/>
+              </w:rPr>
+              <w:t>0</w:t>
             </w:r>
           </w:p>
         </w:tc>
@@ -17479,8 +17617,16 @@
               <w:rPr>
                 <w:color w:val="000000"/>
                 <w:szCs w:val="28"/>
-              </w:rPr>
-              <w:t>2 000</w:t>
+                <w:lang w:val="en-US"/>
+              </w:rPr>
+              <w:t>1</w:t>
+            </w:r>
+            <w:r>
+              <w:rPr>
+                <w:color w:val="000000"/>
+                <w:szCs w:val="28"/>
+              </w:rPr>
+              <w:t xml:space="preserve"> 000</w:t>
             </w:r>
           </w:p>
         </w:tc>
@@ -17550,7 +17696,37 @@
                 <w:color w:val="000000"/>
                 <w:szCs w:val="28"/>
               </w:rPr>
-              <w:t>45 200</w:t>
+              <w:t>4</w:t>
+            </w:r>
+            <w:r>
+              <w:rPr>
+                <w:color w:val="000000"/>
+                <w:szCs w:val="28"/>
+                <w:lang w:val="en-US"/>
+              </w:rPr>
+              <w:t>3</w:t>
+            </w:r>
+            <w:r>
+              <w:rPr>
+                <w:color w:val="000000"/>
+                <w:szCs w:val="28"/>
+              </w:rPr>
+              <w:t xml:space="preserve"> </w:t>
+            </w:r>
+            <w:r>
+              <w:rPr>
+                <w:color w:val="000000"/>
+                <w:szCs w:val="28"/>
+                <w:lang w:val="en-US"/>
+              </w:rPr>
+              <w:t>4</w:t>
+            </w:r>
+            <w:r>
+              <w:rPr>
+                <w:color w:val="000000"/>
+                <w:szCs w:val="28"/>
+              </w:rPr>
+              <w:t>00</w:t>
             </w:r>
           </w:p>
         </w:tc>
@@ -18969,6 +19145,7 @@
             <w:pPr>
               <w:rPr>
                 <w:szCs w:val="28"/>
+                <w:lang w:val="en-US"/>
               </w:rPr>
             </w:pPr>
             <w:r>
@@ -18976,8 +19153,9 @@
                 <w:rFonts w:ascii="Arial" w:hAnsi="Arial" w:cs="Arial"/>
                 <w:color w:val="000000"/>
                 <w:szCs w:val="28"/>
-              </w:rPr>
-              <w:t>43 200</w:t>
+                <w:lang w:val="en-US"/>
+              </w:rPr>
+              <w:t>43 400</w:t>
             </w:r>
           </w:p>
         </w:tc>
@@ -19046,8 +19224,9 @@
               <w:rPr>
                 <w:color w:val="000000"/>
                 <w:szCs w:val="28"/>
-              </w:rPr>
-              <w:t>13046,2</w:t>
+                <w:lang w:val="en-US"/>
+              </w:rPr>
+              <w:t>13 106,8</w:t>
             </w:r>
           </w:p>
         </w:tc>
@@ -20611,6 +20790,7 @@
               <w:jc w:val="center"/>
               <w:rPr>
                 <w:szCs w:val="28"/>
+                <w:lang w:val="en-US"/>
               </w:rPr>
             </w:pPr>
             <w:r>
@@ -20618,8 +20798,9 @@
                 <w:color w:val="000000"/>
                 <w:szCs w:val="28"/>
                 <w:shd w:val="clear" w:color="auto" w:fill="FFFFFF"/>
-              </w:rPr>
-              <w:t>2 100</w:t>
+                <w:lang w:val="en-US"/>
+              </w:rPr>
+              <w:t>1 600</w:t>
             </w:r>
           </w:p>
         </w:tc>
@@ -20718,6 +20899,7 @@
               <w:jc w:val="center"/>
               <w:rPr>
                 <w:szCs w:val="28"/>
+                <w:lang w:val="en-US"/>
               </w:rPr>
             </w:pPr>
             <w:r>
@@ -20725,8 +20907,26 @@
                 <w:color w:val="000000"/>
                 <w:szCs w:val="28"/>
                 <w:shd w:val="clear" w:color="auto" w:fill="FFFFFF"/>
-              </w:rPr>
-              <w:t>112,2</w:t>
+                <w:lang w:val="en-US"/>
+              </w:rPr>
+              <w:t>171</w:t>
+            </w:r>
+            <w:r>
+              <w:rPr>
+                <w:color w:val="000000"/>
+                <w:szCs w:val="28"/>
+                <w:shd w:val="clear" w:color="auto" w:fill="FFFFFF"/>
+              </w:rPr>
+              <w:t>,</w:t>
+            </w:r>
+            <w:r>
+              <w:rPr>
+                <w:color w:val="000000"/>
+                <w:szCs w:val="28"/>
+                <w:shd w:val="clear" w:color="auto" w:fill="FFFFFF"/>
+                <w:lang w:val="en-US"/>
+              </w:rPr>
+              <w:t>39</w:t>
             </w:r>
           </w:p>
         </w:tc>
@@ -20825,6 +21025,7 @@
               <w:jc w:val="center"/>
               <w:rPr>
                 <w:szCs w:val="28"/>
+                <w:lang w:val="en-US"/>
               </w:rPr>
             </w:pPr>
             <w:r>
@@ -20832,8 +21033,9 @@
                 <w:color w:val="000000"/>
                 <w:szCs w:val="28"/>
                 <w:shd w:val="clear" w:color="auto" w:fill="FFFFFF"/>
-              </w:rPr>
-              <w:t>45 200</w:t>
+                <w:lang w:val="en-US"/>
+              </w:rPr>
+              <w:t>43 400</w:t>
             </w:r>
           </w:p>
         </w:tc>
@@ -20932,14 +21134,16 @@
               <w:jc w:val="center"/>
               <w:rPr>
                 <w:szCs w:val="28"/>
+                <w:lang w:val="en-US"/>
               </w:rPr>
             </w:pPr>
             <w:r>
               <w:rPr>
                 <w:color w:val="000000"/>
                 <w:szCs w:val="28"/>
-              </w:rPr>
-              <w:t>13 046,2</w:t>
+                <w:lang w:val="en-US"/>
+              </w:rPr>
+              <w:t>13 106,8</w:t>
             </w:r>
           </w:p>
         </w:tc>
@@ -21113,6 +21317,7 @@
               <w:jc w:val="center"/>
               <w:rPr>
                 <w:szCs w:val="28"/>
+                <w:lang w:val="en-US"/>
               </w:rPr>
             </w:pPr>
             <w:r>
@@ -21120,8 +21325,9 @@
                 <w:color w:val="000000"/>
                 <w:szCs w:val="28"/>
                 <w:shd w:val="clear" w:color="auto" w:fill="FFFFFF"/>
-              </w:rPr>
-              <w:t>91 876,4</w:t>
+                <w:lang w:val="en-US"/>
+              </w:rPr>
+              <w:t>89 696,19</w:t>
             </w:r>
           </w:p>
         </w:tc>
@@ -21485,7 +21691,49 @@
           <w:color w:val="000000"/>
           <w:szCs w:val="28"/>
         </w:rPr>
-        <w:t>При нормативе рентабельности, равном 30%, прибыль будет составлять 27 562,7 руб. С учетом налога на прибыль, составляющим 20 %, доход составит:</w:t>
+        <w:t xml:space="preserve">При нормативе рентабельности, равном 30%, прибыль будет составлять </w:t>
+      </w:r>
+      <w:r>
+        <w:rPr>
+          <w:color w:val="000000"/>
+          <w:szCs w:val="28"/>
+        </w:rPr>
+        <w:t>26</w:t>
+      </w:r>
+      <w:r>
+        <w:rPr>
+          <w:color w:val="000000"/>
+          <w:szCs w:val="28"/>
+        </w:rPr>
+        <w:t xml:space="preserve"> </w:t>
+      </w:r>
+      <w:r>
+        <w:rPr>
+          <w:color w:val="000000"/>
+          <w:szCs w:val="28"/>
+        </w:rPr>
+        <w:t>908</w:t>
+      </w:r>
+      <w:r>
+        <w:rPr>
+          <w:color w:val="000000"/>
+          <w:szCs w:val="28"/>
+        </w:rPr>
+        <w:t>,</w:t>
+      </w:r>
+      <w:r>
+        <w:rPr>
+          <w:color w:val="000000"/>
+          <w:szCs w:val="28"/>
+        </w:rPr>
+        <w:t>9</w:t>
+      </w:r>
+      <w:r>
+        <w:rPr>
+          <w:color w:val="000000"/>
+          <w:szCs w:val="28"/>
+        </w:rPr>
+        <w:t xml:space="preserve"> руб. С учетом налога на прибыль, составляющим 20 %, доход составит:</w:t>
       </w:r>
     </w:p>
     <w:p>
@@ -21499,12 +21747,55 @@
       </w:pPr>
       <m:oMathPara>
         <m:oMath>
+          <m:r>
+            <m:rPr>
+              <m:sty m:val="p"/>
+            </m:rPr>
+            <w:rPr>
+              <w:rFonts w:ascii="Cambria Math" w:hAnsi="Cambria Math"/>
+              <w:color w:val="000000"/>
+              <w:szCs w:val="28"/>
+            </w:rPr>
+            <m:t>26 908,9</m:t>
+          </m:r>
           <m:r>
             <w:rPr>
               <w:rFonts w:ascii="Cambria Math" w:hAnsi="Cambria Math"/>
               <w:szCs w:val="28"/>
             </w:rPr>
-            <m:t>27 562,7-0,2 ×27 562,7=22 050,16 руб.</m:t>
+            <m:t>-0,2 ×</m:t>
+          </m:r>
+          <m:r>
+            <m:rPr>
+              <m:sty m:val="p"/>
+            </m:rPr>
+            <w:rPr>
+              <w:rFonts w:ascii="Cambria Math" w:hAnsi="Cambria Math"/>
+              <w:color w:val="000000"/>
+              <w:szCs w:val="28"/>
+            </w:rPr>
+            <m:t>26 908,9</m:t>
+          </m:r>
+          <m:r>
+            <w:rPr>
+              <w:rFonts w:ascii="Cambria Math" w:hAnsi="Cambria Math"/>
+              <w:szCs w:val="28"/>
+            </w:rPr>
+            <m:t>=2</m:t>
+          </m:r>
+          <m:r>
+            <w:rPr>
+              <w:rFonts w:ascii="Cambria Math" w:hAnsi="Cambria Math"/>
+              <w:szCs w:val="28"/>
+            </w:rPr>
+            <m:t>1 527,12</m:t>
+          </m:r>
+          <m:r>
+            <w:rPr>
+              <w:rFonts w:ascii="Cambria Math" w:hAnsi="Cambria Math"/>
+              <w:szCs w:val="28"/>
+            </w:rPr>
+            <m:t xml:space="preserve"> руб.</m:t>
           </m:r>
         </m:oMath>
       </m:oMathPara>
@@ -21681,7 +21972,32 @@
           <w:szCs w:val="28"/>
           <w:shd w:val="clear" w:color="auto" w:fill="FFFFFF"/>
         </w:rPr>
-        <w:t>91 876,4 руб.</w:t>
+        <w:t>89</w:t>
+      </w:r>
+      <w:r>
+        <w:rPr>
+          <w:color w:val="000000"/>
+          <w:szCs w:val="28"/>
+          <w:shd w:val="clear" w:color="auto" w:fill="FFFFFF"/>
+          <w:lang w:val="en-US"/>
+        </w:rPr>
+        <w:t> </w:t>
+      </w:r>
+      <w:r>
+        <w:rPr>
+          <w:color w:val="000000"/>
+          <w:szCs w:val="28"/>
+          <w:shd w:val="clear" w:color="auto" w:fill="FFFFFF"/>
+        </w:rPr>
+        <w:t>696,19</w:t>
+      </w:r>
+      <w:r>
+        <w:rPr>
+          <w:color w:val="000000"/>
+          <w:szCs w:val="28"/>
+          <w:shd w:val="clear" w:color="auto" w:fill="FFFFFF"/>
+        </w:rPr>
+        <w:t xml:space="preserve"> руб.</w:t>
       </w:r>
       <w:r>
         <w:rPr>
@@ -21818,17 +22134,39 @@
                 <w:rFonts w:ascii="Cambria Math" w:hAnsi="Cambria Math"/>
                 <w:szCs w:val="28"/>
               </w:rPr>
-              <m:t>22 050,16</m:t>
+              <m:t>П</m:t>
             </m:r>
           </m:num>
           <m:den>
-            <m:r>
-              <w:rPr>
-                <w:rFonts w:ascii="Cambria Math" w:hAnsi="Cambria Math"/>
-                <w:szCs w:val="28"/>
-              </w:rPr>
-              <m:t>91 876,4</m:t>
-            </m:r>
+            <m:sSub>
+              <m:sSubPr>
+                <m:ctrlPr>
+                  <w:rPr>
+                    <w:rFonts w:ascii="Cambria Math" w:hAnsi="Cambria Math"/>
+                    <w:i/>
+                    <w:szCs w:val="28"/>
+                  </w:rPr>
+                </m:ctrlPr>
+              </m:sSubPr>
+              <m:e>
+                <m:r>
+                  <w:rPr>
+                    <w:rFonts w:ascii="Cambria Math" w:hAnsi="Cambria Math"/>
+                    <w:szCs w:val="28"/>
+                  </w:rPr>
+                  <m:t>С</m:t>
+                </m:r>
+              </m:e>
+              <m:sub>
+                <m:r>
+                  <w:rPr>
+                    <w:rFonts w:ascii="Cambria Math" w:hAnsi="Cambria Math"/>
+                    <w:szCs w:val="28"/>
+                  </w:rPr>
+                  <m:t>пол</m:t>
+                </m:r>
+              </m:sub>
+            </m:sSub>
           </m:den>
         </m:f>
         <m:r>
@@ -22073,16 +22411,46 @@
                   <w:rFonts w:ascii="Cambria Math" w:hAnsi="Cambria Math"/>
                   <w:szCs w:val="28"/>
                 </w:rPr>
-                <m:t>22 050,16</m:t>
+                <m:t>21 527,12</m:t>
               </m:r>
             </m:num>
             <m:den>
               <m:r>
+                <m:rPr>
+                  <m:sty m:val="p"/>
+                </m:rPr>
                 <w:rPr>
                   <w:rFonts w:ascii="Cambria Math" w:hAnsi="Cambria Math"/>
+                  <w:color w:val="000000"/>
                   <w:szCs w:val="28"/>
+                  <w:shd w:val="clear" w:color="auto" w:fill="FFFFFF"/>
                 </w:rPr>
-                <m:t>91 876,4</m:t>
+                <m:t>89</m:t>
+              </m:r>
+              <m:r>
+                <m:rPr>
+                  <m:sty m:val="p"/>
+                </m:rPr>
+                <w:rPr>
+                  <w:rFonts w:ascii="Cambria Math" w:hAnsi="Cambria Math"/>
+                  <w:color w:val="000000"/>
+                  <w:szCs w:val="28"/>
+                  <w:shd w:val="clear" w:color="auto" w:fill="FFFFFF"/>
+                  <w:lang w:val="en-US"/>
+                </w:rPr>
+                <m:t> </m:t>
+              </m:r>
+              <m:r>
+                <m:rPr>
+                  <m:sty m:val="p"/>
+                </m:rPr>
+                <w:rPr>
+                  <w:rFonts w:ascii="Cambria Math" w:hAnsi="Cambria Math"/>
+                  <w:color w:val="000000"/>
+                  <w:szCs w:val="28"/>
+                  <w:shd w:val="clear" w:color="auto" w:fill="FFFFFF"/>
+                </w:rPr>
+                <m:t>696,19</m:t>
               </m:r>
             </m:den>
           </m:f>
@@ -24445,10 +24813,10 @@
             <v:path o:extrusionok="f" gradientshapeok="t" o:connecttype="rect"/>
             <o:lock v:ext="edit" aspectratio="t"/>
           </v:shapetype>
-          <v:shape id="_x0000_i1025" type="#_x0000_t75" style="width:474.55pt;height:644.25pt" o:ole="">
+          <v:shape id="_x0000_i1025" type="#_x0000_t75" style="width:474.8pt;height:643.9pt" o:ole="">
             <v:imagedata r:id="rId10" o:title=""/>
           </v:shape>
-          <o:OLEObject Type="Embed" ProgID="Visio.Drawing.11" ShapeID="_x0000_i1025" DrawAspect="Content" ObjectID="_1492892229" r:id="rId11"/>
+          <o:OLEObject Type="Embed" ProgID="Visio.Drawing.11" ShapeID="_x0000_i1025" DrawAspect="Content" ObjectID="_1493124809" r:id="rId11"/>
         </w:object>
       </w:r>
     </w:p>
@@ -24541,10 +24909,10 @@
       </w:pPr>
       <w:r>
         <w:object w:dxaOrig="11623" w:dyaOrig="10103">
-          <v:shape id="_x0000_i1026" type="#_x0000_t75" style="width:474.55pt;height:412.6pt" o:ole="">
+          <v:shape id="_x0000_i1026" type="#_x0000_t75" style="width:474.8pt;height:413pt" o:ole="">
             <v:imagedata r:id="rId12" o:title=""/>
           </v:shape>
-          <o:OLEObject Type="Embed" ProgID="Visio.Drawing.11" ShapeID="_x0000_i1026" DrawAspect="Content" ObjectID="_1492892230" r:id="rId13"/>
+          <o:OLEObject Type="Embed" ProgID="Visio.Drawing.11" ShapeID="_x0000_i1026" DrawAspect="Content" ObjectID="_1493124810" r:id="rId13"/>
         </w:object>
       </w:r>
     </w:p>
@@ -27376,10 +27744,10 @@
       </w:pPr>
       <w:r>
         <w:object w:dxaOrig="9571" w:dyaOrig="11146">
-          <v:shape id="_x0000_i1027" type="#_x0000_t75" style="width:474.55pt;height:552.85pt" o:ole="">
+          <v:shape id="_x0000_i1027" type="#_x0000_t75" style="width:474.8pt;height:552.9pt" o:ole="">
             <v:imagedata r:id="rId14" o:title=""/>
           </v:shape>
-          <o:OLEObject Type="Embed" ProgID="Visio.Drawing.11" ShapeID="_x0000_i1027" DrawAspect="Content" ObjectID="_1492892231" r:id="rId15"/>
+          <o:OLEObject Type="Embed" ProgID="Visio.Drawing.11" ShapeID="_x0000_i1027" DrawAspect="Content" ObjectID="_1493124811" r:id="rId15"/>
         </w:object>
       </w:r>
     </w:p>
@@ -31738,7 +32106,7 @@
                       <w:noProof/>
                       <w:sz w:val="24"/>
                     </w:rPr>
-                    <w:t>20</w:t>
+                    <w:t>39</w:t>
                   </w:r>
                   <w:r>
                     <w:rPr>
@@ -37383,7 +37751,7 @@
 </file>
 
 <file path=customXml/itemProps1.xml><?xml version="1.0" encoding="utf-8"?>
-<ds:datastoreItem xmlns:ds="http://schemas.openxmlformats.org/officeDocument/2006/customXml" ds:itemID="{FD61E64B-B9D0-454E-8376-679894458A98}">
+<ds:datastoreItem xmlns:ds="http://schemas.openxmlformats.org/officeDocument/2006/customXml" ds:itemID="{05809900-8549-4858-8955-FD5EFD3904CA}">
   <ds:schemaRefs>
     <ds:schemaRef ds:uri="http://schemas.openxmlformats.org/officeDocument/2006/bibliography"/>
   </ds:schemaRefs>

</xml_diff>